<commit_message>
Additional info about mercurial (python/C) added
</commit_message>
<xml_diff>
--- a/Labs/Vcs_lab_problem2.docx
+++ b/Labs/Vcs_lab_problem2.docx
@@ -37,6 +37,465 @@
           <w:lang w:val="ru-RU"/>
         </w:rPr>
         <w:t>.</w:t>
+      </w:r>
+    </w:p>
+    <w:p>
+      <w:pPr>
+        <w:rPr>
+          <w:lang w:val="ru-RU"/>
+        </w:rPr>
+      </w:pPr>
+    </w:p>
+    <w:p>
+      <w:pPr>
+        <w:rPr>
+          <w:lang w:val="ru-RU"/>
+        </w:rPr>
+      </w:pPr>
+      <w:r>
+        <w:rPr>
+          <w:rFonts w:ascii="Arial" w:hAnsi="Arial" w:cs="Arial"/>
+          <w:color w:val="252525"/>
+          <w:sz w:val="21"/>
+          <w:szCs w:val="21"/>
+          <w:shd w:val="clear" w:color="auto" w:fill="FFFFFF"/>
+          <w:lang w:val="ru-RU"/>
+        </w:rPr>
+        <w:t xml:space="preserve">Система </w:t>
+      </w:r>
+      <w:r>
+        <w:rPr>
+          <w:rFonts w:ascii="Arial" w:hAnsi="Arial" w:cs="Arial"/>
+          <w:color w:val="252525"/>
+          <w:sz w:val="21"/>
+          <w:szCs w:val="21"/>
+          <w:shd w:val="clear" w:color="auto" w:fill="FFFFFF"/>
+        </w:rPr>
+        <w:t>Mercurial</w:t>
+      </w:r>
+      <w:r>
+        <w:rPr>
+          <w:rFonts w:ascii="Arial" w:hAnsi="Arial" w:cs="Arial"/>
+          <w:color w:val="252525"/>
+          <w:sz w:val="21"/>
+          <w:szCs w:val="21"/>
+          <w:shd w:val="clear" w:color="auto" w:fill="FFFFFF"/>
+          <w:lang w:val="ru-RU"/>
+        </w:rPr>
+        <w:t xml:space="preserve"> написана на</w:t>
+      </w:r>
+      <w:r>
+        <w:rPr>
+          <w:rStyle w:val="apple-converted-space"/>
+          <w:rFonts w:ascii="Arial" w:hAnsi="Arial" w:cs="Arial"/>
+          <w:color w:val="252525"/>
+          <w:sz w:val="21"/>
+          <w:szCs w:val="21"/>
+          <w:shd w:val="clear" w:color="auto" w:fill="FFFFFF"/>
+        </w:rPr>
+        <w:t> </w:t>
+      </w:r>
+      <w:r>
+        <w:rPr>
+          <w:rFonts w:ascii="Arial" w:hAnsi="Arial" w:cs="Arial"/>
+          <w:sz w:val="21"/>
+          <w:szCs w:val="21"/>
+          <w:shd w:val="clear" w:color="auto" w:fill="FFFFFF"/>
+        </w:rPr>
+        <w:t>Python</w:t>
+      </w:r>
+      <w:r>
+        <w:rPr>
+          <w:rFonts w:ascii="Arial" w:hAnsi="Arial" w:cs="Arial"/>
+          <w:color w:val="252525"/>
+          <w:sz w:val="21"/>
+          <w:szCs w:val="21"/>
+          <w:shd w:val="clear" w:color="auto" w:fill="FFFFFF"/>
+          <w:lang w:val="ru-RU"/>
+        </w:rPr>
+        <w:t>, хотя чувствительные к производительности части (например, своя реализация</w:t>
+      </w:r>
+      <w:r>
+        <w:rPr>
+          <w:rStyle w:val="apple-converted-space"/>
+          <w:rFonts w:ascii="Arial" w:hAnsi="Arial" w:cs="Arial"/>
+          <w:color w:val="252525"/>
+          <w:sz w:val="21"/>
+          <w:szCs w:val="21"/>
+          <w:shd w:val="clear" w:color="auto" w:fill="FFFFFF"/>
+        </w:rPr>
+        <w:t> </w:t>
+      </w:r>
+      <w:r>
+        <w:rPr>
+          <w:rFonts w:ascii="Arial" w:hAnsi="Arial" w:cs="Arial"/>
+          <w:sz w:val="21"/>
+          <w:szCs w:val="21"/>
+          <w:shd w:val="clear" w:color="auto" w:fill="FFFFFF"/>
+        </w:rPr>
+        <w:t>diff</w:t>
+      </w:r>
+      <w:r>
+        <w:rPr>
+          <w:rFonts w:ascii="Arial" w:hAnsi="Arial" w:cs="Arial"/>
+          <w:color w:val="252525"/>
+          <w:sz w:val="21"/>
+          <w:szCs w:val="21"/>
+          <w:shd w:val="clear" w:color="auto" w:fill="FFFFFF"/>
+          <w:lang w:val="ru-RU"/>
+        </w:rPr>
+        <w:t>) выполнены в качестве модулей-расширений на</w:t>
+      </w:r>
+      <w:r>
+        <w:rPr>
+          <w:rStyle w:val="apple-converted-space"/>
+          <w:rFonts w:ascii="Arial" w:hAnsi="Arial" w:cs="Arial"/>
+          <w:color w:val="252525"/>
+          <w:sz w:val="21"/>
+          <w:szCs w:val="21"/>
+          <w:shd w:val="clear" w:color="auto" w:fill="FFFFFF"/>
+        </w:rPr>
+        <w:t> </w:t>
+      </w:r>
+      <w:r>
+        <w:rPr>
+          <w:rFonts w:ascii="Arial" w:hAnsi="Arial" w:cs="Arial"/>
+          <w:sz w:val="21"/>
+          <w:szCs w:val="21"/>
+          <w:shd w:val="clear" w:color="auto" w:fill="FFFFFF"/>
+        </w:rPr>
+        <w:t>C</w:t>
+      </w:r>
+      <w:r>
+        <w:rPr>
+          <w:rFonts w:ascii="Arial" w:hAnsi="Arial" w:cs="Arial"/>
+          <w:color w:val="252525"/>
+          <w:sz w:val="21"/>
+          <w:szCs w:val="21"/>
+          <w:shd w:val="clear" w:color="auto" w:fill="FFFFFF"/>
+          <w:lang w:val="ru-RU"/>
+        </w:rPr>
+        <w:t xml:space="preserve">. </w:t>
+      </w:r>
+      <w:r>
+        <w:rPr>
+          <w:rFonts w:ascii="Arial" w:hAnsi="Arial" w:cs="Arial"/>
+          <w:color w:val="252525"/>
+          <w:sz w:val="21"/>
+          <w:szCs w:val="21"/>
+          <w:shd w:val="clear" w:color="auto" w:fill="FFFFFF"/>
+        </w:rPr>
+        <w:t>Mercurial</w:t>
+      </w:r>
+      <w:r>
+        <w:rPr>
+          <w:rFonts w:ascii="Arial" w:hAnsi="Arial" w:cs="Arial"/>
+          <w:color w:val="252525"/>
+          <w:sz w:val="21"/>
+          <w:szCs w:val="21"/>
+          <w:shd w:val="clear" w:color="auto" w:fill="FFFFFF"/>
+          <w:lang w:val="ru-RU"/>
+        </w:rPr>
+        <w:t xml:space="preserve"> первоначально была написана для</w:t>
+      </w:r>
+      <w:r>
+        <w:rPr>
+          <w:rStyle w:val="apple-converted-space"/>
+          <w:rFonts w:ascii="Arial" w:hAnsi="Arial" w:cs="Arial"/>
+          <w:color w:val="252525"/>
+          <w:sz w:val="21"/>
+          <w:szCs w:val="21"/>
+          <w:shd w:val="clear" w:color="auto" w:fill="FFFFFF"/>
+        </w:rPr>
+        <w:t> </w:t>
+      </w:r>
+      <w:r>
+        <w:rPr>
+          <w:rFonts w:ascii="Arial" w:hAnsi="Arial" w:cs="Arial"/>
+          <w:sz w:val="21"/>
+          <w:szCs w:val="21"/>
+          <w:shd w:val="clear" w:color="auto" w:fill="FFFFFF"/>
+        </w:rPr>
+        <w:t>Linux</w:t>
+      </w:r>
+      <w:r>
+        <w:rPr>
+          <w:rFonts w:ascii="Arial" w:hAnsi="Arial" w:cs="Arial"/>
+          <w:color w:val="252525"/>
+          <w:sz w:val="21"/>
+          <w:szCs w:val="21"/>
+          <w:shd w:val="clear" w:color="auto" w:fill="FFFFFF"/>
+          <w:lang w:val="ru-RU"/>
+        </w:rPr>
+        <w:t xml:space="preserve">, позже </w:t>
+      </w:r>
+      <w:proofErr w:type="spellStart"/>
+      <w:r>
+        <w:rPr>
+          <w:rFonts w:ascii="Arial" w:hAnsi="Arial" w:cs="Arial"/>
+          <w:color w:val="252525"/>
+          <w:sz w:val="21"/>
+          <w:szCs w:val="21"/>
+          <w:shd w:val="clear" w:color="auto" w:fill="FFFFFF"/>
+          <w:lang w:val="ru-RU"/>
+        </w:rPr>
+        <w:t>портирована</w:t>
+      </w:r>
+      <w:proofErr w:type="spellEnd"/>
+      <w:r>
+        <w:rPr>
+          <w:rFonts w:ascii="Arial" w:hAnsi="Arial" w:cs="Arial"/>
+          <w:color w:val="252525"/>
+          <w:sz w:val="21"/>
+          <w:szCs w:val="21"/>
+          <w:shd w:val="clear" w:color="auto" w:fill="FFFFFF"/>
+          <w:lang w:val="ru-RU"/>
+        </w:rPr>
+        <w:t xml:space="preserve"> под</w:t>
+      </w:r>
+      <w:r>
+        <w:rPr>
+          <w:rStyle w:val="apple-converted-space"/>
+          <w:rFonts w:ascii="Arial" w:hAnsi="Arial" w:cs="Arial"/>
+          <w:color w:val="252525"/>
+          <w:sz w:val="21"/>
+          <w:szCs w:val="21"/>
+          <w:shd w:val="clear" w:color="auto" w:fill="FFFFFF"/>
+        </w:rPr>
+        <w:t> </w:t>
+      </w:r>
+      <w:r>
+        <w:rPr>
+          <w:rFonts w:ascii="Arial" w:hAnsi="Arial" w:cs="Arial"/>
+          <w:sz w:val="21"/>
+          <w:szCs w:val="21"/>
+          <w:shd w:val="clear" w:color="auto" w:fill="FFFFFF"/>
+        </w:rPr>
+        <w:t>Windows</w:t>
+      </w:r>
+      <w:r>
+        <w:rPr>
+          <w:rFonts w:ascii="Arial" w:hAnsi="Arial" w:cs="Arial"/>
+          <w:color w:val="252525"/>
+          <w:sz w:val="21"/>
+          <w:szCs w:val="21"/>
+          <w:shd w:val="clear" w:color="auto" w:fill="FFFFFF"/>
+          <w:lang w:val="ru-RU"/>
+        </w:rPr>
+        <w:t>,</w:t>
+      </w:r>
+      <w:r>
+        <w:rPr>
+          <w:rStyle w:val="apple-converted-space"/>
+          <w:rFonts w:ascii="Arial" w:hAnsi="Arial" w:cs="Arial"/>
+          <w:color w:val="252525"/>
+          <w:sz w:val="21"/>
+          <w:szCs w:val="21"/>
+          <w:shd w:val="clear" w:color="auto" w:fill="FFFFFF"/>
+        </w:rPr>
+        <w:t> </w:t>
+      </w:r>
+      <w:r>
+        <w:rPr>
+          <w:rFonts w:ascii="Arial" w:hAnsi="Arial" w:cs="Arial"/>
+          <w:sz w:val="21"/>
+          <w:szCs w:val="21"/>
+          <w:shd w:val="clear" w:color="auto" w:fill="FFFFFF"/>
+        </w:rPr>
+        <w:t>Mac</w:t>
+      </w:r>
+      <w:r>
+        <w:rPr>
+          <w:rFonts w:ascii="Arial" w:hAnsi="Arial" w:cs="Arial"/>
+          <w:sz w:val="21"/>
+          <w:szCs w:val="21"/>
+          <w:shd w:val="clear" w:color="auto" w:fill="FFFFFF"/>
+          <w:lang w:val="ru-RU"/>
+        </w:rPr>
+        <w:t xml:space="preserve"> </w:t>
+      </w:r>
+      <w:r>
+        <w:rPr>
+          <w:rFonts w:ascii="Arial" w:hAnsi="Arial" w:cs="Arial"/>
+          <w:sz w:val="21"/>
+          <w:szCs w:val="21"/>
+          <w:shd w:val="clear" w:color="auto" w:fill="FFFFFF"/>
+        </w:rPr>
+        <w:t>OS</w:t>
+      </w:r>
+      <w:r>
+        <w:rPr>
+          <w:rFonts w:ascii="Arial" w:hAnsi="Arial" w:cs="Arial"/>
+          <w:sz w:val="21"/>
+          <w:szCs w:val="21"/>
+          <w:shd w:val="clear" w:color="auto" w:fill="FFFFFF"/>
+          <w:lang w:val="ru-RU"/>
+        </w:rPr>
+        <w:t xml:space="preserve"> </w:t>
+      </w:r>
+      <w:r>
+        <w:rPr>
+          <w:rFonts w:ascii="Arial" w:hAnsi="Arial" w:cs="Arial"/>
+          <w:sz w:val="21"/>
+          <w:szCs w:val="21"/>
+          <w:shd w:val="clear" w:color="auto" w:fill="FFFFFF"/>
+        </w:rPr>
+        <w:t>X</w:t>
+      </w:r>
+      <w:r>
+        <w:rPr>
+          <w:rStyle w:val="apple-converted-space"/>
+          <w:rFonts w:ascii="Arial" w:hAnsi="Arial" w:cs="Arial"/>
+          <w:color w:val="252525"/>
+          <w:sz w:val="21"/>
+          <w:szCs w:val="21"/>
+          <w:shd w:val="clear" w:color="auto" w:fill="FFFFFF"/>
+        </w:rPr>
+        <w:t> </w:t>
+      </w:r>
+      <w:r>
+        <w:rPr>
+          <w:rFonts w:ascii="Arial" w:hAnsi="Arial" w:cs="Arial"/>
+          <w:color w:val="252525"/>
+          <w:sz w:val="21"/>
+          <w:szCs w:val="21"/>
+          <w:shd w:val="clear" w:color="auto" w:fill="FFFFFF"/>
+          <w:lang w:val="ru-RU"/>
+        </w:rPr>
+        <w:t>и большинство</w:t>
+      </w:r>
+      <w:r>
+        <w:rPr>
+          <w:rStyle w:val="apple-converted-space"/>
+          <w:rFonts w:ascii="Arial" w:hAnsi="Arial" w:cs="Arial"/>
+          <w:color w:val="252525"/>
+          <w:sz w:val="21"/>
+          <w:szCs w:val="21"/>
+          <w:shd w:val="clear" w:color="auto" w:fill="FFFFFF"/>
+        </w:rPr>
+        <w:t> </w:t>
+      </w:r>
+      <w:r>
+        <w:rPr>
+          <w:rFonts w:ascii="Arial" w:hAnsi="Arial" w:cs="Arial"/>
+          <w:sz w:val="21"/>
+          <w:szCs w:val="21"/>
+          <w:shd w:val="clear" w:color="auto" w:fill="FFFFFF"/>
+        </w:rPr>
+        <w:t>Unix</w:t>
+      </w:r>
+      <w:bookmarkStart w:id="0" w:name="_GoBack"/>
+      <w:bookmarkEnd w:id="0"/>
+      <w:r>
+        <w:rPr>
+          <w:rFonts w:ascii="Arial" w:hAnsi="Arial" w:cs="Arial"/>
+          <w:color w:val="252525"/>
+          <w:sz w:val="21"/>
+          <w:szCs w:val="21"/>
+          <w:shd w:val="clear" w:color="auto" w:fill="FFFFFF"/>
+          <w:lang w:val="ru-RU"/>
+        </w:rPr>
+        <w:t xml:space="preserve">-систем. </w:t>
+      </w:r>
+      <w:proofErr w:type="spellStart"/>
+      <w:r>
+        <w:rPr>
+          <w:rFonts w:ascii="Arial" w:hAnsi="Arial" w:cs="Arial"/>
+          <w:color w:val="252525"/>
+          <w:sz w:val="21"/>
+          <w:szCs w:val="21"/>
+          <w:shd w:val="clear" w:color="auto" w:fill="FFFFFF"/>
+          <w:lang w:val="ru-RU"/>
+        </w:rPr>
+        <w:t>Репозитории</w:t>
+      </w:r>
+      <w:proofErr w:type="spellEnd"/>
+      <w:r>
+        <w:rPr>
+          <w:rFonts w:ascii="Arial" w:hAnsi="Arial" w:cs="Arial"/>
+          <w:color w:val="252525"/>
+          <w:sz w:val="21"/>
+          <w:szCs w:val="21"/>
+          <w:shd w:val="clear" w:color="auto" w:fill="FFFFFF"/>
+          <w:lang w:val="ru-RU"/>
+        </w:rPr>
+        <w:t xml:space="preserve"> </w:t>
+      </w:r>
+      <w:r>
+        <w:rPr>
+          <w:rFonts w:ascii="Arial" w:hAnsi="Arial" w:cs="Arial"/>
+          <w:color w:val="252525"/>
+          <w:sz w:val="21"/>
+          <w:szCs w:val="21"/>
+          <w:shd w:val="clear" w:color="auto" w:fill="FFFFFF"/>
+        </w:rPr>
+        <w:t>Mercurial</w:t>
+      </w:r>
+      <w:r>
+        <w:rPr>
+          <w:rFonts w:ascii="Arial" w:hAnsi="Arial" w:cs="Arial"/>
+          <w:color w:val="252525"/>
+          <w:sz w:val="21"/>
+          <w:szCs w:val="21"/>
+          <w:shd w:val="clear" w:color="auto" w:fill="FFFFFF"/>
+          <w:lang w:val="ru-RU"/>
+        </w:rPr>
+        <w:t xml:space="preserve"> управляются при помощи утилиты командной строки</w:t>
+      </w:r>
+      <w:r>
+        <w:rPr>
+          <w:rStyle w:val="apple-converted-space"/>
+          <w:rFonts w:ascii="Arial" w:hAnsi="Arial" w:cs="Arial"/>
+          <w:color w:val="252525"/>
+          <w:sz w:val="21"/>
+          <w:szCs w:val="21"/>
+          <w:shd w:val="clear" w:color="auto" w:fill="FFFFFF"/>
+        </w:rPr>
+        <w:t> </w:t>
+      </w:r>
+      <w:r>
+        <w:rPr>
+          <w:rStyle w:val="HTMLCode"/>
+          <w:rFonts w:eastAsiaTheme="majorEastAsia"/>
+          <w:color w:val="000000"/>
+          <w:sz w:val="21"/>
+          <w:szCs w:val="21"/>
+          <w:bdr w:val="single" w:sz="6" w:space="1" w:color="DDDDDD" w:frame="1"/>
+          <w:shd w:val="clear" w:color="auto" w:fill="F9F9F9"/>
+        </w:rPr>
+        <w:t>hg</w:t>
+      </w:r>
+      <w:r>
+        <w:rPr>
+          <w:rFonts w:ascii="Arial" w:hAnsi="Arial" w:cs="Arial"/>
+          <w:color w:val="252525"/>
+          <w:sz w:val="21"/>
+          <w:szCs w:val="21"/>
+          <w:shd w:val="clear" w:color="auto" w:fill="FFFFFF"/>
+          <w:lang w:val="ru-RU"/>
+        </w:rPr>
+        <w:t xml:space="preserve">, но есть и </w:t>
+      </w:r>
+      <w:r>
+        <w:rPr>
+          <w:rFonts w:ascii="Arial" w:hAnsi="Arial" w:cs="Arial"/>
+          <w:color w:val="252525"/>
+          <w:sz w:val="21"/>
+          <w:szCs w:val="21"/>
+          <w:shd w:val="clear" w:color="auto" w:fill="FFFFFF"/>
+        </w:rPr>
+        <w:t>GUI</w:t>
+      </w:r>
+      <w:r>
+        <w:rPr>
+          <w:rFonts w:ascii="Arial" w:hAnsi="Arial" w:cs="Arial"/>
+          <w:color w:val="252525"/>
+          <w:sz w:val="21"/>
+          <w:szCs w:val="21"/>
+          <w:shd w:val="clear" w:color="auto" w:fill="FFFFFF"/>
+          <w:lang w:val="ru-RU"/>
+        </w:rPr>
+        <w:t>–интерфейсы.</w:t>
       </w:r>
     </w:p>
     <w:p>
@@ -5913,12 +6372,12 @@
           <w:lang w:val="ru-RU"/>
         </w:rPr>
       </w:pPr>
+      <w:proofErr w:type="spellStart"/>
       <w:proofErr w:type="gramStart"/>
       <w:r>
         <w:t>etc</w:t>
       </w:r>
-      <w:bookmarkStart w:id="0" w:name="_GoBack"/>
-      <w:bookmarkEnd w:id="0"/>
+      <w:proofErr w:type="spellEnd"/>
       <w:proofErr w:type="gramEnd"/>
       <w:r>
         <w:rPr>

</xml_diff>

<commit_message>
Added some info for second lab
</commit_message>
<xml_diff>
--- a/Labs/Vcs_lab_problem2.docx
+++ b/Labs/Vcs_lab_problem2.docx
@@ -384,8 +384,6 @@
         </w:rPr>
         <w:t>Unix</w:t>
       </w:r>
-      <w:bookmarkStart w:id="0" w:name="_GoBack"/>
-      <w:bookmarkEnd w:id="0"/>
       <w:r>
         <w:rPr>
           <w:rFonts w:ascii="Arial" w:hAnsi="Arial" w:cs="Arial"/>
@@ -777,6 +775,7 @@
           <w:sz w:val="21"/>
           <w:szCs w:val="21"/>
           <w:shd w:val="clear" w:color="auto" w:fill="FFFFFF"/>
+          <w:lang w:val="ru-RU"/>
         </w:rPr>
       </w:pPr>
       <w:r>
@@ -895,6 +894,7 @@
           <w:szCs w:val="21"/>
           <w:bdr w:val="none" w:sz="0" w:space="0" w:color="auto" w:frame="1"/>
           <w:shd w:val="clear" w:color="auto" w:fill="FFFFFF"/>
+          <w:lang w:val="ru-RU"/>
         </w:rPr>
       </w:pPr>
       <w:r>
@@ -944,7 +944,7 @@
       <w:r>
         <w:rPr>
           <w:noProof/>
-          <w:lang w:eastAsia="en-GB"/>
+          <w:lang w:val="en-US"/>
         </w:rPr>
         <w:drawing>
           <wp:inline distT="0" distB="0" distL="0" distR="0">
@@ -1131,7 +1131,7 @@
       <w:r>
         <w:rPr>
           <w:noProof/>
-          <w:lang w:eastAsia="en-GB"/>
+          <w:lang w:val="en-US"/>
         </w:rPr>
         <w:drawing>
           <wp:inline distT="0" distB="0" distL="0" distR="0">
@@ -1194,6 +1194,7 @@
           <w:szCs w:val="21"/>
           <w:bdr w:val="none" w:sz="0" w:space="0" w:color="auto" w:frame="1"/>
           <w:shd w:val="clear" w:color="auto" w:fill="FFFFFF"/>
+          <w:lang w:val="ru-RU"/>
         </w:rPr>
       </w:pPr>
     </w:p>
@@ -2488,6 +2489,7 @@
           <w:sz w:val="21"/>
           <w:szCs w:val="21"/>
           <w:shd w:val="clear" w:color="auto" w:fill="FFFFFF"/>
+          <w:lang w:val="ru-RU"/>
         </w:rPr>
       </w:pPr>
       <w:proofErr w:type="gramStart"/>
@@ -2513,6 +2515,7 @@
           <w:szCs w:val="21"/>
           <w:bdr w:val="none" w:sz="0" w:space="0" w:color="auto" w:frame="1"/>
           <w:shd w:val="clear" w:color="auto" w:fill="FFFFFF"/>
+          <w:lang w:val="ru-RU"/>
         </w:rPr>
         <w:t xml:space="preserve"> </w:t>
       </w:r>
@@ -2536,9 +2539,21 @@
           <w:color w:val="000000"/>
           <w:sz w:val="21"/>
           <w:szCs w:val="21"/>
+          <w:lang w:val="ru-RU"/>
         </w:rPr>
         <w:br/>
       </w:r>
+      <w:r>
+        <w:rPr>
+          <w:rFonts w:ascii="Verdana" w:hAnsi="Verdana"/>
+          <w:color w:val="000000"/>
+          <w:sz w:val="21"/>
+          <w:szCs w:val="21"/>
+          <w:shd w:val="clear" w:color="auto" w:fill="FFFFFF"/>
+          <w:lang w:val="ru-RU"/>
+        </w:rPr>
+        <w:t xml:space="preserve">создает </w:t>
+      </w:r>
       <w:proofErr w:type="spellStart"/>
       <w:r>
         <w:rPr>
@@ -2547,8 +2562,9 @@
           <w:sz w:val="21"/>
           <w:szCs w:val="21"/>
           <w:shd w:val="clear" w:color="auto" w:fill="FFFFFF"/>
-        </w:rPr>
-        <w:t>создает</w:t>
+          <w:lang w:val="ru-RU"/>
+        </w:rPr>
+        <w:t>репозиторий</w:t>
       </w:r>
       <w:proofErr w:type="spellEnd"/>
       <w:r>
@@ -2558,28 +2574,7 @@
           <w:sz w:val="21"/>
           <w:szCs w:val="21"/>
           <w:shd w:val="clear" w:color="auto" w:fill="FFFFFF"/>
-        </w:rPr>
-        <w:t xml:space="preserve"> </w:t>
-      </w:r>
-      <w:proofErr w:type="spellStart"/>
-      <w:r>
-        <w:rPr>
-          <w:rFonts w:ascii="Verdana" w:hAnsi="Verdana"/>
-          <w:color w:val="000000"/>
-          <w:sz w:val="21"/>
-          <w:szCs w:val="21"/>
-          <w:shd w:val="clear" w:color="auto" w:fill="FFFFFF"/>
-        </w:rPr>
-        <w:t>репозиторий</w:t>
-      </w:r>
-      <w:proofErr w:type="spellEnd"/>
-      <w:r>
-        <w:rPr>
-          <w:rFonts w:ascii="Verdana" w:hAnsi="Verdana"/>
-          <w:color w:val="000000"/>
-          <w:sz w:val="21"/>
-          <w:szCs w:val="21"/>
-          <w:shd w:val="clear" w:color="auto" w:fill="FFFFFF"/>
+          <w:lang w:val="ru-RU"/>
         </w:rPr>
         <w:t>.</w:t>
       </w:r>
@@ -2592,9 +2587,20 @@
           <w:sz w:val="21"/>
           <w:szCs w:val="21"/>
           <w:shd w:val="clear" w:color="auto" w:fill="FFFFFF"/>
-        </w:rPr>
-      </w:pPr>
-      <w:proofErr w:type="spellStart"/>
+          <w:lang w:val="ru-RU"/>
+        </w:rPr>
+      </w:pPr>
+      <w:r>
+        <w:rPr>
+          <w:rFonts w:ascii="Verdana" w:hAnsi="Verdana"/>
+          <w:color w:val="000000"/>
+          <w:sz w:val="21"/>
+          <w:szCs w:val="21"/>
+          <w:shd w:val="clear" w:color="auto" w:fill="FFFFFF"/>
+          <w:lang w:val="ru-RU"/>
+        </w:rPr>
+        <w:t xml:space="preserve">появился новый </w:t>
+      </w:r>
       <w:proofErr w:type="gramStart"/>
       <w:r>
         <w:rPr>
@@ -2603,55 +2609,10 @@
           <w:sz w:val="21"/>
           <w:szCs w:val="21"/>
           <w:shd w:val="clear" w:color="auto" w:fill="FFFFFF"/>
-        </w:rPr>
-        <w:t>появился</w:t>
-      </w:r>
-      <w:proofErr w:type="spellEnd"/>
-      <w:proofErr w:type="gramEnd"/>
-      <w:r>
-        <w:rPr>
-          <w:rFonts w:ascii="Verdana" w:hAnsi="Verdana"/>
-          <w:color w:val="000000"/>
-          <w:sz w:val="21"/>
-          <w:szCs w:val="21"/>
-          <w:shd w:val="clear" w:color="auto" w:fill="FFFFFF"/>
-        </w:rPr>
-        <w:t xml:space="preserve"> </w:t>
-      </w:r>
-      <w:proofErr w:type="spellStart"/>
-      <w:r>
-        <w:rPr>
-          <w:rFonts w:ascii="Verdana" w:hAnsi="Verdana"/>
-          <w:color w:val="000000"/>
-          <w:sz w:val="21"/>
-          <w:szCs w:val="21"/>
-          <w:shd w:val="clear" w:color="auto" w:fill="FFFFFF"/>
-        </w:rPr>
-        <w:t>новый</w:t>
-      </w:r>
-      <w:proofErr w:type="spellEnd"/>
-      <w:r>
-        <w:rPr>
-          <w:rFonts w:ascii="Verdana" w:hAnsi="Verdana"/>
-          <w:color w:val="000000"/>
-          <w:sz w:val="21"/>
-          <w:szCs w:val="21"/>
-          <w:shd w:val="clear" w:color="auto" w:fill="FFFFFF"/>
-        </w:rPr>
-        <w:t xml:space="preserve"> </w:t>
-      </w:r>
-      <w:proofErr w:type="spellStart"/>
-      <w:r>
-        <w:rPr>
-          <w:rFonts w:ascii="Verdana" w:hAnsi="Verdana"/>
-          <w:color w:val="000000"/>
-          <w:sz w:val="21"/>
-          <w:szCs w:val="21"/>
-          <w:shd w:val="clear" w:color="auto" w:fill="FFFFFF"/>
+          <w:lang w:val="ru-RU"/>
         </w:rPr>
         <w:t>каталог</w:t>
       </w:r>
-      <w:proofErr w:type="spellEnd"/>
       <w:r>
         <w:rPr>
           <w:rStyle w:val="apple-converted-space"/>
@@ -2672,16 +2633,31 @@
           <w:szCs w:val="21"/>
           <w:bdr w:val="none" w:sz="0" w:space="0" w:color="auto" w:frame="1"/>
           <w:shd w:val="clear" w:color="auto" w:fill="FFFFFF"/>
-        </w:rPr>
-        <w:t>.hg</w:t>
-      </w:r>
-      <w:r>
-        <w:rPr>
-          <w:rFonts w:ascii="Verdana" w:hAnsi="Verdana"/>
-          <w:color w:val="000000"/>
-          <w:sz w:val="21"/>
-          <w:szCs w:val="21"/>
-          <w:shd w:val="clear" w:color="auto" w:fill="FFFFFF"/>
+          <w:lang w:val="ru-RU"/>
+        </w:rPr>
+        <w:t>.</w:t>
+      </w:r>
+      <w:r>
+        <w:rPr>
+          <w:rStyle w:val="HTMLCode"/>
+          <w:rFonts w:eastAsiaTheme="minorHAnsi"/>
+          <w:color w:val="222222"/>
+          <w:sz w:val="21"/>
+          <w:szCs w:val="21"/>
+          <w:bdr w:val="none" w:sz="0" w:space="0" w:color="auto" w:frame="1"/>
+          <w:shd w:val="clear" w:color="auto" w:fill="FFFFFF"/>
+        </w:rPr>
+        <w:t>hg</w:t>
+      </w:r>
+      <w:proofErr w:type="gramEnd"/>
+      <w:r>
+        <w:rPr>
+          <w:rFonts w:ascii="Verdana" w:hAnsi="Verdana"/>
+          <w:color w:val="000000"/>
+          <w:sz w:val="21"/>
+          <w:szCs w:val="21"/>
+          <w:shd w:val="clear" w:color="auto" w:fill="FFFFFF"/>
+          <w:lang w:val="ru-RU"/>
         </w:rPr>
         <w:t>:</w:t>
       </w:r>
@@ -3322,8 +3298,398 @@
     </w:p>
     <w:p>
       <w:pPr>
-        <w:rPr>
-          <w:lang w:val="ru-RU"/>
+        <w:shd w:val="clear" w:color="auto" w:fill="FFFFFF"/>
+        <w:spacing w:line="336" w:lineRule="atLeast"/>
+        <w:textAlignment w:val="baseline"/>
+        <w:rPr>
+          <w:rFonts w:ascii="Verdana" w:eastAsia="Times New Roman" w:hAnsi="Verdana" w:cs="Times New Roman"/>
+          <w:color w:val="000000"/>
+          <w:sz w:val="21"/>
+          <w:szCs w:val="21"/>
+          <w:lang w:val="ru-RU" w:eastAsia="en-GB"/>
+        </w:rPr>
+      </w:pPr>
+      <w:r>
+        <w:rPr>
+          <w:rFonts w:ascii="Verdana" w:eastAsia="Times New Roman" w:hAnsi="Verdana" w:cs="Times New Roman"/>
+          <w:color w:val="000000"/>
+          <w:sz w:val="21"/>
+          <w:szCs w:val="21"/>
+          <w:lang w:val="ru-RU" w:eastAsia="en-GB"/>
+        </w:rPr>
+        <w:t>В случае такой ошибки, которая вам вероятно всего встретится</w:t>
+      </w:r>
+    </w:p>
+    <w:p>
+      <w:pPr>
+        <w:pStyle w:val="HTMLPreformatted"/>
+        <w:shd w:val="clear" w:color="auto" w:fill="EEEEEE"/>
+        <w:rPr>
+          <w:rFonts w:ascii="Consolas" w:hAnsi="Consolas" w:cs="Consolas"/>
+          <w:color w:val="222222"/>
+        </w:rPr>
+      </w:pPr>
+      <w:proofErr w:type="gramStart"/>
+      <w:r>
+        <w:rPr>
+          <w:rStyle w:val="HTMLCode"/>
+          <w:rFonts w:ascii="Consolas" w:eastAsiaTheme="majorEastAsia" w:hAnsi="Consolas" w:cs="Consolas"/>
+          <w:color w:val="222222"/>
+          <w:bdr w:val="none" w:sz="0" w:space="0" w:color="auto" w:frame="1"/>
+          <w:shd w:val="clear" w:color="auto" w:fill="EEEEEE"/>
+        </w:rPr>
+        <w:t>error</w:t>
+      </w:r>
+      <w:proofErr w:type="gramEnd"/>
+      <w:r>
+        <w:rPr>
+          <w:rStyle w:val="HTMLCode"/>
+          <w:rFonts w:ascii="Consolas" w:eastAsiaTheme="majorEastAsia" w:hAnsi="Consolas" w:cs="Consolas"/>
+          <w:color w:val="222222"/>
+          <w:bdr w:val="none" w:sz="0" w:space="0" w:color="auto" w:frame="1"/>
+          <w:shd w:val="clear" w:color="auto" w:fill="EEEEEE"/>
+        </w:rPr>
+        <w:t xml:space="preserve">:  abort: no username supplied (see "hg help </w:t>
+      </w:r>
+      <w:proofErr w:type="spellStart"/>
+      <w:r>
+        <w:rPr>
+          <w:rStyle w:val="HTMLCode"/>
+          <w:rFonts w:ascii="Consolas" w:eastAsiaTheme="majorEastAsia" w:hAnsi="Consolas" w:cs="Consolas"/>
+          <w:color w:val="222222"/>
+          <w:bdr w:val="none" w:sz="0" w:space="0" w:color="auto" w:frame="1"/>
+          <w:shd w:val="clear" w:color="auto" w:fill="EEEEEE"/>
+        </w:rPr>
+        <w:t>config</w:t>
+      </w:r>
+      <w:proofErr w:type="spellEnd"/>
+      <w:r>
+        <w:rPr>
+          <w:rStyle w:val="HTMLCode"/>
+          <w:rFonts w:ascii="Consolas" w:eastAsiaTheme="majorEastAsia" w:hAnsi="Consolas" w:cs="Consolas"/>
+          <w:color w:val="222222"/>
+          <w:bdr w:val="none" w:sz="0" w:space="0" w:color="auto" w:frame="1"/>
+          <w:shd w:val="clear" w:color="auto" w:fill="EEEEEE"/>
+        </w:rPr>
+        <w:t xml:space="preserve">") </w:t>
+      </w:r>
+    </w:p>
+    <w:p>
+      <w:pPr>
+        <w:rPr>
+          <w:lang w:val="en-US"/>
+        </w:rPr>
+      </w:pPr>
+    </w:p>
+    <w:p>
+      <w:pPr>
+        <w:rPr>
+          <w:lang w:val="en-US"/>
+        </w:rPr>
+      </w:pPr>
+      <w:hyperlink r:id="rId7" w:history="1">
+        <w:r>
+          <w:rPr>
+            <w:rStyle w:val="Hyperlink"/>
+            <w:lang w:val="en-US"/>
+          </w:rPr>
+          <w:t>http://stackoverflow.com/questions/2477781/mercurial-abort-no-username-supplied-see-hg-help-config</w:t>
+        </w:r>
+      </w:hyperlink>
+    </w:p>
+    <w:p>
+      <w:pPr>
+        <w:shd w:val="clear" w:color="auto" w:fill="FFFFFF"/>
+        <w:spacing w:after="240" w:line="293" w:lineRule="atLeast"/>
+        <w:rPr>
+          <w:rFonts w:ascii="Helvetica" w:eastAsia="Times New Roman" w:hAnsi="Helvetica" w:cs="Helvetica"/>
+          <w:color w:val="222222"/>
+          <w:sz w:val="23"/>
+          <w:szCs w:val="23"/>
+          <w:lang w:val="en-US"/>
+        </w:rPr>
+      </w:pPr>
+      <w:r>
+        <w:rPr>
+          <w:rFonts w:ascii="Helvetica" w:eastAsia="Times New Roman" w:hAnsi="Helvetica" w:cs="Helvetica"/>
+          <w:color w:val="222222"/>
+          <w:sz w:val="23"/>
+          <w:szCs w:val="23"/>
+          <w:lang w:val="en-US"/>
+        </w:rPr>
+        <w:t xml:space="preserve">Either put </w:t>
+      </w:r>
+      <w:proofErr w:type="gramStart"/>
+      <w:r>
+        <w:rPr>
+          <w:rFonts w:ascii="Helvetica" w:eastAsia="Times New Roman" w:hAnsi="Helvetica" w:cs="Helvetica"/>
+          <w:color w:val="222222"/>
+          <w:sz w:val="23"/>
+          <w:szCs w:val="23"/>
+          <w:lang w:val="en-US"/>
+        </w:rPr>
+        <w:t>a</w:t>
+      </w:r>
+      <w:proofErr w:type="gramEnd"/>
+      <w:r>
+        <w:rPr>
+          <w:rFonts w:ascii="Helvetica" w:eastAsia="Times New Roman" w:hAnsi="Helvetica" w:cs="Helvetica"/>
+          <w:color w:val="222222"/>
+          <w:sz w:val="23"/>
+          <w:szCs w:val="23"/>
+          <w:lang w:val="en-US"/>
+        </w:rPr>
+        <w:t xml:space="preserve"> </w:t>
+      </w:r>
+      <w:proofErr w:type="spellStart"/>
+      <w:r>
+        <w:rPr>
+          <w:rFonts w:ascii="Helvetica" w:eastAsia="Times New Roman" w:hAnsi="Helvetica" w:cs="Helvetica"/>
+          <w:color w:val="222222"/>
+          <w:sz w:val="23"/>
+          <w:szCs w:val="23"/>
+          <w:lang w:val="en-US"/>
+        </w:rPr>
+        <w:t>hgrc</w:t>
+      </w:r>
+      <w:proofErr w:type="spellEnd"/>
+      <w:r>
+        <w:rPr>
+          <w:rFonts w:ascii="Helvetica" w:eastAsia="Times New Roman" w:hAnsi="Helvetica" w:cs="Helvetica"/>
+          <w:color w:val="222222"/>
+          <w:sz w:val="23"/>
+          <w:szCs w:val="23"/>
+          <w:lang w:val="en-US"/>
+        </w:rPr>
+        <w:t xml:space="preserve"> in the .hg directory in your repo or put a .</w:t>
+      </w:r>
+      <w:proofErr w:type="spellStart"/>
+      <w:r>
+        <w:rPr>
+          <w:rFonts w:ascii="Helvetica" w:eastAsia="Times New Roman" w:hAnsi="Helvetica" w:cs="Helvetica"/>
+          <w:color w:val="222222"/>
+          <w:sz w:val="23"/>
+          <w:szCs w:val="23"/>
+          <w:lang w:val="en-US"/>
+        </w:rPr>
+        <w:t>hgrc</w:t>
+      </w:r>
+      <w:proofErr w:type="spellEnd"/>
+      <w:r>
+        <w:rPr>
+          <w:rFonts w:ascii="Helvetica" w:eastAsia="Times New Roman" w:hAnsi="Helvetica" w:cs="Helvetica"/>
+          <w:color w:val="222222"/>
+          <w:sz w:val="23"/>
+          <w:szCs w:val="23"/>
+          <w:lang w:val="en-US"/>
+        </w:rPr>
+        <w:t xml:space="preserve"> (</w:t>
+      </w:r>
+      <w:proofErr w:type="spellStart"/>
+      <w:r>
+        <w:rPr>
+          <w:rFonts w:ascii="Helvetica" w:eastAsia="Times New Roman" w:hAnsi="Helvetica" w:cs="Helvetica"/>
+          <w:color w:val="222222"/>
+          <w:sz w:val="23"/>
+          <w:szCs w:val="23"/>
+          <w:lang w:val="en-US"/>
+        </w:rPr>
+        <w:t>hgrc</w:t>
+      </w:r>
+      <w:proofErr w:type="spellEnd"/>
+      <w:r>
+        <w:rPr>
+          <w:rFonts w:ascii="Helvetica" w:eastAsia="Times New Roman" w:hAnsi="Helvetica" w:cs="Helvetica"/>
+          <w:color w:val="222222"/>
+          <w:sz w:val="23"/>
+          <w:szCs w:val="23"/>
+          <w:lang w:val="en-US"/>
+        </w:rPr>
+        <w:t xml:space="preserve"> for Windows) file in your home </w:t>
+      </w:r>
+      <w:proofErr w:type="spellStart"/>
+      <w:r>
+        <w:rPr>
+          <w:rFonts w:ascii="Helvetica" w:eastAsia="Times New Roman" w:hAnsi="Helvetica" w:cs="Helvetica"/>
+          <w:color w:val="222222"/>
+          <w:sz w:val="23"/>
+          <w:szCs w:val="23"/>
+          <w:lang w:val="en-US"/>
+        </w:rPr>
+        <w:t>dir</w:t>
+      </w:r>
+      <w:proofErr w:type="spellEnd"/>
+      <w:r>
+        <w:rPr>
+          <w:rFonts w:ascii="Helvetica" w:eastAsia="Times New Roman" w:hAnsi="Helvetica" w:cs="Helvetica"/>
+          <w:color w:val="222222"/>
+          <w:sz w:val="23"/>
+          <w:szCs w:val="23"/>
+          <w:lang w:val="en-US"/>
+        </w:rPr>
+        <w:t xml:space="preserve"> (then it covers all your projects) In the file you should write</w:t>
+      </w:r>
+    </w:p>
+    <w:p>
+      <w:pPr>
+        <w:shd w:val="clear" w:color="auto" w:fill="EEEEEE"/>
+        <w:tabs>
+          <w:tab w:val="left" w:pos="916"/>
+          <w:tab w:val="left" w:pos="1832"/>
+          <w:tab w:val="left" w:pos="2748"/>
+          <w:tab w:val="left" w:pos="3664"/>
+          <w:tab w:val="left" w:pos="4580"/>
+          <w:tab w:val="left" w:pos="5496"/>
+          <w:tab w:val="left" w:pos="6412"/>
+          <w:tab w:val="left" w:pos="7328"/>
+          <w:tab w:val="left" w:pos="8244"/>
+          <w:tab w:val="left" w:pos="9160"/>
+          <w:tab w:val="left" w:pos="10076"/>
+          <w:tab w:val="left" w:pos="10992"/>
+          <w:tab w:val="left" w:pos="11908"/>
+          <w:tab w:val="left" w:pos="12824"/>
+          <w:tab w:val="left" w:pos="13740"/>
+          <w:tab w:val="left" w:pos="14656"/>
+        </w:tabs>
+        <w:spacing w:after="0" w:line="240" w:lineRule="auto"/>
+        <w:rPr>
+          <w:rFonts w:ascii="Consolas" w:eastAsia="Times New Roman" w:hAnsi="Consolas" w:cs="Consolas"/>
+          <w:color w:val="222222"/>
+          <w:sz w:val="20"/>
+          <w:szCs w:val="20"/>
+          <w:bdr w:val="none" w:sz="0" w:space="0" w:color="auto" w:frame="1"/>
+          <w:shd w:val="clear" w:color="auto" w:fill="EEEEEE"/>
+          <w:lang w:val="en-US"/>
+        </w:rPr>
+      </w:pPr>
+      <w:r>
+        <w:rPr>
+          <w:rFonts w:ascii="Consolas" w:eastAsia="Times New Roman" w:hAnsi="Consolas" w:cs="Consolas"/>
+          <w:color w:val="222222"/>
+          <w:sz w:val="20"/>
+          <w:szCs w:val="20"/>
+          <w:bdr w:val="none" w:sz="0" w:space="0" w:color="auto" w:frame="1"/>
+          <w:shd w:val="clear" w:color="auto" w:fill="EEEEEE"/>
+          <w:lang w:val="en-US"/>
+        </w:rPr>
+        <w:t>[</w:t>
+      </w:r>
+      <w:proofErr w:type="spellStart"/>
+      <w:proofErr w:type="gramStart"/>
+      <w:r>
+        <w:rPr>
+          <w:rFonts w:ascii="Consolas" w:eastAsia="Times New Roman" w:hAnsi="Consolas" w:cs="Consolas"/>
+          <w:color w:val="222222"/>
+          <w:sz w:val="20"/>
+          <w:szCs w:val="20"/>
+          <w:bdr w:val="none" w:sz="0" w:space="0" w:color="auto" w:frame="1"/>
+          <w:shd w:val="clear" w:color="auto" w:fill="EEEEEE"/>
+          <w:lang w:val="en-US"/>
+        </w:rPr>
+        <w:t>ui</w:t>
+      </w:r>
+      <w:proofErr w:type="spellEnd"/>
+      <w:proofErr w:type="gramEnd"/>
+      <w:r>
+        <w:rPr>
+          <w:rFonts w:ascii="Consolas" w:eastAsia="Times New Roman" w:hAnsi="Consolas" w:cs="Consolas"/>
+          <w:color w:val="222222"/>
+          <w:sz w:val="20"/>
+          <w:szCs w:val="20"/>
+          <w:bdr w:val="none" w:sz="0" w:space="0" w:color="auto" w:frame="1"/>
+          <w:shd w:val="clear" w:color="auto" w:fill="EEEEEE"/>
+          <w:lang w:val="en-US"/>
+        </w:rPr>
+        <w:t>]</w:t>
+      </w:r>
+    </w:p>
+    <w:p>
+      <w:pPr>
+        <w:shd w:val="clear" w:color="auto" w:fill="EEEEEE"/>
+        <w:tabs>
+          <w:tab w:val="left" w:pos="916"/>
+          <w:tab w:val="left" w:pos="1832"/>
+          <w:tab w:val="left" w:pos="2748"/>
+          <w:tab w:val="left" w:pos="3664"/>
+          <w:tab w:val="left" w:pos="4580"/>
+          <w:tab w:val="left" w:pos="5496"/>
+          <w:tab w:val="left" w:pos="6412"/>
+          <w:tab w:val="left" w:pos="7328"/>
+          <w:tab w:val="left" w:pos="8244"/>
+          <w:tab w:val="left" w:pos="9160"/>
+          <w:tab w:val="left" w:pos="10076"/>
+          <w:tab w:val="left" w:pos="10992"/>
+          <w:tab w:val="left" w:pos="11908"/>
+          <w:tab w:val="left" w:pos="12824"/>
+          <w:tab w:val="left" w:pos="13740"/>
+          <w:tab w:val="left" w:pos="14656"/>
+        </w:tabs>
+        <w:spacing w:after="0" w:line="240" w:lineRule="auto"/>
+        <w:rPr>
+          <w:rFonts w:ascii="Consolas" w:eastAsia="Times New Roman" w:hAnsi="Consolas" w:cs="Consolas"/>
+          <w:color w:val="222222"/>
+          <w:sz w:val="20"/>
+          <w:szCs w:val="20"/>
+          <w:lang w:val="en-US"/>
+        </w:rPr>
+      </w:pPr>
+      <w:proofErr w:type="gramStart"/>
+      <w:r>
+        <w:rPr>
+          <w:rFonts w:ascii="Consolas" w:eastAsia="Times New Roman" w:hAnsi="Consolas" w:cs="Consolas"/>
+          <w:color w:val="222222"/>
+          <w:sz w:val="20"/>
+          <w:szCs w:val="20"/>
+          <w:bdr w:val="none" w:sz="0" w:space="0" w:color="auto" w:frame="1"/>
+          <w:shd w:val="clear" w:color="auto" w:fill="EEEEEE"/>
+          <w:lang w:val="en-US"/>
+        </w:rPr>
+        <w:t>username</w:t>
+      </w:r>
+      <w:proofErr w:type="gramEnd"/>
+      <w:r>
+        <w:rPr>
+          <w:rFonts w:ascii="Consolas" w:eastAsia="Times New Roman" w:hAnsi="Consolas" w:cs="Consolas"/>
+          <w:color w:val="222222"/>
+          <w:sz w:val="20"/>
+          <w:szCs w:val="20"/>
+          <w:bdr w:val="none" w:sz="0" w:space="0" w:color="auto" w:frame="1"/>
+          <w:shd w:val="clear" w:color="auto" w:fill="EEEEEE"/>
+          <w:lang w:val="en-US"/>
+        </w:rPr>
+        <w:t xml:space="preserve"> = Your Name &lt;</w:t>
+      </w:r>
+      <w:proofErr w:type="spellStart"/>
+      <w:r>
+        <w:rPr>
+          <w:rFonts w:ascii="Consolas" w:eastAsia="Times New Roman" w:hAnsi="Consolas" w:cs="Consolas"/>
+          <w:color w:val="222222"/>
+          <w:sz w:val="20"/>
+          <w:szCs w:val="20"/>
+          <w:bdr w:val="none" w:sz="0" w:space="0" w:color="auto" w:frame="1"/>
+          <w:shd w:val="clear" w:color="auto" w:fill="EEEEEE"/>
+          <w:lang w:val="en-US"/>
+        </w:rPr>
+        <w:t>your@mail</w:t>
+      </w:r>
+      <w:proofErr w:type="spellEnd"/>
+      <w:r>
+        <w:rPr>
+          <w:rFonts w:ascii="Consolas" w:eastAsia="Times New Roman" w:hAnsi="Consolas" w:cs="Consolas"/>
+          <w:color w:val="222222"/>
+          <w:sz w:val="20"/>
+          <w:szCs w:val="20"/>
+          <w:bdr w:val="none" w:sz="0" w:space="0" w:color="auto" w:frame="1"/>
+          <w:shd w:val="clear" w:color="auto" w:fill="EEEEEE"/>
+          <w:lang w:val="en-US"/>
+        </w:rPr>
+        <w:t>&gt;</w:t>
+      </w:r>
+    </w:p>
+    <w:p>
+      <w:pPr>
+        <w:rPr>
+          <w:lang w:val="en-US"/>
         </w:rPr>
       </w:pPr>
     </w:p>
@@ -4154,6 +4520,7 @@
           <w:szCs w:val="21"/>
           <w:lang w:eastAsia="en-GB"/>
         </w:rPr>
+        <w:lastRenderedPageBreak/>
         <w:t>Если</w:t>
       </w:r>
       <w:proofErr w:type="spellEnd"/>
@@ -4585,6 +4952,7 @@
           <w:sz w:val="21"/>
           <w:szCs w:val="21"/>
           <w:shd w:val="clear" w:color="auto" w:fill="FFFFFF"/>
+          <w:lang w:val="ru-RU"/>
         </w:rPr>
       </w:pPr>
       <w:proofErr w:type="gramStart"/>
@@ -4711,71 +5079,16 @@
         </w:rPr>
         <w:t xml:space="preserve"> ничего не знает про этот файл. </w:t>
       </w:r>
-      <w:proofErr w:type="spellStart"/>
-      <w:r>
-        <w:rPr>
-          <w:rFonts w:ascii="Verdana" w:hAnsi="Verdana"/>
-          <w:color w:val="000000"/>
-          <w:sz w:val="21"/>
-          <w:szCs w:val="21"/>
-          <w:shd w:val="clear" w:color="auto" w:fill="FFFFFF"/>
-        </w:rPr>
-        <w:t>Пока</w:t>
-      </w:r>
-      <w:proofErr w:type="spellEnd"/>
-      <w:r>
-        <w:rPr>
-          <w:rFonts w:ascii="Verdana" w:hAnsi="Verdana"/>
-          <w:color w:val="000000"/>
-          <w:sz w:val="21"/>
-          <w:szCs w:val="21"/>
-          <w:shd w:val="clear" w:color="auto" w:fill="FFFFFF"/>
-        </w:rPr>
-        <w:t xml:space="preserve"> </w:t>
-      </w:r>
-      <w:proofErr w:type="spellStart"/>
-      <w:r>
-        <w:rPr>
-          <w:rFonts w:ascii="Verdana" w:hAnsi="Verdana"/>
-          <w:color w:val="000000"/>
-          <w:sz w:val="21"/>
-          <w:szCs w:val="21"/>
-          <w:shd w:val="clear" w:color="auto" w:fill="FFFFFF"/>
-        </w:rPr>
-        <w:t>не</w:t>
-      </w:r>
-      <w:proofErr w:type="spellEnd"/>
-      <w:r>
-        <w:rPr>
-          <w:rFonts w:ascii="Verdana" w:hAnsi="Verdana"/>
-          <w:color w:val="000000"/>
-          <w:sz w:val="21"/>
-          <w:szCs w:val="21"/>
-          <w:shd w:val="clear" w:color="auto" w:fill="FFFFFF"/>
-        </w:rPr>
-        <w:t xml:space="preserve"> </w:t>
-      </w:r>
-      <w:proofErr w:type="spellStart"/>
-      <w:r>
-        <w:rPr>
-          <w:rFonts w:ascii="Verdana" w:hAnsi="Verdana"/>
-          <w:color w:val="000000"/>
-          <w:sz w:val="21"/>
-          <w:szCs w:val="21"/>
-          <w:shd w:val="clear" w:color="auto" w:fill="FFFFFF"/>
-        </w:rPr>
-        <w:t>знает</w:t>
-      </w:r>
-      <w:proofErr w:type="spellEnd"/>
-      <w:r>
-        <w:rPr>
-          <w:rFonts w:ascii="Verdana" w:hAnsi="Verdana"/>
-          <w:color w:val="000000"/>
-          <w:sz w:val="21"/>
-          <w:szCs w:val="21"/>
-          <w:shd w:val="clear" w:color="auto" w:fill="FFFFFF"/>
-        </w:rPr>
-        <w:t>.</w:t>
+      <w:r>
+        <w:rPr>
+          <w:rFonts w:ascii="Verdana" w:hAnsi="Verdana"/>
+          <w:color w:val="000000"/>
+          <w:sz w:val="21"/>
+          <w:szCs w:val="21"/>
+          <w:shd w:val="clear" w:color="auto" w:fill="FFFFFF"/>
+          <w:lang w:val="ru-RU"/>
+        </w:rPr>
+        <w:t>Пока не знает.</w:t>
       </w:r>
     </w:p>
     <w:p>
@@ -6068,6 +6381,7 @@
           <w:bdr w:val="none" w:sz="0" w:space="0" w:color="auto" w:frame="1"/>
           <w:shd w:val="clear" w:color="auto" w:fill="FFFFFF"/>
         </w:rPr>
+        <w:lastRenderedPageBreak/>
         <w:t>hg</w:t>
       </w:r>
       <w:proofErr w:type="gramEnd"/>
@@ -6340,7 +6654,7 @@
           <w:lang w:val="ru-RU"/>
         </w:rPr>
       </w:pPr>
-      <w:hyperlink r:id="rId7" w:history="1">
+      <w:hyperlink r:id="rId8" w:history="1">
         <w:r>
           <w:rPr>
             <w:rStyle w:val="Hyperlink"/>
@@ -6356,7 +6670,7 @@
           <w:lang w:val="ru-RU"/>
         </w:rPr>
       </w:pPr>
-      <w:hyperlink r:id="rId8" w:history="1">
+      <w:hyperlink r:id="rId9" w:history="1">
         <w:r>
           <w:rPr>
             <w:rStyle w:val="Hyperlink"/>
@@ -6401,17 +6715,103 @@
         <w:t xml:space="preserve">Основные команды </w:t>
       </w:r>
       <w:r>
-        <w:t>Mercurial.</w:t>
-      </w:r>
-      <w:r>
-        <w:rPr>
-          <w:lang w:val="ru-RU"/>
-        </w:rPr>
-        <w:br w:type="page"/>
+        <w:t>Mercurial</w:t>
+      </w:r>
+      <w:r>
+        <w:rPr>
+          <w:lang w:val="ru-RU"/>
+        </w:rPr>
+        <w:t>.</w:t>
       </w:r>
     </w:p>
     <w:p>
       <w:pPr>
+        <w:pStyle w:val="Heading2"/>
+        <w:rPr>
+          <w:lang w:val="ru-RU"/>
+        </w:rPr>
+      </w:pPr>
+    </w:p>
+    <w:p>
+      <w:pPr>
+        <w:rPr>
+          <w:lang w:val="ru-RU"/>
+        </w:rPr>
+      </w:pPr>
+      <w:proofErr w:type="spellStart"/>
+      <w:proofErr w:type="gramStart"/>
+      <w:r>
+        <w:rPr>
+          <w:lang w:val="en-US"/>
+        </w:rPr>
+        <w:t>sudo</w:t>
+      </w:r>
+      <w:proofErr w:type="spellEnd"/>
+      <w:proofErr w:type="gramEnd"/>
+      <w:r>
+        <w:rPr>
+          <w:lang w:val="ru-RU"/>
+        </w:rPr>
+        <w:t xml:space="preserve"> </w:t>
+      </w:r>
+      <w:r>
+        <w:rPr>
+          <w:lang w:val="en-US"/>
+        </w:rPr>
+        <w:t>apt</w:t>
+      </w:r>
+      <w:r>
+        <w:rPr>
+          <w:lang w:val="ru-RU"/>
+        </w:rPr>
+        <w:t>-</w:t>
+      </w:r>
+      <w:r>
+        <w:rPr>
+          <w:lang w:val="en-US"/>
+        </w:rPr>
+        <w:t>get</w:t>
+      </w:r>
+      <w:r>
+        <w:rPr>
+          <w:lang w:val="ru-RU"/>
+        </w:rPr>
+        <w:t xml:space="preserve"> </w:t>
+      </w:r>
+      <w:r>
+        <w:rPr>
+          <w:lang w:val="en-US"/>
+        </w:rPr>
+        <w:t>install</w:t>
+      </w:r>
+      <w:r>
+        <w:rPr>
+          <w:lang w:val="ru-RU"/>
+        </w:rPr>
+        <w:t xml:space="preserve"> </w:t>
+      </w:r>
+      <w:r>
+        <w:rPr>
+          <w:lang w:val="en-US"/>
+        </w:rPr>
+        <w:t>mercurial</w:t>
+      </w:r>
+    </w:p>
+    <w:p>
+      <w:pPr>
+        <w:rPr>
+          <w:lang w:val="ru-RU"/>
+        </w:rPr>
+      </w:pPr>
+      <w:r>
+        <w:rPr>
+          <w:lang w:val="ru-RU"/>
+        </w:rPr>
+        <w:br w:type="page"/>
+      </w:r>
+    </w:p>
+    <w:p>
+      <w:pPr>
         <w:rPr>
           <w:lang w:val="ru-RU"/>
         </w:rPr>
@@ -6424,27 +6824,24 @@
         <w:t xml:space="preserve">Задание: создание </w:t>
       </w:r>
       <w:r>
+        <w:rPr>
+          <w:lang w:val="ru-RU"/>
+        </w:rPr>
+        <w:t xml:space="preserve">галереи изображений </w:t>
+      </w:r>
+      <w:r>
+        <w:rPr>
+          <w:lang w:val="ru-RU"/>
+        </w:rPr>
+        <w:t xml:space="preserve">с использованием </w:t>
+      </w:r>
+      <w:r>
         <w:t>html</w:t>
       </w:r>
       <w:r>
         <w:rPr>
           <w:lang w:val="ru-RU"/>
         </w:rPr>
-        <w:t xml:space="preserve"> </w:t>
-      </w:r>
-      <w:r>
-        <w:rPr>
-          <w:lang w:val="ru-RU"/>
-        </w:rPr>
-        <w:t xml:space="preserve">странички с использованием </w:t>
-      </w:r>
-      <w:r>
-        <w:t>html</w:t>
-      </w:r>
-      <w:r>
-        <w:rPr>
-          <w:lang w:val="ru-RU"/>
-        </w:rPr>
         <w:t xml:space="preserve">, </w:t>
       </w:r>
       <w:proofErr w:type="spellStart"/>
@@ -6469,6 +6866,50 @@
         </w:rPr>
         <w:t>.</w:t>
       </w:r>
+    </w:p>
+    <w:p>
+      <w:pPr>
+        <w:pStyle w:val="ListParagraph"/>
+        <w:numPr>
+          <w:ilvl w:val="1"/>
+          <w:numId w:val="1"/>
+        </w:numPr>
+        <w:rPr>
+          <w:lang w:val="en-US"/>
+        </w:rPr>
+      </w:pPr>
+      <w:r>
+        <w:rPr>
+          <w:lang w:val="ru-RU"/>
+        </w:rPr>
+        <w:t>Главная страница. Общая вёрстка</w:t>
+      </w:r>
+    </w:p>
+    <w:p>
+      <w:pPr>
+        <w:pStyle w:val="ListParagraph"/>
+        <w:numPr>
+          <w:ilvl w:val="1"/>
+          <w:numId w:val="1"/>
+        </w:numPr>
+        <w:rPr>
+          <w:lang w:val="en-US"/>
+        </w:rPr>
+      </w:pPr>
+      <w:bookmarkStart w:id="0" w:name="_GoBack"/>
+      <w:bookmarkEnd w:id="0"/>
+    </w:p>
+    <w:p>
+      <w:pPr>
+        <w:pStyle w:val="ListParagraph"/>
+        <w:numPr>
+          <w:ilvl w:val="1"/>
+          <w:numId w:val="1"/>
+        </w:numPr>
+        <w:rPr>
+          <w:lang w:val="en-US"/>
+        </w:rPr>
+      </w:pPr>
     </w:p>
     <w:sectPr>
       <w:pgSz w:w="11906" w:h="16838"/>
@@ -6482,7 +6923,7 @@
 
 <file path=word/numbering.xml><?xml version="1.0" encoding="utf-8"?>
 <w:numbering xmlns:wpc="http://schemas.microsoft.com/office/word/2010/wordprocessingCanvas" xmlns:mc="http://schemas.openxmlformats.org/markup-compatibility/2006" xmlns:o="urn:schemas-microsoft-com:office:office" xmlns:r="http://schemas.openxmlformats.org/officeDocument/2006/relationships" xmlns:m="http://schemas.openxmlformats.org/officeDocument/2006/math" xmlns:v="urn:schemas-microsoft-com:vml" xmlns:wp14="http://schemas.microsoft.com/office/word/2010/wordprocessingDrawing" xmlns:wp="http://schemas.openxmlformats.org/drawingml/2006/wordprocessingDrawing" xmlns:w10="urn:schemas-microsoft-com:office:word" xmlns:w="http://schemas.openxmlformats.org/wordprocessingml/2006/main" xmlns:w14="http://schemas.microsoft.com/office/word/2010/wordml" xmlns:w15="http://schemas.microsoft.com/office/word/2012/wordml" xmlns:wpg="http://schemas.microsoft.com/office/word/2010/wordprocessingGroup" xmlns:wpi="http://schemas.microsoft.com/office/word/2010/wordprocessingInk" xmlns:wne="http://schemas.microsoft.com/office/word/2006/wordml" xmlns:wps="http://schemas.microsoft.com/office/word/2010/wordprocessingShape" mc:Ignorable="w14 w15 wp14">
-  <w:abstractNum w:abstractNumId="0" w15:restartNumberingAfterBreak="0">
+  <w:abstractNum w:abstractNumId="0">
     <w:nsid w:val="087B7DAE"/>
     <w:multiLevelType w:val="multilevel"/>
     <w:tmpl w:val="9494728A"/>
@@ -6595,7 +7036,7 @@
       </w:pPr>
     </w:lvl>
   </w:abstractNum>
-  <w:abstractNum w:abstractNumId="1" w15:restartNumberingAfterBreak="0">
+  <w:abstractNum w:abstractNumId="1">
     <w:nsid w:val="26DA3974"/>
     <w:multiLevelType w:val="multilevel"/>
     <w:tmpl w:val="874855DA"/>
@@ -6708,7 +7149,7 @@
       </w:pPr>
     </w:lvl>
   </w:abstractNum>
-  <w:abstractNum w:abstractNumId="2" w15:restartNumberingAfterBreak="0">
+  <w:abstractNum w:abstractNumId="2">
     <w:nsid w:val="34C4723E"/>
     <w:multiLevelType w:val="multilevel"/>
     <w:tmpl w:val="EF5E9D14"/>
@@ -6857,10 +7298,10 @@
       </w:rPr>
     </w:lvl>
   </w:abstractNum>
-  <w:abstractNum w:abstractNumId="3" w15:restartNumberingAfterBreak="0">
+  <w:abstractNum w:abstractNumId="3">
     <w:nsid w:val="6F403BF4"/>
     <w:multiLevelType w:val="multilevel"/>
-    <w:tmpl w:val="5FC8E25C"/>
+    <w:tmpl w:val="625013B0"/>
     <w:lvl w:ilvl="0">
       <w:start w:val="1"/>
       <w:numFmt w:val="bullet"/>
@@ -6877,20 +7318,16 @@
         <w:sz w:val="20"/>
       </w:rPr>
     </w:lvl>
-    <w:lvl w:ilvl="1" w:tentative="1">
+    <w:lvl w:ilvl="1">
       <w:start w:val="1"/>
-      <w:numFmt w:val="bullet"/>
-      <w:lvlText w:val=""/>
+      <w:numFmt w:val="decimal"/>
+      <w:lvlText w:val="%2)"/>
       <w:lvlJc w:val="left"/>
       <w:pPr>
-        <w:tabs>
-          <w:tab w:val="num" w:pos="1440"/>
-        </w:tabs>
         <w:ind w:left="1440" w:hanging="360"/>
       </w:pPr>
       <w:rPr>
-        <w:rFonts w:ascii="Symbol" w:hAnsi="Symbol" w:hint="default"/>
-        <w:sz w:val="20"/>
+        <w:rFonts w:hint="default"/>
       </w:rPr>
     </w:lvl>
     <w:lvl w:ilvl="2" w:tentative="1">
@@ -7574,6 +8011,84 @@
       <w:u w:val="single"/>
     </w:rPr>
   </w:style>
+  <w:style w:type="paragraph" w:styleId="NormalWeb">
+    <w:name w:val="Normal (Web)"/>
+    <w:basedOn w:val="Normal"/>
+    <w:uiPriority w:val="99"/>
+    <w:semiHidden/>
+    <w:unhideWhenUsed/>
+    <w:rsid w:val="0076731F"/>
+    <w:pPr>
+      <w:spacing w:before="100" w:beforeAutospacing="1" w:after="100" w:afterAutospacing="1" w:line="240" w:lineRule="auto"/>
+    </w:pPr>
+    <w:rPr>
+      <w:rFonts w:ascii="Times New Roman" w:eastAsia="Times New Roman" w:hAnsi="Times New Roman" w:cs="Times New Roman"/>
+      <w:sz w:val="24"/>
+      <w:szCs w:val="24"/>
+      <w:lang w:val="en-US"/>
+    </w:rPr>
+  </w:style>
+  <w:style w:type="paragraph" w:styleId="HTMLPreformatted">
+    <w:name w:val="HTML Preformatted"/>
+    <w:basedOn w:val="Normal"/>
+    <w:link w:val="HTMLPreformattedChar"/>
+    <w:uiPriority w:val="99"/>
+    <w:semiHidden/>
+    <w:unhideWhenUsed/>
+    <w:rsid w:val="0076731F"/>
+    <w:pPr>
+      <w:tabs>
+        <w:tab w:val="left" w:pos="916"/>
+        <w:tab w:val="left" w:pos="1832"/>
+        <w:tab w:val="left" w:pos="2748"/>
+        <w:tab w:val="left" w:pos="3664"/>
+        <w:tab w:val="left" w:pos="4580"/>
+        <w:tab w:val="left" w:pos="5496"/>
+        <w:tab w:val="left" w:pos="6412"/>
+        <w:tab w:val="left" w:pos="7328"/>
+        <w:tab w:val="left" w:pos="8244"/>
+        <w:tab w:val="left" w:pos="9160"/>
+        <w:tab w:val="left" w:pos="10076"/>
+        <w:tab w:val="left" w:pos="10992"/>
+        <w:tab w:val="left" w:pos="11908"/>
+        <w:tab w:val="left" w:pos="12824"/>
+        <w:tab w:val="left" w:pos="13740"/>
+        <w:tab w:val="left" w:pos="14656"/>
+      </w:tabs>
+      <w:spacing w:after="0" w:line="240" w:lineRule="auto"/>
+    </w:pPr>
+    <w:rPr>
+      <w:rFonts w:ascii="Courier New" w:eastAsia="Times New Roman" w:hAnsi="Courier New" w:cs="Courier New"/>
+      <w:sz w:val="20"/>
+      <w:szCs w:val="20"/>
+      <w:lang w:val="en-US"/>
+    </w:rPr>
+  </w:style>
+  <w:style w:type="character" w:customStyle="1" w:styleId="HTMLPreformattedChar">
+    <w:name w:val="HTML Preformatted Char"/>
+    <w:basedOn w:val="DefaultParagraphFont"/>
+    <w:link w:val="HTMLPreformatted"/>
+    <w:uiPriority w:val="99"/>
+    <w:semiHidden/>
+    <w:rsid w:val="0076731F"/>
+    <w:rPr>
+      <w:rFonts w:ascii="Courier New" w:eastAsia="Times New Roman" w:hAnsi="Courier New" w:cs="Courier New"/>
+      <w:sz w:val="20"/>
+      <w:szCs w:val="20"/>
+      <w:lang w:val="en-US"/>
+    </w:rPr>
+  </w:style>
+  <w:style w:type="paragraph" w:styleId="ListParagraph">
+    <w:name w:val="List Paragraph"/>
+    <w:basedOn w:val="Normal"/>
+    <w:uiPriority w:val="34"/>
+    <w:qFormat/>
+    <w:rsid w:val="0003337E"/>
+    <w:pPr>
+      <w:ind w:left="720"/>
+      <w:contextualSpacing/>
+    </w:pPr>
+  </w:style>
 </w:styles>
 </file>
 

</xml_diff>

<commit_message>
Fixed intro in the third part in the third lab
</commit_message>
<xml_diff>
--- a/Labs/Vcs_lab_problem2.docx
+++ b/Labs/Vcs_lab_problem2.docx
@@ -2099,305 +2099,484 @@
     <w:p>
       <w:pPr>
         <w:rPr>
-          <w:rFonts w:ascii="Verdana" w:hAnsi="Verdana"/>
-          <w:color w:val="000000"/>
-          <w:sz w:val="21"/>
-          <w:szCs w:val="21"/>
-          <w:shd w:val="clear" w:color="auto" w:fill="FFFFFF"/>
-          <w:lang w:val="ru-RU"/>
-        </w:rPr>
-      </w:pPr>
-      <w:r>
-        <w:rPr>
-          <w:rFonts w:ascii="Verdana" w:hAnsi="Verdana"/>
-          <w:color w:val="000000"/>
-          <w:sz w:val="21"/>
-          <w:szCs w:val="21"/>
-          <w:shd w:val="clear" w:color="auto" w:fill="FFFFFF"/>
-          <w:lang w:val="ru-RU"/>
-        </w:rPr>
-        <w:t xml:space="preserve">Большинство людей работают с </w:t>
-      </w:r>
-      <w:r>
-        <w:rPr>
-          <w:rFonts w:ascii="Verdana" w:hAnsi="Verdana"/>
-          <w:color w:val="000000"/>
-          <w:sz w:val="21"/>
-          <w:szCs w:val="21"/>
-          <w:shd w:val="clear" w:color="auto" w:fill="FFFFFF"/>
-        </w:rPr>
-        <w:t>Mercurial</w:t>
-      </w:r>
-      <w:r>
-        <w:rPr>
-          <w:rFonts w:ascii="Verdana" w:hAnsi="Verdana"/>
-          <w:color w:val="000000"/>
-          <w:sz w:val="21"/>
-          <w:szCs w:val="21"/>
-          <w:shd w:val="clear" w:color="auto" w:fill="FFFFFF"/>
-          <w:lang w:val="ru-RU"/>
-        </w:rPr>
-        <w:t xml:space="preserve"> через интерфейс командной строки. Так можно работать в </w:t>
-      </w:r>
-      <w:r>
-        <w:rPr>
-          <w:rFonts w:ascii="Verdana" w:hAnsi="Verdana"/>
-          <w:color w:val="000000"/>
-          <w:sz w:val="21"/>
-          <w:szCs w:val="21"/>
-          <w:shd w:val="clear" w:color="auto" w:fill="FFFFFF"/>
-        </w:rPr>
-        <w:t>Windows</w:t>
-      </w:r>
-      <w:r>
-        <w:rPr>
-          <w:rFonts w:ascii="Verdana" w:hAnsi="Verdana"/>
-          <w:color w:val="000000"/>
-          <w:sz w:val="21"/>
-          <w:szCs w:val="21"/>
-          <w:shd w:val="clear" w:color="auto" w:fill="FFFFFF"/>
-          <w:lang w:val="ru-RU"/>
-        </w:rPr>
-        <w:t xml:space="preserve">, </w:t>
-      </w:r>
-      <w:r>
-        <w:rPr>
-          <w:rFonts w:ascii="Verdana" w:hAnsi="Verdana"/>
-          <w:color w:val="000000"/>
-          <w:sz w:val="21"/>
-          <w:szCs w:val="21"/>
-          <w:shd w:val="clear" w:color="auto" w:fill="FFFFFF"/>
-        </w:rPr>
-        <w:t>Unix</w:t>
-      </w:r>
-      <w:r>
-        <w:rPr>
-          <w:rFonts w:ascii="Verdana" w:hAnsi="Verdana"/>
-          <w:color w:val="000000"/>
-          <w:sz w:val="21"/>
-          <w:szCs w:val="21"/>
-          <w:shd w:val="clear" w:color="auto" w:fill="FFFFFF"/>
-          <w:lang w:val="ru-RU"/>
-        </w:rPr>
-        <w:t xml:space="preserve">, и </w:t>
-      </w:r>
-      <w:r>
-        <w:rPr>
-          <w:rFonts w:ascii="Verdana" w:hAnsi="Verdana"/>
-          <w:color w:val="000000"/>
-          <w:sz w:val="21"/>
-          <w:szCs w:val="21"/>
-          <w:shd w:val="clear" w:color="auto" w:fill="FFFFFF"/>
-        </w:rPr>
-        <w:t>Mac</w:t>
-      </w:r>
-      <w:r>
-        <w:rPr>
-          <w:rFonts w:ascii="Verdana" w:hAnsi="Verdana"/>
-          <w:color w:val="000000"/>
-          <w:sz w:val="21"/>
-          <w:szCs w:val="21"/>
-          <w:shd w:val="clear" w:color="auto" w:fill="FFFFFF"/>
-          <w:lang w:val="ru-RU"/>
-        </w:rPr>
-        <w:t xml:space="preserve">. Команда для </w:t>
-      </w:r>
-      <w:r>
-        <w:rPr>
-          <w:rFonts w:ascii="Verdana" w:hAnsi="Verdana"/>
-          <w:color w:val="000000"/>
-          <w:sz w:val="21"/>
-          <w:szCs w:val="21"/>
-          <w:shd w:val="clear" w:color="auto" w:fill="FFFFFF"/>
-        </w:rPr>
-        <w:t>Mercurial</w:t>
-      </w:r>
-      <w:r>
-        <w:rPr>
-          <w:rFonts w:ascii="Verdana" w:hAnsi="Verdana"/>
-          <w:color w:val="000000"/>
-          <w:sz w:val="21"/>
-          <w:szCs w:val="21"/>
-          <w:shd w:val="clear" w:color="auto" w:fill="FFFFFF"/>
-          <w:lang w:val="ru-RU"/>
-        </w:rPr>
-        <w:t xml:space="preserve"> — это</w:t>
-      </w:r>
-      <w:r>
-        <w:rPr>
-          <w:rStyle w:val="apple-converted-space"/>
-          <w:rFonts w:ascii="Verdana" w:hAnsi="Verdana"/>
-          <w:color w:val="000000"/>
-          <w:sz w:val="21"/>
-          <w:szCs w:val="21"/>
-          <w:shd w:val="clear" w:color="auto" w:fill="FFFFFF"/>
-        </w:rPr>
-        <w:t> </w:t>
-      </w:r>
-      <w:r>
-        <w:rPr>
-          <w:rStyle w:val="HTMLCode"/>
-          <w:rFonts w:eastAsiaTheme="minorHAnsi"/>
-          <w:color w:val="222222"/>
-          <w:sz w:val="21"/>
-          <w:szCs w:val="21"/>
-          <w:bdr w:val="none" w:sz="0" w:space="0" w:color="auto" w:frame="1"/>
-          <w:shd w:val="clear" w:color="auto" w:fill="FFFFFF"/>
-        </w:rPr>
-        <w:t>hg</w:t>
-      </w:r>
-      <w:r>
-        <w:rPr>
-          <w:rFonts w:ascii="Verdana" w:hAnsi="Verdana"/>
-          <w:color w:val="000000"/>
-          <w:sz w:val="21"/>
-          <w:szCs w:val="21"/>
-          <w:shd w:val="clear" w:color="auto" w:fill="FFFFFF"/>
-          <w:lang w:val="ru-RU"/>
-        </w:rPr>
-        <w:t>:</w:t>
+          <w:rFonts w:asciiTheme="majorHAnsi" w:eastAsiaTheme="majorEastAsia" w:hAnsiTheme="majorHAnsi" w:cstheme="majorBidi"/>
+          <w:color w:val="2E74B5" w:themeColor="accent1" w:themeShade="BF"/>
+          <w:sz w:val="26"/>
+          <w:szCs w:val="26"/>
+          <w:lang w:val="ru-RU"/>
+        </w:rPr>
+      </w:pPr>
+      <w:r>
+        <w:rPr>
+          <w:lang w:val="ru-RU"/>
+        </w:rPr>
+        <w:br w:type="page"/>
       </w:r>
     </w:p>
     <w:p>
       <w:pPr>
-        <w:rPr>
-          <w:rFonts w:ascii="Verdana" w:hAnsi="Verdana"/>
-          <w:color w:val="000000"/>
-          <w:sz w:val="21"/>
-          <w:szCs w:val="21"/>
-          <w:shd w:val="clear" w:color="auto" w:fill="FFFFFF"/>
-          <w:lang w:val="ru-RU"/>
-        </w:rPr>
-      </w:pPr>
-      <w:r>
-        <w:rPr>
-          <w:rFonts w:ascii="Verdana" w:hAnsi="Verdana"/>
-          <w:color w:val="000000"/>
-          <w:sz w:val="21"/>
-          <w:szCs w:val="21"/>
-          <w:shd w:val="clear" w:color="auto" w:fill="FFFFFF"/>
-          <w:lang w:val="ru-RU"/>
-        </w:rPr>
-        <w:t>Если выполнить</w:t>
-      </w:r>
-      <w:r>
-        <w:rPr>
-          <w:rStyle w:val="apple-converted-space"/>
-          <w:rFonts w:ascii="Verdana" w:hAnsi="Verdana"/>
-          <w:color w:val="000000"/>
-          <w:sz w:val="21"/>
-          <w:szCs w:val="21"/>
-          <w:shd w:val="clear" w:color="auto" w:fill="FFFFFF"/>
-        </w:rPr>
-        <w:t> </w:t>
-      </w:r>
-      <w:r>
-        <w:rPr>
-          <w:rStyle w:val="HTMLCode"/>
-          <w:rFonts w:eastAsiaTheme="minorHAnsi"/>
-          <w:color w:val="222222"/>
-          <w:sz w:val="21"/>
-          <w:szCs w:val="21"/>
-          <w:bdr w:val="none" w:sz="0" w:space="0" w:color="auto" w:frame="1"/>
-          <w:shd w:val="clear" w:color="auto" w:fill="FFFFFF"/>
-        </w:rPr>
-        <w:t>hg</w:t>
-      </w:r>
-      <w:r>
-        <w:rPr>
-          <w:rStyle w:val="apple-converted-space"/>
-          <w:rFonts w:ascii="Verdana" w:hAnsi="Verdana"/>
-          <w:color w:val="000000"/>
-          <w:sz w:val="21"/>
-          <w:szCs w:val="21"/>
-          <w:shd w:val="clear" w:color="auto" w:fill="FFFFFF"/>
-        </w:rPr>
-        <w:t> </w:t>
-      </w:r>
-      <w:r>
-        <w:rPr>
-          <w:rFonts w:ascii="Verdana" w:hAnsi="Verdana"/>
-          <w:color w:val="000000"/>
-          <w:sz w:val="21"/>
-          <w:szCs w:val="21"/>
-          <w:shd w:val="clear" w:color="auto" w:fill="FFFFFF"/>
-          <w:lang w:val="ru-RU"/>
-        </w:rPr>
-        <w:t>без параметров, то вы получите список наиболее часто используемых команд. Вы можете также попробовать выполнить</w:t>
-      </w:r>
-      <w:r>
-        <w:rPr>
-          <w:rStyle w:val="apple-converted-space"/>
-          <w:rFonts w:ascii="Verdana" w:hAnsi="Verdana"/>
-          <w:color w:val="000000"/>
-          <w:sz w:val="21"/>
-          <w:szCs w:val="21"/>
-          <w:shd w:val="clear" w:color="auto" w:fill="FFFFFF"/>
-        </w:rPr>
-        <w:t> </w:t>
-      </w:r>
-      <w:r>
-        <w:rPr>
-          <w:rStyle w:val="HTMLCode"/>
-          <w:rFonts w:eastAsiaTheme="minorHAnsi"/>
-          <w:color w:val="222222"/>
-          <w:sz w:val="21"/>
-          <w:szCs w:val="21"/>
-          <w:bdr w:val="none" w:sz="0" w:space="0" w:color="auto" w:frame="1"/>
-          <w:shd w:val="clear" w:color="auto" w:fill="FFFFFF"/>
-        </w:rPr>
-        <w:t>hg</w:t>
-      </w:r>
-      <w:r>
-        <w:rPr>
-          <w:rStyle w:val="HTMLCode"/>
-          <w:rFonts w:eastAsiaTheme="minorHAnsi"/>
-          <w:color w:val="222222"/>
-          <w:sz w:val="21"/>
-          <w:szCs w:val="21"/>
-          <w:bdr w:val="none" w:sz="0" w:space="0" w:color="auto" w:frame="1"/>
-          <w:shd w:val="clear" w:color="auto" w:fill="FFFFFF"/>
-          <w:lang w:val="ru-RU"/>
-        </w:rPr>
-        <w:t xml:space="preserve"> </w:t>
-      </w:r>
-      <w:r>
-        <w:rPr>
-          <w:rStyle w:val="HTMLCode"/>
-          <w:rFonts w:eastAsiaTheme="minorHAnsi"/>
-          <w:color w:val="222222"/>
-          <w:sz w:val="21"/>
-          <w:szCs w:val="21"/>
-          <w:bdr w:val="none" w:sz="0" w:space="0" w:color="auto" w:frame="1"/>
-          <w:shd w:val="clear" w:color="auto" w:fill="FFFFFF"/>
-        </w:rPr>
-        <w:t>help</w:t>
-      </w:r>
-      <w:r>
-        <w:rPr>
-          <w:rStyle w:val="apple-converted-space"/>
-          <w:rFonts w:ascii="Verdana" w:hAnsi="Verdana"/>
-          <w:color w:val="000000"/>
-          <w:sz w:val="21"/>
-          <w:szCs w:val="21"/>
-          <w:shd w:val="clear" w:color="auto" w:fill="FFFFFF"/>
-        </w:rPr>
-        <w:t> </w:t>
-      </w:r>
-      <w:r>
-        <w:rPr>
-          <w:rFonts w:ascii="Verdana" w:hAnsi="Verdana"/>
-          <w:color w:val="000000"/>
-          <w:sz w:val="21"/>
-          <w:szCs w:val="21"/>
-          <w:shd w:val="clear" w:color="auto" w:fill="FFFFFF"/>
-          <w:lang w:val="ru-RU"/>
-        </w:rPr>
-        <w:t>для получения полного списка команд.</w:t>
+        <w:pStyle w:val="Heading2"/>
+        <w:rPr>
+          <w:lang w:val="ru-RU"/>
+        </w:rPr>
+      </w:pPr>
+      <w:r>
+        <w:rPr>
+          <w:lang w:val="ru-RU"/>
+        </w:rPr>
+        <w:lastRenderedPageBreak/>
+        <w:t xml:space="preserve">Основные команды </w:t>
+      </w:r>
+      <w:r>
+        <w:t>Mercurial</w:t>
+      </w:r>
+      <w:r>
+        <w:rPr>
+          <w:lang w:val="ru-RU"/>
+        </w:rPr>
+        <w:t>.</w:t>
       </w:r>
     </w:p>
     <w:p>
       <w:pPr>
+        <w:pStyle w:val="Heading2"/>
+        <w:rPr>
+          <w:lang w:val="ru-RU"/>
+        </w:rPr>
+      </w:pPr>
+    </w:p>
+    <w:p>
+      <w:pPr>
+        <w:rPr>
+          <w:rFonts w:ascii="Verdana" w:hAnsi="Verdana"/>
+          <w:color w:val="000000"/>
+          <w:sz w:val="21"/>
+          <w:szCs w:val="21"/>
+          <w:shd w:val="clear" w:color="auto" w:fill="FFFFFF"/>
+          <w:lang w:val="ru-RU"/>
+        </w:rPr>
+      </w:pPr>
+      <w:r>
+        <w:rPr>
+          <w:rFonts w:ascii="Verdana" w:hAnsi="Verdana"/>
+          <w:color w:val="000000"/>
+          <w:sz w:val="21"/>
+          <w:szCs w:val="21"/>
+          <w:shd w:val="clear" w:color="auto" w:fill="FFFFFF"/>
+          <w:lang w:val="ru-RU"/>
+        </w:rPr>
+        <w:t xml:space="preserve">Большинство людей работают с </w:t>
+      </w:r>
+      <w:r>
+        <w:rPr>
+          <w:rFonts w:ascii="Verdana" w:hAnsi="Verdana"/>
+          <w:color w:val="000000"/>
+          <w:sz w:val="21"/>
+          <w:szCs w:val="21"/>
+          <w:shd w:val="clear" w:color="auto" w:fill="FFFFFF"/>
+        </w:rPr>
+        <w:t>Mercurial</w:t>
+      </w:r>
+      <w:r>
+        <w:rPr>
+          <w:rFonts w:ascii="Verdana" w:hAnsi="Verdana"/>
+          <w:color w:val="000000"/>
+          <w:sz w:val="21"/>
+          <w:szCs w:val="21"/>
+          <w:shd w:val="clear" w:color="auto" w:fill="FFFFFF"/>
+          <w:lang w:val="ru-RU"/>
+        </w:rPr>
+        <w:t xml:space="preserve"> через интерфейс командной строки. Так можно работать в </w:t>
+      </w:r>
+      <w:r>
+        <w:rPr>
+          <w:rFonts w:ascii="Verdana" w:hAnsi="Verdana"/>
+          <w:color w:val="000000"/>
+          <w:sz w:val="21"/>
+          <w:szCs w:val="21"/>
+          <w:shd w:val="clear" w:color="auto" w:fill="FFFFFF"/>
+        </w:rPr>
+        <w:t>Windows</w:t>
+      </w:r>
+      <w:r>
+        <w:rPr>
+          <w:rFonts w:ascii="Verdana" w:hAnsi="Verdana"/>
+          <w:color w:val="000000"/>
+          <w:sz w:val="21"/>
+          <w:szCs w:val="21"/>
+          <w:shd w:val="clear" w:color="auto" w:fill="FFFFFF"/>
+          <w:lang w:val="ru-RU"/>
+        </w:rPr>
+        <w:t xml:space="preserve">, </w:t>
+      </w:r>
+      <w:r>
+        <w:rPr>
+          <w:rFonts w:ascii="Verdana" w:hAnsi="Verdana"/>
+          <w:color w:val="000000"/>
+          <w:sz w:val="21"/>
+          <w:szCs w:val="21"/>
+          <w:shd w:val="clear" w:color="auto" w:fill="FFFFFF"/>
+        </w:rPr>
+        <w:t>Unix</w:t>
+      </w:r>
+      <w:r>
+        <w:rPr>
+          <w:rFonts w:ascii="Verdana" w:hAnsi="Verdana"/>
+          <w:color w:val="000000"/>
+          <w:sz w:val="21"/>
+          <w:szCs w:val="21"/>
+          <w:shd w:val="clear" w:color="auto" w:fill="FFFFFF"/>
+          <w:lang w:val="ru-RU"/>
+        </w:rPr>
+        <w:t xml:space="preserve">, и </w:t>
+      </w:r>
+      <w:r>
+        <w:rPr>
+          <w:rFonts w:ascii="Verdana" w:hAnsi="Verdana"/>
+          <w:color w:val="000000"/>
+          <w:sz w:val="21"/>
+          <w:szCs w:val="21"/>
+          <w:shd w:val="clear" w:color="auto" w:fill="FFFFFF"/>
+        </w:rPr>
+        <w:t>Mac</w:t>
+      </w:r>
+      <w:r>
+        <w:rPr>
+          <w:rFonts w:ascii="Verdana" w:hAnsi="Verdana"/>
+          <w:color w:val="000000"/>
+          <w:sz w:val="21"/>
+          <w:szCs w:val="21"/>
+          <w:shd w:val="clear" w:color="auto" w:fill="FFFFFF"/>
+          <w:lang w:val="ru-RU"/>
+        </w:rPr>
+        <w:t xml:space="preserve">. Команда для </w:t>
+      </w:r>
+      <w:r>
+        <w:rPr>
+          <w:rFonts w:ascii="Verdana" w:hAnsi="Verdana"/>
+          <w:color w:val="000000"/>
+          <w:sz w:val="21"/>
+          <w:szCs w:val="21"/>
+          <w:shd w:val="clear" w:color="auto" w:fill="FFFFFF"/>
+        </w:rPr>
+        <w:t>Mercurial</w:t>
+      </w:r>
+      <w:r>
+        <w:rPr>
+          <w:rFonts w:ascii="Verdana" w:hAnsi="Verdana"/>
+          <w:color w:val="000000"/>
+          <w:sz w:val="21"/>
+          <w:szCs w:val="21"/>
+          <w:shd w:val="clear" w:color="auto" w:fill="FFFFFF"/>
+          <w:lang w:val="ru-RU"/>
+        </w:rPr>
+        <w:t xml:space="preserve"> — это</w:t>
+      </w:r>
+      <w:r>
+        <w:rPr>
+          <w:rStyle w:val="apple-converted-space"/>
+          <w:rFonts w:ascii="Verdana" w:hAnsi="Verdana"/>
+          <w:color w:val="000000"/>
+          <w:sz w:val="21"/>
+          <w:szCs w:val="21"/>
+          <w:shd w:val="clear" w:color="auto" w:fill="FFFFFF"/>
+        </w:rPr>
+        <w:t> </w:t>
+      </w:r>
+      <w:r>
+        <w:rPr>
+          <w:rStyle w:val="HTMLCode"/>
+          <w:rFonts w:eastAsiaTheme="minorHAnsi"/>
+          <w:color w:val="222222"/>
+          <w:sz w:val="21"/>
+          <w:szCs w:val="21"/>
+          <w:bdr w:val="none" w:sz="0" w:space="0" w:color="auto" w:frame="1"/>
+          <w:shd w:val="clear" w:color="auto" w:fill="FFFFFF"/>
+        </w:rPr>
+        <w:t>hg</w:t>
+      </w:r>
+      <w:r>
+        <w:rPr>
+          <w:rFonts w:ascii="Verdana" w:hAnsi="Verdana"/>
+          <w:color w:val="000000"/>
+          <w:sz w:val="21"/>
+          <w:szCs w:val="21"/>
+          <w:shd w:val="clear" w:color="auto" w:fill="FFFFFF"/>
+          <w:lang w:val="ru-RU"/>
+        </w:rPr>
+        <w:t xml:space="preserve">. Для того, чтобы выполнить эту команду, необходимо </w:t>
+      </w:r>
+    </w:p>
+    <w:p>
+      <w:pPr>
+        <w:rPr>
+          <w:rStyle w:val="HTMLCode"/>
+          <w:rFonts w:eastAsiaTheme="majorEastAsia"/>
+          <w:color w:val="222222"/>
+          <w:sz w:val="21"/>
+          <w:szCs w:val="21"/>
+          <w:bdr w:val="none" w:sz="0" w:space="0" w:color="auto" w:frame="1"/>
+          <w:shd w:val="clear" w:color="auto" w:fill="FFFFFF"/>
+          <w:lang w:val="en-US"/>
+        </w:rPr>
+      </w:pPr>
+      <w:proofErr w:type="spellStart"/>
+      <w:proofErr w:type="gramStart"/>
+      <w:r>
+        <w:rPr>
+          <w:rStyle w:val="HTMLCode"/>
+          <w:rFonts w:eastAsiaTheme="majorEastAsia"/>
+          <w:color w:val="222222"/>
+          <w:sz w:val="21"/>
+          <w:szCs w:val="21"/>
+          <w:bdr w:val="none" w:sz="0" w:space="0" w:color="auto" w:frame="1"/>
+          <w:shd w:val="clear" w:color="auto" w:fill="FFFFFF"/>
+        </w:rPr>
+        <w:t>sudo</w:t>
+      </w:r>
+      <w:proofErr w:type="spellEnd"/>
+      <w:proofErr w:type="gramEnd"/>
+      <w:r>
+        <w:rPr>
+          <w:rStyle w:val="HTMLCode"/>
+          <w:rFonts w:eastAsiaTheme="majorEastAsia"/>
+          <w:color w:val="222222"/>
+          <w:sz w:val="21"/>
+          <w:szCs w:val="21"/>
+          <w:bdr w:val="none" w:sz="0" w:space="0" w:color="auto" w:frame="1"/>
+          <w:shd w:val="clear" w:color="auto" w:fill="FFFFFF"/>
+          <w:lang w:val="en-US"/>
+        </w:rPr>
+        <w:t xml:space="preserve"> </w:t>
+      </w:r>
+      <w:r>
+        <w:rPr>
+          <w:rStyle w:val="HTMLCode"/>
+          <w:rFonts w:eastAsiaTheme="majorEastAsia"/>
+          <w:color w:val="222222"/>
+          <w:sz w:val="21"/>
+          <w:szCs w:val="21"/>
+          <w:bdr w:val="none" w:sz="0" w:space="0" w:color="auto" w:frame="1"/>
+          <w:shd w:val="clear" w:color="auto" w:fill="FFFFFF"/>
+        </w:rPr>
+        <w:t>apt</w:t>
+      </w:r>
+      <w:r>
+        <w:rPr>
+          <w:rStyle w:val="HTMLCode"/>
+          <w:rFonts w:eastAsiaTheme="majorEastAsia"/>
+          <w:color w:val="222222"/>
+          <w:sz w:val="21"/>
+          <w:szCs w:val="21"/>
+          <w:bdr w:val="none" w:sz="0" w:space="0" w:color="auto" w:frame="1"/>
+          <w:shd w:val="clear" w:color="auto" w:fill="FFFFFF"/>
+          <w:lang w:val="en-US"/>
+        </w:rPr>
+        <w:t>-</w:t>
+      </w:r>
+      <w:r>
+        <w:rPr>
+          <w:rStyle w:val="HTMLCode"/>
+          <w:rFonts w:eastAsiaTheme="majorEastAsia"/>
+          <w:color w:val="222222"/>
+          <w:sz w:val="21"/>
+          <w:szCs w:val="21"/>
+          <w:bdr w:val="none" w:sz="0" w:space="0" w:color="auto" w:frame="1"/>
+          <w:shd w:val="clear" w:color="auto" w:fill="FFFFFF"/>
+        </w:rPr>
+        <w:t>get</w:t>
+      </w:r>
+      <w:r>
+        <w:rPr>
+          <w:rStyle w:val="HTMLCode"/>
+          <w:rFonts w:eastAsiaTheme="majorEastAsia"/>
+          <w:color w:val="222222"/>
+          <w:sz w:val="21"/>
+          <w:szCs w:val="21"/>
+          <w:bdr w:val="none" w:sz="0" w:space="0" w:color="auto" w:frame="1"/>
+          <w:shd w:val="clear" w:color="auto" w:fill="FFFFFF"/>
+          <w:lang w:val="en-US"/>
+        </w:rPr>
+        <w:t xml:space="preserve"> </w:t>
+      </w:r>
+      <w:r>
+        <w:rPr>
+          <w:rStyle w:val="HTMLCode"/>
+          <w:rFonts w:eastAsiaTheme="majorEastAsia"/>
+          <w:color w:val="222222"/>
+          <w:sz w:val="21"/>
+          <w:szCs w:val="21"/>
+          <w:bdr w:val="none" w:sz="0" w:space="0" w:color="auto" w:frame="1"/>
+          <w:shd w:val="clear" w:color="auto" w:fill="FFFFFF"/>
+        </w:rPr>
+        <w:t>install</w:t>
+      </w:r>
+      <w:r>
+        <w:rPr>
+          <w:rStyle w:val="HTMLCode"/>
+          <w:rFonts w:eastAsiaTheme="majorEastAsia"/>
+          <w:color w:val="222222"/>
+          <w:sz w:val="21"/>
+          <w:szCs w:val="21"/>
+          <w:bdr w:val="none" w:sz="0" w:space="0" w:color="auto" w:frame="1"/>
+          <w:shd w:val="clear" w:color="auto" w:fill="FFFFFF"/>
+          <w:lang w:val="en-US"/>
+        </w:rPr>
+        <w:t xml:space="preserve"> </w:t>
+      </w:r>
+      <w:r>
+        <w:rPr>
+          <w:rStyle w:val="HTMLCode"/>
+          <w:rFonts w:eastAsiaTheme="majorEastAsia"/>
+          <w:color w:val="222222"/>
+          <w:sz w:val="21"/>
+          <w:szCs w:val="21"/>
+          <w:bdr w:val="none" w:sz="0" w:space="0" w:color="auto" w:frame="1"/>
+          <w:shd w:val="clear" w:color="auto" w:fill="FFFFFF"/>
+        </w:rPr>
+        <w:t>mercurial</w:t>
+      </w:r>
+    </w:p>
+    <w:p>
+      <w:pPr>
+        <w:rPr>
+          <w:rFonts w:ascii="Verdana" w:hAnsi="Verdana"/>
+          <w:color w:val="000000"/>
+          <w:sz w:val="21"/>
+          <w:szCs w:val="21"/>
+          <w:shd w:val="clear" w:color="auto" w:fill="FFFFFF"/>
+          <w:lang w:val="ru-RU"/>
+        </w:rPr>
+      </w:pPr>
+      <w:r>
+        <w:rPr>
+          <w:rFonts w:ascii="Verdana" w:hAnsi="Verdana"/>
+          <w:color w:val="000000"/>
+          <w:sz w:val="21"/>
+          <w:szCs w:val="21"/>
+          <w:shd w:val="clear" w:color="auto" w:fill="FFFFFF"/>
+          <w:lang w:val="ru-RU"/>
+        </w:rPr>
+        <w:t>Если выполнить</w:t>
+      </w:r>
+      <w:r>
+        <w:rPr>
+          <w:rStyle w:val="apple-converted-space"/>
+          <w:rFonts w:ascii="Verdana" w:hAnsi="Verdana"/>
+          <w:color w:val="000000"/>
+          <w:sz w:val="21"/>
+          <w:szCs w:val="21"/>
+          <w:shd w:val="clear" w:color="auto" w:fill="FFFFFF"/>
+        </w:rPr>
+        <w:t> </w:t>
+      </w:r>
+      <w:r>
+        <w:rPr>
+          <w:rStyle w:val="HTMLCode"/>
+          <w:rFonts w:eastAsiaTheme="minorHAnsi"/>
+          <w:color w:val="222222"/>
+          <w:sz w:val="21"/>
+          <w:szCs w:val="21"/>
+          <w:bdr w:val="none" w:sz="0" w:space="0" w:color="auto" w:frame="1"/>
+          <w:shd w:val="clear" w:color="auto" w:fill="FFFFFF"/>
+        </w:rPr>
+        <w:t>hg</w:t>
+      </w:r>
+      <w:r>
+        <w:rPr>
+          <w:rStyle w:val="apple-converted-space"/>
+          <w:rFonts w:ascii="Verdana" w:hAnsi="Verdana"/>
+          <w:color w:val="000000"/>
+          <w:sz w:val="21"/>
+          <w:szCs w:val="21"/>
+          <w:shd w:val="clear" w:color="auto" w:fill="FFFFFF"/>
+        </w:rPr>
+        <w:t> </w:t>
+      </w:r>
+      <w:r>
+        <w:rPr>
+          <w:rFonts w:ascii="Verdana" w:hAnsi="Verdana"/>
+          <w:color w:val="000000"/>
+          <w:sz w:val="21"/>
+          <w:szCs w:val="21"/>
+          <w:shd w:val="clear" w:color="auto" w:fill="FFFFFF"/>
+          <w:lang w:val="ru-RU"/>
+        </w:rPr>
+        <w:t>без параметров, то вы получите список наиболее часто используемых команд. Вы можете также попробовать выполнить</w:t>
+      </w:r>
+      <w:r>
+        <w:rPr>
+          <w:rStyle w:val="apple-converted-space"/>
+          <w:rFonts w:ascii="Verdana" w:hAnsi="Verdana"/>
+          <w:color w:val="000000"/>
+          <w:sz w:val="21"/>
+          <w:szCs w:val="21"/>
+          <w:shd w:val="clear" w:color="auto" w:fill="FFFFFF"/>
+        </w:rPr>
+        <w:t> </w:t>
+      </w:r>
+      <w:r>
+        <w:rPr>
+          <w:rStyle w:val="HTMLCode"/>
+          <w:rFonts w:eastAsiaTheme="minorHAnsi"/>
+          <w:color w:val="222222"/>
+          <w:sz w:val="21"/>
+          <w:szCs w:val="21"/>
+          <w:bdr w:val="none" w:sz="0" w:space="0" w:color="auto" w:frame="1"/>
+          <w:shd w:val="clear" w:color="auto" w:fill="FFFFFF"/>
+        </w:rPr>
+        <w:t>hg</w:t>
+      </w:r>
+      <w:r>
+        <w:rPr>
+          <w:rStyle w:val="HTMLCode"/>
+          <w:rFonts w:eastAsiaTheme="minorHAnsi"/>
+          <w:color w:val="222222"/>
+          <w:sz w:val="21"/>
+          <w:szCs w:val="21"/>
+          <w:bdr w:val="none" w:sz="0" w:space="0" w:color="auto" w:frame="1"/>
+          <w:shd w:val="clear" w:color="auto" w:fill="FFFFFF"/>
+          <w:lang w:val="ru-RU"/>
+        </w:rPr>
+        <w:t xml:space="preserve"> </w:t>
+      </w:r>
+      <w:r>
+        <w:rPr>
+          <w:rStyle w:val="HTMLCode"/>
+          <w:rFonts w:eastAsiaTheme="minorHAnsi"/>
+          <w:color w:val="222222"/>
+          <w:sz w:val="21"/>
+          <w:szCs w:val="21"/>
+          <w:bdr w:val="none" w:sz="0" w:space="0" w:color="auto" w:frame="1"/>
+          <w:shd w:val="clear" w:color="auto" w:fill="FFFFFF"/>
+        </w:rPr>
+        <w:t>help</w:t>
+      </w:r>
+      <w:r>
+        <w:rPr>
+          <w:rStyle w:val="apple-converted-space"/>
+          <w:rFonts w:ascii="Verdana" w:hAnsi="Verdana"/>
+          <w:color w:val="000000"/>
+          <w:sz w:val="21"/>
+          <w:szCs w:val="21"/>
+          <w:shd w:val="clear" w:color="auto" w:fill="FFFFFF"/>
+        </w:rPr>
+        <w:t> </w:t>
+      </w:r>
+      <w:r>
+        <w:rPr>
+          <w:rFonts w:ascii="Verdana" w:hAnsi="Verdana"/>
+          <w:color w:val="000000"/>
+          <w:sz w:val="21"/>
+          <w:szCs w:val="21"/>
+          <w:shd w:val="clear" w:color="auto" w:fill="FFFFFF"/>
+          <w:lang w:val="ru-RU"/>
+        </w:rPr>
+        <w:t>для получения полного списка команд.</w:t>
+      </w:r>
+    </w:p>
+    <w:p>
+      <w:pPr>
         <w:rPr>
           <w:rFonts w:ascii="Verdana" w:hAnsi="Verdana"/>
           <w:color w:val="000000"/>
@@ -2670,6 +2849,7 @@
           <w:sz w:val="21"/>
           <w:szCs w:val="21"/>
           <w:shd w:val="clear" w:color="auto" w:fill="FFFFFF"/>
+          <w:lang w:val="ru-RU"/>
         </w:rPr>
       </w:pPr>
       <w:r>
@@ -2775,6 +2955,8 @@
         </w:rPr>
         <w:t>Вам почти всегда не стоит возиться с этим каталогом самостоятельно.</w:t>
       </w:r>
+      <w:bookmarkStart w:id="0" w:name="_GoBack"/>
+      <w:bookmarkEnd w:id="0"/>
       <w:r>
         <w:rPr>
           <w:rFonts w:ascii="Verdana" w:hAnsi="Verdana"/>
@@ -2830,139 +3012,53 @@
         </w:rPr>
         <w:t xml:space="preserve">, то мы захотим добавить в него все исходные файлы. </w:t>
       </w:r>
-      <w:proofErr w:type="spellStart"/>
-      <w:r>
-        <w:rPr>
-          <w:rFonts w:ascii="Verdana" w:hAnsi="Verdana"/>
-          <w:color w:val="000000"/>
-          <w:sz w:val="21"/>
-          <w:szCs w:val="21"/>
-          <w:shd w:val="clear" w:color="auto" w:fill="FFFFFF"/>
-        </w:rPr>
-        <w:t>Это</w:t>
-      </w:r>
-      <w:proofErr w:type="spellEnd"/>
-      <w:r>
-        <w:rPr>
-          <w:rFonts w:ascii="Verdana" w:hAnsi="Verdana"/>
-          <w:color w:val="000000"/>
-          <w:sz w:val="21"/>
-          <w:szCs w:val="21"/>
-          <w:shd w:val="clear" w:color="auto" w:fill="FFFFFF"/>
+      <w:r>
+        <w:rPr>
+          <w:rFonts w:ascii="Verdana" w:hAnsi="Verdana"/>
+          <w:color w:val="000000"/>
+          <w:sz w:val="21"/>
+          <w:szCs w:val="21"/>
+          <w:shd w:val="clear" w:color="auto" w:fill="FFFFFF"/>
+          <w:lang w:val="ru-RU"/>
+        </w:rPr>
+        <w:t>Это тоже просто: нужно лишь выполнить</w:t>
+      </w:r>
+      <w:r>
+        <w:rPr>
+          <w:rStyle w:val="apple-converted-space"/>
+          <w:rFonts w:ascii="Verdana" w:hAnsi="Verdana"/>
+          <w:color w:val="000000"/>
+          <w:sz w:val="21"/>
+          <w:szCs w:val="21"/>
+          <w:shd w:val="clear" w:color="auto" w:fill="FFFFFF"/>
+        </w:rPr>
+        <w:t> </w:t>
+      </w:r>
+      <w:r>
+        <w:rPr>
+          <w:rStyle w:val="HTMLCode"/>
+          <w:rFonts w:eastAsiaTheme="minorHAnsi"/>
+          <w:color w:val="222222"/>
+          <w:sz w:val="21"/>
+          <w:szCs w:val="21"/>
+          <w:bdr w:val="none" w:sz="0" w:space="0" w:color="auto" w:frame="1"/>
+          <w:shd w:val="clear" w:color="auto" w:fill="FFFFFF"/>
+        </w:rPr>
+        <w:t>hg</w:t>
+      </w:r>
+      <w:r>
+        <w:rPr>
+          <w:rStyle w:val="HTMLCode"/>
+          <w:rFonts w:eastAsiaTheme="minorHAnsi"/>
+          <w:color w:val="222222"/>
+          <w:sz w:val="21"/>
+          <w:szCs w:val="21"/>
+          <w:bdr w:val="none" w:sz="0" w:space="0" w:color="auto" w:frame="1"/>
+          <w:shd w:val="clear" w:color="auto" w:fill="FFFFFF"/>
+          <w:lang w:val="ru-RU"/>
         </w:rPr>
         <w:t xml:space="preserve"> </w:t>
       </w:r>
-      <w:proofErr w:type="spellStart"/>
-      <w:r>
-        <w:rPr>
-          <w:rFonts w:ascii="Verdana" w:hAnsi="Verdana"/>
-          <w:color w:val="000000"/>
-          <w:sz w:val="21"/>
-          <w:szCs w:val="21"/>
-          <w:shd w:val="clear" w:color="auto" w:fill="FFFFFF"/>
-        </w:rPr>
-        <w:t>тоже</w:t>
-      </w:r>
-      <w:proofErr w:type="spellEnd"/>
-      <w:r>
-        <w:rPr>
-          <w:rFonts w:ascii="Verdana" w:hAnsi="Verdana"/>
-          <w:color w:val="000000"/>
-          <w:sz w:val="21"/>
-          <w:szCs w:val="21"/>
-          <w:shd w:val="clear" w:color="auto" w:fill="FFFFFF"/>
-        </w:rPr>
-        <w:t xml:space="preserve"> </w:t>
-      </w:r>
-      <w:proofErr w:type="spellStart"/>
-      <w:r>
-        <w:rPr>
-          <w:rFonts w:ascii="Verdana" w:hAnsi="Verdana"/>
-          <w:color w:val="000000"/>
-          <w:sz w:val="21"/>
-          <w:szCs w:val="21"/>
-          <w:shd w:val="clear" w:color="auto" w:fill="FFFFFF"/>
-        </w:rPr>
-        <w:t>просто</w:t>
-      </w:r>
-      <w:proofErr w:type="spellEnd"/>
-      <w:r>
-        <w:rPr>
-          <w:rFonts w:ascii="Verdana" w:hAnsi="Verdana"/>
-          <w:color w:val="000000"/>
-          <w:sz w:val="21"/>
-          <w:szCs w:val="21"/>
-          <w:shd w:val="clear" w:color="auto" w:fill="FFFFFF"/>
-        </w:rPr>
-        <w:t xml:space="preserve">: </w:t>
-      </w:r>
-      <w:proofErr w:type="spellStart"/>
-      <w:r>
-        <w:rPr>
-          <w:rFonts w:ascii="Verdana" w:hAnsi="Verdana"/>
-          <w:color w:val="000000"/>
-          <w:sz w:val="21"/>
-          <w:szCs w:val="21"/>
-          <w:shd w:val="clear" w:color="auto" w:fill="FFFFFF"/>
-        </w:rPr>
-        <w:t>нужно</w:t>
-      </w:r>
-      <w:proofErr w:type="spellEnd"/>
-      <w:r>
-        <w:rPr>
-          <w:rFonts w:ascii="Verdana" w:hAnsi="Verdana"/>
-          <w:color w:val="000000"/>
-          <w:sz w:val="21"/>
-          <w:szCs w:val="21"/>
-          <w:shd w:val="clear" w:color="auto" w:fill="FFFFFF"/>
-        </w:rPr>
-        <w:t xml:space="preserve"> </w:t>
-      </w:r>
-      <w:proofErr w:type="spellStart"/>
-      <w:r>
-        <w:rPr>
-          <w:rFonts w:ascii="Verdana" w:hAnsi="Verdana"/>
-          <w:color w:val="000000"/>
-          <w:sz w:val="21"/>
-          <w:szCs w:val="21"/>
-          <w:shd w:val="clear" w:color="auto" w:fill="FFFFFF"/>
-        </w:rPr>
-        <w:t>лишь</w:t>
-      </w:r>
-      <w:proofErr w:type="spellEnd"/>
-      <w:r>
-        <w:rPr>
-          <w:rFonts w:ascii="Verdana" w:hAnsi="Verdana"/>
-          <w:color w:val="000000"/>
-          <w:sz w:val="21"/>
-          <w:szCs w:val="21"/>
-          <w:shd w:val="clear" w:color="auto" w:fill="FFFFFF"/>
-        </w:rPr>
-        <w:t xml:space="preserve"> </w:t>
-      </w:r>
-      <w:proofErr w:type="spellStart"/>
-      <w:r>
-        <w:rPr>
-          <w:rFonts w:ascii="Verdana" w:hAnsi="Verdana"/>
-          <w:color w:val="000000"/>
-          <w:sz w:val="21"/>
-          <w:szCs w:val="21"/>
-          <w:shd w:val="clear" w:color="auto" w:fill="FFFFFF"/>
-        </w:rPr>
-        <w:t>выполнить</w:t>
-      </w:r>
-      <w:proofErr w:type="spellEnd"/>
-      <w:r>
-        <w:rPr>
-          <w:rStyle w:val="apple-converted-space"/>
-          <w:rFonts w:ascii="Verdana" w:hAnsi="Verdana"/>
-          <w:color w:val="000000"/>
-          <w:sz w:val="21"/>
-          <w:szCs w:val="21"/>
-          <w:shd w:val="clear" w:color="auto" w:fill="FFFFFF"/>
-        </w:rPr>
-        <w:t> </w:t>
-      </w:r>
       <w:r>
         <w:rPr>
           <w:rStyle w:val="HTMLCode"/>
@@ -2973,15 +3069,16 @@
           <w:bdr w:val="none" w:sz="0" w:space="0" w:color="auto" w:frame="1"/>
           <w:shd w:val="clear" w:color="auto" w:fill="FFFFFF"/>
         </w:rPr>
-        <w:t>hg add</w:t>
-      </w:r>
-      <w:r>
-        <w:rPr>
-          <w:rFonts w:ascii="Verdana" w:hAnsi="Verdana"/>
-          <w:color w:val="000000"/>
-          <w:sz w:val="21"/>
-          <w:szCs w:val="21"/>
-          <w:shd w:val="clear" w:color="auto" w:fill="FFFFFF"/>
+        <w:t>add</w:t>
+      </w:r>
+      <w:r>
+        <w:rPr>
+          <w:rFonts w:ascii="Verdana" w:hAnsi="Verdana"/>
+          <w:color w:val="000000"/>
+          <w:sz w:val="21"/>
+          <w:szCs w:val="21"/>
+          <w:shd w:val="clear" w:color="auto" w:fill="FFFFFF"/>
+          <w:lang w:val="ru-RU"/>
         </w:rPr>
         <w:t>.</w:t>
       </w:r>
@@ -3101,7 +3198,6 @@
           <w:shd w:val="clear" w:color="auto" w:fill="FFFFFF"/>
           <w:lang w:val="ru-RU" w:eastAsia="en-GB"/>
         </w:rPr>
-        <w:lastRenderedPageBreak/>
         <w:t>Остался еще один шаг… вам нужно</w:t>
       </w:r>
       <w:r>
@@ -4520,7 +4616,6 @@
           <w:szCs w:val="21"/>
           <w:lang w:eastAsia="en-GB"/>
         </w:rPr>
-        <w:lastRenderedPageBreak/>
         <w:t>Если</w:t>
       </w:r>
       <w:proofErr w:type="spellEnd"/>
@@ -5056,7 +5151,19 @@
           <w:shd w:val="clear" w:color="auto" w:fill="FFFFFF"/>
           <w:lang w:val="ru-RU"/>
         </w:rPr>
-        <w:t xml:space="preserve">» — файл был изменен. "!" означает отсутствие — файл должен быть здесь, но куда-то делся. "?" означает что, состояние не определено — </w:t>
+        <w:t xml:space="preserve">» — файл был изменен. "!" означает отсутствие — файл должен быть </w:t>
+      </w:r>
+      <w:r>
+        <w:rPr>
+          <w:rFonts w:ascii="Verdana" w:hAnsi="Verdana"/>
+          <w:color w:val="000000"/>
+          <w:sz w:val="21"/>
+          <w:szCs w:val="21"/>
+          <w:shd w:val="clear" w:color="auto" w:fill="FFFFFF"/>
+          <w:lang w:val="ru-RU"/>
+        </w:rPr>
+        <w:lastRenderedPageBreak/>
+        <w:t xml:space="preserve">здесь, но куда-то делся. "?" означает что, состояние не определено — </w:t>
       </w:r>
       <w:r>
         <w:rPr>
@@ -5618,6 +5725,7 @@
           <w:sz w:val="21"/>
           <w:szCs w:val="21"/>
           <w:shd w:val="clear" w:color="auto" w:fill="FFFFFF"/>
+          <w:lang w:val="ru-RU"/>
         </w:rPr>
       </w:pPr>
       <w:r>
@@ -5753,162 +5861,9 @@
           <w:sz w:val="21"/>
           <w:szCs w:val="21"/>
           <w:shd w:val="clear" w:color="auto" w:fill="FFFFFF"/>
-        </w:rPr>
-        <w:t xml:space="preserve">К </w:t>
-      </w:r>
-      <w:proofErr w:type="spellStart"/>
-      <w:r>
-        <w:rPr>
-          <w:rFonts w:ascii="Verdana" w:hAnsi="Verdana"/>
-          <w:color w:val="000000"/>
-          <w:sz w:val="21"/>
-          <w:szCs w:val="21"/>
-          <w:shd w:val="clear" w:color="auto" w:fill="FFFFFF"/>
-        </w:rPr>
-        <w:t>примеру</w:t>
-      </w:r>
-      <w:proofErr w:type="spellEnd"/>
-      <w:r>
-        <w:rPr>
-          <w:rFonts w:ascii="Verdana" w:hAnsi="Verdana"/>
-          <w:color w:val="000000"/>
-          <w:sz w:val="21"/>
-          <w:szCs w:val="21"/>
-          <w:shd w:val="clear" w:color="auto" w:fill="FFFFFF"/>
-        </w:rPr>
-        <w:t xml:space="preserve">, </w:t>
-      </w:r>
-      <w:proofErr w:type="spellStart"/>
-      <w:r>
-        <w:rPr>
-          <w:rFonts w:ascii="Verdana" w:hAnsi="Verdana"/>
-          <w:color w:val="000000"/>
-          <w:sz w:val="21"/>
-          <w:szCs w:val="21"/>
-          <w:shd w:val="clear" w:color="auto" w:fill="FFFFFF"/>
-        </w:rPr>
-        <w:t>вот</w:t>
-      </w:r>
-      <w:proofErr w:type="spellEnd"/>
-      <w:r>
-        <w:rPr>
-          <w:rFonts w:ascii="Verdana" w:hAnsi="Verdana"/>
-          <w:color w:val="000000"/>
-          <w:sz w:val="21"/>
-          <w:szCs w:val="21"/>
-          <w:shd w:val="clear" w:color="auto" w:fill="FFFFFF"/>
-        </w:rPr>
-        <w:t xml:space="preserve"> </w:t>
-      </w:r>
-      <w:proofErr w:type="spellStart"/>
-      <w:r>
-        <w:rPr>
-          <w:rFonts w:ascii="Verdana" w:hAnsi="Verdana"/>
-          <w:color w:val="000000"/>
-          <w:sz w:val="21"/>
-          <w:szCs w:val="21"/>
-          <w:shd w:val="clear" w:color="auto" w:fill="FFFFFF"/>
-        </w:rPr>
-        <w:t>как</w:t>
-      </w:r>
-      <w:proofErr w:type="spellEnd"/>
-      <w:r>
-        <w:rPr>
-          <w:rFonts w:ascii="Verdana" w:hAnsi="Verdana"/>
-          <w:color w:val="000000"/>
-          <w:sz w:val="21"/>
-          <w:szCs w:val="21"/>
-          <w:shd w:val="clear" w:color="auto" w:fill="FFFFFF"/>
-        </w:rPr>
-        <w:t xml:space="preserve"> </w:t>
-      </w:r>
-      <w:proofErr w:type="spellStart"/>
-      <w:r>
-        <w:rPr>
-          <w:rFonts w:ascii="Verdana" w:hAnsi="Verdana"/>
-          <w:color w:val="000000"/>
-          <w:sz w:val="21"/>
-          <w:szCs w:val="21"/>
-          <w:shd w:val="clear" w:color="auto" w:fill="FFFFFF"/>
-        </w:rPr>
-        <w:t>посмотреть</w:t>
-      </w:r>
-      <w:proofErr w:type="spellEnd"/>
-      <w:r>
-        <w:rPr>
-          <w:rFonts w:ascii="Verdana" w:hAnsi="Verdana"/>
-          <w:color w:val="000000"/>
-          <w:sz w:val="21"/>
-          <w:szCs w:val="21"/>
-          <w:shd w:val="clear" w:color="auto" w:fill="FFFFFF"/>
-        </w:rPr>
-        <w:t xml:space="preserve"> </w:t>
-      </w:r>
-      <w:proofErr w:type="spellStart"/>
-      <w:r>
-        <w:rPr>
-          <w:rFonts w:ascii="Verdana" w:hAnsi="Verdana"/>
-          <w:color w:val="000000"/>
-          <w:sz w:val="21"/>
-          <w:szCs w:val="21"/>
-          <w:shd w:val="clear" w:color="auto" w:fill="FFFFFF"/>
-        </w:rPr>
-        <w:t>разницу</w:t>
-      </w:r>
-      <w:proofErr w:type="spellEnd"/>
-      <w:r>
-        <w:rPr>
-          <w:rFonts w:ascii="Verdana" w:hAnsi="Verdana"/>
-          <w:color w:val="000000"/>
-          <w:sz w:val="21"/>
-          <w:szCs w:val="21"/>
-          <w:shd w:val="clear" w:color="auto" w:fill="FFFFFF"/>
-        </w:rPr>
-        <w:t xml:space="preserve"> </w:t>
-      </w:r>
-      <w:proofErr w:type="spellStart"/>
-      <w:r>
-        <w:rPr>
-          <w:rFonts w:ascii="Verdana" w:hAnsi="Verdana"/>
-          <w:color w:val="000000"/>
-          <w:sz w:val="21"/>
-          <w:szCs w:val="21"/>
-          <w:shd w:val="clear" w:color="auto" w:fill="FFFFFF"/>
-        </w:rPr>
-        <w:t>между</w:t>
-      </w:r>
-      <w:proofErr w:type="spellEnd"/>
-      <w:r>
-        <w:rPr>
-          <w:rFonts w:ascii="Verdana" w:hAnsi="Verdana"/>
-          <w:color w:val="000000"/>
-          <w:sz w:val="21"/>
-          <w:szCs w:val="21"/>
-          <w:shd w:val="clear" w:color="auto" w:fill="FFFFFF"/>
-        </w:rPr>
-        <w:t xml:space="preserve"> </w:t>
-      </w:r>
-      <w:proofErr w:type="spellStart"/>
-      <w:r>
-        <w:rPr>
-          <w:rFonts w:ascii="Verdana" w:hAnsi="Verdana"/>
-          <w:color w:val="000000"/>
-          <w:sz w:val="21"/>
-          <w:szCs w:val="21"/>
-          <w:shd w:val="clear" w:color="auto" w:fill="FFFFFF"/>
-        </w:rPr>
-        <w:t>ревизиями</w:t>
-      </w:r>
-      <w:proofErr w:type="spellEnd"/>
-      <w:r>
-        <w:rPr>
-          <w:rFonts w:ascii="Verdana" w:hAnsi="Verdana"/>
-          <w:color w:val="000000"/>
-          <w:sz w:val="21"/>
-          <w:szCs w:val="21"/>
-          <w:shd w:val="clear" w:color="auto" w:fill="FFFFFF"/>
-        </w:rPr>
-        <w:t xml:space="preserve"> 0 и 1:</w:t>
+          <w:lang w:val="ru-RU"/>
+        </w:rPr>
+        <w:t>К примеру, вот как посмотреть разницу между ревизиями 0 и 1:</w:t>
       </w:r>
     </w:p>
     <w:p>
@@ -5991,6 +5946,7 @@
           <w:sz w:val="21"/>
           <w:szCs w:val="21"/>
           <w:shd w:val="clear" w:color="auto" w:fill="FFFFFF"/>
+          <w:lang w:val="ru-RU"/>
         </w:rPr>
       </w:pPr>
       <w:r>
@@ -6204,6 +6160,17 @@
         </w:rPr>
         <w:t xml:space="preserve">. </w:t>
       </w:r>
+      <w:r>
+        <w:rPr>
+          <w:rFonts w:ascii="Verdana" w:hAnsi="Verdana"/>
+          <w:color w:val="000000"/>
+          <w:sz w:val="21"/>
+          <w:szCs w:val="21"/>
+          <w:shd w:val="clear" w:color="auto" w:fill="FFFFFF"/>
+          <w:lang w:val="ru-RU"/>
+        </w:rPr>
+        <w:t xml:space="preserve">По умолчанию </w:t>
+      </w:r>
       <w:proofErr w:type="spellStart"/>
       <w:r>
         <w:rPr>
@@ -6212,8 +6179,9 @@
           <w:sz w:val="21"/>
           <w:szCs w:val="21"/>
           <w:shd w:val="clear" w:color="auto" w:fill="FFFFFF"/>
-        </w:rPr>
-        <w:t>По</w:t>
+          <w:lang w:val="ru-RU"/>
+        </w:rPr>
+        <w:t>репозиторий</w:t>
       </w:r>
       <w:proofErr w:type="spellEnd"/>
       <w:r>
@@ -6223,140 +6191,9 @@
           <w:sz w:val="21"/>
           <w:szCs w:val="21"/>
           <w:shd w:val="clear" w:color="auto" w:fill="FFFFFF"/>
-        </w:rPr>
-        <w:t xml:space="preserve"> </w:t>
-      </w:r>
-      <w:proofErr w:type="spellStart"/>
-      <w:r>
-        <w:rPr>
-          <w:rFonts w:ascii="Verdana" w:hAnsi="Verdana"/>
-          <w:color w:val="000000"/>
-          <w:sz w:val="21"/>
-          <w:szCs w:val="21"/>
-          <w:shd w:val="clear" w:color="auto" w:fill="FFFFFF"/>
-        </w:rPr>
-        <w:t>умолчанию</w:t>
-      </w:r>
-      <w:proofErr w:type="spellEnd"/>
-      <w:r>
-        <w:rPr>
-          <w:rFonts w:ascii="Verdana" w:hAnsi="Verdana"/>
-          <w:color w:val="000000"/>
-          <w:sz w:val="21"/>
-          <w:szCs w:val="21"/>
-          <w:shd w:val="clear" w:color="auto" w:fill="FFFFFF"/>
-        </w:rPr>
-        <w:t xml:space="preserve"> </w:t>
-      </w:r>
-      <w:proofErr w:type="spellStart"/>
-      <w:r>
-        <w:rPr>
-          <w:rFonts w:ascii="Verdana" w:hAnsi="Verdana"/>
-          <w:color w:val="000000"/>
-          <w:sz w:val="21"/>
-          <w:szCs w:val="21"/>
-          <w:shd w:val="clear" w:color="auto" w:fill="FFFFFF"/>
-        </w:rPr>
-        <w:t>репозиторий</w:t>
-      </w:r>
-      <w:proofErr w:type="spellEnd"/>
-      <w:r>
-        <w:rPr>
-          <w:rFonts w:ascii="Verdana" w:hAnsi="Verdana"/>
-          <w:color w:val="000000"/>
-          <w:sz w:val="21"/>
-          <w:szCs w:val="21"/>
-          <w:shd w:val="clear" w:color="auto" w:fill="FFFFFF"/>
-        </w:rPr>
-        <w:t xml:space="preserve"> </w:t>
-      </w:r>
-      <w:proofErr w:type="spellStart"/>
-      <w:r>
-        <w:rPr>
-          <w:rFonts w:ascii="Verdana" w:hAnsi="Verdana"/>
-          <w:color w:val="000000"/>
-          <w:sz w:val="21"/>
-          <w:szCs w:val="21"/>
-          <w:shd w:val="clear" w:color="auto" w:fill="FFFFFF"/>
-        </w:rPr>
-        <w:t>будет</w:t>
-      </w:r>
-      <w:proofErr w:type="spellEnd"/>
-      <w:r>
-        <w:rPr>
-          <w:rFonts w:ascii="Verdana" w:hAnsi="Verdana"/>
-          <w:color w:val="000000"/>
-          <w:sz w:val="21"/>
-          <w:szCs w:val="21"/>
-          <w:shd w:val="clear" w:color="auto" w:fill="FFFFFF"/>
-        </w:rPr>
-        <w:t xml:space="preserve"> </w:t>
-      </w:r>
-      <w:proofErr w:type="spellStart"/>
-      <w:r>
-        <w:rPr>
-          <w:rFonts w:ascii="Verdana" w:hAnsi="Verdana"/>
-          <w:color w:val="000000"/>
-          <w:sz w:val="21"/>
-          <w:szCs w:val="21"/>
-          <w:shd w:val="clear" w:color="auto" w:fill="FFFFFF"/>
-        </w:rPr>
-        <w:t>доступен</w:t>
-      </w:r>
-      <w:proofErr w:type="spellEnd"/>
-      <w:r>
-        <w:rPr>
-          <w:rFonts w:ascii="Verdana" w:hAnsi="Verdana"/>
-          <w:color w:val="000000"/>
-          <w:sz w:val="21"/>
-          <w:szCs w:val="21"/>
-          <w:shd w:val="clear" w:color="auto" w:fill="FFFFFF"/>
-        </w:rPr>
-        <w:t xml:space="preserve"> </w:t>
-      </w:r>
-      <w:proofErr w:type="spellStart"/>
-      <w:r>
-        <w:rPr>
-          <w:rFonts w:ascii="Verdana" w:hAnsi="Verdana"/>
-          <w:color w:val="000000"/>
-          <w:sz w:val="21"/>
-          <w:szCs w:val="21"/>
-          <w:shd w:val="clear" w:color="auto" w:fill="FFFFFF"/>
-        </w:rPr>
-        <w:t>на</w:t>
-      </w:r>
-      <w:proofErr w:type="spellEnd"/>
-      <w:r>
-        <w:rPr>
-          <w:rFonts w:ascii="Verdana" w:hAnsi="Verdana"/>
-          <w:color w:val="000000"/>
-          <w:sz w:val="21"/>
-          <w:szCs w:val="21"/>
-          <w:shd w:val="clear" w:color="auto" w:fill="FFFFFF"/>
-        </w:rPr>
-        <w:t xml:space="preserve"> 8000-ом </w:t>
-      </w:r>
-      <w:proofErr w:type="spellStart"/>
-      <w:r>
-        <w:rPr>
-          <w:rFonts w:ascii="Verdana" w:hAnsi="Verdana"/>
-          <w:color w:val="000000"/>
-          <w:sz w:val="21"/>
-          <w:szCs w:val="21"/>
-          <w:shd w:val="clear" w:color="auto" w:fill="FFFFFF"/>
-        </w:rPr>
-        <w:t>порту</w:t>
-      </w:r>
-      <w:proofErr w:type="spellEnd"/>
-      <w:r>
-        <w:rPr>
-          <w:rFonts w:ascii="Verdana" w:hAnsi="Verdana"/>
-          <w:color w:val="000000"/>
-          <w:sz w:val="21"/>
-          <w:szCs w:val="21"/>
-          <w:shd w:val="clear" w:color="auto" w:fill="FFFFFF"/>
-        </w:rPr>
-        <w:t>.</w:t>
+          <w:lang w:val="ru-RU"/>
+        </w:rPr>
+        <w:t xml:space="preserve"> будет доступен на 8000-ом порту.</w:t>
       </w:r>
     </w:p>
     <w:p>
@@ -6381,7 +6218,6 @@
           <w:bdr w:val="none" w:sz="0" w:space="0" w:color="auto" w:frame="1"/>
           <w:shd w:val="clear" w:color="auto" w:fill="FFFFFF"/>
         </w:rPr>
-        <w:lastRenderedPageBreak/>
         <w:t>hg</w:t>
       </w:r>
       <w:proofErr w:type="gramEnd"/>
@@ -6702,7 +6538,6 @@
     </w:p>
     <w:p>
       <w:pPr>
-        <w:pStyle w:val="Heading2"/>
         <w:rPr>
           <w:lang w:val="ru-RU"/>
         </w:rPr>
@@ -6712,101 +6547,6 @@
           <w:lang w:val="ru-RU"/>
         </w:rPr>
         <w:lastRenderedPageBreak/>
-        <w:t xml:space="preserve">Основные команды </w:t>
-      </w:r>
-      <w:r>
-        <w:t>Mercurial</w:t>
-      </w:r>
-      <w:r>
-        <w:rPr>
-          <w:lang w:val="ru-RU"/>
-        </w:rPr>
-        <w:t>.</w:t>
-      </w:r>
-    </w:p>
-    <w:p>
-      <w:pPr>
-        <w:pStyle w:val="Heading2"/>
-        <w:rPr>
-          <w:lang w:val="ru-RU"/>
-        </w:rPr>
-      </w:pPr>
-    </w:p>
-    <w:p>
-      <w:pPr>
-        <w:rPr>
-          <w:lang w:val="ru-RU"/>
-        </w:rPr>
-      </w:pPr>
-      <w:proofErr w:type="spellStart"/>
-      <w:proofErr w:type="gramStart"/>
-      <w:r>
-        <w:rPr>
-          <w:lang w:val="en-US"/>
-        </w:rPr>
-        <w:t>sudo</w:t>
-      </w:r>
-      <w:proofErr w:type="spellEnd"/>
-      <w:proofErr w:type="gramEnd"/>
-      <w:r>
-        <w:rPr>
-          <w:lang w:val="ru-RU"/>
-        </w:rPr>
-        <w:t xml:space="preserve"> </w:t>
-      </w:r>
-      <w:r>
-        <w:rPr>
-          <w:lang w:val="en-US"/>
-        </w:rPr>
-        <w:t>apt</w:t>
-      </w:r>
-      <w:r>
-        <w:rPr>
-          <w:lang w:val="ru-RU"/>
-        </w:rPr>
-        <w:t>-</w:t>
-      </w:r>
-      <w:r>
-        <w:rPr>
-          <w:lang w:val="en-US"/>
-        </w:rPr>
-        <w:t>get</w:t>
-      </w:r>
-      <w:r>
-        <w:rPr>
-          <w:lang w:val="ru-RU"/>
-        </w:rPr>
-        <w:t xml:space="preserve"> </w:t>
-      </w:r>
-      <w:r>
-        <w:rPr>
-          <w:lang w:val="en-US"/>
-        </w:rPr>
-        <w:t>install</w:t>
-      </w:r>
-      <w:r>
-        <w:rPr>
-          <w:lang w:val="ru-RU"/>
-        </w:rPr>
-        <w:t xml:space="preserve"> </w:t>
-      </w:r>
-      <w:r>
-        <w:rPr>
-          <w:lang w:val="en-US"/>
-        </w:rPr>
-        <w:t>mercurial</w:t>
-      </w:r>
-    </w:p>
-    <w:p>
-      <w:pPr>
-        <w:rPr>
-          <w:lang w:val="ru-RU"/>
-        </w:rPr>
-      </w:pPr>
-      <w:r>
-        <w:rPr>
-          <w:lang w:val="ru-RU"/>
-        </w:rPr>
         <w:br w:type="page"/>
       </w:r>
     </w:p>
@@ -6896,8 +6636,6 @@
           <w:lang w:val="en-US"/>
         </w:rPr>
       </w:pPr>
-      <w:bookmarkStart w:id="0" w:name="_GoBack"/>
-      <w:bookmarkEnd w:id="0"/>
     </w:p>
     <w:p>
       <w:pPr>

</xml_diff>

<commit_message>
Fixed first two pages in lab2
</commit_message>
<xml_diff>
--- a/Labs/Vcs_lab_problem2.docx
+++ b/Labs/Vcs_lab_problem2.docx
@@ -42,32 +42,425 @@
     <w:p>
       <w:pPr>
         <w:rPr>
-          <w:lang w:val="ru-RU"/>
-        </w:rPr>
-      </w:pPr>
+          <w:sz w:val="24"/>
+          <w:lang w:val="ru-RU"/>
+        </w:rPr>
+      </w:pPr>
+      <w:r>
+        <w:rPr>
+          <w:rFonts w:cs="Arial"/>
+          <w:color w:val="252525"/>
+          <w:szCs w:val="21"/>
+          <w:shd w:val="clear" w:color="auto" w:fill="FFFFFF"/>
+          <w:lang w:val="ru-RU"/>
+        </w:rPr>
+        <w:t xml:space="preserve">Система </w:t>
+      </w:r>
+      <w:r>
+        <w:rPr>
+          <w:rFonts w:cs="Arial"/>
+          <w:color w:val="252525"/>
+          <w:szCs w:val="21"/>
+          <w:shd w:val="clear" w:color="auto" w:fill="FFFFFF"/>
+        </w:rPr>
+        <w:t>Mercurial</w:t>
+      </w:r>
+      <w:r>
+        <w:rPr>
+          <w:rFonts w:cs="Arial"/>
+          <w:color w:val="252525"/>
+          <w:szCs w:val="21"/>
+          <w:shd w:val="clear" w:color="auto" w:fill="FFFFFF"/>
+          <w:lang w:val="ru-RU"/>
+        </w:rPr>
+        <w:t xml:space="preserve"> написана на</w:t>
+      </w:r>
+      <w:r>
+        <w:rPr>
+          <w:rStyle w:val="apple-converted-space"/>
+          <w:rFonts w:cs="Arial"/>
+          <w:color w:val="252525"/>
+          <w:szCs w:val="21"/>
+          <w:shd w:val="clear" w:color="auto" w:fill="FFFFFF"/>
+        </w:rPr>
+        <w:t> </w:t>
+      </w:r>
+      <w:r>
+        <w:rPr>
+          <w:rFonts w:cs="Arial"/>
+          <w:szCs w:val="21"/>
+          <w:shd w:val="clear" w:color="auto" w:fill="FFFFFF"/>
+        </w:rPr>
+        <w:t>Python</w:t>
+      </w:r>
+      <w:r>
+        <w:rPr>
+          <w:rFonts w:cs="Arial"/>
+          <w:color w:val="252525"/>
+          <w:szCs w:val="21"/>
+          <w:shd w:val="clear" w:color="auto" w:fill="FFFFFF"/>
+          <w:lang w:val="ru-RU"/>
+        </w:rPr>
+        <w:t>, хотя чувствительные к производительности части (например, своя реализация</w:t>
+      </w:r>
+      <w:r>
+        <w:rPr>
+          <w:rStyle w:val="apple-converted-space"/>
+          <w:rFonts w:cs="Arial"/>
+          <w:color w:val="252525"/>
+          <w:szCs w:val="21"/>
+          <w:shd w:val="clear" w:color="auto" w:fill="FFFFFF"/>
+        </w:rPr>
+        <w:t> </w:t>
+      </w:r>
+      <w:r>
+        <w:rPr>
+          <w:rFonts w:cs="Arial"/>
+          <w:szCs w:val="21"/>
+          <w:shd w:val="clear" w:color="auto" w:fill="FFFFFF"/>
+        </w:rPr>
+        <w:t>diff</w:t>
+      </w:r>
+      <w:r>
+        <w:rPr>
+          <w:rFonts w:cs="Arial"/>
+          <w:color w:val="252525"/>
+          <w:szCs w:val="21"/>
+          <w:shd w:val="clear" w:color="auto" w:fill="FFFFFF"/>
+          <w:lang w:val="ru-RU"/>
+        </w:rPr>
+        <w:t>) выполнены в качестве модулей-расширений на</w:t>
+      </w:r>
+      <w:r>
+        <w:rPr>
+          <w:rStyle w:val="apple-converted-space"/>
+          <w:rFonts w:cs="Arial"/>
+          <w:color w:val="252525"/>
+          <w:szCs w:val="21"/>
+          <w:shd w:val="clear" w:color="auto" w:fill="FFFFFF"/>
+        </w:rPr>
+        <w:t> </w:t>
+      </w:r>
+      <w:r>
+        <w:rPr>
+          <w:rFonts w:cs="Arial"/>
+          <w:szCs w:val="21"/>
+          <w:shd w:val="clear" w:color="auto" w:fill="FFFFFF"/>
+        </w:rPr>
+        <w:t>C</w:t>
+      </w:r>
+      <w:r>
+        <w:rPr>
+          <w:rFonts w:cs="Arial"/>
+          <w:color w:val="252525"/>
+          <w:szCs w:val="21"/>
+          <w:shd w:val="clear" w:color="auto" w:fill="FFFFFF"/>
+          <w:lang w:val="ru-RU"/>
+        </w:rPr>
+        <w:t xml:space="preserve">. </w:t>
+      </w:r>
+      <w:r>
+        <w:rPr>
+          <w:rFonts w:cs="Arial"/>
+          <w:color w:val="252525"/>
+          <w:szCs w:val="21"/>
+          <w:shd w:val="clear" w:color="auto" w:fill="FFFFFF"/>
+        </w:rPr>
+        <w:t>Mercurial</w:t>
+      </w:r>
+      <w:r>
+        <w:rPr>
+          <w:rFonts w:cs="Arial"/>
+          <w:color w:val="252525"/>
+          <w:szCs w:val="21"/>
+          <w:shd w:val="clear" w:color="auto" w:fill="FFFFFF"/>
+          <w:lang w:val="ru-RU"/>
+        </w:rPr>
+        <w:t xml:space="preserve"> первоначально была написана для</w:t>
+      </w:r>
+      <w:r>
+        <w:rPr>
+          <w:rStyle w:val="apple-converted-space"/>
+          <w:rFonts w:cs="Arial"/>
+          <w:color w:val="252525"/>
+          <w:szCs w:val="21"/>
+          <w:shd w:val="clear" w:color="auto" w:fill="FFFFFF"/>
+        </w:rPr>
+        <w:t> </w:t>
+      </w:r>
+      <w:r>
+        <w:rPr>
+          <w:rFonts w:cs="Arial"/>
+          <w:szCs w:val="21"/>
+          <w:shd w:val="clear" w:color="auto" w:fill="FFFFFF"/>
+        </w:rPr>
+        <w:t>Linux</w:t>
+      </w:r>
+      <w:r>
+        <w:rPr>
+          <w:rFonts w:cs="Arial"/>
+          <w:color w:val="252525"/>
+          <w:szCs w:val="21"/>
+          <w:shd w:val="clear" w:color="auto" w:fill="FFFFFF"/>
+          <w:lang w:val="ru-RU"/>
+        </w:rPr>
+        <w:t xml:space="preserve">, позже </w:t>
+      </w:r>
+      <w:proofErr w:type="spellStart"/>
+      <w:r>
+        <w:rPr>
+          <w:rFonts w:cs="Arial"/>
+          <w:color w:val="252525"/>
+          <w:szCs w:val="21"/>
+          <w:shd w:val="clear" w:color="auto" w:fill="FFFFFF"/>
+          <w:lang w:val="ru-RU"/>
+        </w:rPr>
+        <w:t>портирована</w:t>
+      </w:r>
+      <w:proofErr w:type="spellEnd"/>
+      <w:r>
+        <w:rPr>
+          <w:rFonts w:cs="Arial"/>
+          <w:color w:val="252525"/>
+          <w:szCs w:val="21"/>
+          <w:shd w:val="clear" w:color="auto" w:fill="FFFFFF"/>
+          <w:lang w:val="ru-RU"/>
+        </w:rPr>
+        <w:t xml:space="preserve"> под</w:t>
+      </w:r>
+      <w:r>
+        <w:rPr>
+          <w:rStyle w:val="apple-converted-space"/>
+          <w:rFonts w:cs="Arial"/>
+          <w:color w:val="252525"/>
+          <w:szCs w:val="21"/>
+          <w:shd w:val="clear" w:color="auto" w:fill="FFFFFF"/>
+        </w:rPr>
+        <w:t> </w:t>
+      </w:r>
+      <w:r>
+        <w:rPr>
+          <w:rFonts w:cs="Arial"/>
+          <w:szCs w:val="21"/>
+          <w:shd w:val="clear" w:color="auto" w:fill="FFFFFF"/>
+        </w:rPr>
+        <w:t>Windows</w:t>
+      </w:r>
+      <w:r>
+        <w:rPr>
+          <w:rFonts w:cs="Arial"/>
+          <w:color w:val="252525"/>
+          <w:szCs w:val="21"/>
+          <w:shd w:val="clear" w:color="auto" w:fill="FFFFFF"/>
+          <w:lang w:val="ru-RU"/>
+        </w:rPr>
+        <w:t>,</w:t>
+      </w:r>
+      <w:r>
+        <w:rPr>
+          <w:rStyle w:val="apple-converted-space"/>
+          <w:rFonts w:cs="Arial"/>
+          <w:color w:val="252525"/>
+          <w:szCs w:val="21"/>
+          <w:shd w:val="clear" w:color="auto" w:fill="FFFFFF"/>
+        </w:rPr>
+        <w:t> </w:t>
+      </w:r>
+      <w:r>
+        <w:rPr>
+          <w:rFonts w:cs="Arial"/>
+          <w:szCs w:val="21"/>
+          <w:shd w:val="clear" w:color="auto" w:fill="FFFFFF"/>
+        </w:rPr>
+        <w:t>Mac</w:t>
+      </w:r>
+      <w:r>
+        <w:rPr>
+          <w:rFonts w:cs="Arial"/>
+          <w:szCs w:val="21"/>
+          <w:shd w:val="clear" w:color="auto" w:fill="FFFFFF"/>
+          <w:lang w:val="ru-RU"/>
+        </w:rPr>
+        <w:t xml:space="preserve"> </w:t>
+      </w:r>
+      <w:r>
+        <w:rPr>
+          <w:rFonts w:cs="Arial"/>
+          <w:szCs w:val="21"/>
+          <w:shd w:val="clear" w:color="auto" w:fill="FFFFFF"/>
+        </w:rPr>
+        <w:t>OS</w:t>
+      </w:r>
+      <w:r>
+        <w:rPr>
+          <w:rFonts w:cs="Arial"/>
+          <w:szCs w:val="21"/>
+          <w:shd w:val="clear" w:color="auto" w:fill="FFFFFF"/>
+          <w:lang w:val="ru-RU"/>
+        </w:rPr>
+        <w:t xml:space="preserve"> </w:t>
+      </w:r>
+      <w:r>
+        <w:rPr>
+          <w:rFonts w:cs="Arial"/>
+          <w:szCs w:val="21"/>
+          <w:shd w:val="clear" w:color="auto" w:fill="FFFFFF"/>
+        </w:rPr>
+        <w:t>X</w:t>
+      </w:r>
+      <w:r>
+        <w:rPr>
+          <w:rStyle w:val="apple-converted-space"/>
+          <w:rFonts w:cs="Arial"/>
+          <w:color w:val="252525"/>
+          <w:szCs w:val="21"/>
+          <w:shd w:val="clear" w:color="auto" w:fill="FFFFFF"/>
+        </w:rPr>
+        <w:t> </w:t>
+      </w:r>
+      <w:r>
+        <w:rPr>
+          <w:rFonts w:cs="Arial"/>
+          <w:color w:val="252525"/>
+          <w:szCs w:val="21"/>
+          <w:shd w:val="clear" w:color="auto" w:fill="FFFFFF"/>
+          <w:lang w:val="ru-RU"/>
+        </w:rPr>
+        <w:t>и большинство</w:t>
+      </w:r>
+      <w:r>
+        <w:rPr>
+          <w:rStyle w:val="apple-converted-space"/>
+          <w:rFonts w:cs="Arial"/>
+          <w:color w:val="252525"/>
+          <w:szCs w:val="21"/>
+          <w:shd w:val="clear" w:color="auto" w:fill="FFFFFF"/>
+        </w:rPr>
+        <w:t> </w:t>
+      </w:r>
+      <w:r>
+        <w:rPr>
+          <w:rFonts w:cs="Arial"/>
+          <w:szCs w:val="21"/>
+          <w:shd w:val="clear" w:color="auto" w:fill="FFFFFF"/>
+        </w:rPr>
+        <w:t>Unix</w:t>
+      </w:r>
+      <w:r>
+        <w:rPr>
+          <w:rFonts w:cs="Arial"/>
+          <w:color w:val="252525"/>
+          <w:szCs w:val="21"/>
+          <w:shd w:val="clear" w:color="auto" w:fill="FFFFFF"/>
+          <w:lang w:val="ru-RU"/>
+        </w:rPr>
+        <w:t xml:space="preserve">-систем. </w:t>
+      </w:r>
+      <w:proofErr w:type="spellStart"/>
+      <w:r>
+        <w:rPr>
+          <w:rFonts w:cs="Arial"/>
+          <w:color w:val="252525"/>
+          <w:szCs w:val="21"/>
+          <w:shd w:val="clear" w:color="auto" w:fill="FFFFFF"/>
+          <w:lang w:val="ru-RU"/>
+        </w:rPr>
+        <w:t>Репозитории</w:t>
+      </w:r>
+      <w:proofErr w:type="spellEnd"/>
+      <w:r>
+        <w:rPr>
+          <w:rFonts w:cs="Arial"/>
+          <w:color w:val="252525"/>
+          <w:szCs w:val="21"/>
+          <w:shd w:val="clear" w:color="auto" w:fill="FFFFFF"/>
+          <w:lang w:val="ru-RU"/>
+        </w:rPr>
+        <w:t xml:space="preserve"> </w:t>
+      </w:r>
+      <w:r>
+        <w:rPr>
+          <w:rFonts w:cs="Arial"/>
+          <w:color w:val="252525"/>
+          <w:szCs w:val="21"/>
+          <w:shd w:val="clear" w:color="auto" w:fill="FFFFFF"/>
+        </w:rPr>
+        <w:t>Mercurial</w:t>
+      </w:r>
+      <w:r>
+        <w:rPr>
+          <w:rFonts w:cs="Arial"/>
+          <w:color w:val="252525"/>
+          <w:szCs w:val="21"/>
+          <w:shd w:val="clear" w:color="auto" w:fill="FFFFFF"/>
+          <w:lang w:val="ru-RU"/>
+        </w:rPr>
+        <w:t xml:space="preserve"> управляются при помощи утилиты командной строки</w:t>
+      </w:r>
+      <w:r>
+        <w:rPr>
+          <w:rStyle w:val="apple-converted-space"/>
+          <w:rFonts w:cs="Arial"/>
+          <w:color w:val="252525"/>
+          <w:szCs w:val="21"/>
+          <w:shd w:val="clear" w:color="auto" w:fill="FFFFFF"/>
+        </w:rPr>
+        <w:t> </w:t>
+      </w:r>
+      <w:r>
+        <w:rPr>
+          <w:rStyle w:val="HTMLCode"/>
+          <w:rFonts w:asciiTheme="minorHAnsi" w:eastAsiaTheme="majorEastAsia" w:hAnsiTheme="minorHAnsi"/>
+          <w:color w:val="000000"/>
+          <w:sz w:val="22"/>
+          <w:szCs w:val="21"/>
+          <w:bdr w:val="single" w:sz="6" w:space="1" w:color="DDDDDD" w:frame="1"/>
+          <w:shd w:val="clear" w:color="auto" w:fill="F9F9F9"/>
+        </w:rPr>
+        <w:t>hg</w:t>
+      </w:r>
+      <w:r>
+        <w:rPr>
+          <w:rFonts w:cs="Arial"/>
+          <w:color w:val="252525"/>
+          <w:szCs w:val="21"/>
+          <w:shd w:val="clear" w:color="auto" w:fill="FFFFFF"/>
+          <w:lang w:val="ru-RU"/>
+        </w:rPr>
+        <w:t xml:space="preserve">, но есть и </w:t>
+      </w:r>
+      <w:r>
+        <w:rPr>
+          <w:rFonts w:cs="Arial"/>
+          <w:color w:val="252525"/>
+          <w:szCs w:val="21"/>
+          <w:shd w:val="clear" w:color="auto" w:fill="FFFFFF"/>
+        </w:rPr>
+        <w:t>GUI</w:t>
+      </w:r>
+      <w:r>
+        <w:rPr>
+          <w:rFonts w:cs="Arial"/>
+          <w:color w:val="252525"/>
+          <w:szCs w:val="21"/>
+          <w:shd w:val="clear" w:color="auto" w:fill="FFFFFF"/>
+          <w:lang w:val="ru-RU"/>
+        </w:rPr>
+        <w:t>–интерфейсы.</w:t>
+      </w:r>
     </w:p>
     <w:p>
       <w:pPr>
         <w:rPr>
-          <w:lang w:val="ru-RU"/>
-        </w:rPr>
-      </w:pPr>
-      <w:r>
-        <w:rPr>
-          <w:rFonts w:ascii="Arial" w:hAnsi="Arial" w:cs="Arial"/>
-          <w:color w:val="252525"/>
-          <w:sz w:val="21"/>
-          <w:szCs w:val="21"/>
-          <w:shd w:val="clear" w:color="auto" w:fill="FFFFFF"/>
-          <w:lang w:val="ru-RU"/>
-        </w:rPr>
-        <w:t xml:space="preserve">Система </w:t>
-      </w:r>
-      <w:r>
-        <w:rPr>
-          <w:rFonts w:ascii="Arial" w:hAnsi="Arial" w:cs="Arial"/>
-          <w:color w:val="252525"/>
-          <w:sz w:val="21"/>
+          <w:color w:val="000000"/>
+          <w:szCs w:val="21"/>
+          <w:shd w:val="clear" w:color="auto" w:fill="FFFFFF"/>
+          <w:lang w:val="ru-RU"/>
+        </w:rPr>
+      </w:pPr>
+      <w:r>
+        <w:rPr>
+          <w:color w:val="000000"/>
           <w:szCs w:val="21"/>
           <w:shd w:val="clear" w:color="auto" w:fill="FFFFFF"/>
         </w:rPr>
@@ -75,239 +468,16 @@
       </w:r>
       <w:r>
         <w:rPr>
-          <w:rFonts w:ascii="Arial" w:hAnsi="Arial" w:cs="Arial"/>
-          <w:color w:val="252525"/>
-          <w:sz w:val="21"/>
-          <w:szCs w:val="21"/>
-          <w:shd w:val="clear" w:color="auto" w:fill="FFFFFF"/>
-          <w:lang w:val="ru-RU"/>
-        </w:rPr>
-        <w:t xml:space="preserve"> написана на</w:t>
-      </w:r>
-      <w:r>
-        <w:rPr>
-          <w:rStyle w:val="apple-converted-space"/>
-          <w:rFonts w:ascii="Arial" w:hAnsi="Arial" w:cs="Arial"/>
-          <w:color w:val="252525"/>
-          <w:sz w:val="21"/>
-          <w:szCs w:val="21"/>
-          <w:shd w:val="clear" w:color="auto" w:fill="FFFFFF"/>
-        </w:rPr>
-        <w:t> </w:t>
-      </w:r>
-      <w:r>
-        <w:rPr>
-          <w:rFonts w:ascii="Arial" w:hAnsi="Arial" w:cs="Arial"/>
-          <w:sz w:val="21"/>
-          <w:szCs w:val="21"/>
-          <w:shd w:val="clear" w:color="auto" w:fill="FFFFFF"/>
-        </w:rPr>
-        <w:t>Python</w:t>
-      </w:r>
-      <w:r>
-        <w:rPr>
-          <w:rFonts w:ascii="Arial" w:hAnsi="Arial" w:cs="Arial"/>
-          <w:color w:val="252525"/>
-          <w:sz w:val="21"/>
-          <w:szCs w:val="21"/>
-          <w:shd w:val="clear" w:color="auto" w:fill="FFFFFF"/>
-          <w:lang w:val="ru-RU"/>
-        </w:rPr>
-        <w:t>, хотя чувствительные к производительности части (например, своя реализация</w:t>
-      </w:r>
-      <w:r>
-        <w:rPr>
-          <w:rStyle w:val="apple-converted-space"/>
-          <w:rFonts w:ascii="Arial" w:hAnsi="Arial" w:cs="Arial"/>
-          <w:color w:val="252525"/>
-          <w:sz w:val="21"/>
-          <w:szCs w:val="21"/>
-          <w:shd w:val="clear" w:color="auto" w:fill="FFFFFF"/>
-        </w:rPr>
-        <w:t> </w:t>
-      </w:r>
-      <w:r>
-        <w:rPr>
-          <w:rFonts w:ascii="Arial" w:hAnsi="Arial" w:cs="Arial"/>
-          <w:sz w:val="21"/>
-          <w:szCs w:val="21"/>
-          <w:shd w:val="clear" w:color="auto" w:fill="FFFFFF"/>
-        </w:rPr>
-        <w:t>diff</w:t>
-      </w:r>
-      <w:r>
-        <w:rPr>
-          <w:rFonts w:ascii="Arial" w:hAnsi="Arial" w:cs="Arial"/>
-          <w:color w:val="252525"/>
-          <w:sz w:val="21"/>
-          <w:szCs w:val="21"/>
-          <w:shd w:val="clear" w:color="auto" w:fill="FFFFFF"/>
-          <w:lang w:val="ru-RU"/>
-        </w:rPr>
-        <w:t>) выполнены в качестве модулей-расширений на</w:t>
-      </w:r>
-      <w:r>
-        <w:rPr>
-          <w:rStyle w:val="apple-converted-space"/>
-          <w:rFonts w:ascii="Arial" w:hAnsi="Arial" w:cs="Arial"/>
-          <w:color w:val="252525"/>
-          <w:sz w:val="21"/>
-          <w:szCs w:val="21"/>
-          <w:shd w:val="clear" w:color="auto" w:fill="FFFFFF"/>
-        </w:rPr>
-        <w:t> </w:t>
-      </w:r>
-      <w:r>
-        <w:rPr>
-          <w:rFonts w:ascii="Arial" w:hAnsi="Arial" w:cs="Arial"/>
-          <w:sz w:val="21"/>
-          <w:szCs w:val="21"/>
-          <w:shd w:val="clear" w:color="auto" w:fill="FFFFFF"/>
-        </w:rPr>
-        <w:t>C</w:t>
-      </w:r>
-      <w:r>
-        <w:rPr>
-          <w:rFonts w:ascii="Arial" w:hAnsi="Arial" w:cs="Arial"/>
-          <w:color w:val="252525"/>
-          <w:sz w:val="21"/>
-          <w:szCs w:val="21"/>
-          <w:shd w:val="clear" w:color="auto" w:fill="FFFFFF"/>
-          <w:lang w:val="ru-RU"/>
-        </w:rPr>
-        <w:t xml:space="preserve">. </w:t>
-      </w:r>
-      <w:r>
-        <w:rPr>
-          <w:rFonts w:ascii="Arial" w:hAnsi="Arial" w:cs="Arial"/>
-          <w:color w:val="252525"/>
-          <w:sz w:val="21"/>
-          <w:szCs w:val="21"/>
-          <w:shd w:val="clear" w:color="auto" w:fill="FFFFFF"/>
-        </w:rPr>
-        <w:t>Mercurial</w:t>
-      </w:r>
-      <w:r>
-        <w:rPr>
-          <w:rFonts w:ascii="Arial" w:hAnsi="Arial" w:cs="Arial"/>
-          <w:color w:val="252525"/>
-          <w:sz w:val="21"/>
-          <w:szCs w:val="21"/>
-          <w:shd w:val="clear" w:color="auto" w:fill="FFFFFF"/>
-          <w:lang w:val="ru-RU"/>
-        </w:rPr>
-        <w:t xml:space="preserve"> первоначально была написана для</w:t>
-      </w:r>
-      <w:r>
-        <w:rPr>
-          <w:rStyle w:val="apple-converted-space"/>
-          <w:rFonts w:ascii="Arial" w:hAnsi="Arial" w:cs="Arial"/>
-          <w:color w:val="252525"/>
-          <w:sz w:val="21"/>
-          <w:szCs w:val="21"/>
-          <w:shd w:val="clear" w:color="auto" w:fill="FFFFFF"/>
-        </w:rPr>
-        <w:t> </w:t>
-      </w:r>
-      <w:r>
-        <w:rPr>
-          <w:rFonts w:ascii="Arial" w:hAnsi="Arial" w:cs="Arial"/>
-          <w:sz w:val="21"/>
-          <w:szCs w:val="21"/>
-          <w:shd w:val="clear" w:color="auto" w:fill="FFFFFF"/>
-        </w:rPr>
-        <w:t>Linux</w:t>
-      </w:r>
-      <w:r>
-        <w:rPr>
-          <w:rFonts w:ascii="Arial" w:hAnsi="Arial" w:cs="Arial"/>
-          <w:color w:val="252525"/>
-          <w:sz w:val="21"/>
-          <w:szCs w:val="21"/>
-          <w:shd w:val="clear" w:color="auto" w:fill="FFFFFF"/>
-          <w:lang w:val="ru-RU"/>
-        </w:rPr>
-        <w:t xml:space="preserve">, позже </w:t>
-      </w:r>
-      <w:proofErr w:type="spellStart"/>
-      <w:r>
-        <w:rPr>
-          <w:rFonts w:ascii="Arial" w:hAnsi="Arial" w:cs="Arial"/>
-          <w:color w:val="252525"/>
-          <w:sz w:val="21"/>
-          <w:szCs w:val="21"/>
-          <w:shd w:val="clear" w:color="auto" w:fill="FFFFFF"/>
-          <w:lang w:val="ru-RU"/>
-        </w:rPr>
-        <w:t>портирована</w:t>
-      </w:r>
-      <w:proofErr w:type="spellEnd"/>
-      <w:r>
-        <w:rPr>
-          <w:rFonts w:ascii="Arial" w:hAnsi="Arial" w:cs="Arial"/>
-          <w:color w:val="252525"/>
-          <w:sz w:val="21"/>
-          <w:szCs w:val="21"/>
-          <w:shd w:val="clear" w:color="auto" w:fill="FFFFFF"/>
-          <w:lang w:val="ru-RU"/>
-        </w:rPr>
-        <w:t xml:space="preserve"> под</w:t>
-      </w:r>
-      <w:r>
-        <w:rPr>
-          <w:rStyle w:val="apple-converted-space"/>
-          <w:rFonts w:ascii="Arial" w:hAnsi="Arial" w:cs="Arial"/>
-          <w:color w:val="252525"/>
-          <w:sz w:val="21"/>
-          <w:szCs w:val="21"/>
-          <w:shd w:val="clear" w:color="auto" w:fill="FFFFFF"/>
-        </w:rPr>
-        <w:t> </w:t>
-      </w:r>
-      <w:r>
-        <w:rPr>
-          <w:rFonts w:ascii="Arial" w:hAnsi="Arial" w:cs="Arial"/>
-          <w:sz w:val="21"/>
-          <w:szCs w:val="21"/>
-          <w:shd w:val="clear" w:color="auto" w:fill="FFFFFF"/>
-        </w:rPr>
-        <w:t>Windows</w:t>
-      </w:r>
-      <w:r>
-        <w:rPr>
-          <w:rFonts w:ascii="Arial" w:hAnsi="Arial" w:cs="Arial"/>
-          <w:color w:val="252525"/>
-          <w:sz w:val="21"/>
-          <w:szCs w:val="21"/>
-          <w:shd w:val="clear" w:color="auto" w:fill="FFFFFF"/>
-          <w:lang w:val="ru-RU"/>
-        </w:rPr>
-        <w:t>,</w:t>
-      </w:r>
-      <w:r>
-        <w:rPr>
-          <w:rStyle w:val="apple-converted-space"/>
-          <w:rFonts w:ascii="Arial" w:hAnsi="Arial" w:cs="Arial"/>
-          <w:color w:val="252525"/>
-          <w:sz w:val="21"/>
-          <w:szCs w:val="21"/>
-          <w:shd w:val="clear" w:color="auto" w:fill="FFFFFF"/>
-        </w:rPr>
-        <w:t> </w:t>
-      </w:r>
-      <w:r>
-        <w:rPr>
-          <w:rFonts w:ascii="Arial" w:hAnsi="Arial" w:cs="Arial"/>
-          <w:sz w:val="21"/>
-          <w:szCs w:val="21"/>
-          <w:shd w:val="clear" w:color="auto" w:fill="FFFFFF"/>
-        </w:rPr>
-        <w:t>Mac</w:t>
-      </w:r>
-      <w:r>
-        <w:rPr>
-          <w:rFonts w:ascii="Arial" w:hAnsi="Arial" w:cs="Arial"/>
-          <w:sz w:val="21"/>
+          <w:color w:val="000000"/>
+          <w:szCs w:val="21"/>
+          <w:shd w:val="clear" w:color="auto" w:fill="FFFFFF"/>
+          <w:lang w:val="ru-RU"/>
+        </w:rPr>
+        <w:t xml:space="preserve"> — это современная распределенная система контроля версий с открытым кодом. Эта система —</w:t>
+      </w:r>
+      <w:r>
+        <w:rPr>
+          <w:color w:val="000000"/>
           <w:szCs w:val="21"/>
           <w:shd w:val="clear" w:color="auto" w:fill="FFFFFF"/>
           <w:lang w:val="ru-RU"/>
@@ -316,218 +486,53 @@
       </w:r>
       <w:r>
         <w:rPr>
-          <w:rFonts w:ascii="Arial" w:hAnsi="Arial" w:cs="Arial"/>
-          <w:sz w:val="21"/>
-          <w:szCs w:val="21"/>
-          <w:shd w:val="clear" w:color="auto" w:fill="FFFFFF"/>
-        </w:rPr>
-        <w:t>OS</w:t>
-      </w:r>
-      <w:r>
-        <w:rPr>
-          <w:rFonts w:ascii="Arial" w:hAnsi="Arial" w:cs="Arial"/>
-          <w:sz w:val="21"/>
-          <w:szCs w:val="21"/>
-          <w:shd w:val="clear" w:color="auto" w:fill="FFFFFF"/>
-          <w:lang w:val="ru-RU"/>
-        </w:rPr>
-        <w:t xml:space="preserve"> </w:t>
-      </w:r>
-      <w:r>
-        <w:rPr>
-          <w:rFonts w:ascii="Arial" w:hAnsi="Arial" w:cs="Arial"/>
-          <w:sz w:val="21"/>
-          <w:szCs w:val="21"/>
-          <w:shd w:val="clear" w:color="auto" w:fill="FFFFFF"/>
-        </w:rPr>
-        <w:t>X</w:t>
-      </w:r>
-      <w:r>
-        <w:rPr>
-          <w:rStyle w:val="apple-converted-space"/>
-          <w:rFonts w:ascii="Arial" w:hAnsi="Arial" w:cs="Arial"/>
-          <w:color w:val="252525"/>
-          <w:sz w:val="21"/>
-          <w:szCs w:val="21"/>
-          <w:shd w:val="clear" w:color="auto" w:fill="FFFFFF"/>
-        </w:rPr>
-        <w:t> </w:t>
-      </w:r>
-      <w:r>
-        <w:rPr>
-          <w:rFonts w:ascii="Arial" w:hAnsi="Arial" w:cs="Arial"/>
-          <w:color w:val="252525"/>
-          <w:sz w:val="21"/>
-          <w:szCs w:val="21"/>
-          <w:shd w:val="clear" w:color="auto" w:fill="FFFFFF"/>
-          <w:lang w:val="ru-RU"/>
-        </w:rPr>
-        <w:t>и большинство</w:t>
-      </w:r>
-      <w:r>
-        <w:rPr>
-          <w:rStyle w:val="apple-converted-space"/>
-          <w:rFonts w:ascii="Arial" w:hAnsi="Arial" w:cs="Arial"/>
-          <w:color w:val="252525"/>
-          <w:sz w:val="21"/>
-          <w:szCs w:val="21"/>
-          <w:shd w:val="clear" w:color="auto" w:fill="FFFFFF"/>
-        </w:rPr>
-        <w:t> </w:t>
-      </w:r>
-      <w:r>
-        <w:rPr>
-          <w:rFonts w:ascii="Arial" w:hAnsi="Arial" w:cs="Arial"/>
-          <w:sz w:val="21"/>
-          <w:szCs w:val="21"/>
-          <w:shd w:val="clear" w:color="auto" w:fill="FFFFFF"/>
-        </w:rPr>
-        <w:t>Unix</w:t>
-      </w:r>
-      <w:r>
-        <w:rPr>
-          <w:rFonts w:ascii="Arial" w:hAnsi="Arial" w:cs="Arial"/>
-          <w:color w:val="252525"/>
-          <w:sz w:val="21"/>
-          <w:szCs w:val="21"/>
-          <w:shd w:val="clear" w:color="auto" w:fill="FFFFFF"/>
-          <w:lang w:val="ru-RU"/>
-        </w:rPr>
-        <w:t xml:space="preserve">-систем. </w:t>
-      </w:r>
-      <w:proofErr w:type="spellStart"/>
-      <w:r>
-        <w:rPr>
-          <w:rFonts w:ascii="Arial" w:hAnsi="Arial" w:cs="Arial"/>
-          <w:color w:val="252525"/>
-          <w:sz w:val="21"/>
-          <w:szCs w:val="21"/>
-          <w:shd w:val="clear" w:color="auto" w:fill="FFFFFF"/>
-          <w:lang w:val="ru-RU"/>
-        </w:rPr>
-        <w:t>Репозитории</w:t>
-      </w:r>
-      <w:proofErr w:type="spellEnd"/>
-      <w:r>
-        <w:rPr>
-          <w:rFonts w:ascii="Arial" w:hAnsi="Arial" w:cs="Arial"/>
-          <w:color w:val="252525"/>
-          <w:sz w:val="21"/>
-          <w:szCs w:val="21"/>
-          <w:shd w:val="clear" w:color="auto" w:fill="FFFFFF"/>
-          <w:lang w:val="ru-RU"/>
-        </w:rPr>
-        <w:t xml:space="preserve"> </w:t>
-      </w:r>
-      <w:r>
-        <w:rPr>
-          <w:rFonts w:ascii="Arial" w:hAnsi="Arial" w:cs="Arial"/>
-          <w:color w:val="252525"/>
-          <w:sz w:val="21"/>
-          <w:szCs w:val="21"/>
-          <w:shd w:val="clear" w:color="auto" w:fill="FFFFFF"/>
-        </w:rPr>
-        <w:t>Mercurial</w:t>
-      </w:r>
-      <w:r>
-        <w:rPr>
-          <w:rFonts w:ascii="Arial" w:hAnsi="Arial" w:cs="Arial"/>
-          <w:color w:val="252525"/>
-          <w:sz w:val="21"/>
-          <w:szCs w:val="21"/>
-          <w:shd w:val="clear" w:color="auto" w:fill="FFFFFF"/>
-          <w:lang w:val="ru-RU"/>
-        </w:rPr>
-        <w:t xml:space="preserve"> управляются при помощи утилиты командной строки</w:t>
-      </w:r>
-      <w:r>
-        <w:rPr>
-          <w:rStyle w:val="apple-converted-space"/>
-          <w:rFonts w:ascii="Arial" w:hAnsi="Arial" w:cs="Arial"/>
-          <w:color w:val="252525"/>
-          <w:sz w:val="21"/>
-          <w:szCs w:val="21"/>
-          <w:shd w:val="clear" w:color="auto" w:fill="FFFFFF"/>
-        </w:rPr>
-        <w:t> </w:t>
-      </w:r>
-      <w:r>
-        <w:rPr>
-          <w:rStyle w:val="HTMLCode"/>
-          <w:rFonts w:eastAsiaTheme="majorEastAsia"/>
-          <w:color w:val="000000"/>
-          <w:sz w:val="21"/>
-          <w:szCs w:val="21"/>
-          <w:bdr w:val="single" w:sz="6" w:space="1" w:color="DDDDDD" w:frame="1"/>
-          <w:shd w:val="clear" w:color="auto" w:fill="F9F9F9"/>
-        </w:rPr>
-        <w:t>hg</w:t>
-      </w:r>
-      <w:r>
-        <w:rPr>
-          <w:rFonts w:ascii="Arial" w:hAnsi="Arial" w:cs="Arial"/>
-          <w:color w:val="252525"/>
-          <w:sz w:val="21"/>
-          <w:szCs w:val="21"/>
-          <w:shd w:val="clear" w:color="auto" w:fill="FFFFFF"/>
-          <w:lang w:val="ru-RU"/>
-        </w:rPr>
-        <w:t xml:space="preserve">, но есть и </w:t>
-      </w:r>
-      <w:r>
-        <w:rPr>
-          <w:rFonts w:ascii="Arial" w:hAnsi="Arial" w:cs="Arial"/>
-          <w:color w:val="252525"/>
-          <w:sz w:val="21"/>
-          <w:szCs w:val="21"/>
-          <w:shd w:val="clear" w:color="auto" w:fill="FFFFFF"/>
-        </w:rPr>
-        <w:t>GUI</w:t>
-      </w:r>
-      <w:r>
-        <w:rPr>
-          <w:rFonts w:ascii="Arial" w:hAnsi="Arial" w:cs="Arial"/>
-          <w:color w:val="252525"/>
-          <w:sz w:val="21"/>
-          <w:szCs w:val="21"/>
-          <w:shd w:val="clear" w:color="auto" w:fill="FFFFFF"/>
-          <w:lang w:val="ru-RU"/>
-        </w:rPr>
-        <w:t>–интерфейсы.</w:t>
+          <w:color w:val="000000"/>
+          <w:szCs w:val="21"/>
+          <w:shd w:val="clear" w:color="auto" w:fill="FFFFFF"/>
+          <w:lang w:val="ru-RU"/>
+        </w:rPr>
+        <w:t xml:space="preserve">замена для более ранних систем вроде </w:t>
+      </w:r>
+      <w:r>
+        <w:rPr>
+          <w:color w:val="000000"/>
+          <w:szCs w:val="21"/>
+          <w:shd w:val="clear" w:color="auto" w:fill="FFFFFF"/>
+        </w:rPr>
+        <w:t>Subversion</w:t>
+      </w:r>
+      <w:r>
+        <w:rPr>
+          <w:color w:val="000000"/>
+          <w:szCs w:val="21"/>
+          <w:shd w:val="clear" w:color="auto" w:fill="FFFFFF"/>
+          <w:lang w:val="ru-RU"/>
+        </w:rPr>
+        <w:t>.</w:t>
       </w:r>
     </w:p>
     <w:p>
       <w:pPr>
         <w:rPr>
-          <w:lang w:val="ru-RU"/>
-        </w:rPr>
-      </w:pPr>
-      <w:r>
-        <w:rPr>
-          <w:rFonts w:ascii="Verdana" w:hAnsi="Verdana"/>
-          <w:color w:val="000000"/>
-          <w:sz w:val="21"/>
-          <w:szCs w:val="21"/>
-          <w:shd w:val="clear" w:color="auto" w:fill="FFFFFF"/>
-        </w:rPr>
-        <w:t>Mercurial</w:t>
-      </w:r>
-      <w:r>
-        <w:rPr>
-          <w:rFonts w:ascii="Verdana" w:hAnsi="Verdana"/>
-          <w:color w:val="000000"/>
-          <w:sz w:val="21"/>
-          <w:szCs w:val="21"/>
-          <w:shd w:val="clear" w:color="auto" w:fill="FFFFFF"/>
-          <w:lang w:val="ru-RU"/>
-        </w:rPr>
-        <w:t xml:space="preserve"> — это современная распределенная система контроля версий с открытым кодом. Эта система — заманчивая замена для более ранних систем вроде </w:t>
-      </w:r>
-      <w:r>
-        <w:rPr>
-          <w:rFonts w:ascii="Verdana" w:hAnsi="Verdana"/>
-          <w:color w:val="000000"/>
-          <w:sz w:val="21"/>
+          <w:rFonts w:eastAsia="Times New Roman" w:cs="Times New Roman"/>
+          <w:color w:val="000000"/>
+          <w:szCs w:val="21"/>
+          <w:shd w:val="clear" w:color="auto" w:fill="FFFFFF"/>
+          <w:lang w:val="ru-RU" w:eastAsia="en-GB"/>
+        </w:rPr>
+      </w:pPr>
+      <w:r>
+        <w:rPr>
+          <w:color w:val="000000"/>
+          <w:szCs w:val="21"/>
+          <w:shd w:val="clear" w:color="auto" w:fill="FFFFFF"/>
+          <w:lang w:val="ru-RU"/>
+        </w:rPr>
+        <w:t xml:space="preserve">При работе с </w:t>
+      </w:r>
+      <w:r>
+        <w:rPr>
+          <w:color w:val="000000"/>
           <w:szCs w:val="21"/>
           <w:shd w:val="clear" w:color="auto" w:fill="FFFFFF"/>
         </w:rPr>
@@ -535,421 +540,428 @@
       </w:r>
       <w:r>
         <w:rPr>
-          <w:rFonts w:ascii="Verdana" w:hAnsi="Verdana"/>
-          <w:color w:val="000000"/>
-          <w:sz w:val="21"/>
-          <w:szCs w:val="21"/>
-          <w:shd w:val="clear" w:color="auto" w:fill="FFFFFF"/>
-          <w:lang w:val="ru-RU"/>
-        </w:rPr>
-        <w:t>.</w:t>
+          <w:color w:val="000000"/>
+          <w:szCs w:val="21"/>
+          <w:shd w:val="clear" w:color="auto" w:fill="FFFFFF"/>
+          <w:lang w:val="ru-RU"/>
+        </w:rPr>
+        <w:t>, к</w:t>
+      </w:r>
+      <w:r>
+        <w:rPr>
+          <w:rFonts w:eastAsia="Times New Roman" w:cs="Times New Roman"/>
+          <w:color w:val="000000"/>
+          <w:szCs w:val="21"/>
+          <w:lang w:val="ru-RU" w:eastAsia="en-GB"/>
+        </w:rPr>
+        <w:t xml:space="preserve">огда вы вносите новый код в </w:t>
+      </w:r>
+      <w:proofErr w:type="spellStart"/>
+      <w:r>
+        <w:rPr>
+          <w:rFonts w:eastAsia="Times New Roman" w:cs="Times New Roman"/>
+          <w:color w:val="000000"/>
+          <w:szCs w:val="21"/>
+          <w:lang w:val="ru-RU" w:eastAsia="en-GB"/>
+        </w:rPr>
+        <w:t>репозиторий</w:t>
+      </w:r>
+      <w:proofErr w:type="spellEnd"/>
+      <w:r>
+        <w:rPr>
+          <w:rFonts w:eastAsia="Times New Roman" w:cs="Times New Roman"/>
+          <w:color w:val="000000"/>
+          <w:szCs w:val="21"/>
+          <w:lang w:val="ru-RU" w:eastAsia="en-GB"/>
+        </w:rPr>
+        <w:t>, его получают все.</w:t>
+      </w:r>
+      <w:r>
+        <w:rPr>
+          <w:rFonts w:eastAsia="Times New Roman" w:cs="Times New Roman"/>
+          <w:color w:val="000000"/>
+          <w:szCs w:val="21"/>
+          <w:lang w:val="ru-RU" w:eastAsia="en-GB"/>
+        </w:rPr>
+        <w:t xml:space="preserve"> </w:t>
+      </w:r>
+      <w:r>
+        <w:rPr>
+          <w:rFonts w:eastAsia="Times New Roman" w:cs="Times New Roman"/>
+          <w:color w:val="000000"/>
+          <w:szCs w:val="21"/>
+          <w:shd w:val="clear" w:color="auto" w:fill="FFFFFF"/>
+          <w:lang w:val="ru-RU" w:eastAsia="en-GB"/>
+        </w:rPr>
+        <w:t xml:space="preserve">Так как весь новый код, который </w:t>
+      </w:r>
+      <w:r>
+        <w:rPr>
+          <w:rFonts w:eastAsia="Times New Roman" w:cs="Times New Roman"/>
+          <w:color w:val="000000"/>
+          <w:szCs w:val="21"/>
+          <w:shd w:val="clear" w:color="auto" w:fill="FFFFFF"/>
+          <w:lang w:val="ru-RU" w:eastAsia="en-GB"/>
+        </w:rPr>
+        <w:t>пишет</w:t>
+      </w:r>
+      <w:r>
+        <w:rPr>
+          <w:rFonts w:eastAsia="Times New Roman" w:cs="Times New Roman"/>
+          <w:color w:val="000000"/>
+          <w:szCs w:val="21"/>
+          <w:shd w:val="clear" w:color="auto" w:fill="FFFFFF"/>
+          <w:lang w:val="ru-RU" w:eastAsia="en-GB"/>
+        </w:rPr>
+        <w:t xml:space="preserve"> программист</w:t>
+      </w:r>
+      <w:r>
+        <w:rPr>
+          <w:rFonts w:eastAsia="Times New Roman" w:cs="Times New Roman"/>
+          <w:color w:val="000000"/>
+          <w:szCs w:val="21"/>
+          <w:shd w:val="clear" w:color="auto" w:fill="FFFFFF"/>
+          <w:lang w:val="ru-RU" w:eastAsia="en-GB"/>
+        </w:rPr>
+        <w:t>, содержит баги</w:t>
+      </w:r>
+      <w:r>
+        <w:rPr>
+          <w:rFonts w:eastAsia="Times New Roman" w:cs="Times New Roman"/>
+          <w:color w:val="000000"/>
+          <w:szCs w:val="21"/>
+          <w:shd w:val="clear" w:color="auto" w:fill="FFFFFF"/>
+          <w:lang w:val="ru-RU" w:eastAsia="en-GB"/>
+        </w:rPr>
+        <w:t xml:space="preserve"> и/или недоделки</w:t>
+      </w:r>
+      <w:r>
+        <w:rPr>
+          <w:rFonts w:eastAsia="Times New Roman" w:cs="Times New Roman"/>
+          <w:color w:val="000000"/>
+          <w:szCs w:val="21"/>
+          <w:shd w:val="clear" w:color="auto" w:fill="FFFFFF"/>
+          <w:lang w:val="ru-RU" w:eastAsia="en-GB"/>
+        </w:rPr>
+        <w:t>, то</w:t>
+      </w:r>
+      <w:r>
+        <w:rPr>
+          <w:rFonts w:eastAsia="Times New Roman" w:cs="Times New Roman"/>
+          <w:color w:val="000000"/>
+          <w:szCs w:val="21"/>
+          <w:shd w:val="clear" w:color="auto" w:fill="FFFFFF"/>
+          <w:lang w:val="ru-RU" w:eastAsia="en-GB"/>
+        </w:rPr>
+        <w:t xml:space="preserve"> разработчик встаёт перед следующим выбором:</w:t>
       </w:r>
     </w:p>
     <w:p>
       <w:pPr>
-        <w:spacing w:after="0" w:line="240" w:lineRule="auto"/>
-        <w:rPr>
-          <w:rFonts w:ascii="Times New Roman" w:eastAsia="Times New Roman" w:hAnsi="Times New Roman" w:cs="Times New Roman"/>
-          <w:sz w:val="24"/>
-          <w:szCs w:val="24"/>
+        <w:pStyle w:val="ListParagraph"/>
+        <w:numPr>
+          <w:ilvl w:val="0"/>
+          <w:numId w:val="5"/>
+        </w:numPr>
+        <w:rPr>
+          <w:rFonts w:eastAsia="Times New Roman" w:cs="Times New Roman"/>
+          <w:color w:val="000000"/>
+          <w:szCs w:val="21"/>
           <w:lang w:val="ru-RU" w:eastAsia="en-GB"/>
         </w:rPr>
       </w:pPr>
       <w:r>
         <w:rPr>
-          <w:rFonts w:ascii="Verdana" w:eastAsia="Times New Roman" w:hAnsi="Verdana" w:cs="Times New Roman"/>
-          <w:color w:val="000000"/>
-          <w:sz w:val="21"/>
-          <w:szCs w:val="21"/>
-          <w:shd w:val="clear" w:color="auto" w:fill="FFFFFF"/>
+          <w:rFonts w:eastAsia="Times New Roman" w:cs="Times New Roman"/>
+          <w:color w:val="000000"/>
+          <w:szCs w:val="21"/>
           <w:lang w:val="ru-RU" w:eastAsia="en-GB"/>
         </w:rPr>
-        <w:t xml:space="preserve">И вот, как работает </w:t>
-      </w:r>
-      <w:r>
-        <w:rPr>
-          <w:rFonts w:ascii="Verdana" w:eastAsia="Times New Roman" w:hAnsi="Verdana" w:cs="Times New Roman"/>
-          <w:color w:val="000000"/>
-          <w:sz w:val="21"/>
-          <w:szCs w:val="21"/>
-          <w:shd w:val="clear" w:color="auto" w:fill="FFFFFF"/>
-          <w:lang w:eastAsia="en-GB"/>
-        </w:rPr>
-        <w:t>Subversion</w:t>
-      </w:r>
-      <w:r>
-        <w:rPr>
-          <w:rFonts w:ascii="Verdana" w:eastAsia="Times New Roman" w:hAnsi="Verdana" w:cs="Times New Roman"/>
-          <w:color w:val="000000"/>
-          <w:sz w:val="21"/>
-          <w:szCs w:val="21"/>
-          <w:shd w:val="clear" w:color="auto" w:fill="FFFFFF"/>
+        <w:t>В</w:t>
+      </w:r>
+      <w:r>
+        <w:rPr>
+          <w:rFonts w:eastAsia="Times New Roman" w:cs="Times New Roman"/>
+          <w:color w:val="000000"/>
+          <w:szCs w:val="21"/>
           <w:lang w:val="ru-RU" w:eastAsia="en-GB"/>
         </w:rPr>
-        <w:t>:</w:t>
-      </w:r>
-      <w:r>
-        <w:rPr>
-          <w:rFonts w:ascii="Verdana" w:eastAsia="Times New Roman" w:hAnsi="Verdana" w:cs="Times New Roman"/>
-          <w:color w:val="000000"/>
-          <w:sz w:val="21"/>
+        <w:t xml:space="preserve">носить </w:t>
+      </w:r>
+      <w:r>
+        <w:rPr>
+          <w:rFonts w:eastAsia="Times New Roman" w:cs="Times New Roman"/>
+          <w:color w:val="000000"/>
           <w:szCs w:val="21"/>
           <w:lang w:val="ru-RU" w:eastAsia="en-GB"/>
         </w:rPr>
-        <w:br/>
+        <w:t xml:space="preserve">неработающий (не до конца рабочий) </w:t>
+      </w:r>
+      <w:r>
+        <w:rPr>
+          <w:rFonts w:eastAsia="Times New Roman" w:cs="Times New Roman"/>
+          <w:color w:val="000000"/>
+          <w:szCs w:val="21"/>
+          <w:lang w:val="ru-RU" w:eastAsia="en-GB"/>
+        </w:rPr>
+        <w:t>код</w:t>
+      </w:r>
+      <w:r>
+        <w:rPr>
+          <w:rFonts w:eastAsia="Times New Roman" w:cs="Times New Roman"/>
+          <w:color w:val="000000"/>
+          <w:szCs w:val="21"/>
+          <w:lang w:val="ru-RU" w:eastAsia="en-GB"/>
+        </w:rPr>
+        <w:t xml:space="preserve"> (н</w:t>
+      </w:r>
+      <w:r>
+        <w:rPr>
+          <w:rFonts w:eastAsia="Times New Roman" w:cs="Times New Roman"/>
+          <w:color w:val="000000"/>
+          <w:szCs w:val="21"/>
+          <w:lang w:val="ru-RU" w:eastAsia="en-GB"/>
+        </w:rPr>
+        <w:t>евозможно при работе с реальным заказчиком);</w:t>
       </w:r>
     </w:p>
     <w:p>
       <w:pPr>
+        <w:pStyle w:val="ListParagraph"/>
         <w:numPr>
           <w:ilvl w:val="0"/>
-          <w:numId w:val="1"/>
+          <w:numId w:val="5"/>
         </w:numPr>
-        <w:shd w:val="clear" w:color="auto" w:fill="FFFFFF"/>
-        <w:spacing w:after="0" w:line="336" w:lineRule="atLeast"/>
-        <w:ind w:left="600"/>
-        <w:textAlignment w:val="baseline"/>
-        <w:rPr>
-          <w:rFonts w:ascii="Verdana" w:eastAsia="Times New Roman" w:hAnsi="Verdana" w:cs="Times New Roman"/>
-          <w:color w:val="000000"/>
-          <w:sz w:val="21"/>
+        <w:rPr>
+          <w:rFonts w:eastAsia="Times New Roman" w:cs="Times New Roman"/>
+          <w:color w:val="000000"/>
           <w:szCs w:val="21"/>
           <w:lang w:val="ru-RU" w:eastAsia="en-GB"/>
         </w:rPr>
       </w:pPr>
       <w:r>
         <w:rPr>
-          <w:rFonts w:ascii="Verdana" w:eastAsia="Times New Roman" w:hAnsi="Verdana" w:cs="Times New Roman"/>
-          <w:color w:val="000000"/>
-          <w:sz w:val="21"/>
+          <w:rFonts w:eastAsia="Times New Roman" w:cs="Times New Roman"/>
+          <w:color w:val="000000"/>
           <w:szCs w:val="21"/>
           <w:lang w:val="ru-RU" w:eastAsia="en-GB"/>
         </w:rPr>
-        <w:t xml:space="preserve">Когда вы вносите новый код в </w:t>
-      </w:r>
-      <w:proofErr w:type="spellStart"/>
-      <w:r>
-        <w:rPr>
-          <w:rFonts w:ascii="Verdana" w:eastAsia="Times New Roman" w:hAnsi="Verdana" w:cs="Times New Roman"/>
-          <w:color w:val="000000"/>
-          <w:sz w:val="21"/>
+        <w:t>П</w:t>
+      </w:r>
+      <w:r>
+        <w:rPr>
+          <w:rFonts w:eastAsia="Times New Roman" w:cs="Times New Roman"/>
+          <w:color w:val="000000"/>
           <w:szCs w:val="21"/>
           <w:lang w:val="ru-RU" w:eastAsia="en-GB"/>
         </w:rPr>
-        <w:t>репозиторий</w:t>
-      </w:r>
-      <w:proofErr w:type="spellEnd"/>
-      <w:r>
-        <w:rPr>
-          <w:rFonts w:ascii="Verdana" w:eastAsia="Times New Roman" w:hAnsi="Verdana" w:cs="Times New Roman"/>
-          <w:color w:val="000000"/>
-          <w:sz w:val="21"/>
+        <w:t xml:space="preserve">ридерживать новый код до </w:t>
+      </w:r>
+      <w:r>
+        <w:rPr>
+          <w:rFonts w:eastAsia="Times New Roman" w:cs="Times New Roman"/>
+          <w:color w:val="000000"/>
           <w:szCs w:val="21"/>
           <w:lang w:val="ru-RU" w:eastAsia="en-GB"/>
         </w:rPr>
-        <w:t>, его получают все.</w:t>
+        <w:t>момента его окончательной отладки (всё время)</w:t>
+      </w:r>
+      <w:r>
+        <w:rPr>
+          <w:rFonts w:eastAsia="Times New Roman" w:cs="Times New Roman"/>
+          <w:color w:val="000000"/>
+          <w:szCs w:val="21"/>
+          <w:lang w:val="ru-RU" w:eastAsia="en-GB"/>
+        </w:rPr>
+        <w:t>.</w:t>
       </w:r>
     </w:p>
     <w:p>
       <w:pPr>
-        <w:spacing w:after="0" w:line="240" w:lineRule="auto"/>
-        <w:rPr>
-          <w:rFonts w:ascii="Times New Roman" w:eastAsia="Times New Roman" w:hAnsi="Times New Roman" w:cs="Times New Roman"/>
-          <w:sz w:val="24"/>
-          <w:szCs w:val="24"/>
-          <w:lang w:val="ru-RU" w:eastAsia="en-GB"/>
-        </w:rPr>
-      </w:pPr>
-      <w:r>
-        <w:rPr>
-          <w:rFonts w:ascii="Verdana" w:eastAsia="Times New Roman" w:hAnsi="Verdana" w:cs="Times New Roman"/>
-          <w:color w:val="000000"/>
-          <w:sz w:val="21"/>
-          <w:szCs w:val="21"/>
-          <w:lang w:val="ru-RU" w:eastAsia="en-GB"/>
-        </w:rPr>
-        <w:br/>
-      </w:r>
-      <w:r>
-        <w:rPr>
-          <w:rFonts w:ascii="Verdana" w:eastAsia="Times New Roman" w:hAnsi="Verdana" w:cs="Times New Roman"/>
-          <w:color w:val="000000"/>
-          <w:sz w:val="21"/>
-          <w:szCs w:val="21"/>
-          <w:lang w:val="ru-RU" w:eastAsia="en-GB"/>
-        </w:rPr>
-        <w:br/>
-      </w:r>
-      <w:r>
-        <w:rPr>
-          <w:rFonts w:ascii="Verdana" w:eastAsia="Times New Roman" w:hAnsi="Verdana" w:cs="Times New Roman"/>
-          <w:color w:val="000000"/>
-          <w:sz w:val="21"/>
-          <w:szCs w:val="21"/>
-          <w:shd w:val="clear" w:color="auto" w:fill="FFFFFF"/>
-          <w:lang w:val="ru-RU" w:eastAsia="en-GB"/>
-        </w:rPr>
-        <w:t>Так как весь новый код, который вы пишите, содержит баги, то у вас есть выбор.</w:t>
-      </w:r>
-      <w:r>
-        <w:rPr>
-          <w:rFonts w:ascii="Verdana" w:eastAsia="Times New Roman" w:hAnsi="Verdana" w:cs="Times New Roman"/>
-          <w:color w:val="000000"/>
-          <w:sz w:val="21"/>
-          <w:szCs w:val="21"/>
-          <w:lang w:val="ru-RU" w:eastAsia="en-GB"/>
-        </w:rPr>
-        <w:br/>
+        <w:rPr>
+          <w:color w:val="000000"/>
+          <w:szCs w:val="21"/>
+          <w:shd w:val="clear" w:color="auto" w:fill="FFFFFF"/>
+          <w:lang w:val="ru-RU"/>
+        </w:rPr>
+      </w:pPr>
+      <w:r>
+        <w:rPr>
+          <w:color w:val="000000"/>
+          <w:szCs w:val="21"/>
+          <w:shd w:val="clear" w:color="auto" w:fill="FFFFFF"/>
+          <w:lang w:val="ru-RU"/>
+        </w:rPr>
+        <w:t>На практике, к</w:t>
+      </w:r>
+      <w:r>
+        <w:rPr>
+          <w:color w:val="000000"/>
+          <w:szCs w:val="21"/>
+          <w:shd w:val="clear" w:color="auto" w:fill="FFFFFF"/>
+          <w:lang w:val="ru-RU"/>
+        </w:rPr>
+        <w:t xml:space="preserve">оманда, использующая </w:t>
+      </w:r>
+      <w:r>
+        <w:rPr>
+          <w:color w:val="000000"/>
+          <w:szCs w:val="21"/>
+          <w:shd w:val="clear" w:color="auto" w:fill="FFFFFF"/>
+        </w:rPr>
+        <w:t>Subversion</w:t>
+      </w:r>
+      <w:r>
+        <w:rPr>
+          <w:color w:val="000000"/>
+          <w:szCs w:val="21"/>
+          <w:shd w:val="clear" w:color="auto" w:fill="FFFFFF"/>
+          <w:lang w:val="ru-RU"/>
+        </w:rPr>
+        <w:t xml:space="preserve">, часто днями или неделями ничего не добавляет в </w:t>
+      </w:r>
+      <w:proofErr w:type="spellStart"/>
+      <w:r>
+        <w:rPr>
+          <w:color w:val="000000"/>
+          <w:szCs w:val="21"/>
+          <w:shd w:val="clear" w:color="auto" w:fill="FFFFFF"/>
+          <w:lang w:val="ru-RU"/>
+        </w:rPr>
+        <w:t>репозиторий</w:t>
+      </w:r>
+      <w:proofErr w:type="spellEnd"/>
+      <w:r>
+        <w:rPr>
+          <w:color w:val="000000"/>
+          <w:szCs w:val="21"/>
+          <w:shd w:val="clear" w:color="auto" w:fill="FFFFFF"/>
+          <w:lang w:val="ru-RU"/>
+        </w:rPr>
+        <w:t xml:space="preserve">. В таких командах новички боятся залить что-то в </w:t>
+      </w:r>
+      <w:proofErr w:type="spellStart"/>
+      <w:r>
+        <w:rPr>
+          <w:color w:val="000000"/>
+          <w:szCs w:val="21"/>
+          <w:shd w:val="clear" w:color="auto" w:fill="FFFFFF"/>
+          <w:lang w:val="ru-RU"/>
+        </w:rPr>
+        <w:t>репозитор</w:t>
+      </w:r>
+      <w:r>
+        <w:rPr>
+          <w:color w:val="000000"/>
+          <w:szCs w:val="21"/>
+          <w:shd w:val="clear" w:color="auto" w:fill="FFFFFF"/>
+          <w:lang w:val="ru-RU"/>
+        </w:rPr>
+        <w:t>ий</w:t>
+      </w:r>
+      <w:proofErr w:type="spellEnd"/>
+      <w:r>
+        <w:rPr>
+          <w:color w:val="000000"/>
+          <w:szCs w:val="21"/>
+          <w:shd w:val="clear" w:color="auto" w:fill="FFFFFF"/>
+          <w:lang w:val="ru-RU"/>
+        </w:rPr>
+        <w:t xml:space="preserve"> из-за опасения поломать </w:t>
+      </w:r>
+      <w:proofErr w:type="spellStart"/>
+      <w:r>
+        <w:rPr>
+          <w:color w:val="000000"/>
+          <w:szCs w:val="21"/>
+          <w:shd w:val="clear" w:color="auto" w:fill="FFFFFF"/>
+          <w:lang w:val="ru-RU"/>
+        </w:rPr>
+        <w:t>билд</w:t>
+      </w:r>
+      <w:proofErr w:type="spellEnd"/>
+      <w:r>
+        <w:rPr>
+          <w:color w:val="000000"/>
+          <w:szCs w:val="21"/>
+          <w:shd w:val="clear" w:color="auto" w:fill="FFFFFF"/>
+          <w:lang w:val="ru-RU"/>
+        </w:rPr>
+        <w:t xml:space="preserve"> и возвращаются к старым методам передачи работы с проектом через архивы.</w:t>
+      </w:r>
+      <w:r>
+        <w:rPr>
+          <w:color w:val="000000"/>
+          <w:szCs w:val="21"/>
+          <w:shd w:val="clear" w:color="auto" w:fill="FFFFFF"/>
+          <w:lang w:val="ru-RU"/>
+        </w:rPr>
+        <w:t xml:space="preserve"> </w:t>
+      </w:r>
+      <w:r>
+        <w:rPr>
+          <w:color w:val="000000"/>
+          <w:szCs w:val="21"/>
+          <w:shd w:val="clear" w:color="auto" w:fill="FFFFFF"/>
+          <w:lang w:val="ru-RU"/>
+        </w:rPr>
+        <w:t xml:space="preserve">Вот простая иллюстрация </w:t>
+      </w:r>
+      <w:r>
+        <w:rPr>
+          <w:color w:val="000000"/>
+          <w:szCs w:val="21"/>
+          <w:shd w:val="clear" w:color="auto" w:fill="FFFFFF"/>
+          <w:lang w:val="ru-RU"/>
+        </w:rPr>
+        <w:t>работы</w:t>
+      </w:r>
+      <w:r>
+        <w:rPr>
+          <w:color w:val="000000"/>
+          <w:szCs w:val="21"/>
+          <w:shd w:val="clear" w:color="auto" w:fill="FFFFFF"/>
+          <w:lang w:val="ru-RU"/>
+        </w:rPr>
+        <w:t xml:space="preserve"> с </w:t>
+      </w:r>
+      <w:r>
+        <w:rPr>
+          <w:color w:val="000000"/>
+          <w:szCs w:val="21"/>
+          <w:shd w:val="clear" w:color="auto" w:fill="FFFFFF"/>
+        </w:rPr>
+        <w:t>Subversion</w:t>
+      </w:r>
+      <w:r>
+        <w:rPr>
+          <w:color w:val="000000"/>
+          <w:szCs w:val="21"/>
+          <w:shd w:val="clear" w:color="auto" w:fill="FFFFFF"/>
+          <w:lang w:val="ru-RU"/>
+        </w:rPr>
+        <w:t xml:space="preserve">: </w:t>
       </w:r>
     </w:p>
     <w:p>
       <w:pPr>
-        <w:numPr>
-          <w:ilvl w:val="0"/>
-          <w:numId w:val="2"/>
-        </w:numPr>
-        <w:shd w:val="clear" w:color="auto" w:fill="FFFFFF"/>
-        <w:spacing w:after="0" w:line="336" w:lineRule="atLeast"/>
-        <w:ind w:left="600"/>
-        <w:textAlignment w:val="baseline"/>
-        <w:rPr>
-          <w:rFonts w:ascii="Verdana" w:eastAsia="Times New Roman" w:hAnsi="Verdana" w:cs="Times New Roman"/>
-          <w:color w:val="000000"/>
-          <w:sz w:val="21"/>
-          <w:szCs w:val="21"/>
-          <w:lang w:val="ru-RU" w:eastAsia="en-GB"/>
-        </w:rPr>
-      </w:pPr>
-      <w:r>
-        <w:rPr>
-          <w:rFonts w:ascii="Verdana" w:eastAsia="Times New Roman" w:hAnsi="Verdana" w:cs="Times New Roman"/>
-          <w:color w:val="000000"/>
-          <w:sz w:val="21"/>
-          <w:szCs w:val="21"/>
-          <w:lang w:val="ru-RU" w:eastAsia="en-GB"/>
-        </w:rPr>
-        <w:t>Вы можете вносить глючный код и сводить людей с ума, или</w:t>
-      </w:r>
-    </w:p>
-    <w:p>
-      <w:pPr>
-        <w:numPr>
-          <w:ilvl w:val="0"/>
-          <w:numId w:val="2"/>
-        </w:numPr>
-        <w:shd w:val="clear" w:color="auto" w:fill="FFFFFF"/>
-        <w:spacing w:after="0" w:line="336" w:lineRule="atLeast"/>
-        <w:ind w:left="600"/>
-        <w:textAlignment w:val="baseline"/>
-        <w:rPr>
-          <w:rFonts w:ascii="Verdana" w:eastAsia="Times New Roman" w:hAnsi="Verdana" w:cs="Times New Roman"/>
-          <w:color w:val="000000"/>
-          <w:sz w:val="21"/>
-          <w:szCs w:val="21"/>
-          <w:lang w:val="ru-RU" w:eastAsia="en-GB"/>
-        </w:rPr>
-      </w:pPr>
-      <w:r>
-        <w:rPr>
-          <w:rFonts w:ascii="Verdana" w:eastAsia="Times New Roman" w:hAnsi="Verdana" w:cs="Times New Roman"/>
-          <w:color w:val="000000"/>
-          <w:sz w:val="21"/>
-          <w:szCs w:val="21"/>
-          <w:lang w:val="ru-RU" w:eastAsia="en-GB"/>
-        </w:rPr>
-        <w:t>Вы можете придерживать новый код до тех пор, пока полностью его не отладите.</w:t>
-      </w:r>
-    </w:p>
-    <w:p>
-      <w:pPr>
-        <w:rPr>
-          <w:lang w:val="ru-RU"/>
-        </w:rPr>
-      </w:pPr>
-    </w:p>
-    <w:p>
-      <w:pPr>
-        <w:rPr>
-          <w:rFonts w:ascii="Verdana" w:hAnsi="Verdana"/>
-          <w:color w:val="000000"/>
-          <w:sz w:val="21"/>
-          <w:szCs w:val="21"/>
-          <w:shd w:val="clear" w:color="auto" w:fill="FFFFFF"/>
-          <w:lang w:val="ru-RU"/>
-        </w:rPr>
-      </w:pPr>
-      <w:r>
-        <w:rPr>
-          <w:rFonts w:ascii="Verdana" w:hAnsi="Verdana"/>
-          <w:color w:val="000000"/>
-          <w:sz w:val="21"/>
-          <w:szCs w:val="21"/>
-          <w:shd w:val="clear" w:color="auto" w:fill="FFFFFF"/>
-          <w:lang w:val="ru-RU"/>
-        </w:rPr>
-        <w:t xml:space="preserve">Команда, использующая </w:t>
-      </w:r>
-      <w:r>
-        <w:rPr>
-          <w:rFonts w:ascii="Verdana" w:hAnsi="Verdana"/>
-          <w:color w:val="000000"/>
-          <w:sz w:val="21"/>
-          <w:szCs w:val="21"/>
-          <w:shd w:val="clear" w:color="auto" w:fill="FFFFFF"/>
-        </w:rPr>
-        <w:t>Subversion</w:t>
-      </w:r>
-      <w:r>
-        <w:rPr>
-          <w:rFonts w:ascii="Verdana" w:hAnsi="Verdana"/>
-          <w:color w:val="000000"/>
-          <w:sz w:val="21"/>
-          <w:szCs w:val="21"/>
-          <w:shd w:val="clear" w:color="auto" w:fill="FFFFFF"/>
-          <w:lang w:val="ru-RU"/>
-        </w:rPr>
-        <w:t xml:space="preserve">, часто днями или неделями ничего не добавляет в </w:t>
-      </w:r>
-      <w:proofErr w:type="spellStart"/>
-      <w:r>
-        <w:rPr>
-          <w:rFonts w:ascii="Verdana" w:hAnsi="Verdana"/>
-          <w:color w:val="000000"/>
-          <w:sz w:val="21"/>
-          <w:szCs w:val="21"/>
-          <w:shd w:val="clear" w:color="auto" w:fill="FFFFFF"/>
-          <w:lang w:val="ru-RU"/>
-        </w:rPr>
-        <w:t>репозиторий</w:t>
-      </w:r>
-      <w:proofErr w:type="spellEnd"/>
-      <w:r>
-        <w:rPr>
-          <w:rFonts w:ascii="Verdana" w:hAnsi="Verdana"/>
-          <w:color w:val="000000"/>
-          <w:sz w:val="21"/>
-          <w:szCs w:val="21"/>
-          <w:shd w:val="clear" w:color="auto" w:fill="FFFFFF"/>
-          <w:lang w:val="ru-RU"/>
-        </w:rPr>
-        <w:t xml:space="preserve">. В таких командах новички боятся залить что-то в </w:t>
-      </w:r>
-      <w:proofErr w:type="spellStart"/>
-      <w:r>
-        <w:rPr>
-          <w:rFonts w:ascii="Verdana" w:hAnsi="Verdana"/>
-          <w:color w:val="000000"/>
-          <w:sz w:val="21"/>
-          <w:szCs w:val="21"/>
-          <w:shd w:val="clear" w:color="auto" w:fill="FFFFFF"/>
-          <w:lang w:val="ru-RU"/>
-        </w:rPr>
-        <w:t>репозиторий</w:t>
-      </w:r>
-      <w:proofErr w:type="spellEnd"/>
-      <w:r>
-        <w:rPr>
-          <w:rFonts w:ascii="Verdana" w:hAnsi="Verdana"/>
-          <w:color w:val="000000"/>
-          <w:sz w:val="21"/>
-          <w:szCs w:val="21"/>
-          <w:shd w:val="clear" w:color="auto" w:fill="FFFFFF"/>
-          <w:lang w:val="ru-RU"/>
-        </w:rPr>
-        <w:t xml:space="preserve"> из-за опасения поломать </w:t>
-      </w:r>
-      <w:proofErr w:type="spellStart"/>
-      <w:r>
-        <w:rPr>
-          <w:rFonts w:ascii="Verdana" w:hAnsi="Verdana"/>
-          <w:color w:val="000000"/>
-          <w:sz w:val="21"/>
-          <w:szCs w:val="21"/>
-          <w:shd w:val="clear" w:color="auto" w:fill="FFFFFF"/>
-          <w:lang w:val="ru-RU"/>
-        </w:rPr>
-        <w:t>билд</w:t>
-      </w:r>
-      <w:proofErr w:type="spellEnd"/>
-      <w:r>
-        <w:rPr>
-          <w:rFonts w:ascii="Verdana" w:hAnsi="Verdana"/>
-          <w:color w:val="000000"/>
-          <w:sz w:val="21"/>
-          <w:szCs w:val="21"/>
-          <w:shd w:val="clear" w:color="auto" w:fill="FFFFFF"/>
-          <w:lang w:val="ru-RU"/>
-        </w:rPr>
-        <w:t>, или разозлить Майка, ведущего разработчика, или по сходным причинам.</w:t>
-      </w:r>
-    </w:p>
-    <w:p>
-      <w:pPr>
-        <w:rPr>
-          <w:rFonts w:ascii="Verdana" w:hAnsi="Verdana"/>
-          <w:i/>
-          <w:iCs/>
-          <w:color w:val="000000"/>
-          <w:sz w:val="21"/>
-          <w:szCs w:val="21"/>
-          <w:bdr w:val="none" w:sz="0" w:space="0" w:color="auto" w:frame="1"/>
-          <w:shd w:val="clear" w:color="auto" w:fill="FFFFFF"/>
-          <w:lang w:val="ru-RU"/>
-        </w:rPr>
-      </w:pPr>
-      <w:r>
-        <w:rPr>
-          <w:rFonts w:ascii="Verdana" w:hAnsi="Verdana"/>
-          <w:color w:val="000000"/>
-          <w:sz w:val="21"/>
-          <w:szCs w:val="21"/>
-          <w:shd w:val="clear" w:color="auto" w:fill="FFFFFF"/>
-          <w:lang w:val="ru-RU"/>
-        </w:rPr>
-        <w:lastRenderedPageBreak/>
-        <w:t xml:space="preserve">Вот простая иллюстрация жизни с </w:t>
-      </w:r>
-      <w:proofErr w:type="gramStart"/>
-      <w:r>
-        <w:rPr>
-          <w:rFonts w:ascii="Verdana" w:hAnsi="Verdana"/>
-          <w:color w:val="000000"/>
-          <w:sz w:val="21"/>
-          <w:szCs w:val="21"/>
-          <w:shd w:val="clear" w:color="auto" w:fill="FFFFFF"/>
-        </w:rPr>
-        <w:t>Subversion</w:t>
-      </w:r>
-      <w:r>
-        <w:rPr>
-          <w:rFonts w:ascii="Verdana" w:hAnsi="Verdana"/>
-          <w:color w:val="000000"/>
-          <w:sz w:val="21"/>
-          <w:szCs w:val="21"/>
-          <w:shd w:val="clear" w:color="auto" w:fill="FFFFFF"/>
-          <w:lang w:val="ru-RU"/>
-        </w:rPr>
-        <w:t>:</w:t>
-      </w:r>
-      <w:r>
-        <w:rPr>
-          <w:rFonts w:ascii="Verdana" w:hAnsi="Verdana"/>
-          <w:color w:val="000000"/>
-          <w:sz w:val="21"/>
-          <w:szCs w:val="21"/>
-          <w:lang w:val="ru-RU"/>
-        </w:rPr>
-        <w:br/>
-      </w:r>
+        <w:rPr>
+          <w:color w:val="000000"/>
+          <w:szCs w:val="21"/>
+          <w:shd w:val="clear" w:color="auto" w:fill="FFFFFF"/>
+          <w:lang w:val="ru-RU"/>
+        </w:rPr>
+      </w:pPr>
       <w:r>
         <w:rPr>
           <w:noProof/>
-          <w:lang w:val="en-US"/>
+          <w:sz w:val="24"/>
+          <w:lang w:eastAsia="en-GB"/>
         </w:rPr>
         <w:drawing>
-          <wp:inline distT="0" distB="0" distL="0" distR="0">
-            <wp:extent cx="5876925" cy="4305300"/>
-            <wp:effectExtent l="0" t="0" r="9525" b="0"/>
+          <wp:inline distT="0" distB="0" distL="0" distR="0" wp14:anchorId="199F5121" wp14:editId="0FF80B93">
+            <wp:extent cx="5543550" cy="4061077"/>
+            <wp:effectExtent l="0" t="0" r="0" b="0"/>
             <wp:docPr id="2" name="Picture 2" descr="http://habrastorage.org/storage/d15885f7/9ebf875d/5d83d6f4/f6ea14f3.png"/>
             <wp:cNvGraphicFramePr>
               <a:graphicFrameLocks xmlns:a="http://schemas.openxmlformats.org/drawingml/2006/main" noChangeAspect="1"/>
@@ -979,7 +991,7 @@
                   <pic:spPr bwMode="auto">
                     <a:xfrm>
                       <a:off x="0" y="0"/>
-                      <a:ext cx="5876925" cy="4305300"/>
+                      <a:ext cx="5548798" cy="4064921"/>
                     </a:xfrm>
                     <a:prstGeom prst="rect">
                       <a:avLst/>
@@ -995,134 +1007,100 @@
           </wp:inline>
         </w:drawing>
       </w:r>
-      <w:r>
-        <w:rPr>
-          <w:rFonts w:ascii="Verdana" w:hAnsi="Verdana"/>
-          <w:color w:val="000000"/>
-          <w:sz w:val="21"/>
-          <w:szCs w:val="21"/>
-          <w:lang w:val="ru-RU"/>
-        </w:rPr>
-        <w:br/>
-      </w:r>
-      <w:r>
-        <w:rPr>
-          <w:rFonts w:ascii="Verdana" w:hAnsi="Verdana"/>
-          <w:color w:val="000000"/>
-          <w:sz w:val="21"/>
-          <w:szCs w:val="21"/>
-          <w:lang w:val="ru-RU"/>
-        </w:rPr>
-        <w:br/>
-      </w:r>
-      <w:r>
-        <w:rPr>
-          <w:rFonts w:ascii="Verdana" w:hAnsi="Verdana"/>
-          <w:color w:val="000000"/>
-          <w:sz w:val="21"/>
-          <w:szCs w:val="21"/>
-          <w:shd w:val="clear" w:color="auto" w:fill="FFFFFF"/>
-          <w:lang w:val="ru-RU"/>
-        </w:rPr>
-        <w:t>При</w:t>
-      </w:r>
-      <w:proofErr w:type="gramEnd"/>
-      <w:r>
-        <w:rPr>
-          <w:rFonts w:ascii="Verdana" w:hAnsi="Verdana"/>
-          <w:color w:val="000000"/>
-          <w:sz w:val="21"/>
-          <w:szCs w:val="21"/>
-          <w:shd w:val="clear" w:color="auto" w:fill="FFFFFF"/>
-          <w:lang w:val="ru-RU"/>
-        </w:rPr>
-        <w:t xml:space="preserve"> работе с </w:t>
-      </w:r>
-      <w:r>
-        <w:rPr>
-          <w:rFonts w:ascii="Verdana" w:hAnsi="Verdana"/>
-          <w:color w:val="000000"/>
-          <w:sz w:val="21"/>
-          <w:szCs w:val="21"/>
-          <w:shd w:val="clear" w:color="auto" w:fill="FFFFFF"/>
-        </w:rPr>
-        <w:t>Mercurial</w:t>
-      </w:r>
-      <w:r>
-        <w:rPr>
-          <w:rStyle w:val="apple-converted-space"/>
-          <w:rFonts w:ascii="Verdana" w:hAnsi="Verdana"/>
-          <w:color w:val="000000"/>
-          <w:sz w:val="21"/>
-          <w:szCs w:val="21"/>
-          <w:shd w:val="clear" w:color="auto" w:fill="FFFFFF"/>
-        </w:rPr>
-        <w:t> </w:t>
-      </w:r>
-      <w:r>
-        <w:rPr>
-          <w:rFonts w:ascii="Verdana" w:hAnsi="Verdana"/>
+    </w:p>
+    <w:p>
+      <w:pPr>
+        <w:rPr>
           <w:i/>
           <w:iCs/>
           <w:color w:val="000000"/>
-          <w:sz w:val="21"/>
-          <w:szCs w:val="21"/>
-          <w:bdr w:val="none" w:sz="0" w:space="0" w:color="auto" w:frame="1"/>
-          <w:shd w:val="clear" w:color="auto" w:fill="FFFFFF"/>
-          <w:lang w:val="ru-RU"/>
-        </w:rPr>
-        <w:t xml:space="preserve">у каждого разработчика свой собственный </w:t>
-      </w:r>
-      <w:proofErr w:type="spellStart"/>
-      <w:r>
-        <w:rPr>
-          <w:rFonts w:ascii="Verdana" w:hAnsi="Verdana"/>
+          <w:szCs w:val="21"/>
+          <w:bdr w:val="none" w:sz="0" w:space="0" w:color="auto" w:frame="1"/>
+          <w:shd w:val="clear" w:color="auto" w:fill="FFFFFF"/>
+          <w:lang w:val="ru-RU"/>
+        </w:rPr>
+      </w:pPr>
+      <w:r>
+        <w:rPr>
+          <w:color w:val="000000"/>
+          <w:szCs w:val="21"/>
+          <w:shd w:val="clear" w:color="auto" w:fill="FFFFFF"/>
+          <w:lang w:val="ru-RU"/>
+        </w:rPr>
+        <w:lastRenderedPageBreak/>
+        <w:t xml:space="preserve">При работе с </w:t>
+      </w:r>
+      <w:r>
+        <w:rPr>
+          <w:color w:val="000000"/>
+          <w:szCs w:val="21"/>
+          <w:shd w:val="clear" w:color="auto" w:fill="FFFFFF"/>
+        </w:rPr>
+        <w:t>Mercurial</w:t>
+      </w:r>
+      <w:r>
+        <w:rPr>
+          <w:rStyle w:val="apple-converted-space"/>
+          <w:color w:val="000000"/>
+          <w:szCs w:val="21"/>
+          <w:shd w:val="clear" w:color="auto" w:fill="FFFFFF"/>
+        </w:rPr>
+        <w:t> </w:t>
+      </w:r>
+      <w:r>
+        <w:rPr>
           <w:i/>
           <w:iCs/>
           <w:color w:val="000000"/>
-          <w:sz w:val="21"/>
-          <w:szCs w:val="21"/>
-          <w:bdr w:val="none" w:sz="0" w:space="0" w:color="auto" w:frame="1"/>
-          <w:shd w:val="clear" w:color="auto" w:fill="FFFFFF"/>
-          <w:lang w:val="ru-RU"/>
-        </w:rPr>
-        <w:t>репозиторий</w:t>
-      </w:r>
-      <w:proofErr w:type="spellEnd"/>
-      <w:r>
-        <w:rPr>
-          <w:rFonts w:ascii="Verdana" w:hAnsi="Verdana"/>
+          <w:szCs w:val="21"/>
+          <w:bdr w:val="none" w:sz="0" w:space="0" w:color="auto" w:frame="1"/>
+          <w:shd w:val="clear" w:color="auto" w:fill="FFFFFF"/>
+          <w:lang w:val="ru-RU"/>
+        </w:rPr>
+        <w:t xml:space="preserve">у каждого разработчика свой собственный </w:t>
+      </w:r>
+      <w:proofErr w:type="spellStart"/>
+      <w:r>
+        <w:rPr>
           <w:i/>
           <w:iCs/>
           <w:color w:val="000000"/>
-          <w:sz w:val="21"/>
-          <w:szCs w:val="21"/>
-          <w:bdr w:val="none" w:sz="0" w:space="0" w:color="auto" w:frame="1"/>
-          <w:shd w:val="clear" w:color="auto" w:fill="FFFFFF"/>
-          <w:lang w:val="ru-RU"/>
-        </w:rPr>
-        <w:t xml:space="preserve">, </w:t>
-      </w:r>
-      <w:r>
-        <w:rPr>
-          <w:rFonts w:ascii="Verdana" w:hAnsi="Verdana"/>
+          <w:szCs w:val="21"/>
+          <w:bdr w:val="none" w:sz="0" w:space="0" w:color="auto" w:frame="1"/>
+          <w:shd w:val="clear" w:color="auto" w:fill="FFFFFF"/>
+          <w:lang w:val="ru-RU"/>
+        </w:rPr>
+        <w:t>репозиторий</w:t>
+      </w:r>
+      <w:proofErr w:type="spellEnd"/>
+      <w:r>
+        <w:rPr>
           <w:i/>
           <w:iCs/>
           <w:color w:val="000000"/>
-          <w:sz w:val="21"/>
-          <w:szCs w:val="21"/>
-          <w:bdr w:val="none" w:sz="0" w:space="0" w:color="auto" w:frame="1"/>
-          <w:shd w:val="clear" w:color="auto" w:fill="FFFFFF"/>
-          <w:lang w:val="ru-RU"/>
-        </w:rPr>
-        <w:lastRenderedPageBreak/>
-        <w:t>живущий у них на компьютере:</w:t>
-      </w:r>
-      <w:r>
-        <w:rPr>
-          <w:rFonts w:ascii="Verdana" w:hAnsi="Verdana"/>
-          <w:color w:val="000000"/>
-          <w:sz w:val="21"/>
+          <w:szCs w:val="21"/>
+          <w:bdr w:val="none" w:sz="0" w:space="0" w:color="auto" w:frame="1"/>
+          <w:shd w:val="clear" w:color="auto" w:fill="FFFFFF"/>
+          <w:lang w:val="ru-RU"/>
+        </w:rPr>
+        <w:t>, живущий у них на компьютере:</w:t>
+      </w:r>
+    </w:p>
+    <w:p>
+      <w:pPr>
+        <w:rPr>
+          <w:i/>
+          <w:iCs/>
+          <w:color w:val="000000"/>
+          <w:szCs w:val="21"/>
+          <w:bdr w:val="none" w:sz="0" w:space="0" w:color="auto" w:frame="1"/>
+          <w:shd w:val="clear" w:color="auto" w:fill="FFFFFF"/>
+          <w:lang w:val="ru-RU"/>
+        </w:rPr>
+      </w:pPr>
+      <w:r>
+        <w:rPr>
+          <w:color w:val="000000"/>
           <w:szCs w:val="21"/>
           <w:lang w:val="ru-RU"/>
         </w:rPr>
@@ -1131,10 +1109,11 @@
       <w:r>
         <w:rPr>
           <w:noProof/>
-          <w:lang w:val="en-US"/>
+          <w:sz w:val="24"/>
+          <w:lang w:eastAsia="en-GB"/>
         </w:rPr>
         <w:drawing>
-          <wp:inline distT="0" distB="0" distL="0" distR="0">
+          <wp:inline distT="0" distB="0" distL="0" distR="0" wp14:anchorId="39E0BCCD" wp14:editId="7DB7D95D">
             <wp:extent cx="5924550" cy="6219825"/>
             <wp:effectExtent l="0" t="0" r="0" b="9525"/>
             <wp:docPr id="1" name="Picture 1" descr="http://habrastorage.org/storage/df9ce736/7f3b9699/aa8bb2bb/b5180086.png"/>
@@ -1186,11 +1165,9 @@
     <w:p>
       <w:pPr>
         <w:rPr>
-          <w:rFonts w:ascii="Verdana" w:hAnsi="Verdana"/>
           <w:i/>
           <w:iCs/>
           <w:color w:val="000000"/>
-          <w:sz w:val="21"/>
           <w:szCs w:val="21"/>
           <w:bdr w:val="none" w:sz="0" w:space="0" w:color="auto" w:frame="1"/>
           <w:shd w:val="clear" w:color="auto" w:fill="FFFFFF"/>
@@ -1201,21 +1178,17 @@
     <w:p>
       <w:pPr>
         <w:rPr>
-          <w:rFonts w:ascii="Verdana" w:hAnsi="Verdana"/>
-          <w:color w:val="000000"/>
-          <w:sz w:val="21"/>
-          <w:szCs w:val="21"/>
-          <w:shd w:val="clear" w:color="auto" w:fill="FFFFFF"/>
-          <w:lang w:val="ru-RU"/>
-        </w:rPr>
-      </w:pPr>
-      <w:r>
-        <w:rPr>
-          <w:rFonts w:ascii="Verdana" w:hAnsi="Verdana"/>
+          <w:color w:val="000000"/>
+          <w:szCs w:val="21"/>
+          <w:shd w:val="clear" w:color="auto" w:fill="FFFFFF"/>
+          <w:lang w:val="ru-RU"/>
+        </w:rPr>
+      </w:pPr>
+      <w:r>
+        <w:rPr>
           <w:i/>
           <w:iCs/>
           <w:color w:val="000000"/>
-          <w:sz w:val="21"/>
           <w:szCs w:val="21"/>
           <w:bdr w:val="none" w:sz="0" w:space="0" w:color="auto" w:frame="1"/>
           <w:shd w:val="clear" w:color="auto" w:fill="FFFFFF"/>
@@ -1224,11 +1197,9 @@
       </w:r>
       <w:r>
         <w:rPr>
-          <w:rFonts w:ascii="Verdana" w:hAnsi="Verdana"/>
           <w:i/>
           <w:iCs/>
           <w:color w:val="000000"/>
-          <w:sz w:val="21"/>
           <w:szCs w:val="21"/>
           <w:bdr w:val="none" w:sz="0" w:space="0" w:color="auto" w:frame="1"/>
           <w:shd w:val="clear" w:color="auto" w:fill="FFFFFF"/>
@@ -1239,11 +1210,9 @@
       <w:proofErr w:type="spellStart"/>
       <w:r>
         <w:rPr>
-          <w:rFonts w:ascii="Verdana" w:hAnsi="Verdana"/>
           <w:i/>
           <w:iCs/>
           <w:color w:val="000000"/>
-          <w:sz w:val="21"/>
           <w:szCs w:val="21"/>
           <w:bdr w:val="none" w:sz="0" w:space="0" w:color="auto" w:frame="1"/>
           <w:shd w:val="clear" w:color="auto" w:fill="FFFFFF"/>
@@ -1254,11 +1223,9 @@
       <w:proofErr w:type="spellEnd"/>
       <w:r>
         <w:rPr>
-          <w:rFonts w:ascii="Verdana" w:hAnsi="Verdana"/>
           <w:i/>
           <w:iCs/>
           <w:color w:val="000000"/>
-          <w:sz w:val="21"/>
           <w:szCs w:val="21"/>
           <w:bdr w:val="none" w:sz="0" w:space="0" w:color="auto" w:frame="1"/>
           <w:shd w:val="clear" w:color="auto" w:fill="FFFFFF"/>
@@ -1268,9 +1235,7 @@
       </w:r>
       <w:r>
         <w:rPr>
-          <w:rFonts w:ascii="Verdana" w:hAnsi="Verdana"/>
-          <w:color w:val="000000"/>
-          <w:sz w:val="21"/>
+          <w:color w:val="000000"/>
           <w:szCs w:val="21"/>
           <w:lang w:val="ru-RU"/>
         </w:rPr>
@@ -1278,9 +1243,7 @@
       </w:r>
       <w:r>
         <w:rPr>
-          <w:rFonts w:ascii="Verdana" w:hAnsi="Verdana"/>
-          <w:color w:val="000000"/>
-          <w:sz w:val="21"/>
+          <w:color w:val="000000"/>
           <w:szCs w:val="21"/>
           <w:lang w:val="ru-RU"/>
         </w:rPr>
@@ -1288,9 +1251,7 @@
       </w:r>
       <w:r>
         <w:rPr>
-          <w:rFonts w:ascii="Verdana" w:hAnsi="Verdana"/>
-          <w:color w:val="000000"/>
-          <w:sz w:val="21"/>
+          <w:color w:val="000000"/>
           <w:szCs w:val="21"/>
           <w:shd w:val="clear" w:color="auto" w:fill="FFFFFF"/>
           <w:lang w:val="ru-RU"/>
@@ -1300,9 +1261,7 @@
       <w:proofErr w:type="spellStart"/>
       <w:r>
         <w:rPr>
-          <w:rFonts w:ascii="Verdana" w:hAnsi="Verdana"/>
-          <w:color w:val="000000"/>
-          <w:sz w:val="21"/>
+          <w:color w:val="000000"/>
           <w:szCs w:val="21"/>
           <w:shd w:val="clear" w:color="auto" w:fill="FFFFFF"/>
           <w:lang w:val="ru-RU"/>
@@ -1312,9 +1271,7 @@
       <w:proofErr w:type="spellEnd"/>
       <w:r>
         <w:rPr>
-          <w:rFonts w:ascii="Verdana" w:hAnsi="Verdana"/>
-          <w:color w:val="000000"/>
-          <w:sz w:val="21"/>
+          <w:color w:val="000000"/>
           <w:szCs w:val="21"/>
           <w:shd w:val="clear" w:color="auto" w:fill="FFFFFF"/>
           <w:lang w:val="ru-RU"/>
@@ -1324,9 +1281,9 @@
       <w:r>
         <w:rPr>
           <w:rStyle w:val="HTMLCode"/>
-          <w:rFonts w:eastAsiaTheme="majorEastAsia"/>
-          <w:color w:val="222222"/>
-          <w:sz w:val="21"/>
+          <w:rFonts w:asciiTheme="minorHAnsi" w:eastAsiaTheme="majorEastAsia" w:hAnsiTheme="minorHAnsi"/>
+          <w:color w:val="222222"/>
+          <w:sz w:val="22"/>
           <w:szCs w:val="21"/>
           <w:bdr w:val="none" w:sz="0" w:space="0" w:color="auto" w:frame="1"/>
           <w:shd w:val="clear" w:color="auto" w:fill="FFFFFF"/>
@@ -1336,9 +1293,9 @@
       <w:r>
         <w:rPr>
           <w:rStyle w:val="HTMLCode"/>
-          <w:rFonts w:eastAsiaTheme="majorEastAsia"/>
-          <w:color w:val="222222"/>
-          <w:sz w:val="21"/>
+          <w:rFonts w:asciiTheme="minorHAnsi" w:eastAsiaTheme="majorEastAsia" w:hAnsiTheme="minorHAnsi"/>
+          <w:color w:val="222222"/>
+          <w:sz w:val="22"/>
           <w:szCs w:val="21"/>
           <w:bdr w:val="none" w:sz="0" w:space="0" w:color="auto" w:frame="1"/>
           <w:shd w:val="clear" w:color="auto" w:fill="FFFFFF"/>
@@ -1349,9 +1306,9 @@
       <w:r>
         <w:rPr>
           <w:rStyle w:val="HTMLCode"/>
-          <w:rFonts w:eastAsiaTheme="majorEastAsia"/>
-          <w:color w:val="222222"/>
-          <w:sz w:val="21"/>
+          <w:rFonts w:asciiTheme="minorHAnsi" w:eastAsiaTheme="majorEastAsia" w:hAnsiTheme="minorHAnsi"/>
+          <w:color w:val="222222"/>
+          <w:sz w:val="22"/>
           <w:szCs w:val="21"/>
           <w:bdr w:val="none" w:sz="0" w:space="0" w:color="auto" w:frame="1"/>
           <w:shd w:val="clear" w:color="auto" w:fill="FFFFFF"/>
@@ -1360,35 +1317,34 @@
       </w:r>
       <w:r>
         <w:rPr>
-          <w:rFonts w:ascii="Verdana" w:hAnsi="Verdana"/>
-          <w:color w:val="000000"/>
-          <w:sz w:val="21"/>
-          <w:szCs w:val="21"/>
-          <w:shd w:val="clear" w:color="auto" w:fill="FFFFFF"/>
-          <w:lang w:val="ru-RU"/>
-        </w:rPr>
-        <w:t>), но все остальные не получат ваши изменения. Когда у вас накопятся изменения, которые вас устраивают, которые стабильны и все круто, вы проталкиваете (</w:t>
-      </w:r>
-      <w:r>
-        <w:rPr>
-          <w:rStyle w:val="HTMLCode"/>
-          <w:rFonts w:eastAsiaTheme="majorEastAsia"/>
-          <w:color w:val="222222"/>
-          <w:sz w:val="21"/>
-          <w:szCs w:val="21"/>
-          <w:bdr w:val="none" w:sz="0" w:space="0" w:color="auto" w:frame="1"/>
+          <w:color w:val="000000"/>
+          <w:szCs w:val="21"/>
+          <w:shd w:val="clear" w:color="auto" w:fill="FFFFFF"/>
+          <w:lang w:val="ru-RU"/>
+        </w:rPr>
+        <w:t>)</w:t>
+      </w:r>
+      <w:r>
+        <w:rPr>
+          <w:color w:val="000000"/>
+          <w:szCs w:val="21"/>
+          <w:shd w:val="clear" w:color="auto" w:fill="FFFFFF"/>
+          <w:lang w:val="ru-RU"/>
+        </w:rPr>
+        <w:t xml:space="preserve"> (</w:t>
+      </w:r>
+      <w:r>
+        <w:rPr>
+          <w:color w:val="000000"/>
+          <w:szCs w:val="21"/>
           <w:shd w:val="clear" w:color="auto" w:fill="FFFFFF"/>
         </w:rPr>
         <w:t>hg</w:t>
       </w:r>
       <w:r>
         <w:rPr>
-          <w:rStyle w:val="HTMLCode"/>
-          <w:rFonts w:eastAsiaTheme="majorEastAsia"/>
-          <w:color w:val="222222"/>
-          <w:sz w:val="21"/>
-          <w:szCs w:val="21"/>
-          <w:bdr w:val="none" w:sz="0" w:space="0" w:color="auto" w:frame="1"/>
+          <w:color w:val="000000"/>
+          <w:szCs w:val="21"/>
           <w:shd w:val="clear" w:color="auto" w:fill="FFFFFF"/>
           <w:lang w:val="ru-RU"/>
         </w:rPr>
@@ -1396,10 +1352,72 @@
       </w:r>
       <w:r>
         <w:rPr>
-          <w:rStyle w:val="HTMLCode"/>
-          <w:rFonts w:eastAsiaTheme="majorEastAsia"/>
-          <w:color w:val="222222"/>
-          <w:sz w:val="21"/>
+          <w:color w:val="000000"/>
+          <w:szCs w:val="21"/>
+          <w:shd w:val="clear" w:color="auto" w:fill="FFFFFF"/>
+        </w:rPr>
+        <w:t>commit</w:t>
+      </w:r>
+      <w:r>
+        <w:rPr>
+          <w:color w:val="000000"/>
+          <w:szCs w:val="21"/>
+          <w:shd w:val="clear" w:color="auto" w:fill="FFFFFF"/>
+          <w:lang w:val="ru-RU"/>
+        </w:rPr>
+        <w:t>)</w:t>
+      </w:r>
+      <w:r>
+        <w:rPr>
+          <w:color w:val="000000"/>
+          <w:szCs w:val="21"/>
+          <w:shd w:val="clear" w:color="auto" w:fill="FFFFFF"/>
+          <w:lang w:val="ru-RU"/>
+        </w:rPr>
+        <w:t>, но все остальные не получат ваши изменения. Когда у вас накопятся изменения, которые вас устраивают,</w:t>
+      </w:r>
+      <w:bookmarkStart w:id="0" w:name="_GoBack"/>
+      <w:bookmarkEnd w:id="0"/>
+      <w:r>
+        <w:rPr>
+          <w:color w:val="000000"/>
+          <w:szCs w:val="21"/>
+          <w:shd w:val="clear" w:color="auto" w:fill="FFFFFF"/>
+          <w:lang w:val="ru-RU"/>
+        </w:rPr>
+        <w:t xml:space="preserve"> вы проталкиваете (</w:t>
+      </w:r>
+      <w:r>
+        <w:rPr>
+          <w:rStyle w:val="HTMLCode"/>
+          <w:rFonts w:asciiTheme="minorHAnsi" w:eastAsiaTheme="majorEastAsia" w:hAnsiTheme="minorHAnsi"/>
+          <w:color w:val="222222"/>
+          <w:sz w:val="22"/>
+          <w:szCs w:val="21"/>
+          <w:bdr w:val="none" w:sz="0" w:space="0" w:color="auto" w:frame="1"/>
+          <w:shd w:val="clear" w:color="auto" w:fill="FFFFFF"/>
+        </w:rPr>
+        <w:t>hg</w:t>
+      </w:r>
+      <w:r>
+        <w:rPr>
+          <w:rStyle w:val="HTMLCode"/>
+          <w:rFonts w:asciiTheme="minorHAnsi" w:eastAsiaTheme="majorEastAsia" w:hAnsiTheme="minorHAnsi"/>
+          <w:color w:val="222222"/>
+          <w:sz w:val="22"/>
+          <w:szCs w:val="21"/>
+          <w:bdr w:val="none" w:sz="0" w:space="0" w:color="auto" w:frame="1"/>
+          <w:shd w:val="clear" w:color="auto" w:fill="FFFFFF"/>
+          <w:lang w:val="ru-RU"/>
+        </w:rPr>
+        <w:t xml:space="preserve"> </w:t>
+      </w:r>
+      <w:r>
+        <w:rPr>
+          <w:rStyle w:val="HTMLCode"/>
+          <w:rFonts w:asciiTheme="minorHAnsi" w:eastAsiaTheme="majorEastAsia" w:hAnsiTheme="minorHAnsi"/>
+          <w:color w:val="222222"/>
+          <w:sz w:val="22"/>
           <w:szCs w:val="21"/>
           <w:bdr w:val="none" w:sz="0" w:space="0" w:color="auto" w:frame="1"/>
           <w:shd w:val="clear" w:color="auto" w:fill="FFFFFF"/>
@@ -1408,9 +1426,7 @@
       </w:r>
       <w:r>
         <w:rPr>
-          <w:rFonts w:ascii="Verdana" w:hAnsi="Verdana"/>
-          <w:color w:val="000000"/>
-          <w:sz w:val="21"/>
+          <w:color w:val="000000"/>
           <w:szCs w:val="21"/>
           <w:shd w:val="clear" w:color="auto" w:fill="FFFFFF"/>
           <w:lang w:val="ru-RU"/>
@@ -1420,9 +1436,7 @@
       <w:proofErr w:type="spellStart"/>
       <w:r>
         <w:rPr>
-          <w:rFonts w:ascii="Verdana" w:hAnsi="Verdana"/>
-          <w:color w:val="000000"/>
-          <w:sz w:val="21"/>
+          <w:color w:val="000000"/>
           <w:szCs w:val="21"/>
           <w:shd w:val="clear" w:color="auto" w:fill="FFFFFF"/>
           <w:lang w:val="ru-RU"/>
@@ -1432,9 +1446,7 @@
       <w:proofErr w:type="spellEnd"/>
       <w:r>
         <w:rPr>
-          <w:rFonts w:ascii="Verdana" w:hAnsi="Verdana"/>
-          <w:color w:val="000000"/>
-          <w:sz w:val="21"/>
+          <w:color w:val="000000"/>
           <w:szCs w:val="21"/>
           <w:shd w:val="clear" w:color="auto" w:fill="FFFFFF"/>
           <w:lang w:val="ru-RU"/>
@@ -1445,12 +1457,14 @@
     <w:p>
       <w:pPr>
         <w:rPr>
-          <w:shd w:val="clear" w:color="auto" w:fill="FFFFFF"/>
-          <w:lang w:val="ru-RU"/>
-        </w:rPr>
-      </w:pPr>
-      <w:r>
-        <w:rPr>
+          <w:sz w:val="24"/>
+          <w:shd w:val="clear" w:color="auto" w:fill="FFFFFF"/>
+          <w:lang w:val="ru-RU"/>
+        </w:rPr>
+      </w:pPr>
+      <w:r>
+        <w:rPr>
+          <w:sz w:val="24"/>
           <w:shd w:val="clear" w:color="auto" w:fill="FFFFFF"/>
           <w:lang w:val="ru-RU"/>
         </w:rPr>
@@ -1460,19 +1474,15 @@
     <w:p>
       <w:pPr>
         <w:rPr>
-          <w:rFonts w:ascii="Verdana" w:hAnsi="Verdana"/>
-          <w:color w:val="000000"/>
-          <w:sz w:val="21"/>
-          <w:szCs w:val="21"/>
-          <w:shd w:val="clear" w:color="auto" w:fill="FFFFFF"/>
-          <w:lang w:val="ru-RU"/>
-        </w:rPr>
-      </w:pPr>
-      <w:r>
-        <w:rPr>
-          <w:rFonts w:ascii="Verdana" w:hAnsi="Verdana"/>
-          <w:color w:val="000000"/>
-          <w:sz w:val="21"/>
+          <w:color w:val="000000"/>
+          <w:szCs w:val="21"/>
+          <w:shd w:val="clear" w:color="auto" w:fill="FFFFFF"/>
+          <w:lang w:val="ru-RU"/>
+        </w:rPr>
+      </w:pPr>
+      <w:r>
+        <w:rPr>
+          <w:color w:val="000000"/>
           <w:szCs w:val="21"/>
           <w:shd w:val="clear" w:color="auto" w:fill="FFFFFF"/>
           <w:lang w:val="ru-RU"/>
@@ -1482,9 +1492,7 @@
       </w:r>
       <w:r>
         <w:rPr>
-          <w:rFonts w:ascii="Verdana" w:hAnsi="Verdana"/>
-          <w:color w:val="000000"/>
-          <w:sz w:val="21"/>
+          <w:color w:val="000000"/>
           <w:szCs w:val="21"/>
           <w:shd w:val="clear" w:color="auto" w:fill="FFFFFF"/>
         </w:rPr>
@@ -1492,9 +1500,7 @@
       </w:r>
       <w:r>
         <w:rPr>
-          <w:rFonts w:ascii="Verdana" w:hAnsi="Verdana"/>
-          <w:color w:val="000000"/>
-          <w:sz w:val="21"/>
+          <w:color w:val="000000"/>
           <w:szCs w:val="21"/>
           <w:shd w:val="clear" w:color="auto" w:fill="FFFFFF"/>
           <w:lang w:val="ru-RU"/>
@@ -1504,9 +1510,7 @@
       <w:r>
         <w:rPr>
           <w:rStyle w:val="apple-converted-space"/>
-          <w:rFonts w:ascii="Verdana" w:hAnsi="Verdana"/>
-          <w:color w:val="000000"/>
-          <w:sz w:val="21"/>
+          <w:color w:val="000000"/>
           <w:szCs w:val="21"/>
           <w:shd w:val="clear" w:color="auto" w:fill="FFFFFF"/>
         </w:rPr>
@@ -1514,11 +1518,9 @@
       </w:r>
       <w:r>
         <w:rPr>
-          <w:rFonts w:ascii="Verdana" w:hAnsi="Verdana"/>
           <w:i/>
           <w:iCs/>
           <w:color w:val="000000"/>
-          <w:sz w:val="21"/>
           <w:szCs w:val="21"/>
           <w:bdr w:val="none" w:sz="0" w:space="0" w:color="auto" w:frame="1"/>
           <w:shd w:val="clear" w:color="auto" w:fill="FFFFFF"/>
@@ -1528,9 +1530,7 @@
       </w:r>
       <w:r>
         <w:rPr>
-          <w:rFonts w:ascii="Verdana" w:hAnsi="Verdana"/>
-          <w:color w:val="000000"/>
-          <w:sz w:val="21"/>
+          <w:color w:val="000000"/>
           <w:szCs w:val="21"/>
           <w:shd w:val="clear" w:color="auto" w:fill="FFFFFF"/>
           <w:lang w:val="ru-RU"/>
@@ -1539,9 +1539,7 @@
       </w:r>
       <w:r>
         <w:rPr>
-          <w:rFonts w:ascii="Verdana" w:hAnsi="Verdana"/>
-          <w:color w:val="000000"/>
-          <w:sz w:val="21"/>
+          <w:color w:val="000000"/>
           <w:szCs w:val="21"/>
           <w:lang w:val="ru-RU"/>
         </w:rPr>
@@ -1549,9 +1547,7 @@
       </w:r>
       <w:r>
         <w:rPr>
-          <w:rFonts w:ascii="Verdana" w:hAnsi="Verdana"/>
-          <w:color w:val="000000"/>
-          <w:sz w:val="21"/>
+          <w:color w:val="000000"/>
           <w:szCs w:val="21"/>
           <w:lang w:val="ru-RU"/>
         </w:rPr>
@@ -1559,9 +1555,7 @@
       </w:r>
       <w:r>
         <w:rPr>
-          <w:rFonts w:ascii="Verdana" w:hAnsi="Verdana"/>
-          <w:color w:val="000000"/>
-          <w:sz w:val="21"/>
+          <w:color w:val="000000"/>
           <w:szCs w:val="21"/>
           <w:shd w:val="clear" w:color="auto" w:fill="FFFFFF"/>
           <w:lang w:val="ru-RU"/>
@@ -1570,9 +1564,7 @@
       </w:r>
       <w:r>
         <w:rPr>
-          <w:rFonts w:ascii="Verdana" w:hAnsi="Verdana"/>
-          <w:color w:val="000000"/>
-          <w:sz w:val="21"/>
+          <w:color w:val="000000"/>
           <w:szCs w:val="21"/>
           <w:shd w:val="clear" w:color="auto" w:fill="FFFFFF"/>
         </w:rPr>
@@ -1580,9 +1572,7 @@
       </w:r>
       <w:r>
         <w:rPr>
-          <w:rFonts w:ascii="Verdana" w:hAnsi="Verdana"/>
-          <w:color w:val="000000"/>
-          <w:sz w:val="21"/>
+          <w:color w:val="000000"/>
           <w:szCs w:val="21"/>
           <w:shd w:val="clear" w:color="auto" w:fill="FFFFFF"/>
           <w:lang w:val="ru-RU"/>
@@ -1592,9 +1582,7 @@
       <w:r>
         <w:rPr>
           <w:rStyle w:val="apple-converted-space"/>
-          <w:rFonts w:ascii="Verdana" w:hAnsi="Verdana"/>
-          <w:color w:val="000000"/>
-          <w:sz w:val="21"/>
+          <w:color w:val="000000"/>
           <w:szCs w:val="21"/>
           <w:shd w:val="clear" w:color="auto" w:fill="FFFFFF"/>
         </w:rPr>
@@ -1602,11 +1590,9 @@
       </w:r>
       <w:r>
         <w:rPr>
-          <w:rFonts w:ascii="Verdana" w:hAnsi="Verdana"/>
           <w:i/>
           <w:iCs/>
           <w:color w:val="000000"/>
-          <w:sz w:val="21"/>
           <w:szCs w:val="21"/>
           <w:bdr w:val="none" w:sz="0" w:space="0" w:color="auto" w:frame="1"/>
           <w:shd w:val="clear" w:color="auto" w:fill="FFFFFF"/>
@@ -1617,11 +1603,9 @@
       <w:proofErr w:type="spellStart"/>
       <w:r>
         <w:rPr>
-          <w:rFonts w:ascii="Verdana" w:hAnsi="Verdana"/>
           <w:i/>
           <w:iCs/>
           <w:color w:val="000000"/>
-          <w:sz w:val="21"/>
           <w:szCs w:val="21"/>
           <w:bdr w:val="none" w:sz="0" w:space="0" w:color="auto" w:frame="1"/>
           <w:shd w:val="clear" w:color="auto" w:fill="FFFFFF"/>
@@ -1631,11 +1615,9 @@
       <w:proofErr w:type="spellEnd"/>
       <w:r>
         <w:rPr>
-          <w:rFonts w:ascii="Verdana" w:hAnsi="Verdana"/>
           <w:i/>
           <w:iCs/>
           <w:color w:val="000000"/>
-          <w:sz w:val="21"/>
           <w:szCs w:val="21"/>
           <w:bdr w:val="none" w:sz="0" w:space="0" w:color="auto" w:frame="1"/>
           <w:shd w:val="clear" w:color="auto" w:fill="FFFFFF"/>
@@ -1645,9 +1627,7 @@
       </w:r>
       <w:r>
         <w:rPr>
-          <w:rFonts w:ascii="Verdana" w:hAnsi="Verdana"/>
-          <w:color w:val="000000"/>
-          <w:sz w:val="21"/>
+          <w:color w:val="000000"/>
           <w:szCs w:val="21"/>
           <w:shd w:val="clear" w:color="auto" w:fill="FFFFFF"/>
           <w:lang w:val="ru-RU"/>
@@ -1658,19 +1638,15 @@
     <w:p>
       <w:pPr>
         <w:rPr>
-          <w:rFonts w:ascii="Verdana" w:hAnsi="Verdana"/>
-          <w:color w:val="000000"/>
-          <w:sz w:val="21"/>
-          <w:szCs w:val="21"/>
-          <w:shd w:val="clear" w:color="auto" w:fill="FFFFFF"/>
-          <w:lang w:val="ru-RU"/>
-        </w:rPr>
-      </w:pPr>
-      <w:r>
-        <w:rPr>
-          <w:rFonts w:ascii="Verdana" w:hAnsi="Verdana"/>
-          <w:color w:val="000000"/>
-          <w:sz w:val="21"/>
+          <w:color w:val="000000"/>
+          <w:szCs w:val="21"/>
+          <w:shd w:val="clear" w:color="auto" w:fill="FFFFFF"/>
+          <w:lang w:val="ru-RU"/>
+        </w:rPr>
+      </w:pPr>
+      <w:r>
+        <w:rPr>
+          <w:color w:val="000000"/>
           <w:szCs w:val="21"/>
           <w:shd w:val="clear" w:color="auto" w:fill="FFFFFF"/>
           <w:lang w:val="ru-RU"/>
@@ -1679,9 +1655,7 @@
       </w:r>
       <w:r>
         <w:rPr>
-          <w:rFonts w:ascii="Verdana" w:hAnsi="Verdana"/>
-          <w:color w:val="000000"/>
-          <w:sz w:val="21"/>
+          <w:color w:val="000000"/>
           <w:szCs w:val="21"/>
           <w:shd w:val="clear" w:color="auto" w:fill="FFFFFF"/>
         </w:rPr>
@@ -1689,9 +1663,7 @@
       </w:r>
       <w:r>
         <w:rPr>
-          <w:rFonts w:ascii="Verdana" w:hAnsi="Verdana"/>
-          <w:color w:val="000000"/>
-          <w:sz w:val="21"/>
+          <w:color w:val="000000"/>
           <w:szCs w:val="21"/>
           <w:shd w:val="clear" w:color="auto" w:fill="FFFFFF"/>
           <w:lang w:val="ru-RU"/>
@@ -1700,9 +1672,7 @@
       </w:r>
       <w:r>
         <w:rPr>
-          <w:rFonts w:ascii="Verdana" w:hAnsi="Verdana"/>
-          <w:color w:val="000000"/>
-          <w:sz w:val="21"/>
+          <w:color w:val="000000"/>
           <w:szCs w:val="21"/>
           <w:shd w:val="clear" w:color="auto" w:fill="FFFFFF"/>
         </w:rPr>
@@ -1710,9 +1680,7 @@
       </w:r>
       <w:r>
         <w:rPr>
-          <w:rFonts w:ascii="Verdana" w:hAnsi="Verdana"/>
-          <w:color w:val="000000"/>
-          <w:sz w:val="21"/>
+          <w:color w:val="000000"/>
           <w:szCs w:val="21"/>
           <w:shd w:val="clear" w:color="auto" w:fill="FFFFFF"/>
           <w:lang w:val="ru-RU"/>
@@ -1721,9 +1689,7 @@
       </w:r>
       <w:r>
         <w:rPr>
-          <w:rFonts w:ascii="Verdana" w:hAnsi="Verdana"/>
-          <w:color w:val="000000"/>
-          <w:sz w:val="21"/>
+          <w:color w:val="000000"/>
           <w:szCs w:val="21"/>
           <w:shd w:val="clear" w:color="auto" w:fill="FFFFFF"/>
         </w:rPr>
@@ -1731,9 +1697,7 @@
       </w:r>
       <w:r>
         <w:rPr>
-          <w:rFonts w:ascii="Verdana" w:hAnsi="Verdana"/>
-          <w:color w:val="000000"/>
-          <w:sz w:val="21"/>
+          <w:color w:val="000000"/>
           <w:szCs w:val="21"/>
           <w:shd w:val="clear" w:color="auto" w:fill="FFFFFF"/>
           <w:lang w:val="ru-RU"/>
@@ -1742,9 +1706,7 @@
       </w:r>
       <w:r>
         <w:rPr>
-          <w:rFonts w:ascii="Verdana" w:hAnsi="Verdana"/>
-          <w:color w:val="000000"/>
-          <w:sz w:val="21"/>
+          <w:color w:val="000000"/>
           <w:szCs w:val="21"/>
           <w:shd w:val="clear" w:color="auto" w:fill="FFFFFF"/>
         </w:rPr>
@@ -1752,9 +1714,7 @@
       </w:r>
       <w:r>
         <w:rPr>
-          <w:rFonts w:ascii="Verdana" w:hAnsi="Verdana"/>
-          <w:color w:val="000000"/>
-          <w:sz w:val="21"/>
+          <w:color w:val="000000"/>
           <w:szCs w:val="21"/>
           <w:shd w:val="clear" w:color="auto" w:fill="FFFFFF"/>
           <w:lang w:val="ru-RU"/>
@@ -1765,19 +1725,15 @@
     <w:p>
       <w:pPr>
         <w:rPr>
-          <w:rFonts w:ascii="Verdana" w:hAnsi="Verdana"/>
-          <w:color w:val="000000"/>
-          <w:sz w:val="21"/>
-          <w:szCs w:val="21"/>
-          <w:shd w:val="clear" w:color="auto" w:fill="FFFFFF"/>
-          <w:lang w:val="ru-RU"/>
-        </w:rPr>
-      </w:pPr>
-      <w:r>
-        <w:rPr>
-          <w:rFonts w:ascii="Verdana" w:hAnsi="Verdana"/>
-          <w:color w:val="000000"/>
-          <w:sz w:val="21"/>
+          <w:color w:val="000000"/>
+          <w:szCs w:val="21"/>
+          <w:shd w:val="clear" w:color="auto" w:fill="FFFFFF"/>
+          <w:lang w:val="ru-RU"/>
+        </w:rPr>
+      </w:pPr>
+      <w:r>
+        <w:rPr>
+          <w:color w:val="000000"/>
           <w:szCs w:val="21"/>
           <w:shd w:val="clear" w:color="auto" w:fill="FFFFFF"/>
         </w:rPr>
@@ -1785,9 +1741,7 @@
       </w:r>
       <w:r>
         <w:rPr>
-          <w:rFonts w:ascii="Verdana" w:hAnsi="Verdana"/>
-          <w:color w:val="000000"/>
-          <w:sz w:val="21"/>
+          <w:color w:val="000000"/>
           <w:szCs w:val="21"/>
           <w:shd w:val="clear" w:color="auto" w:fill="FFFFFF"/>
           <w:lang w:val="ru-RU"/>
@@ -1797,9 +1751,7 @@
       <w:r>
         <w:rPr>
           <w:rStyle w:val="apple-converted-space"/>
-          <w:rFonts w:ascii="Verdana" w:hAnsi="Verdana"/>
-          <w:color w:val="000000"/>
-          <w:sz w:val="21"/>
+          <w:color w:val="000000"/>
           <w:szCs w:val="21"/>
           <w:shd w:val="clear" w:color="auto" w:fill="FFFFFF"/>
         </w:rPr>
@@ -1807,11 +1759,9 @@
       </w:r>
       <w:r>
         <w:rPr>
-          <w:rFonts w:ascii="Verdana" w:hAnsi="Verdana"/>
           <w:i/>
           <w:iCs/>
           <w:color w:val="000000"/>
-          <w:sz w:val="21"/>
           <w:szCs w:val="21"/>
           <w:bdr w:val="none" w:sz="0" w:space="0" w:color="auto" w:frame="1"/>
           <w:shd w:val="clear" w:color="auto" w:fill="FFFFFF"/>
@@ -1821,9 +1771,7 @@
       </w:r>
       <w:r>
         <w:rPr>
-          <w:rFonts w:ascii="Verdana" w:hAnsi="Verdana"/>
-          <w:color w:val="000000"/>
-          <w:sz w:val="21"/>
+          <w:color w:val="000000"/>
           <w:szCs w:val="21"/>
           <w:shd w:val="clear" w:color="auto" w:fill="FFFFFF"/>
           <w:lang w:val="ru-RU"/>
@@ -1832,9 +1780,7 @@
       </w:r>
       <w:r>
         <w:rPr>
-          <w:rFonts w:ascii="Verdana" w:hAnsi="Verdana"/>
-          <w:color w:val="000000"/>
-          <w:sz w:val="21"/>
+          <w:color w:val="000000"/>
           <w:szCs w:val="21"/>
           <w:shd w:val="clear" w:color="auto" w:fill="FFFFFF"/>
         </w:rPr>
@@ -1842,9 +1788,7 @@
       </w:r>
       <w:r>
         <w:rPr>
-          <w:rFonts w:ascii="Verdana" w:hAnsi="Verdana"/>
-          <w:color w:val="000000"/>
-          <w:sz w:val="21"/>
+          <w:color w:val="000000"/>
           <w:szCs w:val="21"/>
           <w:shd w:val="clear" w:color="auto" w:fill="FFFFFF"/>
           <w:lang w:val="ru-RU"/>
@@ -1856,17 +1800,16 @@
       <w:pPr>
         <w:spacing w:after="0" w:line="240" w:lineRule="auto"/>
         <w:rPr>
-          <w:rFonts w:ascii="Times New Roman" w:eastAsia="Times New Roman" w:hAnsi="Times New Roman" w:cs="Times New Roman"/>
-          <w:sz w:val="24"/>
+          <w:rFonts w:eastAsia="Times New Roman" w:cs="Times New Roman"/>
+          <w:sz w:val="28"/>
           <w:szCs w:val="24"/>
           <w:lang w:eastAsia="en-GB"/>
         </w:rPr>
       </w:pPr>
       <w:r>
         <w:rPr>
-          <w:rFonts w:ascii="Verdana" w:eastAsia="Times New Roman" w:hAnsi="Verdana" w:cs="Times New Roman"/>
-          <w:color w:val="000000"/>
-          <w:sz w:val="21"/>
+          <w:rFonts w:eastAsia="Times New Roman" w:cs="Times New Roman"/>
+          <w:color w:val="000000"/>
           <w:szCs w:val="21"/>
           <w:shd w:val="clear" w:color="auto" w:fill="FFFFFF"/>
           <w:lang w:eastAsia="en-GB"/>
@@ -1875,9 +1818,8 @@
       </w:r>
       <w:r>
         <w:rPr>
-          <w:rFonts w:ascii="Verdana" w:eastAsia="Times New Roman" w:hAnsi="Verdana" w:cs="Times New Roman"/>
-          <w:color w:val="000000"/>
-          <w:sz w:val="21"/>
+          <w:rFonts w:eastAsia="Times New Roman" w:cs="Times New Roman"/>
+          <w:color w:val="000000"/>
           <w:szCs w:val="21"/>
           <w:shd w:val="clear" w:color="auto" w:fill="FFFFFF"/>
           <w:lang w:val="ru-RU" w:eastAsia="en-GB"/>
@@ -1886,9 +1828,8 @@
       </w:r>
       <w:r>
         <w:rPr>
-          <w:rFonts w:ascii="Verdana" w:eastAsia="Times New Roman" w:hAnsi="Verdana" w:cs="Times New Roman"/>
-          <w:color w:val="000000"/>
-          <w:sz w:val="21"/>
+          <w:rFonts w:eastAsia="Times New Roman" w:cs="Times New Roman"/>
+          <w:color w:val="000000"/>
           <w:szCs w:val="21"/>
           <w:shd w:val="clear" w:color="auto" w:fill="FFFFFF"/>
           <w:lang w:eastAsia="en-GB"/>
@@ -1897,11 +1838,10 @@
       </w:r>
       <w:r>
         <w:rPr>
-          <w:rFonts w:ascii="Verdana" w:eastAsia="Times New Roman" w:hAnsi="Verdana" w:cs="Times New Roman"/>
+          <w:rFonts w:eastAsia="Times New Roman" w:cs="Times New Roman"/>
           <w:i/>
           <w:iCs/>
           <w:color w:val="000000"/>
-          <w:sz w:val="21"/>
           <w:szCs w:val="21"/>
           <w:bdr w:val="none" w:sz="0" w:space="0" w:color="auto" w:frame="1"/>
           <w:shd w:val="clear" w:color="auto" w:fill="FFFFFF"/>
@@ -1911,9 +1851,8 @@
       </w:r>
       <w:r>
         <w:rPr>
-          <w:rFonts w:ascii="Verdana" w:eastAsia="Times New Roman" w:hAnsi="Verdana" w:cs="Times New Roman"/>
-          <w:color w:val="000000"/>
-          <w:sz w:val="21"/>
+          <w:rFonts w:eastAsia="Times New Roman" w:cs="Times New Roman"/>
+          <w:color w:val="000000"/>
           <w:szCs w:val="21"/>
           <w:shd w:val="clear" w:color="auto" w:fill="FFFFFF"/>
           <w:lang w:val="ru-RU" w:eastAsia="en-GB"/>
@@ -1922,9 +1861,8 @@
       </w:r>
       <w:r>
         <w:rPr>
-          <w:rFonts w:ascii="Verdana" w:eastAsia="Times New Roman" w:hAnsi="Verdana" w:cs="Times New Roman"/>
-          <w:color w:val="000000"/>
-          <w:sz w:val="21"/>
+          <w:rFonts w:eastAsia="Times New Roman" w:cs="Times New Roman"/>
+          <w:color w:val="000000"/>
           <w:szCs w:val="21"/>
           <w:shd w:val="clear" w:color="auto" w:fill="FFFFFF"/>
           <w:lang w:eastAsia="en-GB"/>
@@ -1934,9 +1872,8 @@
       <w:proofErr w:type="spellStart"/>
       <w:r>
         <w:rPr>
-          <w:rFonts w:ascii="Verdana" w:eastAsia="Times New Roman" w:hAnsi="Verdana" w:cs="Times New Roman"/>
-          <w:color w:val="000000"/>
-          <w:sz w:val="21"/>
+          <w:rFonts w:eastAsia="Times New Roman" w:cs="Times New Roman"/>
+          <w:color w:val="000000"/>
           <w:szCs w:val="21"/>
           <w:shd w:val="clear" w:color="auto" w:fill="FFFFFF"/>
           <w:lang w:eastAsia="en-GB"/>
@@ -1946,9 +1883,8 @@
       <w:proofErr w:type="spellEnd"/>
       <w:r>
         <w:rPr>
-          <w:rFonts w:ascii="Verdana" w:eastAsia="Times New Roman" w:hAnsi="Verdana" w:cs="Times New Roman"/>
-          <w:color w:val="000000"/>
-          <w:sz w:val="21"/>
+          <w:rFonts w:eastAsia="Times New Roman" w:cs="Times New Roman"/>
+          <w:color w:val="000000"/>
           <w:szCs w:val="21"/>
           <w:shd w:val="clear" w:color="auto" w:fill="FFFFFF"/>
           <w:lang w:eastAsia="en-GB"/>
@@ -1958,9 +1894,8 @@
       <w:proofErr w:type="spellStart"/>
       <w:r>
         <w:rPr>
-          <w:rFonts w:ascii="Verdana" w:eastAsia="Times New Roman" w:hAnsi="Verdana" w:cs="Times New Roman"/>
-          <w:color w:val="000000"/>
-          <w:sz w:val="21"/>
+          <w:rFonts w:eastAsia="Times New Roman" w:cs="Times New Roman"/>
+          <w:color w:val="000000"/>
           <w:szCs w:val="21"/>
           <w:shd w:val="clear" w:color="auto" w:fill="FFFFFF"/>
           <w:lang w:eastAsia="en-GB"/>
@@ -1970,9 +1905,8 @@
       <w:proofErr w:type="spellEnd"/>
       <w:r>
         <w:rPr>
-          <w:rFonts w:ascii="Verdana" w:eastAsia="Times New Roman" w:hAnsi="Verdana" w:cs="Times New Roman"/>
-          <w:color w:val="000000"/>
-          <w:sz w:val="21"/>
+          <w:rFonts w:eastAsia="Times New Roman" w:cs="Times New Roman"/>
+          <w:color w:val="000000"/>
           <w:szCs w:val="21"/>
           <w:shd w:val="clear" w:color="auto" w:fill="FFFFFF"/>
           <w:lang w:eastAsia="en-GB"/>
@@ -1982,9 +1916,8 @@
       <w:proofErr w:type="spellStart"/>
       <w:r>
         <w:rPr>
-          <w:rFonts w:ascii="Verdana" w:eastAsia="Times New Roman" w:hAnsi="Verdana" w:cs="Times New Roman"/>
-          <w:color w:val="000000"/>
-          <w:sz w:val="21"/>
+          <w:rFonts w:eastAsia="Times New Roman" w:cs="Times New Roman"/>
+          <w:color w:val="000000"/>
           <w:szCs w:val="21"/>
           <w:shd w:val="clear" w:color="auto" w:fill="FFFFFF"/>
           <w:lang w:eastAsia="en-GB"/>
@@ -1994,9 +1927,8 @@
       <w:proofErr w:type="spellEnd"/>
       <w:r>
         <w:rPr>
-          <w:rFonts w:ascii="Verdana" w:eastAsia="Times New Roman" w:hAnsi="Verdana" w:cs="Times New Roman"/>
-          <w:color w:val="000000"/>
-          <w:sz w:val="21"/>
+          <w:rFonts w:eastAsia="Times New Roman" w:cs="Times New Roman"/>
+          <w:color w:val="000000"/>
           <w:szCs w:val="21"/>
           <w:shd w:val="clear" w:color="auto" w:fill="FFFFFF"/>
           <w:lang w:eastAsia="en-GB"/>
@@ -2006,9 +1938,8 @@
       <w:proofErr w:type="spellStart"/>
       <w:r>
         <w:rPr>
-          <w:rFonts w:ascii="Verdana" w:eastAsia="Times New Roman" w:hAnsi="Verdana" w:cs="Times New Roman"/>
-          <w:color w:val="000000"/>
-          <w:sz w:val="21"/>
+          <w:rFonts w:eastAsia="Times New Roman" w:cs="Times New Roman"/>
+          <w:color w:val="000000"/>
           <w:szCs w:val="21"/>
           <w:shd w:val="clear" w:color="auto" w:fill="FFFFFF"/>
           <w:lang w:eastAsia="en-GB"/>
@@ -2018,9 +1949,8 @@
       <w:proofErr w:type="spellEnd"/>
       <w:r>
         <w:rPr>
-          <w:rFonts w:ascii="Verdana" w:eastAsia="Times New Roman" w:hAnsi="Verdana" w:cs="Times New Roman"/>
-          <w:color w:val="000000"/>
-          <w:sz w:val="21"/>
+          <w:rFonts w:eastAsia="Times New Roman" w:cs="Times New Roman"/>
+          <w:color w:val="000000"/>
           <w:szCs w:val="21"/>
           <w:shd w:val="clear" w:color="auto" w:fill="FFFFFF"/>
           <w:lang w:eastAsia="en-GB"/>
@@ -2029,9 +1959,8 @@
       </w:r>
       <w:r>
         <w:rPr>
-          <w:rFonts w:ascii="Verdana" w:eastAsia="Times New Roman" w:hAnsi="Verdana" w:cs="Times New Roman"/>
-          <w:color w:val="000000"/>
-          <w:sz w:val="21"/>
+          <w:rFonts w:eastAsia="Times New Roman" w:cs="Times New Roman"/>
+          <w:color w:val="000000"/>
           <w:szCs w:val="21"/>
           <w:lang w:eastAsia="en-GB"/>
         </w:rPr>
@@ -2049,18 +1978,16 @@
         <w:ind w:left="600"/>
         <w:textAlignment w:val="baseline"/>
         <w:rPr>
-          <w:rFonts w:ascii="Verdana" w:eastAsia="Times New Roman" w:hAnsi="Verdana" w:cs="Times New Roman"/>
-          <w:color w:val="000000"/>
-          <w:sz w:val="21"/>
+          <w:rFonts w:eastAsia="Times New Roman" w:cs="Times New Roman"/>
+          <w:color w:val="000000"/>
           <w:szCs w:val="21"/>
           <w:lang w:val="ru-RU" w:eastAsia="en-GB"/>
         </w:rPr>
       </w:pPr>
       <w:r>
         <w:rPr>
-          <w:rFonts w:ascii="Verdana" w:eastAsia="Times New Roman" w:hAnsi="Verdana" w:cs="Times New Roman"/>
-          <w:color w:val="000000"/>
-          <w:sz w:val="21"/>
+          <w:rFonts w:eastAsia="Times New Roman" w:cs="Times New Roman"/>
+          <w:color w:val="000000"/>
           <w:szCs w:val="21"/>
           <w:lang w:val="ru-RU" w:eastAsia="en-GB"/>
         </w:rPr>
@@ -2078,18 +2005,16 @@
         <w:ind w:left="600"/>
         <w:textAlignment w:val="baseline"/>
         <w:rPr>
-          <w:rFonts w:ascii="Verdana" w:eastAsia="Times New Roman" w:hAnsi="Verdana" w:cs="Times New Roman"/>
-          <w:color w:val="000000"/>
-          <w:sz w:val="21"/>
+          <w:rFonts w:eastAsia="Times New Roman" w:cs="Times New Roman"/>
+          <w:color w:val="000000"/>
           <w:szCs w:val="21"/>
           <w:lang w:val="ru-RU" w:eastAsia="en-GB"/>
         </w:rPr>
       </w:pPr>
       <w:r>
         <w:rPr>
-          <w:rFonts w:ascii="Verdana" w:eastAsia="Times New Roman" w:hAnsi="Verdana" w:cs="Times New Roman"/>
-          <w:color w:val="000000"/>
-          <w:sz w:val="21"/>
+          <w:rFonts w:eastAsia="Times New Roman" w:cs="Times New Roman"/>
+          <w:color w:val="000000"/>
           <w:szCs w:val="21"/>
           <w:lang w:val="ru-RU" w:eastAsia="en-GB"/>
         </w:rPr>
@@ -2317,7 +2242,7 @@
           <w:szCs w:val="21"/>
           <w:bdr w:val="none" w:sz="0" w:space="0" w:color="auto" w:frame="1"/>
           <w:shd w:val="clear" w:color="auto" w:fill="FFFFFF"/>
-          <w:lang w:val="en-US"/>
+          <w:lang w:val="ru-RU"/>
         </w:rPr>
       </w:pPr>
       <w:proofErr w:type="spellStart"/>
@@ -2345,7 +2270,7 @@
           <w:szCs w:val="21"/>
           <w:bdr w:val="none" w:sz="0" w:space="0" w:color="auto" w:frame="1"/>
           <w:shd w:val="clear" w:color="auto" w:fill="FFFFFF"/>
-          <w:lang w:val="en-US"/>
+          <w:lang w:val="ru-RU"/>
         </w:rPr>
         <w:t xml:space="preserve"> </w:t>
       </w:r>
@@ -2370,7 +2295,7 @@
           <w:szCs w:val="21"/>
           <w:bdr w:val="none" w:sz="0" w:space="0" w:color="auto" w:frame="1"/>
           <w:shd w:val="clear" w:color="auto" w:fill="FFFFFF"/>
-          <w:lang w:val="en-US"/>
+          <w:lang w:val="ru-RU"/>
         </w:rPr>
         <w:t>-</w:t>
       </w:r>
@@ -2395,7 +2320,7 @@
           <w:szCs w:val="21"/>
           <w:bdr w:val="none" w:sz="0" w:space="0" w:color="auto" w:frame="1"/>
           <w:shd w:val="clear" w:color="auto" w:fill="FFFFFF"/>
-          <w:lang w:val="en-US"/>
+          <w:lang w:val="ru-RU"/>
         </w:rPr>
         <w:t xml:space="preserve"> </w:t>
       </w:r>
@@ -2420,7 +2345,7 @@
           <w:szCs w:val="21"/>
           <w:bdr w:val="none" w:sz="0" w:space="0" w:color="auto" w:frame="1"/>
           <w:shd w:val="clear" w:color="auto" w:fill="FFFFFF"/>
-          <w:lang w:val="en-US"/>
+          <w:lang w:val="ru-RU"/>
         </w:rPr>
         <w:t xml:space="preserve"> </w:t>
       </w:r>
@@ -2955,8 +2880,6 @@
         </w:rPr>
         <w:t>Вам почти всегда не стоит возиться с этим каталогом самостоятельно.</w:t>
       </w:r>
-      <w:bookmarkStart w:id="0" w:name="_GoBack"/>
-      <w:bookmarkEnd w:id="0"/>
       <w:r>
         <w:rPr>
           <w:rFonts w:ascii="Verdana" w:hAnsi="Verdana"/>
@@ -6661,7 +6584,7 @@
 
 <file path=word/numbering.xml><?xml version="1.0" encoding="utf-8"?>
 <w:numbering xmlns:wpc="http://schemas.microsoft.com/office/word/2010/wordprocessingCanvas" xmlns:mc="http://schemas.openxmlformats.org/markup-compatibility/2006" xmlns:o="urn:schemas-microsoft-com:office:office" xmlns:r="http://schemas.openxmlformats.org/officeDocument/2006/relationships" xmlns:m="http://schemas.openxmlformats.org/officeDocument/2006/math" xmlns:v="urn:schemas-microsoft-com:vml" xmlns:wp14="http://schemas.microsoft.com/office/word/2010/wordprocessingDrawing" xmlns:wp="http://schemas.openxmlformats.org/drawingml/2006/wordprocessingDrawing" xmlns:w10="urn:schemas-microsoft-com:office:word" xmlns:w="http://schemas.openxmlformats.org/wordprocessingml/2006/main" xmlns:w14="http://schemas.microsoft.com/office/word/2010/wordml" xmlns:w15="http://schemas.microsoft.com/office/word/2012/wordml" xmlns:wpg="http://schemas.microsoft.com/office/word/2010/wordprocessingGroup" xmlns:wpi="http://schemas.microsoft.com/office/word/2010/wordprocessingInk" xmlns:wne="http://schemas.microsoft.com/office/word/2006/wordml" xmlns:wps="http://schemas.microsoft.com/office/word/2010/wordprocessingShape" mc:Ignorable="w14 w15 wp14">
-  <w:abstractNum w:abstractNumId="0">
+  <w:abstractNum w:abstractNumId="0" w15:restartNumberingAfterBreak="0">
     <w:nsid w:val="087B7DAE"/>
     <w:multiLevelType w:val="multilevel"/>
     <w:tmpl w:val="9494728A"/>
@@ -6774,7 +6697,7 @@
       </w:pPr>
     </w:lvl>
   </w:abstractNum>
-  <w:abstractNum w:abstractNumId="1">
+  <w:abstractNum w:abstractNumId="1" w15:restartNumberingAfterBreak="0">
     <w:nsid w:val="26DA3974"/>
     <w:multiLevelType w:val="multilevel"/>
     <w:tmpl w:val="874855DA"/>
@@ -6887,7 +6810,7 @@
       </w:pPr>
     </w:lvl>
   </w:abstractNum>
-  <w:abstractNum w:abstractNumId="2">
+  <w:abstractNum w:abstractNumId="2" w15:restartNumberingAfterBreak="0">
     <w:nsid w:val="34C4723E"/>
     <w:multiLevelType w:val="multilevel"/>
     <w:tmpl w:val="EF5E9D14"/>
@@ -7036,7 +6959,120 @@
       </w:rPr>
     </w:lvl>
   </w:abstractNum>
-  <w:abstractNum w:abstractNumId="3">
+  <w:abstractNum w:abstractNumId="3" w15:restartNumberingAfterBreak="0">
+    <w:nsid w:val="5B325E9D"/>
+    <w:multiLevelType w:val="hybridMultilevel"/>
+    <w:tmpl w:val="F03813CE"/>
+    <w:lvl w:ilvl="0" w:tplc="08090001">
+      <w:start w:val="1"/>
+      <w:numFmt w:val="bullet"/>
+      <w:lvlText w:val=""/>
+      <w:lvlJc w:val="left"/>
+      <w:pPr>
+        <w:ind w:left="720" w:hanging="360"/>
+      </w:pPr>
+      <w:rPr>
+        <w:rFonts w:ascii="Symbol" w:hAnsi="Symbol" w:hint="default"/>
+      </w:rPr>
+    </w:lvl>
+    <w:lvl w:ilvl="1" w:tplc="08090003" w:tentative="1">
+      <w:start w:val="1"/>
+      <w:numFmt w:val="bullet"/>
+      <w:lvlText w:val="o"/>
+      <w:lvlJc w:val="left"/>
+      <w:pPr>
+        <w:ind w:left="1440" w:hanging="360"/>
+      </w:pPr>
+      <w:rPr>
+        <w:rFonts w:ascii="Courier New" w:hAnsi="Courier New" w:cs="Courier New" w:hint="default"/>
+      </w:rPr>
+    </w:lvl>
+    <w:lvl w:ilvl="2" w:tplc="08090005" w:tentative="1">
+      <w:start w:val="1"/>
+      <w:numFmt w:val="bullet"/>
+      <w:lvlText w:val=""/>
+      <w:lvlJc w:val="left"/>
+      <w:pPr>
+        <w:ind w:left="2160" w:hanging="360"/>
+      </w:pPr>
+      <w:rPr>
+        <w:rFonts w:ascii="Wingdings" w:hAnsi="Wingdings" w:hint="default"/>
+      </w:rPr>
+    </w:lvl>
+    <w:lvl w:ilvl="3" w:tplc="08090001" w:tentative="1">
+      <w:start w:val="1"/>
+      <w:numFmt w:val="bullet"/>
+      <w:lvlText w:val=""/>
+      <w:lvlJc w:val="left"/>
+      <w:pPr>
+        <w:ind w:left="2880" w:hanging="360"/>
+      </w:pPr>
+      <w:rPr>
+        <w:rFonts w:ascii="Symbol" w:hAnsi="Symbol" w:hint="default"/>
+      </w:rPr>
+    </w:lvl>
+    <w:lvl w:ilvl="4" w:tplc="08090003" w:tentative="1">
+      <w:start w:val="1"/>
+      <w:numFmt w:val="bullet"/>
+      <w:lvlText w:val="o"/>
+      <w:lvlJc w:val="left"/>
+      <w:pPr>
+        <w:ind w:left="3600" w:hanging="360"/>
+      </w:pPr>
+      <w:rPr>
+        <w:rFonts w:ascii="Courier New" w:hAnsi="Courier New" w:cs="Courier New" w:hint="default"/>
+      </w:rPr>
+    </w:lvl>
+    <w:lvl w:ilvl="5" w:tplc="08090005" w:tentative="1">
+      <w:start w:val="1"/>
+      <w:numFmt w:val="bullet"/>
+      <w:lvlText w:val=""/>
+      <w:lvlJc w:val="left"/>
+      <w:pPr>
+        <w:ind w:left="4320" w:hanging="360"/>
+      </w:pPr>
+      <w:rPr>
+        <w:rFonts w:ascii="Wingdings" w:hAnsi="Wingdings" w:hint="default"/>
+      </w:rPr>
+    </w:lvl>
+    <w:lvl w:ilvl="6" w:tplc="08090001" w:tentative="1">
+      <w:start w:val="1"/>
+      <w:numFmt w:val="bullet"/>
+      <w:lvlText w:val=""/>
+      <w:lvlJc w:val="left"/>
+      <w:pPr>
+        <w:ind w:left="5040" w:hanging="360"/>
+      </w:pPr>
+      <w:rPr>
+        <w:rFonts w:ascii="Symbol" w:hAnsi="Symbol" w:hint="default"/>
+      </w:rPr>
+    </w:lvl>
+    <w:lvl w:ilvl="7" w:tplc="08090003" w:tentative="1">
+      <w:start w:val="1"/>
+      <w:numFmt w:val="bullet"/>
+      <w:lvlText w:val="o"/>
+      <w:lvlJc w:val="left"/>
+      <w:pPr>
+        <w:ind w:left="5760" w:hanging="360"/>
+      </w:pPr>
+      <w:rPr>
+        <w:rFonts w:ascii="Courier New" w:hAnsi="Courier New" w:cs="Courier New" w:hint="default"/>
+      </w:rPr>
+    </w:lvl>
+    <w:lvl w:ilvl="8" w:tplc="08090005" w:tentative="1">
+      <w:start w:val="1"/>
+      <w:numFmt w:val="bullet"/>
+      <w:lvlText w:val=""/>
+      <w:lvlJc w:val="left"/>
+      <w:pPr>
+        <w:ind w:left="6480" w:hanging="360"/>
+      </w:pPr>
+      <w:rPr>
+        <w:rFonts w:ascii="Wingdings" w:hAnsi="Wingdings" w:hint="default"/>
+      </w:rPr>
+    </w:lvl>
+  </w:abstractNum>
+  <w:abstractNum w:abstractNumId="4" w15:restartNumberingAfterBreak="0">
     <w:nsid w:val="6F403BF4"/>
     <w:multiLevelType w:val="multilevel"/>
     <w:tmpl w:val="625013B0"/>
@@ -7182,7 +7218,7 @@
     </w:lvl>
   </w:abstractNum>
   <w:num w:numId="1">
-    <w:abstractNumId w:val="3"/>
+    <w:abstractNumId w:val="4"/>
   </w:num>
   <w:num w:numId="2">
     <w:abstractNumId w:val="2"/>
@@ -7192,6 +7228,9 @@
   </w:num>
   <w:num w:numId="4">
     <w:abstractNumId w:val="1"/>
+  </w:num>
+  <w:num w:numId="5">
+    <w:abstractNumId w:val="3"/>
   </w:num>
 </w:numbering>
 </file>

</xml_diff>

<commit_message>
Added task for second lab
</commit_message>
<xml_diff>
--- a/Labs/Vcs_lab_problem2.docx
+++ b/Labs/Vcs_lab_problem2.docx
@@ -23,6 +23,12 @@
           <w:lang w:val="ru-RU"/>
         </w:rPr>
       </w:pPr>
+      <w:r>
+        <w:rPr>
+          <w:lang w:val="ru-RU"/>
+        </w:rPr>
+        <w:t xml:space="preserve">Цель работы: </w:t>
+      </w:r>
       <w:r>
         <w:rPr>
           <w:lang w:val="ru-RU"/>
@@ -1374,18 +1380,7 @@
           <w:shd w:val="clear" w:color="auto" w:fill="FFFFFF"/>
           <w:lang w:val="ru-RU"/>
         </w:rPr>
-        <w:t>, но все остальные не получат ваши изменения. Когда у вас накопятся изменения, которые вас устраивают,</w:t>
-      </w:r>
-      <w:bookmarkStart w:id="0" w:name="_GoBack"/>
-      <w:bookmarkEnd w:id="0"/>
-      <w:r>
-        <w:rPr>
-          <w:color w:val="000000"/>
-          <w:szCs w:val="21"/>
-          <w:shd w:val="clear" w:color="auto" w:fill="FFFFFF"/>
-          <w:lang w:val="ru-RU"/>
-        </w:rPr>
-        <w:t xml:space="preserve"> вы проталкиваете (</w:t>
+        <w:t>, но все остальные не получат ваши изменения. Когда у вас накопятся изменения, которые вас устраивают, вы проталкиваете (</w:t>
       </w:r>
       <w:r>
         <w:rPr>
@@ -6481,16 +6476,29 @@
       </w:pPr>
       <w:r>
         <w:rPr>
+          <w:b/>
           <w:lang w:val="ru-RU"/>
         </w:rPr>
         <w:lastRenderedPageBreak/>
-        <w:t xml:space="preserve">Задание: создание </w:t>
-      </w:r>
-      <w:r>
-        <w:rPr>
-          <w:lang w:val="ru-RU"/>
-        </w:rPr>
-        <w:t xml:space="preserve">галереи изображений </w:t>
+        <w:t>Задание</w:t>
+      </w:r>
+      <w:r>
+        <w:rPr>
+          <w:lang w:val="ru-RU"/>
+        </w:rPr>
+        <w:t xml:space="preserve">: создание </w:t>
+      </w:r>
+      <w:r>
+        <w:rPr>
+          <w:lang w:val="ru-RU"/>
+        </w:rPr>
+        <w:t>сайта</w:t>
+      </w:r>
+      <w:r>
+        <w:rPr>
+          <w:lang w:val="ru-RU"/>
+        </w:rPr>
+        <w:t xml:space="preserve"> </w:t>
       </w:r>
       <w:r>
         <w:rPr>
@@ -6528,6 +6536,116 @@
           <w:lang w:val="ru-RU"/>
         </w:rPr>
         <w:t>.</w:t>
+      </w:r>
+      <w:r>
+        <w:rPr>
+          <w:lang w:val="ru-RU"/>
+        </w:rPr>
+        <w:t xml:space="preserve"> При этом сайт должен быть сделан не только для </w:t>
+      </w:r>
+      <w:r>
+        <w:rPr>
+          <w:lang w:val="ru-RU"/>
+        </w:rPr>
+        <w:t>настольной</w:t>
+      </w:r>
+      <w:r>
+        <w:rPr>
+          <w:lang w:val="ru-RU"/>
+        </w:rPr>
+        <w:t xml:space="preserve">, но и для </w:t>
+      </w:r>
+      <w:r>
+        <w:rPr>
+          <w:lang w:val="ru-RU"/>
+        </w:rPr>
+        <w:t>мобильной</w:t>
+      </w:r>
+      <w:r>
+        <w:rPr>
+          <w:lang w:val="ru-RU"/>
+        </w:rPr>
+        <w:t xml:space="preserve"> версии браузера. Единственный обязательный браузер, на котором должен работать сайт </w:t>
+      </w:r>
+      <w:r>
+        <w:rPr>
+          <w:lang w:val="ru-RU"/>
+        </w:rPr>
+        <w:softHyphen/>
+        <w:t xml:space="preserve">– </w:t>
+      </w:r>
+      <w:r>
+        <w:t>Google</w:t>
+      </w:r>
+      <w:r>
+        <w:rPr>
+          <w:lang w:val="ru-RU"/>
+        </w:rPr>
+        <w:t xml:space="preserve"> </w:t>
+      </w:r>
+      <w:r>
+        <w:t>Chrome</w:t>
+      </w:r>
+      <w:r>
+        <w:rPr>
+          <w:lang w:val="ru-RU"/>
+        </w:rPr>
+        <w:t>.</w:t>
+      </w:r>
+    </w:p>
+    <w:p>
+      <w:pPr>
+        <w:rPr>
+          <w:lang w:val="ru-RU"/>
+        </w:rPr>
+      </w:pPr>
+      <w:r>
+        <w:rPr>
+          <w:lang w:val="ru-RU"/>
+        </w:rPr>
+        <w:tab/>
+      </w:r>
+      <w:r>
+        <w:rPr>
+          <w:lang w:val="ru-RU"/>
+        </w:rPr>
+        <w:t>Варианты заданий:</w:t>
+      </w:r>
+    </w:p>
+    <w:p>
+      <w:pPr>
+        <w:pStyle w:val="ListParagraph"/>
+        <w:numPr>
+          <w:ilvl w:val="0"/>
+          <w:numId w:val="7"/>
+        </w:numPr>
+        <w:rPr>
+          <w:lang w:val="ru-RU"/>
+        </w:rPr>
+      </w:pPr>
+      <w:r>
+        <w:rPr>
+          <w:lang w:val="ru-RU"/>
+        </w:rPr>
+        <w:t>Главная страница. Общая вёрстка</w:t>
+      </w:r>
+      <w:r>
+        <w:rPr>
+          <w:lang w:val="ru-RU"/>
+        </w:rPr>
+        <w:t xml:space="preserve">. </w:t>
+      </w:r>
+      <w:r>
+        <w:t>padding</w:t>
+      </w:r>
+      <w:r>
+        <w:rPr>
+          <w:lang w:val="ru-RU"/>
+        </w:rPr>
+        <w:t>/</w:t>
+      </w:r>
+      <w:r>
+        <w:t>margins</w:t>
       </w:r>
     </w:p>
     <w:p>
@@ -6535,17 +6653,14 @@
         <w:pStyle w:val="ListParagraph"/>
         <w:numPr>
           <w:ilvl w:val="1"/>
-          <w:numId w:val="1"/>
+          <w:numId w:val="7"/>
         </w:numPr>
         <w:rPr>
-          <w:lang w:val="en-US"/>
-        </w:rPr>
-      </w:pPr>
-      <w:r>
-        <w:rPr>
-          <w:lang w:val="ru-RU"/>
-        </w:rPr>
-        <w:t>Главная страница. Общая вёрстка</w:t>
+          <w:lang w:val="ru-RU"/>
+        </w:rPr>
+      </w:pPr>
+      <w:r>
+        <w:t>html</w:t>
       </w:r>
     </w:p>
     <w:p>
@@ -6553,24 +6668,254 @@
         <w:pStyle w:val="ListParagraph"/>
         <w:numPr>
           <w:ilvl w:val="1"/>
-          <w:numId w:val="1"/>
+          <w:numId w:val="7"/>
         </w:numPr>
         <w:rPr>
-          <w:lang w:val="en-US"/>
-        </w:rPr>
-      </w:pPr>
+          <w:lang w:val="ru-RU"/>
+        </w:rPr>
+      </w:pPr>
+      <w:proofErr w:type="spellStart"/>
+      <w:r>
+        <w:t>css</w:t>
+      </w:r>
+      <w:proofErr w:type="spellEnd"/>
+    </w:p>
+    <w:p>
+      <w:pPr>
+        <w:pStyle w:val="ListParagraph"/>
+        <w:numPr>
+          <w:ilvl w:val="0"/>
+          <w:numId w:val="7"/>
+        </w:numPr>
+        <w:rPr>
+          <w:lang w:val="ru-RU"/>
+        </w:rPr>
+      </w:pPr>
+      <w:r>
+        <w:t>Apple iPad. 1024x768</w:t>
+      </w:r>
     </w:p>
     <w:p>
       <w:pPr>
         <w:pStyle w:val="ListParagraph"/>
         <w:numPr>
           <w:ilvl w:val="1"/>
-          <w:numId w:val="1"/>
+          <w:numId w:val="7"/>
         </w:numPr>
         <w:rPr>
-          <w:lang w:val="en-US"/>
-        </w:rPr>
-      </w:pPr>
+          <w:lang w:val="ru-RU"/>
+        </w:rPr>
+      </w:pPr>
+      <w:r>
+        <w:t>html</w:t>
+      </w:r>
+    </w:p>
+    <w:p>
+      <w:pPr>
+        <w:pStyle w:val="ListParagraph"/>
+        <w:numPr>
+          <w:ilvl w:val="1"/>
+          <w:numId w:val="7"/>
+        </w:numPr>
+        <w:rPr>
+          <w:lang w:val="ru-RU"/>
+        </w:rPr>
+      </w:pPr>
+      <w:proofErr w:type="spellStart"/>
+      <w:r>
+        <w:t>css</w:t>
+      </w:r>
+      <w:bookmarkStart w:id="0" w:name="_GoBack"/>
+      <w:bookmarkEnd w:id="0"/>
+      <w:proofErr w:type="spellEnd"/>
+    </w:p>
+    <w:p>
+      <w:pPr>
+        <w:pStyle w:val="ListParagraph"/>
+        <w:numPr>
+          <w:ilvl w:val="0"/>
+          <w:numId w:val="7"/>
+        </w:numPr>
+        <w:rPr>
+          <w:lang w:val="ru-RU"/>
+        </w:rPr>
+      </w:pPr>
+      <w:r>
+        <w:t>Apple iPad. 768x1024</w:t>
+      </w:r>
+    </w:p>
+    <w:p>
+      <w:pPr>
+        <w:pStyle w:val="ListParagraph"/>
+        <w:numPr>
+          <w:ilvl w:val="1"/>
+          <w:numId w:val="7"/>
+        </w:numPr>
+        <w:rPr>
+          <w:lang w:val="ru-RU"/>
+        </w:rPr>
+      </w:pPr>
+      <w:r>
+        <w:t>html</w:t>
+      </w:r>
+    </w:p>
+    <w:p>
+      <w:pPr>
+        <w:pStyle w:val="ListParagraph"/>
+        <w:numPr>
+          <w:ilvl w:val="1"/>
+          <w:numId w:val="7"/>
+        </w:numPr>
+        <w:rPr>
+          <w:lang w:val="ru-RU"/>
+        </w:rPr>
+      </w:pPr>
+      <w:proofErr w:type="spellStart"/>
+      <w:r>
+        <w:t>css</w:t>
+      </w:r>
+      <w:proofErr w:type="spellEnd"/>
+    </w:p>
+    <w:p>
+      <w:pPr>
+        <w:pStyle w:val="ListParagraph"/>
+        <w:numPr>
+          <w:ilvl w:val="0"/>
+          <w:numId w:val="7"/>
+        </w:numPr>
+        <w:rPr>
+          <w:lang w:val="ru-RU"/>
+        </w:rPr>
+      </w:pPr>
+      <w:r>
+        <w:t>Apple iPhone 4. 320x480</w:t>
+      </w:r>
+    </w:p>
+    <w:p>
+      <w:pPr>
+        <w:pStyle w:val="ListParagraph"/>
+        <w:numPr>
+          <w:ilvl w:val="1"/>
+          <w:numId w:val="7"/>
+        </w:numPr>
+        <w:rPr>
+          <w:lang w:val="ru-RU"/>
+        </w:rPr>
+      </w:pPr>
+      <w:r>
+        <w:t>html</w:t>
+      </w:r>
+    </w:p>
+    <w:p>
+      <w:pPr>
+        <w:pStyle w:val="ListParagraph"/>
+        <w:numPr>
+          <w:ilvl w:val="1"/>
+          <w:numId w:val="7"/>
+        </w:numPr>
+        <w:rPr>
+          <w:lang w:val="ru-RU"/>
+        </w:rPr>
+      </w:pPr>
+      <w:proofErr w:type="spellStart"/>
+      <w:r>
+        <w:t>css</w:t>
+      </w:r>
+      <w:proofErr w:type="spellEnd"/>
+    </w:p>
+    <w:p>
+      <w:pPr>
+        <w:pStyle w:val="ListParagraph"/>
+        <w:numPr>
+          <w:ilvl w:val="0"/>
+          <w:numId w:val="7"/>
+        </w:numPr>
+        <w:rPr>
+          <w:lang w:val="ru-RU"/>
+        </w:rPr>
+      </w:pPr>
+      <w:r>
+        <w:t>Apple iPhone 4. 480x320</w:t>
+      </w:r>
+    </w:p>
+    <w:p>
+      <w:pPr>
+        <w:pStyle w:val="ListParagraph"/>
+        <w:numPr>
+          <w:ilvl w:val="1"/>
+          <w:numId w:val="7"/>
+        </w:numPr>
+        <w:rPr>
+          <w:lang w:val="ru-RU"/>
+        </w:rPr>
+      </w:pPr>
+      <w:r>
+        <w:t>html</w:t>
+      </w:r>
+    </w:p>
+    <w:p>
+      <w:pPr>
+        <w:pStyle w:val="ListParagraph"/>
+        <w:numPr>
+          <w:ilvl w:val="1"/>
+          <w:numId w:val="7"/>
+        </w:numPr>
+        <w:rPr>
+          <w:lang w:val="ru-RU"/>
+        </w:rPr>
+      </w:pPr>
+      <w:proofErr w:type="spellStart"/>
+      <w:r>
+        <w:t>css</w:t>
+      </w:r>
+      <w:proofErr w:type="spellEnd"/>
+    </w:p>
+    <w:p>
+      <w:pPr>
+        <w:pStyle w:val="ListParagraph"/>
+        <w:numPr>
+          <w:ilvl w:val="0"/>
+          <w:numId w:val="7"/>
+        </w:numPr>
+        <w:rPr>
+          <w:lang w:val="ru-RU"/>
+        </w:rPr>
+      </w:pPr>
+      <w:r>
+        <w:t>Desktop version.</w:t>
+      </w:r>
+    </w:p>
+    <w:p>
+      <w:pPr>
+        <w:pStyle w:val="ListParagraph"/>
+        <w:numPr>
+          <w:ilvl w:val="1"/>
+          <w:numId w:val="7"/>
+        </w:numPr>
+        <w:rPr>
+          <w:lang w:val="ru-RU"/>
+        </w:rPr>
+      </w:pPr>
+      <w:r>
+        <w:t>html</w:t>
+      </w:r>
+    </w:p>
+    <w:p>
+      <w:pPr>
+        <w:pStyle w:val="ListParagraph"/>
+        <w:numPr>
+          <w:ilvl w:val="1"/>
+          <w:numId w:val="7"/>
+        </w:numPr>
+        <w:rPr>
+          <w:lang w:val="ru-RU"/>
+        </w:rPr>
+      </w:pPr>
+      <w:proofErr w:type="spellStart"/>
+      <w:r>
+        <w:t>css</w:t>
+      </w:r>
+      <w:proofErr w:type="spellEnd"/>
     </w:p>
     <w:sectPr>
       <w:pgSz w:w="11906" w:h="16838"/>
@@ -6811,6 +7156,92 @@
     </w:lvl>
   </w:abstractNum>
   <w:abstractNum w:abstractNumId="2" w15:restartNumberingAfterBreak="0">
+    <w:nsid w:val="33910BC2"/>
+    <w:multiLevelType w:val="multilevel"/>
+    <w:tmpl w:val="0809001F"/>
+    <w:lvl w:ilvl="0">
+      <w:start w:val="1"/>
+      <w:numFmt w:val="decimal"/>
+      <w:lvlText w:val="%1."/>
+      <w:lvlJc w:val="left"/>
+      <w:pPr>
+        <w:ind w:left="360" w:hanging="360"/>
+      </w:pPr>
+    </w:lvl>
+    <w:lvl w:ilvl="1">
+      <w:start w:val="1"/>
+      <w:numFmt w:val="decimal"/>
+      <w:lvlText w:val="%1.%2."/>
+      <w:lvlJc w:val="left"/>
+      <w:pPr>
+        <w:ind w:left="792" w:hanging="432"/>
+      </w:pPr>
+    </w:lvl>
+    <w:lvl w:ilvl="2">
+      <w:start w:val="1"/>
+      <w:numFmt w:val="decimal"/>
+      <w:lvlText w:val="%1.%2.%3."/>
+      <w:lvlJc w:val="left"/>
+      <w:pPr>
+        <w:ind w:left="1224" w:hanging="504"/>
+      </w:pPr>
+    </w:lvl>
+    <w:lvl w:ilvl="3">
+      <w:start w:val="1"/>
+      <w:numFmt w:val="decimal"/>
+      <w:lvlText w:val="%1.%2.%3.%4."/>
+      <w:lvlJc w:val="left"/>
+      <w:pPr>
+        <w:ind w:left="1728" w:hanging="648"/>
+      </w:pPr>
+    </w:lvl>
+    <w:lvl w:ilvl="4">
+      <w:start w:val="1"/>
+      <w:numFmt w:val="decimal"/>
+      <w:lvlText w:val="%1.%2.%3.%4.%5."/>
+      <w:lvlJc w:val="left"/>
+      <w:pPr>
+        <w:ind w:left="2232" w:hanging="792"/>
+      </w:pPr>
+    </w:lvl>
+    <w:lvl w:ilvl="5">
+      <w:start w:val="1"/>
+      <w:numFmt w:val="decimal"/>
+      <w:lvlText w:val="%1.%2.%3.%4.%5.%6."/>
+      <w:lvlJc w:val="left"/>
+      <w:pPr>
+        <w:ind w:left="2736" w:hanging="936"/>
+      </w:pPr>
+    </w:lvl>
+    <w:lvl w:ilvl="6">
+      <w:start w:val="1"/>
+      <w:numFmt w:val="decimal"/>
+      <w:lvlText w:val="%1.%2.%3.%4.%5.%6.%7."/>
+      <w:lvlJc w:val="left"/>
+      <w:pPr>
+        <w:ind w:left="3240" w:hanging="1080"/>
+      </w:pPr>
+    </w:lvl>
+    <w:lvl w:ilvl="7">
+      <w:start w:val="1"/>
+      <w:numFmt w:val="decimal"/>
+      <w:lvlText w:val="%1.%2.%3.%4.%5.%6.%7.%8."/>
+      <w:lvlJc w:val="left"/>
+      <w:pPr>
+        <w:ind w:left="3744" w:hanging="1224"/>
+      </w:pPr>
+    </w:lvl>
+    <w:lvl w:ilvl="8">
+      <w:start w:val="1"/>
+      <w:numFmt w:val="decimal"/>
+      <w:lvlText w:val="%1.%2.%3.%4.%5.%6.%7.%8.%9."/>
+      <w:lvlJc w:val="left"/>
+      <w:pPr>
+        <w:ind w:left="4320" w:hanging="1440"/>
+      </w:pPr>
+    </w:lvl>
+  </w:abstractNum>
+  <w:abstractNum w:abstractNumId="3" w15:restartNumberingAfterBreak="0">
     <w:nsid w:val="34C4723E"/>
     <w:multiLevelType w:val="multilevel"/>
     <w:tmpl w:val="EF5E9D14"/>
@@ -6959,7 +7390,93 @@
       </w:rPr>
     </w:lvl>
   </w:abstractNum>
-  <w:abstractNum w:abstractNumId="3" w15:restartNumberingAfterBreak="0">
+  <w:abstractNum w:abstractNumId="4" w15:restartNumberingAfterBreak="0">
+    <w:nsid w:val="35A07D45"/>
+    <w:multiLevelType w:val="multilevel"/>
+    <w:tmpl w:val="0809001D"/>
+    <w:lvl w:ilvl="0">
+      <w:start w:val="1"/>
+      <w:numFmt w:val="decimal"/>
+      <w:lvlText w:val="%1)"/>
+      <w:lvlJc w:val="left"/>
+      <w:pPr>
+        <w:ind w:left="360" w:hanging="360"/>
+      </w:pPr>
+    </w:lvl>
+    <w:lvl w:ilvl="1">
+      <w:start w:val="1"/>
+      <w:numFmt w:val="lowerLetter"/>
+      <w:lvlText w:val="%2)"/>
+      <w:lvlJc w:val="left"/>
+      <w:pPr>
+        <w:ind w:left="720" w:hanging="360"/>
+      </w:pPr>
+    </w:lvl>
+    <w:lvl w:ilvl="2">
+      <w:start w:val="1"/>
+      <w:numFmt w:val="lowerRoman"/>
+      <w:lvlText w:val="%3)"/>
+      <w:lvlJc w:val="left"/>
+      <w:pPr>
+        <w:ind w:left="1080" w:hanging="360"/>
+      </w:pPr>
+    </w:lvl>
+    <w:lvl w:ilvl="3">
+      <w:start w:val="1"/>
+      <w:numFmt w:val="decimal"/>
+      <w:lvlText w:val="(%4)"/>
+      <w:lvlJc w:val="left"/>
+      <w:pPr>
+        <w:ind w:left="1440" w:hanging="360"/>
+      </w:pPr>
+    </w:lvl>
+    <w:lvl w:ilvl="4">
+      <w:start w:val="1"/>
+      <w:numFmt w:val="lowerLetter"/>
+      <w:lvlText w:val="(%5)"/>
+      <w:lvlJc w:val="left"/>
+      <w:pPr>
+        <w:ind w:left="1800" w:hanging="360"/>
+      </w:pPr>
+    </w:lvl>
+    <w:lvl w:ilvl="5">
+      <w:start w:val="1"/>
+      <w:numFmt w:val="lowerRoman"/>
+      <w:lvlText w:val="(%6)"/>
+      <w:lvlJc w:val="left"/>
+      <w:pPr>
+        <w:ind w:left="2160" w:hanging="360"/>
+      </w:pPr>
+    </w:lvl>
+    <w:lvl w:ilvl="6">
+      <w:start w:val="1"/>
+      <w:numFmt w:val="decimal"/>
+      <w:lvlText w:val="%7."/>
+      <w:lvlJc w:val="left"/>
+      <w:pPr>
+        <w:ind w:left="2520" w:hanging="360"/>
+      </w:pPr>
+    </w:lvl>
+    <w:lvl w:ilvl="7">
+      <w:start w:val="1"/>
+      <w:numFmt w:val="lowerLetter"/>
+      <w:lvlText w:val="%8."/>
+      <w:lvlJc w:val="left"/>
+      <w:pPr>
+        <w:ind w:left="2880" w:hanging="360"/>
+      </w:pPr>
+    </w:lvl>
+    <w:lvl w:ilvl="8">
+      <w:start w:val="1"/>
+      <w:numFmt w:val="lowerRoman"/>
+      <w:lvlText w:val="%9."/>
+      <w:lvlJc w:val="left"/>
+      <w:pPr>
+        <w:ind w:left="3240" w:hanging="360"/>
+      </w:pPr>
+    </w:lvl>
+  </w:abstractNum>
+  <w:abstractNum w:abstractNumId="5" w15:restartNumberingAfterBreak="0">
     <w:nsid w:val="5B325E9D"/>
     <w:multiLevelType w:val="hybridMultilevel"/>
     <w:tmpl w:val="F03813CE"/>
@@ -7072,7 +7589,7 @@
       </w:rPr>
     </w:lvl>
   </w:abstractNum>
-  <w:abstractNum w:abstractNumId="4" w15:restartNumberingAfterBreak="0">
+  <w:abstractNum w:abstractNumId="6" w15:restartNumberingAfterBreak="0">
     <w:nsid w:val="6F403BF4"/>
     <w:multiLevelType w:val="multilevel"/>
     <w:tmpl w:val="625013B0"/>
@@ -7083,9 +7600,9 @@
       <w:lvlJc w:val="left"/>
       <w:pPr>
         <w:tabs>
-          <w:tab w:val="num" w:pos="720"/>
+          <w:tab w:val="num" w:pos="360"/>
         </w:tabs>
-        <w:ind w:left="720" w:hanging="360"/>
+        <w:ind w:left="360" w:hanging="360"/>
       </w:pPr>
       <w:rPr>
         <w:rFonts w:ascii="Symbol" w:hAnsi="Symbol" w:hint="default"/>
@@ -7098,22 +7615,22 @@
       <w:lvlText w:val="%2)"/>
       <w:lvlJc w:val="left"/>
       <w:pPr>
-        <w:ind w:left="1440" w:hanging="360"/>
+        <w:ind w:left="1080" w:hanging="360"/>
       </w:pPr>
       <w:rPr>
         <w:rFonts w:hint="default"/>
       </w:rPr>
     </w:lvl>
-    <w:lvl w:ilvl="2" w:tentative="1">
+    <w:lvl w:ilvl="2">
       <w:start w:val="1"/>
       <w:numFmt w:val="bullet"/>
       <w:lvlText w:val=""/>
       <w:lvlJc w:val="left"/>
       <w:pPr>
         <w:tabs>
-          <w:tab w:val="num" w:pos="2160"/>
+          <w:tab w:val="num" w:pos="1800"/>
         </w:tabs>
-        <w:ind w:left="2160" w:hanging="360"/>
+        <w:ind w:left="1800" w:hanging="360"/>
       </w:pPr>
       <w:rPr>
         <w:rFonts w:ascii="Symbol" w:hAnsi="Symbol" w:hint="default"/>
@@ -7127,9 +7644,9 @@
       <w:lvlJc w:val="left"/>
       <w:pPr>
         <w:tabs>
-          <w:tab w:val="num" w:pos="2880"/>
+          <w:tab w:val="num" w:pos="2520"/>
         </w:tabs>
-        <w:ind w:left="2880" w:hanging="360"/>
+        <w:ind w:left="2520" w:hanging="360"/>
       </w:pPr>
       <w:rPr>
         <w:rFonts w:ascii="Symbol" w:hAnsi="Symbol" w:hint="default"/>
@@ -7143,9 +7660,9 @@
       <w:lvlJc w:val="left"/>
       <w:pPr>
         <w:tabs>
-          <w:tab w:val="num" w:pos="3600"/>
+          <w:tab w:val="num" w:pos="3240"/>
         </w:tabs>
-        <w:ind w:left="3600" w:hanging="360"/>
+        <w:ind w:left="3240" w:hanging="360"/>
       </w:pPr>
       <w:rPr>
         <w:rFonts w:ascii="Symbol" w:hAnsi="Symbol" w:hint="default"/>
@@ -7159,9 +7676,9 @@
       <w:lvlJc w:val="left"/>
       <w:pPr>
         <w:tabs>
-          <w:tab w:val="num" w:pos="4320"/>
+          <w:tab w:val="num" w:pos="3960"/>
         </w:tabs>
-        <w:ind w:left="4320" w:hanging="360"/>
+        <w:ind w:left="3960" w:hanging="360"/>
       </w:pPr>
       <w:rPr>
         <w:rFonts w:ascii="Symbol" w:hAnsi="Symbol" w:hint="default"/>
@@ -7175,9 +7692,9 @@
       <w:lvlJc w:val="left"/>
       <w:pPr>
         <w:tabs>
-          <w:tab w:val="num" w:pos="5040"/>
+          <w:tab w:val="num" w:pos="4680"/>
         </w:tabs>
-        <w:ind w:left="5040" w:hanging="360"/>
+        <w:ind w:left="4680" w:hanging="360"/>
       </w:pPr>
       <w:rPr>
         <w:rFonts w:ascii="Symbol" w:hAnsi="Symbol" w:hint="default"/>
@@ -7191,9 +7708,9 @@
       <w:lvlJc w:val="left"/>
       <w:pPr>
         <w:tabs>
-          <w:tab w:val="num" w:pos="5760"/>
+          <w:tab w:val="num" w:pos="5400"/>
         </w:tabs>
-        <w:ind w:left="5760" w:hanging="360"/>
+        <w:ind w:left="5400" w:hanging="360"/>
       </w:pPr>
       <w:rPr>
         <w:rFonts w:ascii="Symbol" w:hAnsi="Symbol" w:hint="default"/>
@@ -7207,9 +7724,9 @@
       <w:lvlJc w:val="left"/>
       <w:pPr>
         <w:tabs>
-          <w:tab w:val="num" w:pos="6480"/>
+          <w:tab w:val="num" w:pos="6120"/>
         </w:tabs>
-        <w:ind w:left="6480" w:hanging="360"/>
+        <w:ind w:left="6120" w:hanging="360"/>
       </w:pPr>
       <w:rPr>
         <w:rFonts w:ascii="Symbol" w:hAnsi="Symbol" w:hint="default"/>
@@ -7218,10 +7735,10 @@
     </w:lvl>
   </w:abstractNum>
   <w:num w:numId="1">
-    <w:abstractNumId w:val="4"/>
+    <w:abstractNumId w:val="6"/>
   </w:num>
   <w:num w:numId="2">
-    <w:abstractNumId w:val="2"/>
+    <w:abstractNumId w:val="3"/>
   </w:num>
   <w:num w:numId="3">
     <w:abstractNumId w:val="0"/>
@@ -7230,7 +7747,13 @@
     <w:abstractNumId w:val="1"/>
   </w:num>
   <w:num w:numId="5">
-    <w:abstractNumId w:val="3"/>
+    <w:abstractNumId w:val="5"/>
+  </w:num>
+  <w:num w:numId="6">
+    <w:abstractNumId w:val="4"/>
+  </w:num>
+  <w:num w:numId="7">
+    <w:abstractNumId w:val="2"/>
   </w:num>
 </w:numbering>
 </file>

</xml_diff>

<commit_message>
Modified intro to the second lab
</commit_message>
<xml_diff>
--- a/Labs/Vcs_lab_problem2.docx
+++ b/Labs/Vcs_lab_problem2.docx
@@ -59,8 +59,177 @@
     </w:p>
     <w:p>
       <w:pPr>
-        <w:spacing w:after="0" w:line="240" w:lineRule="auto"/>
         <w:ind w:firstLine="240"/>
+        <w:rPr>
+          <w:color w:val="000000"/>
+          <w:sz w:val="24"/>
+          <w:szCs w:val="21"/>
+          <w:shd w:val="clear" w:color="auto" w:fill="FFFFFF"/>
+        </w:rPr>
+      </w:pPr>
+      <w:r>
+        <w:rPr>
+          <w:color w:val="000000"/>
+          <w:sz w:val="24"/>
+          <w:szCs w:val="21"/>
+          <w:shd w:val="clear" w:color="auto" w:fill="FFFFFF"/>
+        </w:rPr>
+        <w:t xml:space="preserve">Чтобы забыть о проблемах централизованных систем контроля версий, были созданы децентрализованные системы контроля версий (ДСКВ или DVCS – Distributed Version Control System). </w:t>
+      </w:r>
+    </w:p>
+    <w:p>
+      <w:pPr>
+        <w:ind w:firstLine="240"/>
+        <w:rPr>
+          <w:color w:val="000000"/>
+          <w:sz w:val="24"/>
+          <w:szCs w:val="21"/>
+          <w:shd w:val="clear" w:color="auto" w:fill="FFFFFF"/>
+        </w:rPr>
+      </w:pPr>
+      <w:r>
+        <w:rPr>
+          <w:color w:val="000000"/>
+          <w:sz w:val="24"/>
+          <w:szCs w:val="21"/>
+          <w:shd w:val="clear" w:color="auto" w:fill="FFFFFF"/>
+        </w:rPr>
+        <w:t>Как следует из названия, в таких системах клиенты не просто забирают последнюю (или выбранную, но всегда одну) версию проекта: на самом деле они полностью копируют его содержание и историю. Таким образом, такой подход имеет два больших преимущества перед VCS:</w:t>
+      </w:r>
+    </w:p>
+    <w:p>
+      <w:pPr>
+        <w:pStyle w:val="ListParagraph"/>
+        <w:numPr>
+          <w:ilvl w:val="0"/>
+          <w:numId w:val="15"/>
+        </w:numPr>
+        <w:ind w:left="0" w:firstLine="283"/>
+        <w:rPr>
+          <w:color w:val="000000"/>
+          <w:sz w:val="24"/>
+          <w:szCs w:val="21"/>
+          <w:shd w:val="clear" w:color="auto" w:fill="FFFFFF"/>
+        </w:rPr>
+      </w:pPr>
+      <w:r>
+        <w:rPr>
+          <w:color w:val="000000"/>
+          <w:sz w:val="24"/>
+          <w:szCs w:val="21"/>
+          <w:shd w:val="clear" w:color="auto" w:fill="FFFFFF"/>
+        </w:rPr>
+        <w:t xml:space="preserve">В любой момент времени разработчик может посмотреть состояние проекта в какой-то момент времени даже без наличия доступа к центральному серверу; </w:t>
+      </w:r>
+    </w:p>
+    <w:p>
+      <w:pPr>
+        <w:pStyle w:val="ListParagraph"/>
+        <w:numPr>
+          <w:ilvl w:val="0"/>
+          <w:numId w:val="15"/>
+        </w:numPr>
+        <w:ind w:left="0" w:firstLine="283"/>
+        <w:rPr>
+          <w:color w:val="000000"/>
+          <w:sz w:val="24"/>
+          <w:szCs w:val="21"/>
+          <w:shd w:val="clear" w:color="auto" w:fill="FFFFFF"/>
+        </w:rPr>
+      </w:pPr>
+      <w:r>
+        <w:rPr>
+          <w:color w:val="000000"/>
+          <w:sz w:val="24"/>
+          <w:szCs w:val="21"/>
+          <w:shd w:val="clear" w:color="auto" w:fill="FFFFFF"/>
+        </w:rPr>
+        <w:t>Каждая копия проекта это, по сути дела, полная резервная копия проекта. Таким образом, если сервер выйдет из строя, то любой разработчик сможет восстановить его состояние на любой другой машине.</w:t>
+      </w:r>
+    </w:p>
+    <w:p>
+      <w:pPr>
+        <w:ind w:firstLine="240"/>
+        <w:rPr>
+          <w:color w:val="000000"/>
+          <w:sz w:val="24"/>
+          <w:szCs w:val="21"/>
+          <w:shd w:val="clear" w:color="auto" w:fill="FFFFFF"/>
+        </w:rPr>
+      </w:pPr>
+      <w:r>
+        <w:rPr>
+          <w:color w:val="000000"/>
+          <w:sz w:val="24"/>
+          <w:szCs w:val="21"/>
+          <w:shd w:val="clear" w:color="auto" w:fill="FFFFFF"/>
+        </w:rPr>
+        <w:drawing>
+          <wp:inline distT="0" distB="0" distL="0" distR="0" wp14:anchorId="5E661242" wp14:editId="0CD74652">
+            <wp:extent cx="5525589" cy="4782381"/>
+            <wp:effectExtent l="0" t="0" r="0" b="0"/>
+            <wp:docPr id="8" name="Picture 8"/>
+            <wp:cNvGraphicFramePr>
+              <a:graphicFrameLocks xmlns:a="http://schemas.openxmlformats.org/drawingml/2006/main" noChangeAspect="1"/>
+            </wp:cNvGraphicFramePr>
+            <a:graphic xmlns:a="http://schemas.openxmlformats.org/drawingml/2006/main">
+              <a:graphicData uri="http://schemas.openxmlformats.org/drawingml/2006/picture">
+                <pic:pic xmlns:pic="http://schemas.openxmlformats.org/drawingml/2006/picture">
+                  <pic:nvPicPr>
+                    <pic:cNvPr id="1" name=""/>
+                    <pic:cNvPicPr/>
+                  </pic:nvPicPr>
+                  <pic:blipFill rotWithShape="1">
+                    <a:blip r:embed="rId5"/>
+                    <a:srcRect t="2997" r="14746" b="1956"/>
+                    <a:stretch/>
+                  </pic:blipFill>
+                  <pic:spPr bwMode="auto">
+                    <a:xfrm>
+                      <a:off x="0" y="0"/>
+                      <a:ext cx="5541116" cy="4795820"/>
+                    </a:xfrm>
+                    <a:prstGeom prst="rect">
+                      <a:avLst/>
+                    </a:prstGeom>
+                    <a:ln>
+                      <a:noFill/>
+                    </a:ln>
+                    <a:extLst>
+                      <a:ext uri="{53640926-AAD7-44D8-BBD7-CCE9431645EC}">
+                        <a14:shadowObscured xmlns:a14="http://schemas.microsoft.com/office/drawing/2010/main"/>
+                      </a:ext>
+                    </a:extLst>
+                  </pic:spPr>
+                </pic:pic>
+              </a:graphicData>
+            </a:graphic>
+          </wp:inline>
+        </w:drawing>
+      </w:r>
+    </w:p>
+    <w:p>
+      <w:pPr>
+        <w:ind w:firstLine="240"/>
+        <w:rPr>
+          <w:color w:val="000000"/>
+          <w:sz w:val="24"/>
+          <w:szCs w:val="21"/>
+          <w:shd w:val="clear" w:color="auto" w:fill="FFFFFF"/>
+        </w:rPr>
+      </w:pPr>
+      <w:r>
+        <w:rPr>
+          <w:color w:val="000000"/>
+          <w:sz w:val="24"/>
+          <w:szCs w:val="21"/>
+          <w:shd w:val="clear" w:color="auto" w:fill="FFFFFF"/>
+        </w:rPr>
+        <w:t>Схема 2 – Децентрализованная система контроля версий</w:t>
+      </w:r>
+    </w:p>
+    <w:p>
+      <w:pPr>
         <w:rPr>
           <w:rFonts w:eastAsia="Times New Roman" w:cs="Times New Roman"/>
           <w:sz w:val="32"/>
@@ -70,11 +239,18 @@
       </w:pPr>
       <w:r>
         <w:rPr>
-          <w:color w:val="000000"/>
-          <w:sz w:val="24"/>
-          <w:szCs w:val="21"/>
-          <w:shd w:val="clear" w:color="auto" w:fill="FFFFFF"/>
-        </w:rPr>
+          <w:lang w:val="ru-RU"/>
+        </w:rPr>
+        <w:br w:type="page"/>
+      </w:r>
+      <w:r>
+        <w:rPr>
+          <w:color w:val="000000"/>
+          <w:sz w:val="24"/>
+          <w:szCs w:val="21"/>
+          <w:shd w:val="clear" w:color="auto" w:fill="FFFFFF"/>
+        </w:rPr>
+        <w:lastRenderedPageBreak/>
         <w:t>Mercurial</w:t>
       </w:r>
       <w:r>
@@ -115,18 +291,7 @@
           <w:shd w:val="clear" w:color="auto" w:fill="FFFFFF"/>
           <w:lang w:val="ru-RU" w:eastAsia="en-GB"/>
         </w:rPr>
-        <w:t xml:space="preserve"> </w:t>
-      </w:r>
-      <w:r>
-        <w:rPr>
-          <w:rFonts w:eastAsia="Times New Roman" w:cs="Times New Roman"/>
-          <w:color w:val="000000"/>
-          <w:sz w:val="24"/>
-          <w:szCs w:val="21"/>
-          <w:shd w:val="clear" w:color="auto" w:fill="FFFFFF"/>
-          <w:lang w:val="ru-RU" w:eastAsia="en-GB"/>
-        </w:rPr>
-        <w:t>У нее два основных назначения:</w:t>
+        <w:t xml:space="preserve"> У нее два основных назначения:</w:t>
       </w:r>
     </w:p>
     <w:p>
@@ -184,17 +349,7 @@
           <w:szCs w:val="21"/>
           <w:lang w:val="ru-RU" w:eastAsia="en-GB"/>
         </w:rPr>
-        <w:t>Она может объединить разные версии вашего кода, то есть сотрудники могут независимо работать над кодом и затем объединять свои изменения</w:t>
-      </w:r>
-      <w:r>
-        <w:rPr>
-          <w:rFonts w:eastAsia="Times New Roman" w:cs="Times New Roman"/>
-          <w:color w:val="000000"/>
-          <w:sz w:val="24"/>
-          <w:szCs w:val="21"/>
-          <w:lang w:val="ru-RU" w:eastAsia="en-GB"/>
-        </w:rPr>
-        <w:t>.</w:t>
+        <w:t>Она может объединить разные версии вашего кода, то есть сотрудники могут независимо работать над кодом и затем объединять свои изменения.</w:t>
       </w:r>
     </w:p>
     <w:p>
@@ -325,16 +480,6 @@
         </w:rPr>
         <w:t> </w:t>
       </w:r>
-      <w:r>
-        <w:rPr>
-          <w:color w:val="000000"/>
-          <w:sz w:val="24"/>
-          <w:szCs w:val="21"/>
-          <w:shd w:val="clear" w:color="auto" w:fill="FFFFFF"/>
-          <w:lang w:val="ru-RU"/>
-        </w:rPr>
-        <w:t xml:space="preserve">Linux, позже </w:t>
-      </w:r>
       <w:proofErr w:type="spellStart"/>
       <w:r>
         <w:rPr>
@@ -344,6 +489,28 @@
           <w:shd w:val="clear" w:color="auto" w:fill="FFFFFF"/>
           <w:lang w:val="ru-RU"/>
         </w:rPr>
+        <w:t>Linux</w:t>
+      </w:r>
+      <w:proofErr w:type="spellEnd"/>
+      <w:r>
+        <w:rPr>
+          <w:color w:val="000000"/>
+          <w:sz w:val="24"/>
+          <w:szCs w:val="21"/>
+          <w:shd w:val="clear" w:color="auto" w:fill="FFFFFF"/>
+          <w:lang w:val="ru-RU"/>
+        </w:rPr>
+        <w:t xml:space="preserve">, позже </w:t>
+      </w:r>
+      <w:proofErr w:type="spellStart"/>
+      <w:r>
+        <w:rPr>
+          <w:color w:val="000000"/>
+          <w:sz w:val="24"/>
+          <w:szCs w:val="21"/>
+          <w:shd w:val="clear" w:color="auto" w:fill="FFFFFF"/>
+          <w:lang w:val="ru-RU"/>
+        </w:rPr>
         <w:t>портирована</w:t>
       </w:r>
       <w:proofErr w:type="spellEnd"/>
@@ -365,15 +532,27 @@
         </w:rPr>
         <w:t> </w:t>
       </w:r>
-      <w:r>
-        <w:rPr>
-          <w:color w:val="000000"/>
-          <w:sz w:val="24"/>
-          <w:szCs w:val="21"/>
-          <w:shd w:val="clear" w:color="auto" w:fill="FFFFFF"/>
-          <w:lang w:val="ru-RU"/>
-        </w:rPr>
-        <w:t>Windows,</w:t>
+      <w:proofErr w:type="spellStart"/>
+      <w:r>
+        <w:rPr>
+          <w:color w:val="000000"/>
+          <w:sz w:val="24"/>
+          <w:szCs w:val="21"/>
+          <w:shd w:val="clear" w:color="auto" w:fill="FFFFFF"/>
+          <w:lang w:val="ru-RU"/>
+        </w:rPr>
+        <w:t>Windows</w:t>
+      </w:r>
+      <w:proofErr w:type="spellEnd"/>
+      <w:r>
+        <w:rPr>
+          <w:color w:val="000000"/>
+          <w:sz w:val="24"/>
+          <w:szCs w:val="21"/>
+          <w:shd w:val="clear" w:color="auto" w:fill="FFFFFF"/>
+          <w:lang w:val="ru-RU"/>
+        </w:rPr>
+        <w:t>,</w:t>
       </w:r>
       <w:r>
         <w:rPr>
@@ -383,15 +562,27 @@
         </w:rPr>
         <w:t> </w:t>
       </w:r>
-      <w:r>
-        <w:rPr>
-          <w:color w:val="000000"/>
-          <w:sz w:val="24"/>
-          <w:szCs w:val="21"/>
-          <w:shd w:val="clear" w:color="auto" w:fill="FFFFFF"/>
-          <w:lang w:val="ru-RU"/>
-        </w:rPr>
-        <w:t>Mac OS X</w:t>
+      <w:proofErr w:type="spellStart"/>
+      <w:r>
+        <w:rPr>
+          <w:color w:val="000000"/>
+          <w:sz w:val="24"/>
+          <w:szCs w:val="21"/>
+          <w:shd w:val="clear" w:color="auto" w:fill="FFFFFF"/>
+          <w:lang w:val="ru-RU"/>
+        </w:rPr>
+        <w:t>Mac</w:t>
+      </w:r>
+      <w:proofErr w:type="spellEnd"/>
+      <w:r>
+        <w:rPr>
+          <w:color w:val="000000"/>
+          <w:sz w:val="24"/>
+          <w:szCs w:val="21"/>
+          <w:shd w:val="clear" w:color="auto" w:fill="FFFFFF"/>
+          <w:lang w:val="ru-RU"/>
+        </w:rPr>
+        <w:t xml:space="preserve"> OS X</w:t>
       </w:r>
       <w:r>
         <w:rPr>
@@ -449,7 +640,29 @@
           <w:shd w:val="clear" w:color="auto" w:fill="FFFFFF"/>
           <w:lang w:val="ru-RU"/>
         </w:rPr>
-        <w:t xml:space="preserve"> Mercurial управляются при помощи утилиты командной строки</w:t>
+        <w:t xml:space="preserve"> </w:t>
+      </w:r>
+      <w:proofErr w:type="spellStart"/>
+      <w:r>
+        <w:rPr>
+          <w:color w:val="000000"/>
+          <w:sz w:val="24"/>
+          <w:szCs w:val="21"/>
+          <w:shd w:val="clear" w:color="auto" w:fill="FFFFFF"/>
+          <w:lang w:val="ru-RU"/>
+        </w:rPr>
+        <w:t>Mercurial</w:t>
+      </w:r>
+      <w:proofErr w:type="spellEnd"/>
+      <w:r>
+        <w:rPr>
+          <w:color w:val="000000"/>
+          <w:sz w:val="24"/>
+          <w:szCs w:val="21"/>
+          <w:shd w:val="clear" w:color="auto" w:fill="FFFFFF"/>
+          <w:lang w:val="ru-RU"/>
+        </w:rPr>
+        <w:t xml:space="preserve"> управляются при помощи утилиты командной строки</w:t>
       </w:r>
       <w:r>
         <w:rPr>
@@ -990,7 +1203,6 @@
           <w:sz w:val="28"/>
           <w:lang w:eastAsia="en-GB"/>
         </w:rPr>
-        <w:lastRenderedPageBreak/>
         <w:drawing>
           <wp:inline distT="0" distB="0" distL="0" distR="0" wp14:anchorId="675E67DF" wp14:editId="2BC3D2EB">
             <wp:extent cx="4598125" cy="3368480"/>
@@ -1009,7 +1221,7 @@
                     </pic:cNvPicPr>
                   </pic:nvPicPr>
                   <pic:blipFill>
-                    <a:blip r:embed="rId5">
+                    <a:blip r:embed="rId6">
                       <a:extLst>
                         <a:ext uri="{28A0092B-C50C-407E-A947-70E740481C1C}">
                           <a14:useLocalDpi xmlns:a14="http://schemas.microsoft.com/office/drawing/2010/main" val="0"/>
@@ -1063,6 +1275,7 @@
           <w:shd w:val="clear" w:color="auto" w:fill="FFFFFF"/>
           <w:lang w:val="ru-RU"/>
         </w:rPr>
+        <w:lastRenderedPageBreak/>
         <w:t xml:space="preserve">При работе с </w:t>
       </w:r>
       <w:r>
@@ -1123,12 +1336,9 @@
           <w:shd w:val="clear" w:color="auto" w:fill="FFFFFF"/>
           <w:lang w:val="ru-RU"/>
         </w:rPr>
-        <w:t>, живущий у них на компьютере:</w:t>
-      </w:r>
-    </w:p>
-    <w:p>
-      <w:pPr>
-        <w:jc w:val="center"/>
+        <w:t xml:space="preserve">, живущий у </w:t>
+      </w:r>
+      <w:r>
         <w:rPr>
           <w:i/>
           <w:iCs/>
@@ -1139,7 +1349,21 @@
           <w:shd w:val="clear" w:color="auto" w:fill="FFFFFF"/>
           <w:lang w:val="ru-RU"/>
         </w:rPr>
-      </w:pPr>
+        <w:t>него</w:t>
+      </w:r>
+      <w:r>
+        <w:rPr>
+          <w:i/>
+          <w:iCs/>
+          <w:color w:val="000000"/>
+          <w:sz w:val="24"/>
+          <w:szCs w:val="21"/>
+          <w:bdr w:val="none" w:sz="0" w:space="0" w:color="auto" w:frame="1"/>
+          <w:shd w:val="clear" w:color="auto" w:fill="FFFFFF"/>
+          <w:lang w:val="ru-RU"/>
+        </w:rPr>
+        <w:t xml:space="preserve"> на компьютере:</w:t>
+      </w:r>
       <w:r>
         <w:rPr>
           <w:color w:val="000000"/>
@@ -1173,7 +1397,7 @@
                     </pic:cNvPicPr>
                   </pic:nvPicPr>
                   <pic:blipFill>
-                    <a:blip r:embed="rId6">
+                    <a:blip r:embed="rId7">
                       <a:extLst>
                         <a:ext uri="{28A0092B-C50C-407E-A947-70E740481C1C}">
                           <a14:useLocalDpi xmlns:a14="http://schemas.microsoft.com/office/drawing/2010/main" val="0"/>
@@ -1219,8 +1443,6 @@
           <w:lang w:val="ru-RU"/>
         </w:rPr>
       </w:pPr>
-      <w:bookmarkStart w:id="0" w:name="_GoBack"/>
-      <w:bookmarkEnd w:id="0"/>
       <w:r>
         <w:rPr>
           <w:i/>
@@ -1231,7 +1453,6 @@
           <w:bdr w:val="none" w:sz="0" w:space="0" w:color="auto" w:frame="1"/>
           <w:shd w:val="clear" w:color="auto" w:fill="FFFFFF"/>
         </w:rPr>
-        <w:lastRenderedPageBreak/>
         <w:t>Mercurial</w:t>
       </w:r>
       <w:r>
@@ -1275,6 +1496,19 @@
         </w:rPr>
         <w:t xml:space="preserve"> и момент получения этого кода всеми остальными.</w:t>
       </w:r>
+      <w:r>
+        <w:rPr>
+          <w:i/>
+          <w:iCs/>
+          <w:color w:val="000000"/>
+          <w:sz w:val="24"/>
+          <w:szCs w:val="21"/>
+          <w:bdr w:val="none" w:sz="0" w:space="0" w:color="auto" w:frame="1"/>
+          <w:shd w:val="clear" w:color="auto" w:fill="FFFFFF"/>
+          <w:lang w:val="ru-RU"/>
+        </w:rPr>
+        <w:t xml:space="preserve"> </w:t>
+      </w:r>
     </w:p>
     <w:p>
       <w:pPr>
@@ -1329,7 +1563,32 @@
           <w:bdr w:val="single" w:sz="6" w:space="1" w:color="DDDDDD" w:frame="1"/>
           <w:shd w:val="clear" w:color="auto" w:fill="F9F9F9"/>
         </w:rPr>
-        <w:t>hg com</w:t>
+        <w:t>hg</w:t>
+      </w:r>
+      <w:r>
+        <w:rPr>
+          <w:rStyle w:val="HTMLCode"/>
+          <w:rFonts w:asciiTheme="minorHAnsi" w:eastAsiaTheme="majorEastAsia" w:hAnsiTheme="minorHAnsi"/>
+          <w:color w:val="000000"/>
+          <w:sz w:val="24"/>
+          <w:szCs w:val="21"/>
+          <w:bdr w:val="single" w:sz="6" w:space="1" w:color="DDDDDD" w:frame="1"/>
+          <w:shd w:val="clear" w:color="auto" w:fill="F9F9F9"/>
+          <w:lang w:val="ru-RU"/>
+        </w:rPr>
+        <w:t xml:space="preserve"> </w:t>
+      </w:r>
+      <w:r>
+        <w:rPr>
+          <w:rStyle w:val="HTMLCode"/>
+          <w:rFonts w:asciiTheme="minorHAnsi" w:eastAsiaTheme="majorEastAsia" w:hAnsiTheme="minorHAnsi"/>
+          <w:color w:val="000000"/>
+          <w:sz w:val="24"/>
+          <w:szCs w:val="21"/>
+          <w:bdr w:val="single" w:sz="6" w:space="1" w:color="DDDDDD" w:frame="1"/>
+          <w:shd w:val="clear" w:color="auto" w:fill="F9F9F9"/>
+        </w:rPr>
+        <w:t>com</w:t>
       </w:r>
       <w:r>
         <w:rPr>
@@ -1360,7 +1619,30 @@
           <w:bdr w:val="single" w:sz="6" w:space="1" w:color="DDDDDD" w:frame="1"/>
           <w:shd w:val="clear" w:color="auto" w:fill="F9F9F9"/>
         </w:rPr>
-        <w:t>hg commit</w:t>
+        <w:t>hg</w:t>
+      </w:r>
+      <w:r>
+        <w:rPr>
+          <w:rStyle w:val="HTMLCode"/>
+          <w:rFonts w:asciiTheme="minorHAnsi" w:eastAsiaTheme="majorEastAsia" w:hAnsiTheme="minorHAnsi"/>
+          <w:sz w:val="24"/>
+          <w:szCs w:val="21"/>
+          <w:bdr w:val="single" w:sz="6" w:space="1" w:color="DDDDDD" w:frame="1"/>
+          <w:shd w:val="clear" w:color="auto" w:fill="F9F9F9"/>
+          <w:lang w:val="ru-RU"/>
+        </w:rPr>
+        <w:t xml:space="preserve"> </w:t>
+      </w:r>
+      <w:r>
+        <w:rPr>
+          <w:rStyle w:val="HTMLCode"/>
+          <w:rFonts w:asciiTheme="minorHAnsi" w:eastAsiaTheme="majorEastAsia" w:hAnsiTheme="minorHAnsi"/>
+          <w:sz w:val="24"/>
+          <w:szCs w:val="21"/>
+          <w:bdr w:val="single" w:sz="6" w:space="1" w:color="DDDDDD" w:frame="1"/>
+          <w:shd w:val="clear" w:color="auto" w:fill="F9F9F9"/>
+        </w:rPr>
+        <w:t>commit</w:t>
       </w:r>
       <w:r>
         <w:rPr>
@@ -1392,7 +1674,32 @@
           <w:bdr w:val="single" w:sz="6" w:space="1" w:color="DDDDDD" w:frame="1"/>
           <w:shd w:val="clear" w:color="auto" w:fill="F9F9F9"/>
         </w:rPr>
-        <w:t>hg push</w:t>
+        <w:t>hg</w:t>
+      </w:r>
+      <w:r>
+        <w:rPr>
+          <w:rStyle w:val="HTMLCode"/>
+          <w:rFonts w:asciiTheme="minorHAnsi" w:eastAsiaTheme="majorEastAsia" w:hAnsiTheme="minorHAnsi"/>
+          <w:color w:val="000000"/>
+          <w:sz w:val="24"/>
+          <w:szCs w:val="21"/>
+          <w:bdr w:val="single" w:sz="6" w:space="1" w:color="DDDDDD" w:frame="1"/>
+          <w:shd w:val="clear" w:color="auto" w:fill="F9F9F9"/>
+          <w:lang w:val="ru-RU"/>
+        </w:rPr>
+        <w:t xml:space="preserve"> </w:t>
+      </w:r>
+      <w:r>
+        <w:rPr>
+          <w:rStyle w:val="HTMLCode"/>
+          <w:rFonts w:asciiTheme="minorHAnsi" w:eastAsiaTheme="majorEastAsia" w:hAnsiTheme="minorHAnsi"/>
+          <w:color w:val="000000"/>
+          <w:sz w:val="24"/>
+          <w:szCs w:val="21"/>
+          <w:bdr w:val="single" w:sz="6" w:space="1" w:color="DDDDDD" w:frame="1"/>
+          <w:shd w:val="clear" w:color="auto" w:fill="F9F9F9"/>
+        </w:rPr>
+        <w:t>push</w:t>
       </w:r>
       <w:r>
         <w:rPr>
@@ -1566,17 +1873,7 @@
           <w:shd w:val="clear" w:color="auto" w:fill="FFFFFF"/>
           <w:lang w:val="ru-RU"/>
         </w:rPr>
-        <w:t xml:space="preserve"> </w:t>
-      </w:r>
-      <w:r>
-        <w:rPr>
-          <w:color w:val="000000"/>
-          <w:sz w:val="24"/>
-          <w:szCs w:val="21"/>
-          <w:shd w:val="clear" w:color="auto" w:fill="FFFFFF"/>
-          <w:lang w:val="ru-RU"/>
-        </w:rPr>
-        <w:t>Subversion, по сути, система контроля изменений для</w:t>
+        <w:t xml:space="preserve"> Subversion, по сути, система контроля изменений для</w:t>
       </w:r>
       <w:r>
         <w:rPr>
@@ -1810,6 +2107,7 @@
           <w:szCs w:val="21"/>
           <w:bdr w:val="single" w:sz="6" w:space="1" w:color="DDDDDD" w:frame="1"/>
           <w:shd w:val="clear" w:color="auto" w:fill="F9F9F9"/>
+          <w:lang w:val="ru-RU"/>
         </w:rPr>
       </w:pPr>
       <w:proofErr w:type="spellStart"/>
@@ -1837,8 +2135,96 @@
           <w:szCs w:val="21"/>
           <w:bdr w:val="single" w:sz="6" w:space="1" w:color="DDDDDD" w:frame="1"/>
           <w:shd w:val="clear" w:color="auto" w:fill="F9F9F9"/>
-        </w:rPr>
-        <w:t xml:space="preserve"> apt-get install mercurial</w:t>
+          <w:lang w:val="ru-RU"/>
+        </w:rPr>
+        <w:t xml:space="preserve"> </w:t>
+      </w:r>
+      <w:r>
+        <w:rPr>
+          <w:rStyle w:val="HTMLCode"/>
+          <w:rFonts w:asciiTheme="minorHAnsi" w:eastAsiaTheme="majorEastAsia" w:hAnsiTheme="minorHAnsi"/>
+          <w:color w:val="000000"/>
+          <w:sz w:val="24"/>
+          <w:szCs w:val="21"/>
+          <w:bdr w:val="single" w:sz="6" w:space="1" w:color="DDDDDD" w:frame="1"/>
+          <w:shd w:val="clear" w:color="auto" w:fill="F9F9F9"/>
+        </w:rPr>
+        <w:t>apt</w:t>
+      </w:r>
+      <w:r>
+        <w:rPr>
+          <w:rStyle w:val="HTMLCode"/>
+          <w:rFonts w:asciiTheme="minorHAnsi" w:eastAsiaTheme="majorEastAsia" w:hAnsiTheme="minorHAnsi"/>
+          <w:color w:val="000000"/>
+          <w:sz w:val="24"/>
+          <w:szCs w:val="21"/>
+          <w:bdr w:val="single" w:sz="6" w:space="1" w:color="DDDDDD" w:frame="1"/>
+          <w:shd w:val="clear" w:color="auto" w:fill="F9F9F9"/>
+          <w:lang w:val="ru-RU"/>
+        </w:rPr>
+        <w:t>-</w:t>
+      </w:r>
+      <w:r>
+        <w:rPr>
+          <w:rStyle w:val="HTMLCode"/>
+          <w:rFonts w:asciiTheme="minorHAnsi" w:eastAsiaTheme="majorEastAsia" w:hAnsiTheme="minorHAnsi"/>
+          <w:color w:val="000000"/>
+          <w:sz w:val="24"/>
+          <w:szCs w:val="21"/>
+          <w:bdr w:val="single" w:sz="6" w:space="1" w:color="DDDDDD" w:frame="1"/>
+          <w:shd w:val="clear" w:color="auto" w:fill="F9F9F9"/>
+        </w:rPr>
+        <w:t>get</w:t>
+      </w:r>
+      <w:r>
+        <w:rPr>
+          <w:rStyle w:val="HTMLCode"/>
+          <w:rFonts w:asciiTheme="minorHAnsi" w:eastAsiaTheme="majorEastAsia" w:hAnsiTheme="minorHAnsi"/>
+          <w:color w:val="000000"/>
+          <w:sz w:val="24"/>
+          <w:szCs w:val="21"/>
+          <w:bdr w:val="single" w:sz="6" w:space="1" w:color="DDDDDD" w:frame="1"/>
+          <w:shd w:val="clear" w:color="auto" w:fill="F9F9F9"/>
+          <w:lang w:val="ru-RU"/>
+        </w:rPr>
+        <w:t xml:space="preserve"> </w:t>
+      </w:r>
+      <w:r>
+        <w:rPr>
+          <w:rStyle w:val="HTMLCode"/>
+          <w:rFonts w:asciiTheme="minorHAnsi" w:eastAsiaTheme="majorEastAsia" w:hAnsiTheme="minorHAnsi"/>
+          <w:color w:val="000000"/>
+          <w:sz w:val="24"/>
+          <w:szCs w:val="21"/>
+          <w:bdr w:val="single" w:sz="6" w:space="1" w:color="DDDDDD" w:frame="1"/>
+          <w:shd w:val="clear" w:color="auto" w:fill="F9F9F9"/>
+        </w:rPr>
+        <w:t>install</w:t>
+      </w:r>
+      <w:r>
+        <w:rPr>
+          <w:rStyle w:val="HTMLCode"/>
+          <w:rFonts w:asciiTheme="minorHAnsi" w:eastAsiaTheme="majorEastAsia" w:hAnsiTheme="minorHAnsi"/>
+          <w:color w:val="000000"/>
+          <w:sz w:val="24"/>
+          <w:szCs w:val="21"/>
+          <w:bdr w:val="single" w:sz="6" w:space="1" w:color="DDDDDD" w:frame="1"/>
+          <w:shd w:val="clear" w:color="auto" w:fill="F9F9F9"/>
+          <w:lang w:val="ru-RU"/>
+        </w:rPr>
+        <w:t xml:space="preserve"> </w:t>
+      </w:r>
+      <w:r>
+        <w:rPr>
+          <w:rStyle w:val="HTMLCode"/>
+          <w:rFonts w:asciiTheme="minorHAnsi" w:eastAsiaTheme="majorEastAsia" w:hAnsiTheme="minorHAnsi"/>
+          <w:color w:val="000000"/>
+          <w:sz w:val="24"/>
+          <w:szCs w:val="21"/>
+          <w:bdr w:val="single" w:sz="6" w:space="1" w:color="DDDDDD" w:frame="1"/>
+          <w:shd w:val="clear" w:color="auto" w:fill="F9F9F9"/>
+        </w:rPr>
+        <w:t>mercurial</w:t>
       </w:r>
     </w:p>
     <w:p>
@@ -1915,7 +2301,32 @@
           <w:bdr w:val="single" w:sz="6" w:space="1" w:color="DDDDDD" w:frame="1"/>
           <w:shd w:val="clear" w:color="auto" w:fill="F9F9F9"/>
         </w:rPr>
-        <w:t>hg help</w:t>
+        <w:t>hg</w:t>
+      </w:r>
+      <w:r>
+        <w:rPr>
+          <w:rStyle w:val="HTMLCode"/>
+          <w:rFonts w:asciiTheme="minorHAnsi" w:eastAsiaTheme="majorEastAsia" w:hAnsiTheme="minorHAnsi"/>
+          <w:color w:val="000000"/>
+          <w:sz w:val="24"/>
+          <w:szCs w:val="21"/>
+          <w:bdr w:val="single" w:sz="6" w:space="1" w:color="DDDDDD" w:frame="1"/>
+          <w:shd w:val="clear" w:color="auto" w:fill="F9F9F9"/>
+          <w:lang w:val="ru-RU"/>
+        </w:rPr>
+        <w:t xml:space="preserve"> </w:t>
+      </w:r>
+      <w:r>
+        <w:rPr>
+          <w:rStyle w:val="HTMLCode"/>
+          <w:rFonts w:asciiTheme="minorHAnsi" w:eastAsiaTheme="majorEastAsia" w:hAnsiTheme="minorHAnsi"/>
+          <w:color w:val="000000"/>
+          <w:sz w:val="24"/>
+          <w:szCs w:val="21"/>
+          <w:bdr w:val="single" w:sz="6" w:space="1" w:color="DDDDDD" w:frame="1"/>
+          <w:shd w:val="clear" w:color="auto" w:fill="F9F9F9"/>
+        </w:rPr>
+        <w:t>help</w:t>
       </w:r>
       <w:r>
         <w:rPr>
@@ -2150,10 +2561,10 @@
           <w:szCs w:val="21"/>
           <w:bdr w:val="single" w:sz="6" w:space="1" w:color="DDDDDD" w:frame="1"/>
           <w:shd w:val="clear" w:color="auto" w:fill="F9F9F9"/>
+          <w:lang w:val="ru-RU"/>
         </w:rPr>
         <w:t>.</w:t>
       </w:r>
-      <w:proofErr w:type="spellStart"/>
       <w:r>
         <w:rPr>
           <w:rStyle w:val="HTMLCode"/>
@@ -2165,7 +2576,6 @@
         </w:rPr>
         <w:t>hg</w:t>
       </w:r>
-      <w:proofErr w:type="spellEnd"/>
       <w:proofErr w:type="gramEnd"/>
       <w:r>
         <w:rPr>
@@ -2811,9 +3221,19 @@
           <w:shd w:val="clear" w:color="auto" w:fill="FFFFFF"/>
           <w:lang w:val="ru-RU"/>
         </w:rPr>
-        <w:t>репозиторий.</w:t>
+        <w:t>репозиторий</w:t>
       </w:r>
       <w:proofErr w:type="spellEnd"/>
+      <w:r>
+        <w:rPr>
+          <w:color w:val="000000"/>
+          <w:sz w:val="24"/>
+          <w:szCs w:val="21"/>
+          <w:shd w:val="clear" w:color="auto" w:fill="FFFFFF"/>
+          <w:lang w:val="ru-RU"/>
+        </w:rPr>
+        <w:t>.</w:t>
+      </w:r>
     </w:p>
     <w:p>
       <w:pPr>
@@ -3026,8 +3446,20 @@
           <w:szCs w:val="21"/>
           <w:bdr w:val="single" w:sz="6" w:space="1" w:color="DDDDDD" w:frame="1"/>
           <w:shd w:val="clear" w:color="auto" w:fill="F9F9F9"/>
-        </w:rPr>
-        <w:t>.hg</w:t>
+          <w:lang w:val="ru-RU"/>
+        </w:rPr>
+        <w:t>.</w:t>
+      </w:r>
+      <w:r>
+        <w:rPr>
+          <w:rStyle w:val="HTMLCode"/>
+          <w:rFonts w:asciiTheme="minorHAnsi" w:eastAsiaTheme="majorEastAsia" w:hAnsiTheme="minorHAnsi"/>
+          <w:sz w:val="24"/>
+          <w:szCs w:val="21"/>
+          <w:bdr w:val="single" w:sz="6" w:space="1" w:color="DDDDDD" w:frame="1"/>
+          <w:shd w:val="clear" w:color="auto" w:fill="F9F9F9"/>
+        </w:rPr>
+        <w:t>hg</w:t>
       </w:r>
       <w:proofErr w:type="gramEnd"/>
       <w:r>
@@ -3668,40 +4100,16 @@
           <w:lang w:val="ru-RU"/>
         </w:rPr>
       </w:pPr>
-      <w:proofErr w:type="spellStart"/>
-      <w:r>
-        <w:rPr>
-          <w:color w:val="000000"/>
-          <w:sz w:val="24"/>
-          <w:szCs w:val="21"/>
-          <w:shd w:val="clear" w:color="auto" w:fill="FFFFFF"/>
-          <w:lang w:val="ru-RU"/>
-        </w:rPr>
-        <w:t>Делаете</w:t>
-      </w:r>
-      <w:proofErr w:type="spellEnd"/>
-      <w:r>
-        <w:rPr>
-          <w:color w:val="000000"/>
-          <w:sz w:val="24"/>
-          <w:szCs w:val="21"/>
-          <w:shd w:val="clear" w:color="auto" w:fill="FFFFFF"/>
-          <w:lang w:val="ru-RU"/>
-        </w:rPr>
-        <w:t xml:space="preserve"> </w:t>
-      </w:r>
-      <w:proofErr w:type="spellStart"/>
-      <w:r>
-        <w:rPr>
-          <w:color w:val="000000"/>
-          <w:sz w:val="24"/>
-          <w:szCs w:val="21"/>
-          <w:shd w:val="clear" w:color="auto" w:fill="FFFFFF"/>
-          <w:lang w:val="ru-RU"/>
-        </w:rPr>
-        <w:t>изменения</w:t>
-      </w:r>
-      <w:proofErr w:type="spellEnd"/>
+      <w:r>
+        <w:rPr>
+          <w:color w:val="000000"/>
+          <w:sz w:val="24"/>
+          <w:szCs w:val="21"/>
+          <w:shd w:val="clear" w:color="auto" w:fill="FFFFFF"/>
+          <w:lang w:val="ru-RU"/>
+        </w:rPr>
+        <w:t>Делаете изменения</w:t>
+      </w:r>
     </w:p>
     <w:p>
       <w:pPr>
@@ -3718,84 +4126,16 @@
           <w:lang w:val="ru-RU"/>
         </w:rPr>
       </w:pPr>
-      <w:proofErr w:type="spellStart"/>
-      <w:r>
-        <w:rPr>
-          <w:color w:val="000000"/>
-          <w:sz w:val="24"/>
-          <w:szCs w:val="21"/>
-          <w:shd w:val="clear" w:color="auto" w:fill="FFFFFF"/>
-          <w:lang w:val="ru-RU"/>
-        </w:rPr>
-        <w:t>Оцениваете</w:t>
-      </w:r>
-      <w:proofErr w:type="spellEnd"/>
-      <w:r>
-        <w:rPr>
-          <w:color w:val="000000"/>
-          <w:sz w:val="24"/>
-          <w:szCs w:val="21"/>
-          <w:shd w:val="clear" w:color="auto" w:fill="FFFFFF"/>
-          <w:lang w:val="ru-RU"/>
-        </w:rPr>
-        <w:t xml:space="preserve">, </w:t>
-      </w:r>
-      <w:proofErr w:type="spellStart"/>
-      <w:r>
-        <w:rPr>
-          <w:color w:val="000000"/>
-          <w:sz w:val="24"/>
-          <w:szCs w:val="21"/>
-          <w:shd w:val="clear" w:color="auto" w:fill="FFFFFF"/>
-          <w:lang w:val="ru-RU"/>
-        </w:rPr>
-        <w:t>подходят</w:t>
-      </w:r>
-      <w:proofErr w:type="spellEnd"/>
-      <w:r>
-        <w:rPr>
-          <w:color w:val="000000"/>
-          <w:sz w:val="24"/>
-          <w:szCs w:val="21"/>
-          <w:shd w:val="clear" w:color="auto" w:fill="FFFFFF"/>
-          <w:lang w:val="ru-RU"/>
-        </w:rPr>
-        <w:t xml:space="preserve"> </w:t>
-      </w:r>
-      <w:proofErr w:type="spellStart"/>
-      <w:r>
-        <w:rPr>
-          <w:color w:val="000000"/>
-          <w:sz w:val="24"/>
-          <w:szCs w:val="21"/>
-          <w:shd w:val="clear" w:color="auto" w:fill="FFFFFF"/>
-          <w:lang w:val="ru-RU"/>
-        </w:rPr>
-        <w:t>ли</w:t>
-      </w:r>
-      <w:proofErr w:type="spellEnd"/>
-      <w:r>
-        <w:rPr>
-          <w:color w:val="000000"/>
-          <w:sz w:val="24"/>
-          <w:szCs w:val="21"/>
-          <w:shd w:val="clear" w:color="auto" w:fill="FFFFFF"/>
-          <w:lang w:val="ru-RU"/>
-        </w:rPr>
-        <w:t xml:space="preserve"> </w:t>
-      </w:r>
-      <w:proofErr w:type="spellStart"/>
-      <w:r>
-        <w:rPr>
-          <w:color w:val="000000"/>
-          <w:sz w:val="24"/>
-          <w:szCs w:val="21"/>
-          <w:shd w:val="clear" w:color="auto" w:fill="FFFFFF"/>
-          <w:lang w:val="ru-RU"/>
-        </w:rPr>
-        <w:t>они</w:t>
-      </w:r>
-      <w:proofErr w:type="spellEnd"/>
+      <w:r>
+        <w:rPr>
+          <w:color w:val="000000"/>
+          <w:sz w:val="24"/>
+          <w:szCs w:val="21"/>
+          <w:shd w:val="clear" w:color="auto" w:fill="FFFFFF"/>
+          <w:lang w:val="ru-RU"/>
+        </w:rPr>
+        <w:t>Оцениваете, подходят ли они</w:t>
+      </w:r>
     </w:p>
     <w:p>
       <w:pPr>
@@ -3811,93 +4151,15 @@
           <w:lang w:val="ru-RU"/>
         </w:rPr>
       </w:pPr>
-      <w:proofErr w:type="spellStart"/>
-      <w:r>
-        <w:rPr>
-          <w:color w:val="000000"/>
-          <w:sz w:val="24"/>
-          <w:szCs w:val="21"/>
-          <w:shd w:val="clear" w:color="auto" w:fill="FFFFFF"/>
-          <w:lang w:val="ru-RU"/>
-        </w:rPr>
-        <w:t>Если</w:t>
-      </w:r>
-      <w:proofErr w:type="spellEnd"/>
-      <w:r>
-        <w:rPr>
-          <w:color w:val="000000"/>
-          <w:sz w:val="24"/>
-          <w:szCs w:val="21"/>
-          <w:shd w:val="clear" w:color="auto" w:fill="FFFFFF"/>
-          <w:lang w:val="ru-RU"/>
-        </w:rPr>
-        <w:t xml:space="preserve"> </w:t>
-      </w:r>
-      <w:proofErr w:type="spellStart"/>
-      <w:r>
-        <w:rPr>
-          <w:color w:val="000000"/>
-          <w:sz w:val="24"/>
-          <w:szCs w:val="21"/>
-          <w:shd w:val="clear" w:color="auto" w:fill="FFFFFF"/>
-          <w:lang w:val="ru-RU"/>
-        </w:rPr>
-        <w:t>подходят</w:t>
-      </w:r>
-      <w:proofErr w:type="spellEnd"/>
-      <w:r>
-        <w:rPr>
-          <w:color w:val="000000"/>
-          <w:sz w:val="24"/>
-          <w:szCs w:val="21"/>
-          <w:shd w:val="clear" w:color="auto" w:fill="FFFFFF"/>
-          <w:lang w:val="ru-RU"/>
-        </w:rPr>
-        <w:t xml:space="preserve">, </w:t>
-      </w:r>
-      <w:proofErr w:type="spellStart"/>
-      <w:r>
-        <w:rPr>
-          <w:color w:val="000000"/>
-          <w:sz w:val="24"/>
-          <w:szCs w:val="21"/>
-          <w:shd w:val="clear" w:color="auto" w:fill="FFFFFF"/>
-          <w:lang w:val="ru-RU"/>
-        </w:rPr>
-        <w:t>то</w:t>
-      </w:r>
-      <w:proofErr w:type="spellEnd"/>
-      <w:r>
-        <w:rPr>
-          <w:color w:val="000000"/>
-          <w:sz w:val="24"/>
-          <w:szCs w:val="21"/>
-          <w:shd w:val="clear" w:color="auto" w:fill="FFFFFF"/>
-          <w:lang w:val="ru-RU"/>
-        </w:rPr>
-        <w:t xml:space="preserve"> </w:t>
-      </w:r>
-      <w:proofErr w:type="spellStart"/>
-      <w:r>
-        <w:rPr>
-          <w:color w:val="000000"/>
-          <w:sz w:val="24"/>
-          <w:szCs w:val="21"/>
-          <w:shd w:val="clear" w:color="auto" w:fill="FFFFFF"/>
-          <w:lang w:val="ru-RU"/>
-        </w:rPr>
-        <w:t>выполняете</w:t>
-      </w:r>
-      <w:proofErr w:type="spellEnd"/>
-      <w:r>
-        <w:rPr>
-          <w:color w:val="000000"/>
-          <w:sz w:val="24"/>
-          <w:szCs w:val="21"/>
-          <w:shd w:val="clear" w:color="auto" w:fill="FFFFFF"/>
-          <w:lang w:val="ru-RU"/>
-        </w:rPr>
-        <w:t> </w:t>
+      <w:r>
+        <w:rPr>
+          <w:color w:val="000000"/>
+          <w:sz w:val="24"/>
+          <w:szCs w:val="21"/>
+          <w:shd w:val="clear" w:color="auto" w:fill="FFFFFF"/>
+          <w:lang w:val="ru-RU"/>
+        </w:rPr>
+        <w:t>Если подходят, то выполняете </w:t>
       </w:r>
       <w:r>
         <w:rPr>
@@ -4600,16 +4862,7 @@
           <w:shd w:val="clear" w:color="auto" w:fill="FFFFFF"/>
           <w:lang w:val="ru-RU"/>
         </w:rPr>
-        <w:t xml:space="preserve">команда </w:t>
-      </w:r>
-      <w:r>
-        <w:rPr>
-          <w:sz w:val="24"/>
-          <w:szCs w:val="24"/>
-          <w:shd w:val="clear" w:color="auto" w:fill="FFFFFF"/>
-          <w:lang w:val="ru-RU"/>
-        </w:rPr>
-        <w:t xml:space="preserve"> </w:t>
+        <w:t xml:space="preserve">команда  </w:t>
       </w:r>
       <w:r>
         <w:rPr>
@@ -4956,17 +5209,7 @@
           <w:shd w:val="clear" w:color="auto" w:fill="FFFFFF"/>
           <w:lang w:val="ru-RU"/>
         </w:rPr>
-        <w:t>(pull) все наборы изменений из другого хранилища в текущий. Заметьте, именно из другого хранилища</w:t>
-      </w:r>
-      <w:r>
-        <w:rPr>
-          <w:color w:val="000000"/>
-          <w:sz w:val="24"/>
-          <w:szCs w:val="24"/>
-          <w:shd w:val="clear" w:color="auto" w:fill="FFFFFF"/>
-          <w:lang w:val="ru-RU"/>
-        </w:rPr>
-        <w:t>.</w:t>
+        <w:t>(pull) все наборы изменений из другого хранилища в текущий. Заметьте, именно из другого хранилища.</w:t>
       </w:r>
     </w:p>
     <w:p>
@@ -5779,7 +6022,20 @@
           <w:bdr w:val="single" w:sz="6" w:space="1" w:color="DDDDDD" w:frame="1"/>
           <w:shd w:val="clear" w:color="auto" w:fill="F9F9F9"/>
         </w:rPr>
-        <w:t xml:space="preserve">hg </w:t>
+        <w:t>hg</w:t>
+      </w:r>
+      <w:r>
+        <w:rPr>
+          <w:rStyle w:val="HTMLCode"/>
+          <w:rFonts w:asciiTheme="minorHAnsi" w:eastAsiaTheme="majorEastAsia" w:hAnsiTheme="minorHAnsi"/>
+          <w:color w:val="000000"/>
+          <w:sz w:val="24"/>
+          <w:szCs w:val="24"/>
+          <w:bdr w:val="single" w:sz="6" w:space="1" w:color="DDDDDD" w:frame="1"/>
+          <w:shd w:val="clear" w:color="auto" w:fill="F9F9F9"/>
+          <w:lang w:val="ru-RU"/>
+        </w:rPr>
+        <w:t xml:space="preserve"> </w:t>
       </w:r>
       <w:proofErr w:type="spellStart"/>
       <w:r>
@@ -5823,7 +6079,32 @@
           <w:bdr w:val="single" w:sz="6" w:space="1" w:color="DDDDDD" w:frame="1"/>
           <w:shd w:val="clear" w:color="auto" w:fill="F9F9F9"/>
         </w:rPr>
-        <w:t>hg serve</w:t>
+        <w:t>hg</w:t>
+      </w:r>
+      <w:r>
+        <w:rPr>
+          <w:rStyle w:val="HTMLCode"/>
+          <w:rFonts w:asciiTheme="minorHAnsi" w:eastAsiaTheme="majorEastAsia" w:hAnsiTheme="minorHAnsi"/>
+          <w:color w:val="000000"/>
+          <w:sz w:val="24"/>
+          <w:szCs w:val="24"/>
+          <w:bdr w:val="single" w:sz="6" w:space="1" w:color="DDDDDD" w:frame="1"/>
+          <w:shd w:val="clear" w:color="auto" w:fill="F9F9F9"/>
+          <w:lang w:val="ru-RU"/>
+        </w:rPr>
+        <w:t xml:space="preserve"> </w:t>
+      </w:r>
+      <w:r>
+        <w:rPr>
+          <w:rStyle w:val="HTMLCode"/>
+          <w:rFonts w:asciiTheme="minorHAnsi" w:eastAsiaTheme="majorEastAsia" w:hAnsiTheme="minorHAnsi"/>
+          <w:color w:val="000000"/>
+          <w:sz w:val="24"/>
+          <w:szCs w:val="24"/>
+          <w:bdr w:val="single" w:sz="6" w:space="1" w:color="DDDDDD" w:frame="1"/>
+          <w:shd w:val="clear" w:color="auto" w:fill="F9F9F9"/>
+        </w:rPr>
+        <w:t>serve</w:t>
       </w:r>
       <w:r>
         <w:rPr>
@@ -5955,11 +6236,13 @@
       <w:pPr>
         <w:rPr>
           <w:sz w:val="24"/>
-        </w:rPr>
-      </w:pPr>
-      <w:r>
-        <w:rPr>
-          <w:sz w:val="24"/>
+          <w:lang w:val="ru-RU"/>
+        </w:rPr>
+      </w:pPr>
+      <w:r>
+        <w:rPr>
+          <w:sz w:val="24"/>
+          <w:lang w:val="ru-RU"/>
         </w:rPr>
         <w:br w:type="page"/>
       </w:r>
@@ -5967,26 +6250,30 @@
     <w:p>
       <w:pPr>
         <w:pStyle w:val="Heading2"/>
-        <w:rPr>
-          <w:lang w:val="ru-RU"/>
-        </w:rPr>
-      </w:pPr>
-      <w:r>
-        <w:rPr>
-          <w:lang w:val="ru-RU"/>
-        </w:rPr>
+      </w:pPr>
+      <w:proofErr w:type="spellStart"/>
+      <w:r>
         <w:lastRenderedPageBreak/>
-        <w:t xml:space="preserve">Краткие основы </w:t>
+        <w:t>Краткие</w:t>
+      </w:r>
+      <w:proofErr w:type="spellEnd"/>
+      <w:r>
+        <w:t xml:space="preserve"> </w:t>
       </w:r>
       <w:proofErr w:type="spellStart"/>
       <w:r>
+        <w:t>основы</w:t>
+      </w:r>
+      <w:proofErr w:type="spellEnd"/>
+      <w:r>
+        <w:t xml:space="preserve"> </w:t>
+      </w:r>
+      <w:proofErr w:type="spellStart"/>
+      <w:r>
         <w:t>tcl</w:t>
       </w:r>
       <w:proofErr w:type="spellEnd"/>
       <w:r>
-        <w:rPr>
-          <w:lang w:val="ru-RU"/>
-        </w:rPr>
         <w:t>.</w:t>
       </w:r>
     </w:p>
@@ -6043,15 +6330,15 @@
         </w:rPr>
         <w:t xml:space="preserve">, её не нужно </w:t>
       </w:r>
-      <w:proofErr w:type="spellStart"/>
-      <w:r>
-        <w:rPr>
-          <w:sz w:val="24"/>
-          <w:lang w:val="ru-RU"/>
-        </w:rPr>
-        <w:t>компиллировать</w:t>
-      </w:r>
-      <w:proofErr w:type="spellEnd"/>
+      <w:r>
+        <w:rPr>
+          <w:sz w:val="24"/>
+          <w:lang w:val="ru-RU"/>
+        </w:rPr>
+        <w:t>компилировать</w:t>
+      </w:r>
+      <w:bookmarkStart w:id="0" w:name="_GoBack"/>
+      <w:bookmarkEnd w:id="0"/>
       <w:r>
         <w:rPr>
           <w:sz w:val="24"/>
@@ -7665,14 +7952,7 @@
                 <w:sz w:val="24"/>
                 <w:lang w:val="ru-RU"/>
               </w:rPr>
-              <w:t xml:space="preserve">Убрать ненужные символы </w:t>
-            </w:r>
-            <w:r>
-              <w:rPr>
-                <w:sz w:val="24"/>
-                <w:lang w:val="ru-RU"/>
-              </w:rPr>
-              <w:t>слева</w:t>
+              <w:t>Убрать ненужные символы слева</w:t>
             </w:r>
           </w:p>
         </w:tc>
@@ -7721,14 +8001,7 @@
                 <w:sz w:val="24"/>
                 <w:lang w:val="ru-RU"/>
               </w:rPr>
-              <w:t xml:space="preserve">Убрать ненужные символы </w:t>
-            </w:r>
-            <w:r>
-              <w:rPr>
-                <w:sz w:val="24"/>
-                <w:lang w:val="ru-RU"/>
-              </w:rPr>
-              <w:t>с двух сторон</w:t>
+              <w:t>Убрать ненужные символы с двух сторон</w:t>
             </w:r>
           </w:p>
         </w:tc>
@@ -7870,26 +8143,17 @@
     </w:p>
     <w:p>
       <w:pPr>
-        <w:rPr>
-          <w:sz w:val="24"/>
-          <w:lang w:val="ru-RU"/>
-        </w:rPr>
-      </w:pPr>
-      <w:r>
-        <w:rPr>
-          <w:b/>
-          <w:sz w:val="24"/>
+        <w:pStyle w:val="Heading1"/>
+        <w:rPr>
+          <w:lang w:val="ru-RU"/>
+        </w:rPr>
+      </w:pPr>
+      <w:r>
+        <w:rPr>
           <w:lang w:val="ru-RU"/>
         </w:rPr>
         <w:lastRenderedPageBreak/>
-        <w:t>Задание</w:t>
-      </w:r>
-      <w:r>
-        <w:rPr>
-          <w:sz w:val="24"/>
-          <w:lang w:val="ru-RU"/>
-        </w:rPr>
-        <w:t xml:space="preserve">: </w:t>
+        <w:t xml:space="preserve">Задание: </w:t>
       </w:r>
     </w:p>
     <w:p>
@@ -8112,28 +8376,7 @@
           <w:sz w:val="24"/>
           <w:lang w:val="ru-RU"/>
         </w:rPr>
-        <w:t>.</w:t>
-      </w:r>
-      <w:r>
-        <w:rPr>
-          <w:sz w:val="24"/>
-          <w:lang w:val="ru-RU"/>
-        </w:rPr>
-        <w:t xml:space="preserve"> </w:t>
-      </w:r>
-      <w:r>
-        <w:rPr>
-          <w:sz w:val="24"/>
-          <w:lang w:val="ru-RU"/>
-        </w:rPr>
-        <w:t xml:space="preserve">Используйте </w:t>
-      </w:r>
-      <w:r>
-        <w:rPr>
-          <w:sz w:val="24"/>
-          <w:lang w:val="ru-RU"/>
-        </w:rPr>
-        <w:t>в качестве имени файла свою имя и фамилию (</w:t>
+        <w:t>. Используйте в качестве имени файла свою имя и фамилию (</w:t>
       </w:r>
       <w:r>
         <w:rPr>
@@ -9003,7 +9246,30 @@
           <w:bdr w:val="single" w:sz="6" w:space="1" w:color="DDDDDD" w:frame="1"/>
           <w:shd w:val="clear" w:color="auto" w:fill="F9F9F9"/>
         </w:rPr>
-        <w:t>hg serve</w:t>
+        <w:t>hg</w:t>
+      </w:r>
+      <w:r>
+        <w:rPr>
+          <w:rStyle w:val="HTMLCode"/>
+          <w:rFonts w:asciiTheme="minorHAnsi" w:eastAsiaTheme="majorEastAsia" w:hAnsiTheme="minorHAnsi"/>
+          <w:sz w:val="24"/>
+          <w:szCs w:val="21"/>
+          <w:bdr w:val="single" w:sz="6" w:space="1" w:color="DDDDDD" w:frame="1"/>
+          <w:shd w:val="clear" w:color="auto" w:fill="F9F9F9"/>
+          <w:lang w:val="ru-RU"/>
+        </w:rPr>
+        <w:t xml:space="preserve"> </w:t>
+      </w:r>
+      <w:r>
+        <w:rPr>
+          <w:rStyle w:val="HTMLCode"/>
+          <w:rFonts w:asciiTheme="minorHAnsi" w:eastAsiaTheme="majorEastAsia" w:hAnsiTheme="minorHAnsi"/>
+          <w:sz w:val="24"/>
+          <w:szCs w:val="21"/>
+          <w:bdr w:val="single" w:sz="6" w:space="1" w:color="DDDDDD" w:frame="1"/>
+          <w:shd w:val="clear" w:color="auto" w:fill="F9F9F9"/>
+        </w:rPr>
+        <w:t>serve</w:t>
       </w:r>
       <w:r>
         <w:rPr>
@@ -9441,6 +9707,119 @@
     </w:lvl>
   </w:abstractNum>
   <w:abstractNum w:abstractNumId="4" w15:restartNumberingAfterBreak="0">
+    <w:nsid w:val="2D913CDC"/>
+    <w:multiLevelType w:val="hybridMultilevel"/>
+    <w:tmpl w:val="E5487EEA"/>
+    <w:lvl w:ilvl="0" w:tplc="08090001">
+      <w:start w:val="1"/>
+      <w:numFmt w:val="bullet"/>
+      <w:lvlText w:val=""/>
+      <w:lvlJc w:val="left"/>
+      <w:pPr>
+        <w:ind w:left="720" w:hanging="360"/>
+      </w:pPr>
+      <w:rPr>
+        <w:rFonts w:ascii="Symbol" w:hAnsi="Symbol" w:hint="default"/>
+      </w:rPr>
+    </w:lvl>
+    <w:lvl w:ilvl="1" w:tplc="08090003" w:tentative="1">
+      <w:start w:val="1"/>
+      <w:numFmt w:val="bullet"/>
+      <w:lvlText w:val="o"/>
+      <w:lvlJc w:val="left"/>
+      <w:pPr>
+        <w:ind w:left="1440" w:hanging="360"/>
+      </w:pPr>
+      <w:rPr>
+        <w:rFonts w:ascii="Courier New" w:hAnsi="Courier New" w:cs="Courier New" w:hint="default"/>
+      </w:rPr>
+    </w:lvl>
+    <w:lvl w:ilvl="2" w:tplc="08090005" w:tentative="1">
+      <w:start w:val="1"/>
+      <w:numFmt w:val="bullet"/>
+      <w:lvlText w:val=""/>
+      <w:lvlJc w:val="left"/>
+      <w:pPr>
+        <w:ind w:left="2160" w:hanging="360"/>
+      </w:pPr>
+      <w:rPr>
+        <w:rFonts w:ascii="Wingdings" w:hAnsi="Wingdings" w:hint="default"/>
+      </w:rPr>
+    </w:lvl>
+    <w:lvl w:ilvl="3" w:tplc="08090001" w:tentative="1">
+      <w:start w:val="1"/>
+      <w:numFmt w:val="bullet"/>
+      <w:lvlText w:val=""/>
+      <w:lvlJc w:val="left"/>
+      <w:pPr>
+        <w:ind w:left="2880" w:hanging="360"/>
+      </w:pPr>
+      <w:rPr>
+        <w:rFonts w:ascii="Symbol" w:hAnsi="Symbol" w:hint="default"/>
+      </w:rPr>
+    </w:lvl>
+    <w:lvl w:ilvl="4" w:tplc="08090003" w:tentative="1">
+      <w:start w:val="1"/>
+      <w:numFmt w:val="bullet"/>
+      <w:lvlText w:val="o"/>
+      <w:lvlJc w:val="left"/>
+      <w:pPr>
+        <w:ind w:left="3600" w:hanging="360"/>
+      </w:pPr>
+      <w:rPr>
+        <w:rFonts w:ascii="Courier New" w:hAnsi="Courier New" w:cs="Courier New" w:hint="default"/>
+      </w:rPr>
+    </w:lvl>
+    <w:lvl w:ilvl="5" w:tplc="08090005" w:tentative="1">
+      <w:start w:val="1"/>
+      <w:numFmt w:val="bullet"/>
+      <w:lvlText w:val=""/>
+      <w:lvlJc w:val="left"/>
+      <w:pPr>
+        <w:ind w:left="4320" w:hanging="360"/>
+      </w:pPr>
+      <w:rPr>
+        <w:rFonts w:ascii="Wingdings" w:hAnsi="Wingdings" w:hint="default"/>
+      </w:rPr>
+    </w:lvl>
+    <w:lvl w:ilvl="6" w:tplc="08090001" w:tentative="1">
+      <w:start w:val="1"/>
+      <w:numFmt w:val="bullet"/>
+      <w:lvlText w:val=""/>
+      <w:lvlJc w:val="left"/>
+      <w:pPr>
+        <w:ind w:left="5040" w:hanging="360"/>
+      </w:pPr>
+      <w:rPr>
+        <w:rFonts w:ascii="Symbol" w:hAnsi="Symbol" w:hint="default"/>
+      </w:rPr>
+    </w:lvl>
+    <w:lvl w:ilvl="7" w:tplc="08090003" w:tentative="1">
+      <w:start w:val="1"/>
+      <w:numFmt w:val="bullet"/>
+      <w:lvlText w:val="o"/>
+      <w:lvlJc w:val="left"/>
+      <w:pPr>
+        <w:ind w:left="5760" w:hanging="360"/>
+      </w:pPr>
+      <w:rPr>
+        <w:rFonts w:ascii="Courier New" w:hAnsi="Courier New" w:cs="Courier New" w:hint="default"/>
+      </w:rPr>
+    </w:lvl>
+    <w:lvl w:ilvl="8" w:tplc="08090005" w:tentative="1">
+      <w:start w:val="1"/>
+      <w:numFmt w:val="bullet"/>
+      <w:lvlText w:val=""/>
+      <w:lvlJc w:val="left"/>
+      <w:pPr>
+        <w:ind w:left="6480" w:hanging="360"/>
+      </w:pPr>
+      <w:rPr>
+        <w:rFonts w:ascii="Wingdings" w:hAnsi="Wingdings" w:hint="default"/>
+      </w:rPr>
+    </w:lvl>
+  </w:abstractNum>
+  <w:abstractNum w:abstractNumId="5" w15:restartNumberingAfterBreak="0">
     <w:nsid w:val="33910BC2"/>
     <w:multiLevelType w:val="multilevel"/>
     <w:tmpl w:val="0809001F"/>
@@ -9526,7 +9905,7 @@
       </w:pPr>
     </w:lvl>
   </w:abstractNum>
-  <w:abstractNum w:abstractNumId="5" w15:restartNumberingAfterBreak="0">
+  <w:abstractNum w:abstractNumId="6" w15:restartNumberingAfterBreak="0">
     <w:nsid w:val="34C4723E"/>
     <w:multiLevelType w:val="multilevel"/>
     <w:tmpl w:val="EF5E9D14"/>
@@ -9675,7 +10054,7 @@
       </w:rPr>
     </w:lvl>
   </w:abstractNum>
-  <w:abstractNum w:abstractNumId="6" w15:restartNumberingAfterBreak="0">
+  <w:abstractNum w:abstractNumId="7" w15:restartNumberingAfterBreak="0">
     <w:nsid w:val="35A07D45"/>
     <w:multiLevelType w:val="multilevel"/>
     <w:tmpl w:val="0809001D"/>
@@ -9761,7 +10140,120 @@
       </w:pPr>
     </w:lvl>
   </w:abstractNum>
-  <w:abstractNum w:abstractNumId="7" w15:restartNumberingAfterBreak="0">
+  <w:abstractNum w:abstractNumId="8" w15:restartNumberingAfterBreak="0">
+    <w:nsid w:val="39B0674F"/>
+    <w:multiLevelType w:val="hybridMultilevel"/>
+    <w:tmpl w:val="03926012"/>
+    <w:lvl w:ilvl="0" w:tplc="08090001">
+      <w:start w:val="1"/>
+      <w:numFmt w:val="bullet"/>
+      <w:lvlText w:val=""/>
+      <w:lvlJc w:val="left"/>
+      <w:pPr>
+        <w:ind w:left="960" w:hanging="360"/>
+      </w:pPr>
+      <w:rPr>
+        <w:rFonts w:ascii="Symbol" w:hAnsi="Symbol" w:hint="default"/>
+      </w:rPr>
+    </w:lvl>
+    <w:lvl w:ilvl="1" w:tplc="08090003" w:tentative="1">
+      <w:start w:val="1"/>
+      <w:numFmt w:val="bullet"/>
+      <w:lvlText w:val="o"/>
+      <w:lvlJc w:val="left"/>
+      <w:pPr>
+        <w:ind w:left="1680" w:hanging="360"/>
+      </w:pPr>
+      <w:rPr>
+        <w:rFonts w:ascii="Courier New" w:hAnsi="Courier New" w:cs="Courier New" w:hint="default"/>
+      </w:rPr>
+    </w:lvl>
+    <w:lvl w:ilvl="2" w:tplc="08090005" w:tentative="1">
+      <w:start w:val="1"/>
+      <w:numFmt w:val="bullet"/>
+      <w:lvlText w:val=""/>
+      <w:lvlJc w:val="left"/>
+      <w:pPr>
+        <w:ind w:left="2400" w:hanging="360"/>
+      </w:pPr>
+      <w:rPr>
+        <w:rFonts w:ascii="Wingdings" w:hAnsi="Wingdings" w:hint="default"/>
+      </w:rPr>
+    </w:lvl>
+    <w:lvl w:ilvl="3" w:tplc="08090001" w:tentative="1">
+      <w:start w:val="1"/>
+      <w:numFmt w:val="bullet"/>
+      <w:lvlText w:val=""/>
+      <w:lvlJc w:val="left"/>
+      <w:pPr>
+        <w:ind w:left="3120" w:hanging="360"/>
+      </w:pPr>
+      <w:rPr>
+        <w:rFonts w:ascii="Symbol" w:hAnsi="Symbol" w:hint="default"/>
+      </w:rPr>
+    </w:lvl>
+    <w:lvl w:ilvl="4" w:tplc="08090003" w:tentative="1">
+      <w:start w:val="1"/>
+      <w:numFmt w:val="bullet"/>
+      <w:lvlText w:val="o"/>
+      <w:lvlJc w:val="left"/>
+      <w:pPr>
+        <w:ind w:left="3840" w:hanging="360"/>
+      </w:pPr>
+      <w:rPr>
+        <w:rFonts w:ascii="Courier New" w:hAnsi="Courier New" w:cs="Courier New" w:hint="default"/>
+      </w:rPr>
+    </w:lvl>
+    <w:lvl w:ilvl="5" w:tplc="08090005" w:tentative="1">
+      <w:start w:val="1"/>
+      <w:numFmt w:val="bullet"/>
+      <w:lvlText w:val=""/>
+      <w:lvlJc w:val="left"/>
+      <w:pPr>
+        <w:ind w:left="4560" w:hanging="360"/>
+      </w:pPr>
+      <w:rPr>
+        <w:rFonts w:ascii="Wingdings" w:hAnsi="Wingdings" w:hint="default"/>
+      </w:rPr>
+    </w:lvl>
+    <w:lvl w:ilvl="6" w:tplc="08090001" w:tentative="1">
+      <w:start w:val="1"/>
+      <w:numFmt w:val="bullet"/>
+      <w:lvlText w:val=""/>
+      <w:lvlJc w:val="left"/>
+      <w:pPr>
+        <w:ind w:left="5280" w:hanging="360"/>
+      </w:pPr>
+      <w:rPr>
+        <w:rFonts w:ascii="Symbol" w:hAnsi="Symbol" w:hint="default"/>
+      </w:rPr>
+    </w:lvl>
+    <w:lvl w:ilvl="7" w:tplc="08090003" w:tentative="1">
+      <w:start w:val="1"/>
+      <w:numFmt w:val="bullet"/>
+      <w:lvlText w:val="o"/>
+      <w:lvlJc w:val="left"/>
+      <w:pPr>
+        <w:ind w:left="6000" w:hanging="360"/>
+      </w:pPr>
+      <w:rPr>
+        <w:rFonts w:ascii="Courier New" w:hAnsi="Courier New" w:cs="Courier New" w:hint="default"/>
+      </w:rPr>
+    </w:lvl>
+    <w:lvl w:ilvl="8" w:tplc="08090005" w:tentative="1">
+      <w:start w:val="1"/>
+      <w:numFmt w:val="bullet"/>
+      <w:lvlText w:val=""/>
+      <w:lvlJc w:val="left"/>
+      <w:pPr>
+        <w:ind w:left="6720" w:hanging="360"/>
+      </w:pPr>
+      <w:rPr>
+        <w:rFonts w:ascii="Wingdings" w:hAnsi="Wingdings" w:hint="default"/>
+      </w:rPr>
+    </w:lvl>
+  </w:abstractNum>
+  <w:abstractNum w:abstractNumId="9" w15:restartNumberingAfterBreak="0">
     <w:nsid w:val="4104061F"/>
     <w:multiLevelType w:val="multilevel"/>
     <w:tmpl w:val="0809001F"/>
@@ -9847,7 +10339,7 @@
       </w:pPr>
     </w:lvl>
   </w:abstractNum>
-  <w:abstractNum w:abstractNumId="8" w15:restartNumberingAfterBreak="0">
+  <w:abstractNum w:abstractNumId="10" w15:restartNumberingAfterBreak="0">
     <w:nsid w:val="4307233A"/>
     <w:multiLevelType w:val="hybridMultilevel"/>
     <w:tmpl w:val="8AD22650"/>
@@ -9936,7 +10428,7 @@
       </w:pPr>
     </w:lvl>
   </w:abstractNum>
-  <w:abstractNum w:abstractNumId="9" w15:restartNumberingAfterBreak="0">
+  <w:abstractNum w:abstractNumId="11" w15:restartNumberingAfterBreak="0">
     <w:nsid w:val="5B325E9D"/>
     <w:multiLevelType w:val="hybridMultilevel"/>
     <w:tmpl w:val="F03813CE"/>
@@ -10049,7 +10541,7 @@
       </w:rPr>
     </w:lvl>
   </w:abstractNum>
-  <w:abstractNum w:abstractNumId="10" w15:restartNumberingAfterBreak="0">
+  <w:abstractNum w:abstractNumId="12" w15:restartNumberingAfterBreak="0">
     <w:nsid w:val="6F403BF4"/>
     <w:multiLevelType w:val="multilevel"/>
     <w:tmpl w:val="625013B0"/>
@@ -10194,7 +10686,7 @@
       </w:rPr>
     </w:lvl>
   </w:abstractNum>
-  <w:abstractNum w:abstractNumId="11" w15:restartNumberingAfterBreak="0">
+  <w:abstractNum w:abstractNumId="13" w15:restartNumberingAfterBreak="0">
     <w:nsid w:val="6FD17E42"/>
     <w:multiLevelType w:val="hybridMultilevel"/>
     <w:tmpl w:val="D2A8ECCE"/>
@@ -10283,7 +10775,7 @@
       </w:pPr>
     </w:lvl>
   </w:abstractNum>
-  <w:abstractNum w:abstractNumId="12" w15:restartNumberingAfterBreak="0">
+  <w:abstractNum w:abstractNumId="14" w15:restartNumberingAfterBreak="0">
     <w:nsid w:val="7157580A"/>
     <w:multiLevelType w:val="multilevel"/>
     <w:tmpl w:val="0809001F"/>
@@ -10370,10 +10862,10 @@
     </w:lvl>
   </w:abstractNum>
   <w:num w:numId="1">
-    <w:abstractNumId w:val="10"/>
+    <w:abstractNumId w:val="12"/>
   </w:num>
   <w:num w:numId="2">
-    <w:abstractNumId w:val="5"/>
+    <w:abstractNumId w:val="6"/>
   </w:num>
   <w:num w:numId="3">
     <w:abstractNumId w:val="0"/>
@@ -10382,31 +10874,37 @@
     <w:abstractNumId w:val="3"/>
   </w:num>
   <w:num w:numId="5">
-    <w:abstractNumId w:val="9"/>
+    <w:abstractNumId w:val="11"/>
   </w:num>
   <w:num w:numId="6">
-    <w:abstractNumId w:val="6"/>
+    <w:abstractNumId w:val="7"/>
   </w:num>
   <w:num w:numId="7">
-    <w:abstractNumId w:val="4"/>
+    <w:abstractNumId w:val="5"/>
   </w:num>
   <w:num w:numId="8">
     <w:abstractNumId w:val="2"/>
   </w:num>
   <w:num w:numId="9">
-    <w:abstractNumId w:val="8"/>
+    <w:abstractNumId w:val="10"/>
   </w:num>
   <w:num w:numId="10">
     <w:abstractNumId w:val="1"/>
   </w:num>
   <w:num w:numId="11">
-    <w:abstractNumId w:val="12"/>
+    <w:abstractNumId w:val="14"/>
   </w:num>
   <w:num w:numId="12">
-    <w:abstractNumId w:val="7"/>
+    <w:abstractNumId w:val="9"/>
   </w:num>
   <w:num w:numId="13">
-    <w:abstractNumId w:val="11"/>
+    <w:abstractNumId w:val="13"/>
+  </w:num>
+  <w:num w:numId="14">
+    <w:abstractNumId w:val="4"/>
+  </w:num>
+  <w:num w:numId="15">
+    <w:abstractNumId w:val="8"/>
   </w:num>
 </w:numbering>
 </file>

</xml_diff>

<commit_message>
Final touches on labs
</commit_message>
<xml_diff>
--- a/Labs/Vcs_lab_problem2.docx
+++ b/Labs/Vcs_lab_problem2.docx
@@ -2099,6 +2099,284 @@
       <w:pPr>
         <w:ind w:firstLine="360"/>
         <w:rPr>
+          <w:color w:val="000000"/>
+          <w:sz w:val="24"/>
+          <w:szCs w:val="21"/>
+          <w:shd w:val="clear" w:color="auto" w:fill="FFFFFF"/>
+          <w:lang w:val="ru-RU"/>
+        </w:rPr>
+      </w:pPr>
+      <w:r>
+        <w:rPr>
+          <w:color w:val="000000"/>
+          <w:sz w:val="24"/>
+          <w:szCs w:val="21"/>
+          <w:shd w:val="clear" w:color="auto" w:fill="FFFFFF"/>
+          <w:lang w:val="ru-RU"/>
+        </w:rPr>
+        <w:t xml:space="preserve">Когда нам нужно сделать слияние, </w:t>
+      </w:r>
+      <w:proofErr w:type="spellStart"/>
+      <w:r>
+        <w:rPr>
+          <w:color w:val="000000"/>
+          <w:sz w:val="24"/>
+          <w:szCs w:val="21"/>
+          <w:shd w:val="clear" w:color="auto" w:fill="FFFFFF"/>
+          <w:lang w:val="ru-RU"/>
+        </w:rPr>
+        <w:t>Subversion</w:t>
+      </w:r>
+      <w:proofErr w:type="spellEnd"/>
+      <w:r>
+        <w:rPr>
+          <w:color w:val="000000"/>
+          <w:sz w:val="24"/>
+          <w:szCs w:val="21"/>
+          <w:shd w:val="clear" w:color="auto" w:fill="FFFFFF"/>
+          <w:lang w:val="ru-RU"/>
+        </w:rPr>
+        <w:t xml:space="preserve"> смотрит на обе ревизии —измененный </w:t>
+      </w:r>
+      <w:r>
+        <w:rPr>
+          <w:color w:val="000000"/>
+          <w:sz w:val="24"/>
+          <w:szCs w:val="21"/>
+          <w:shd w:val="clear" w:color="auto" w:fill="FFFFFF"/>
+          <w:lang w:val="ru-RU"/>
+        </w:rPr>
+        <w:t xml:space="preserve">собственно разработчика </w:t>
+      </w:r>
+      <w:r>
+        <w:rPr>
+          <w:color w:val="000000"/>
+          <w:sz w:val="24"/>
+          <w:szCs w:val="21"/>
+          <w:shd w:val="clear" w:color="auto" w:fill="FFFFFF"/>
+          <w:lang w:val="ru-RU"/>
+        </w:rPr>
+        <w:t xml:space="preserve">и </w:t>
+      </w:r>
+      <w:r>
+        <w:rPr>
+          <w:color w:val="000000"/>
+          <w:sz w:val="24"/>
+          <w:szCs w:val="21"/>
+          <w:shd w:val="clear" w:color="auto" w:fill="FFFFFF"/>
+          <w:lang w:val="ru-RU"/>
+        </w:rPr>
+        <w:t xml:space="preserve">измененный код, который уже находится на сервере </w:t>
+      </w:r>
+      <w:r>
+        <w:rPr>
+          <w:color w:val="000000"/>
+          <w:sz w:val="24"/>
+          <w:szCs w:val="21"/>
+          <w:shd w:val="clear" w:color="auto" w:fill="FFFFFF"/>
+          <w:lang w:val="ru-RU"/>
+        </w:rPr>
+        <w:t>— и пытается угада</w:t>
+      </w:r>
+      <w:r>
+        <w:rPr>
+          <w:color w:val="000000"/>
+          <w:sz w:val="24"/>
+          <w:szCs w:val="21"/>
+          <w:shd w:val="clear" w:color="auto" w:fill="FFFFFF"/>
+          <w:lang w:val="ru-RU"/>
+        </w:rPr>
+        <w:t>ть, как слепить их вместе в одно целое (слияние)</w:t>
+      </w:r>
+      <w:r>
+        <w:rPr>
+          <w:color w:val="000000"/>
+          <w:sz w:val="24"/>
+          <w:szCs w:val="21"/>
+          <w:shd w:val="clear" w:color="auto" w:fill="FFFFFF"/>
+          <w:lang w:val="ru-RU"/>
+        </w:rPr>
+        <w:t xml:space="preserve">. Обычно </w:t>
+      </w:r>
+      <w:proofErr w:type="spellStart"/>
+      <w:r>
+        <w:rPr>
+          <w:color w:val="000000"/>
+          <w:sz w:val="24"/>
+          <w:szCs w:val="21"/>
+          <w:shd w:val="clear" w:color="auto" w:fill="FFFFFF"/>
+          <w:lang w:val="ru-RU"/>
+        </w:rPr>
+        <w:t>Subversion</w:t>
+      </w:r>
+      <w:proofErr w:type="spellEnd"/>
+      <w:r>
+        <w:rPr>
+          <w:color w:val="000000"/>
+          <w:sz w:val="24"/>
+          <w:szCs w:val="21"/>
+          <w:shd w:val="clear" w:color="auto" w:fill="FFFFFF"/>
+          <w:lang w:val="ru-RU"/>
+        </w:rPr>
+        <w:t xml:space="preserve"> это не удается, и получаются длинные списки конфликтов («</w:t>
+      </w:r>
+      <w:proofErr w:type="spellStart"/>
+      <w:r>
+        <w:rPr>
+          <w:color w:val="000000"/>
+          <w:sz w:val="24"/>
+          <w:szCs w:val="21"/>
+          <w:shd w:val="clear" w:color="auto" w:fill="FFFFFF"/>
+          <w:lang w:val="ru-RU"/>
+        </w:rPr>
+        <w:t>merge</w:t>
+      </w:r>
+      <w:proofErr w:type="spellEnd"/>
+      <w:r>
+        <w:rPr>
+          <w:color w:val="000000"/>
+          <w:sz w:val="24"/>
+          <w:szCs w:val="21"/>
+          <w:shd w:val="clear" w:color="auto" w:fill="FFFFFF"/>
+          <w:lang w:val="ru-RU"/>
+        </w:rPr>
+        <w:t xml:space="preserve"> </w:t>
+      </w:r>
+      <w:proofErr w:type="spellStart"/>
+      <w:r>
+        <w:rPr>
+          <w:color w:val="000000"/>
+          <w:sz w:val="24"/>
+          <w:szCs w:val="21"/>
+          <w:shd w:val="clear" w:color="auto" w:fill="FFFFFF"/>
+          <w:lang w:val="ru-RU"/>
+        </w:rPr>
+        <w:t>conflicts</w:t>
+      </w:r>
+      <w:proofErr w:type="spellEnd"/>
+      <w:r>
+        <w:rPr>
+          <w:color w:val="000000"/>
+          <w:sz w:val="24"/>
+          <w:szCs w:val="21"/>
+          <w:shd w:val="clear" w:color="auto" w:fill="FFFFFF"/>
+          <w:lang w:val="ru-RU"/>
+        </w:rPr>
+        <w:t xml:space="preserve">»), которые на самом деле не конфликты, а просто места, в которых система не </w:t>
+      </w:r>
+      <w:r>
+        <w:rPr>
+          <w:color w:val="000000"/>
+          <w:sz w:val="24"/>
+          <w:szCs w:val="21"/>
+          <w:shd w:val="clear" w:color="auto" w:fill="FFFFFF"/>
+          <w:lang w:val="ru-RU"/>
+        </w:rPr>
+        <w:lastRenderedPageBreak/>
+        <w:t>смогла разобраться в наших изменениях.</w:t>
+      </w:r>
+      <w:r>
+        <w:rPr>
+          <w:color w:val="000000"/>
+          <w:sz w:val="24"/>
+          <w:szCs w:val="21"/>
+          <w:shd w:val="clear" w:color="auto" w:fill="FFFFFF"/>
+          <w:lang w:val="ru-RU"/>
+        </w:rPr>
+        <w:t xml:space="preserve"> Такие конфликты разрешаются вручную.</w:t>
+      </w:r>
+      <w:r>
+        <w:rPr>
+          <w:color w:val="000000"/>
+          <w:sz w:val="24"/>
+          <w:szCs w:val="21"/>
+          <w:shd w:val="clear" w:color="auto" w:fill="FFFFFF"/>
+          <w:lang w:val="ru-RU"/>
+        </w:rPr>
+        <w:t xml:space="preserve"> </w:t>
+      </w:r>
+      <w:r>
+        <w:rPr>
+          <w:color w:val="000000"/>
+          <w:sz w:val="24"/>
+          <w:szCs w:val="21"/>
+          <w:shd w:val="clear" w:color="auto" w:fill="FFFFFF"/>
+          <w:lang w:val="ru-RU"/>
+        </w:rPr>
+        <w:t xml:space="preserve">Аналогичная система и в </w:t>
+      </w:r>
+      <w:r>
+        <w:rPr>
+          <w:color w:val="000000"/>
+          <w:sz w:val="24"/>
+          <w:szCs w:val="21"/>
+          <w:shd w:val="clear" w:color="auto" w:fill="FFFFFF"/>
+        </w:rPr>
+        <w:t>Mercurial</w:t>
+      </w:r>
+      <w:r>
+        <w:rPr>
+          <w:color w:val="000000"/>
+          <w:sz w:val="24"/>
+          <w:szCs w:val="21"/>
+          <w:shd w:val="clear" w:color="auto" w:fill="FFFFFF"/>
+          <w:lang w:val="ru-RU"/>
+        </w:rPr>
+        <w:t xml:space="preserve">, только </w:t>
+      </w:r>
+      <w:r>
+        <w:rPr>
+          <w:color w:val="000000"/>
+          <w:sz w:val="24"/>
+          <w:szCs w:val="21"/>
+          <w:shd w:val="clear" w:color="auto" w:fill="FFFFFF"/>
+        </w:rPr>
+        <w:t>merge</w:t>
+      </w:r>
+      <w:r>
+        <w:rPr>
+          <w:color w:val="000000"/>
+          <w:sz w:val="24"/>
+          <w:szCs w:val="21"/>
+          <w:shd w:val="clear" w:color="auto" w:fill="FFFFFF"/>
+          <w:lang w:val="ru-RU"/>
+        </w:rPr>
+        <w:t xml:space="preserve"> </w:t>
+      </w:r>
+      <w:r>
+        <w:rPr>
+          <w:color w:val="000000"/>
+          <w:sz w:val="24"/>
+          <w:szCs w:val="21"/>
+          <w:shd w:val="clear" w:color="auto" w:fill="FFFFFF"/>
+        </w:rPr>
+        <w:t>conflicts</w:t>
+      </w:r>
+      <w:r>
+        <w:rPr>
+          <w:color w:val="000000"/>
+          <w:sz w:val="24"/>
+          <w:szCs w:val="21"/>
+          <w:shd w:val="clear" w:color="auto" w:fill="FFFFFF"/>
+          <w:lang w:val="ru-RU"/>
+        </w:rPr>
+        <w:t xml:space="preserve"> </w:t>
+      </w:r>
+      <w:r>
+        <w:rPr>
+          <w:color w:val="000000"/>
+          <w:sz w:val="24"/>
+          <w:szCs w:val="21"/>
+          <w:shd w:val="clear" w:color="auto" w:fill="FFFFFF"/>
+          <w:lang w:val="ru-RU"/>
+        </w:rPr>
+        <w:t>встречаются реже.</w:t>
+      </w:r>
+    </w:p>
+    <w:p>
+      <w:pPr>
+        <w:ind w:firstLine="360"/>
+        <w:rPr>
           <w:rFonts w:asciiTheme="majorHAnsi" w:eastAsiaTheme="majorEastAsia" w:hAnsiTheme="majorHAnsi" w:cstheme="majorBidi"/>
           <w:color w:val="2E74B5" w:themeColor="accent1" w:themeShade="BF"/>
           <w:sz w:val="26"/>
@@ -2106,180 +2384,6 @@
           <w:lang w:val="ru-RU"/>
         </w:rPr>
       </w:pPr>
-      <w:r>
-        <w:rPr>
-          <w:color w:val="000000"/>
-          <w:sz w:val="24"/>
-          <w:szCs w:val="21"/>
-          <w:shd w:val="clear" w:color="auto" w:fill="FFFFFF"/>
-          <w:lang w:val="ru-RU"/>
-        </w:rPr>
-        <w:t xml:space="preserve">Когда нам нужно сделать слияние, </w:t>
-      </w:r>
-      <w:proofErr w:type="spellStart"/>
-      <w:r>
-        <w:rPr>
-          <w:color w:val="000000"/>
-          <w:sz w:val="24"/>
-          <w:szCs w:val="21"/>
-          <w:shd w:val="clear" w:color="auto" w:fill="FFFFFF"/>
-          <w:lang w:val="ru-RU"/>
-        </w:rPr>
-        <w:t>Subversion</w:t>
-      </w:r>
-      <w:proofErr w:type="spellEnd"/>
-      <w:r>
-        <w:rPr>
-          <w:color w:val="000000"/>
-          <w:sz w:val="24"/>
-          <w:szCs w:val="21"/>
-          <w:shd w:val="clear" w:color="auto" w:fill="FFFFFF"/>
-          <w:lang w:val="ru-RU"/>
-        </w:rPr>
-        <w:t xml:space="preserve"> смотрит на обе ревизии —измененный </w:t>
-      </w:r>
-      <w:r>
-        <w:rPr>
-          <w:color w:val="000000"/>
-          <w:sz w:val="24"/>
-          <w:szCs w:val="21"/>
-          <w:shd w:val="clear" w:color="auto" w:fill="FFFFFF"/>
-          <w:lang w:val="ru-RU"/>
-        </w:rPr>
-        <w:t xml:space="preserve">собственно разработчика </w:t>
-      </w:r>
-      <w:r>
-        <w:rPr>
-          <w:color w:val="000000"/>
-          <w:sz w:val="24"/>
-          <w:szCs w:val="21"/>
-          <w:shd w:val="clear" w:color="auto" w:fill="FFFFFF"/>
-          <w:lang w:val="ru-RU"/>
-        </w:rPr>
-        <w:t xml:space="preserve">и </w:t>
-      </w:r>
-      <w:r>
-        <w:rPr>
-          <w:color w:val="000000"/>
-          <w:sz w:val="24"/>
-          <w:szCs w:val="21"/>
-          <w:shd w:val="clear" w:color="auto" w:fill="FFFFFF"/>
-          <w:lang w:val="ru-RU"/>
-        </w:rPr>
-        <w:t xml:space="preserve">измененный код, который уже находится на сервере </w:t>
-      </w:r>
-      <w:r>
-        <w:rPr>
-          <w:color w:val="000000"/>
-          <w:sz w:val="24"/>
-          <w:szCs w:val="21"/>
-          <w:shd w:val="clear" w:color="auto" w:fill="FFFFFF"/>
-          <w:lang w:val="ru-RU"/>
-        </w:rPr>
-        <w:t>— и пытается угада</w:t>
-      </w:r>
-      <w:r>
-        <w:rPr>
-          <w:color w:val="000000"/>
-          <w:sz w:val="24"/>
-          <w:szCs w:val="21"/>
-          <w:shd w:val="clear" w:color="auto" w:fill="FFFFFF"/>
-          <w:lang w:val="ru-RU"/>
-        </w:rPr>
-        <w:t>ть, как слепить их вместе в одно целое (слияние)</w:t>
-      </w:r>
-      <w:r>
-        <w:rPr>
-          <w:color w:val="000000"/>
-          <w:sz w:val="24"/>
-          <w:szCs w:val="21"/>
-          <w:shd w:val="clear" w:color="auto" w:fill="FFFFFF"/>
-          <w:lang w:val="ru-RU"/>
-        </w:rPr>
-        <w:t xml:space="preserve">. Обычно </w:t>
-      </w:r>
-      <w:proofErr w:type="spellStart"/>
-      <w:r>
-        <w:rPr>
-          <w:color w:val="000000"/>
-          <w:sz w:val="24"/>
-          <w:szCs w:val="21"/>
-          <w:shd w:val="clear" w:color="auto" w:fill="FFFFFF"/>
-          <w:lang w:val="ru-RU"/>
-        </w:rPr>
-        <w:t>Subversion</w:t>
-      </w:r>
-      <w:proofErr w:type="spellEnd"/>
-      <w:r>
-        <w:rPr>
-          <w:color w:val="000000"/>
-          <w:sz w:val="24"/>
-          <w:szCs w:val="21"/>
-          <w:shd w:val="clear" w:color="auto" w:fill="FFFFFF"/>
-          <w:lang w:val="ru-RU"/>
-        </w:rPr>
-        <w:t xml:space="preserve"> это не удается, и получаются длинные списки конфликтов («</w:t>
-      </w:r>
-      <w:proofErr w:type="spellStart"/>
-      <w:r>
-        <w:rPr>
-          <w:color w:val="000000"/>
-          <w:sz w:val="24"/>
-          <w:szCs w:val="21"/>
-          <w:shd w:val="clear" w:color="auto" w:fill="FFFFFF"/>
-          <w:lang w:val="ru-RU"/>
-        </w:rPr>
-        <w:t>merge</w:t>
-      </w:r>
-      <w:proofErr w:type="spellEnd"/>
-      <w:r>
-        <w:rPr>
-          <w:color w:val="000000"/>
-          <w:sz w:val="24"/>
-          <w:szCs w:val="21"/>
-          <w:shd w:val="clear" w:color="auto" w:fill="FFFFFF"/>
-          <w:lang w:val="ru-RU"/>
-        </w:rPr>
-        <w:t xml:space="preserve"> </w:t>
-      </w:r>
-      <w:proofErr w:type="spellStart"/>
-      <w:r>
-        <w:rPr>
-          <w:color w:val="000000"/>
-          <w:sz w:val="24"/>
-          <w:szCs w:val="21"/>
-          <w:shd w:val="clear" w:color="auto" w:fill="FFFFFF"/>
-          <w:lang w:val="ru-RU"/>
-        </w:rPr>
-        <w:t>conflicts</w:t>
-      </w:r>
-      <w:proofErr w:type="spellEnd"/>
-      <w:r>
-        <w:rPr>
-          <w:color w:val="000000"/>
-          <w:sz w:val="24"/>
-          <w:szCs w:val="21"/>
-          <w:shd w:val="clear" w:color="auto" w:fill="FFFFFF"/>
-          <w:lang w:val="ru-RU"/>
-        </w:rPr>
-        <w:t>»), которые на самом деле не конфликты, а просто места, в которых система не смогла разобраться в наших изменениях.</w:t>
-      </w:r>
-      <w:r>
-        <w:rPr>
-          <w:color w:val="000000"/>
-          <w:sz w:val="24"/>
-          <w:szCs w:val="21"/>
-          <w:shd w:val="clear" w:color="auto" w:fill="FFFFFF"/>
-          <w:lang w:val="ru-RU"/>
-        </w:rPr>
-        <w:t xml:space="preserve"> Такие конфликты разрешаются вручную.</w:t>
-      </w:r>
-      <w:r>
-        <w:rPr>
-          <w:lang w:val="ru-RU"/>
-        </w:rPr>
-        <w:br w:type="page"/>
-      </w:r>
     </w:p>
     <w:p>
       <w:pPr>
@@ -2292,7 +2396,6 @@
         <w:rPr>
           <w:lang w:val="ru-RU"/>
         </w:rPr>
-        <w:lastRenderedPageBreak/>
         <w:t xml:space="preserve">Основные команды </w:t>
       </w:r>
       <w:r>
@@ -3586,6 +3689,7 @@
           <w:bdr w:val="single" w:sz="6" w:space="1" w:color="DDDDDD" w:frame="1"/>
           <w:shd w:val="clear" w:color="auto" w:fill="F9F9F9"/>
         </w:rPr>
+        <w:lastRenderedPageBreak/>
         <w:t>hg</w:t>
       </w:r>
       <w:proofErr w:type="gramEnd"/>
@@ -3733,7 +3837,6 @@
           <w:bdr w:val="single" w:sz="6" w:space="1" w:color="DDDDDD" w:frame="1"/>
           <w:shd w:val="clear" w:color="auto" w:fill="F9F9F9"/>
         </w:rPr>
-        <w:lastRenderedPageBreak/>
         <w:t>error</w:t>
       </w:r>
       <w:proofErr w:type="gramEnd"/>
@@ -3956,7 +4059,6 @@
           <w:szCs w:val="21"/>
           <w:bdr w:val="single" w:sz="6" w:space="1" w:color="DDDDDD" w:frame="1"/>
           <w:shd w:val="clear" w:color="auto" w:fill="F9F9F9"/>
-          <w:lang w:val="ru-RU"/>
         </w:rPr>
       </w:pPr>
       <w:proofErr w:type="gramStart"/>
@@ -3980,7 +4082,6 @@
           <w:szCs w:val="21"/>
           <w:bdr w:val="single" w:sz="6" w:space="1" w:color="DDDDDD" w:frame="1"/>
           <w:shd w:val="clear" w:color="auto" w:fill="F9F9F9"/>
-          <w:lang w:val="ru-RU"/>
         </w:rPr>
         <w:t xml:space="preserve"> = </w:t>
       </w:r>
@@ -4003,7 +4104,6 @@
           <w:szCs w:val="21"/>
           <w:bdr w:val="single" w:sz="6" w:space="1" w:color="DDDDDD" w:frame="1"/>
           <w:shd w:val="clear" w:color="auto" w:fill="F9F9F9"/>
-          <w:lang w:val="ru-RU"/>
         </w:rPr>
         <w:t xml:space="preserve"> </w:t>
       </w:r>
@@ -4026,10 +4126,10 @@
           <w:szCs w:val="21"/>
           <w:bdr w:val="single" w:sz="6" w:space="1" w:color="DDDDDD" w:frame="1"/>
           <w:shd w:val="clear" w:color="auto" w:fill="F9F9F9"/>
-          <w:lang w:val="ru-RU"/>
         </w:rPr>
         <w:t xml:space="preserve"> &lt;</w:t>
       </w:r>
+      <w:proofErr w:type="spellStart"/>
       <w:r>
         <w:rPr>
           <w:rStyle w:val="HTMLCode"/>
@@ -4049,7 +4149,6 @@
           <w:szCs w:val="21"/>
           <w:bdr w:val="single" w:sz="6" w:space="1" w:color="DDDDDD" w:frame="1"/>
           <w:shd w:val="clear" w:color="auto" w:fill="F9F9F9"/>
-          <w:lang w:val="ru-RU"/>
         </w:rPr>
         <w:t>@</w:t>
       </w:r>
@@ -4064,15 +4163,15 @@
         </w:rPr>
         <w:t>mail</w:t>
       </w:r>
-      <w:r>
-        <w:rPr>
-          <w:rStyle w:val="HTMLCode"/>
-          <w:rFonts w:asciiTheme="minorHAnsi" w:eastAsiaTheme="majorEastAsia" w:hAnsiTheme="minorHAnsi"/>
-          <w:sz w:val="24"/>
-          <w:szCs w:val="21"/>
-          <w:bdr w:val="single" w:sz="6" w:space="1" w:color="DDDDDD" w:frame="1"/>
-          <w:shd w:val="clear" w:color="auto" w:fill="F9F9F9"/>
-          <w:lang w:val="ru-RU"/>
+      <w:proofErr w:type="spellEnd"/>
+      <w:r>
+        <w:rPr>
+          <w:rStyle w:val="HTMLCode"/>
+          <w:rFonts w:asciiTheme="minorHAnsi" w:eastAsiaTheme="majorEastAsia" w:hAnsiTheme="minorHAnsi"/>
+          <w:sz w:val="24"/>
+          <w:szCs w:val="21"/>
+          <w:bdr w:val="single" w:sz="6" w:space="1" w:color="DDDDDD" w:frame="1"/>
+          <w:shd w:val="clear" w:color="auto" w:fill="F9F9F9"/>
         </w:rPr>
         <w:t>&gt;</w:t>
       </w:r>
@@ -5168,6 +5267,7 @@
           <w:shd w:val="clear" w:color="auto" w:fill="FFFFFF"/>
           <w:lang w:val="ru-RU"/>
         </w:rPr>
+        <w:lastRenderedPageBreak/>
         <w:t xml:space="preserve">Кроме </w:t>
       </w:r>
       <w:r>
@@ -5305,6 +5405,16 @@
           <w:lang w:val="ru-RU"/>
         </w:rPr>
         <w:t>.</w:t>
+      </w:r>
+      <w:r>
+        <w:rPr>
+          <w:color w:val="000000"/>
+          <w:sz w:val="24"/>
+          <w:szCs w:val="21"/>
+          <w:shd w:val="clear" w:color="auto" w:fill="FFFFFF"/>
+          <w:lang w:val="ru-RU"/>
+        </w:rPr>
+        <w:t xml:space="preserve"> </w:t>
       </w:r>
     </w:p>
     <w:p>
@@ -5395,7 +5505,6 @@
           <w:shd w:val="clear" w:color="auto" w:fill="FFFFFF"/>
           <w:lang w:val="ru-RU"/>
         </w:rPr>
-        <w:lastRenderedPageBreak/>
         <w:t>Теперь, вы наверняка хотите положить ваши изменения на сервер. Это делается в</w:t>
       </w:r>
       <w:r>
@@ -6812,6 +6921,7 @@
           <w:bdr w:val="single" w:sz="6" w:space="1" w:color="DDDDDD" w:frame="1"/>
           <w:shd w:val="clear" w:color="auto" w:fill="F9F9F9"/>
         </w:rPr>
+        <w:lastRenderedPageBreak/>
         <w:t>hg</w:t>
       </w:r>
       <w:proofErr w:type="gramEnd"/>
@@ -6885,18 +6995,11 @@
     </w:p>
     <w:p>
       <w:pPr>
-        <w:rPr>
-          <w:sz w:val="24"/>
-          <w:lang w:val="ru-RU"/>
-        </w:rPr>
-      </w:pPr>
-      <w:r>
-        <w:rPr>
-          <w:sz w:val="24"/>
-          <w:lang w:val="ru-RU"/>
-        </w:rPr>
-        <w:br w:type="page"/>
-      </w:r>
+        <w:pStyle w:val="Heading2"/>
+        <w:rPr>
+          <w:lang w:val="ru-RU"/>
+        </w:rPr>
+      </w:pPr>
     </w:p>
     <w:p>
       <w:pPr>
@@ -6909,7 +7012,6 @@
         <w:rPr>
           <w:lang w:val="ru-RU"/>
         </w:rPr>
-        <w:lastRenderedPageBreak/>
         <w:t xml:space="preserve">Краткие основы </w:t>
       </w:r>
       <w:proofErr w:type="spellStart"/>
@@ -6937,6 +7039,12 @@
           <w:lang w:val="ru-RU"/>
         </w:rPr>
       </w:pPr>
+      <w:r>
+        <w:rPr>
+          <w:lang w:val="ru-RU"/>
+        </w:rPr>
+        <w:t xml:space="preserve">*Подробная информация: </w:t>
+      </w:r>
       <w:r>
         <w:rPr>
           <w:lang w:val="ru-RU"/>
@@ -7531,7 +7639,6 @@
                 <w:szCs w:val="21"/>
                 <w:bdr w:val="single" w:sz="6" w:space="1" w:color="DDDDDD" w:frame="1"/>
                 <w:shd w:val="clear" w:color="auto" w:fill="F9F9F9"/>
-                <w:lang w:val="ru-RU"/>
               </w:rPr>
             </w:pPr>
             <w:r>
@@ -8360,7 +8467,15 @@
           <w:sz w:val="24"/>
           <w:lang w:val="ru-RU"/>
         </w:rPr>
-        <w:t>. Например, в лабораторной работе, файл с точкой входа приложения нужно будет выполнить следующим образом:</w:t>
+        <w:t xml:space="preserve">. </w:t>
+      </w:r>
+      <w:r>
+        <w:rPr>
+          <w:sz w:val="24"/>
+          <w:lang w:val="ru-RU"/>
+        </w:rPr>
+        <w:lastRenderedPageBreak/>
+        <w:t>Например, в лабораторной работе, файл с точкой входа приложения нужно будет выполнить следующим образом:</w:t>
       </w:r>
     </w:p>
     <w:p>
@@ -8459,6 +8574,8 @@
         </w:rPr>
         <w:t>.tcl</w:t>
       </w:r>
+      <w:bookmarkStart w:id="0" w:name="_GoBack"/>
+      <w:bookmarkEnd w:id="0"/>
       <w:proofErr w:type="spellEnd"/>
       <w:r>
         <w:rPr>
@@ -8925,7 +9042,7 @@
         <w:pStyle w:val="ListParagraph"/>
         <w:rPr>
           <w:noProof/>
-          <w:lang w:eastAsia="en-GB"/>
+          <w:lang w:val="ru-RU" w:eastAsia="en-GB"/>
         </w:rPr>
       </w:pPr>
     </w:p>
@@ -9567,8 +9684,6 @@
         </w:rPr>
         <w:t>)</w:t>
       </w:r>
-      <w:bookmarkStart w:id="0" w:name="_GoBack"/>
-      <w:bookmarkEnd w:id="0"/>
     </w:p>
     <w:p>
       <w:pPr>

</xml_diff>

<commit_message>
Added numbers to all labs
</commit_message>
<xml_diff>
--- a/Labs/Vcs_lab_problem2.docx
+++ b/Labs/Vcs_lab_problem2.docx
@@ -47,15 +47,36 @@
     </w:p>
     <w:p>
       <w:pPr>
-        <w:spacing w:after="0" w:line="240" w:lineRule="auto"/>
-        <w:ind w:firstLine="240"/>
-        <w:rPr>
-          <w:color w:val="000000"/>
-          <w:szCs w:val="21"/>
-          <w:shd w:val="clear" w:color="auto" w:fill="FFFFFF"/>
-          <w:lang w:val="ru-RU"/>
-        </w:rPr>
-      </w:pPr>
+        <w:pStyle w:val="Heading2"/>
+        <w:numPr>
+          <w:ilvl w:val="0"/>
+          <w:numId w:val="16"/>
+        </w:numPr>
+        <w:rPr>
+          <w:lang w:val="ru-RU"/>
+        </w:rPr>
+      </w:pPr>
+      <w:r>
+        <w:rPr>
+          <w:lang w:val="ru-RU"/>
+        </w:rPr>
+        <w:t>Краткие теоретические сведения.</w:t>
+      </w:r>
+    </w:p>
+    <w:p>
+      <w:pPr>
+        <w:pStyle w:val="Heading2"/>
+        <w:ind w:firstLine="360"/>
+      </w:pPr>
+      <w:r>
+        <w:rPr>
+          <w:lang w:val="ru-RU"/>
+        </w:rPr>
+        <w:t xml:space="preserve">1.1 </w:t>
+      </w:r>
+      <w:r>
+        <w:t>Mercurial</w:t>
+      </w:r>
     </w:p>
     <w:p>
       <w:pPr>
@@ -290,7 +311,7 @@
         </w:rPr>
         <w:drawing>
           <wp:inline distT="0" distB="0" distL="0" distR="0" wp14:anchorId="5E661242" wp14:editId="0CD74652">
-            <wp:extent cx="5525589" cy="4782381"/>
+            <wp:extent cx="4999960" cy="4327451"/>
             <wp:effectExtent l="0" t="0" r="0" b="0"/>
             <wp:docPr id="8" name="Picture 8"/>
             <wp:cNvGraphicFramePr>
@@ -311,7 +332,7 @@
                   <pic:spPr bwMode="auto">
                     <a:xfrm>
                       <a:off x="0" y="0"/>
-                      <a:ext cx="5541116" cy="4795820"/>
+                      <a:ext cx="5022885" cy="4347293"/>
                     </a:xfrm>
                     <a:prstGeom prst="rect">
                       <a:avLst/>
@@ -930,29 +951,7 @@
           <w:szCs w:val="21"/>
           <w:lang w:val="ru-RU" w:eastAsia="en-GB"/>
         </w:rPr>
-        <w:t xml:space="preserve">огда вы вносите новый код в </w:t>
-      </w:r>
-      <w:proofErr w:type="spellStart"/>
-      <w:r>
-        <w:rPr>
-          <w:rFonts w:eastAsia="Times New Roman" w:cs="Times New Roman"/>
-          <w:color w:val="000000"/>
-          <w:sz w:val="24"/>
-          <w:szCs w:val="21"/>
-          <w:lang w:val="ru-RU" w:eastAsia="en-GB"/>
-        </w:rPr>
-        <w:t>репозиторий</w:t>
-      </w:r>
-      <w:proofErr w:type="spellEnd"/>
-      <w:r>
-        <w:rPr>
-          <w:rFonts w:eastAsia="Times New Roman" w:cs="Times New Roman"/>
-          <w:color w:val="000000"/>
-          <w:sz w:val="24"/>
-          <w:szCs w:val="21"/>
-          <w:lang w:val="ru-RU" w:eastAsia="en-GB"/>
-        </w:rPr>
-        <w:t>, его получают все.</w:t>
+        <w:t>огда вы вносите новый код в репозиторий, его получают все.</w:t>
       </w:r>
       <w:r>
         <w:rPr>
@@ -1222,61 +1221,17 @@
           <w:shd w:val="clear" w:color="auto" w:fill="FFFFFF"/>
           <w:lang w:val="ru-RU"/>
         </w:rPr>
-        <w:t xml:space="preserve">, часто днями или неделями ничего не добавляет в </w:t>
-      </w:r>
-      <w:proofErr w:type="spellStart"/>
-      <w:r>
-        <w:rPr>
-          <w:color w:val="000000"/>
-          <w:sz w:val="24"/>
-          <w:szCs w:val="21"/>
-          <w:shd w:val="clear" w:color="auto" w:fill="FFFFFF"/>
-          <w:lang w:val="ru-RU"/>
-        </w:rPr>
-        <w:t>репозиторий</w:t>
-      </w:r>
-      <w:proofErr w:type="spellEnd"/>
-      <w:r>
-        <w:rPr>
-          <w:color w:val="000000"/>
-          <w:sz w:val="24"/>
-          <w:szCs w:val="21"/>
-          <w:shd w:val="clear" w:color="auto" w:fill="FFFFFF"/>
-          <w:lang w:val="ru-RU"/>
-        </w:rPr>
-        <w:t xml:space="preserve">. В таких командах новички боятся залить что-то в </w:t>
-      </w:r>
-      <w:proofErr w:type="spellStart"/>
-      <w:r>
-        <w:rPr>
-          <w:color w:val="000000"/>
-          <w:sz w:val="24"/>
-          <w:szCs w:val="21"/>
-          <w:shd w:val="clear" w:color="auto" w:fill="FFFFFF"/>
-          <w:lang w:val="ru-RU"/>
-        </w:rPr>
-        <w:t>репозитор</w:t>
-      </w:r>
-      <w:r>
-        <w:rPr>
-          <w:color w:val="000000"/>
-          <w:sz w:val="24"/>
-          <w:szCs w:val="21"/>
-          <w:shd w:val="clear" w:color="auto" w:fill="FFFFFF"/>
-          <w:lang w:val="ru-RU"/>
-        </w:rPr>
-        <w:t>ий</w:t>
-      </w:r>
-      <w:proofErr w:type="spellEnd"/>
-      <w:r>
-        <w:rPr>
-          <w:color w:val="000000"/>
-          <w:sz w:val="24"/>
-          <w:szCs w:val="21"/>
-          <w:shd w:val="clear" w:color="auto" w:fill="FFFFFF"/>
-          <w:lang w:val="ru-RU"/>
-        </w:rPr>
-        <w:t xml:space="preserve"> из-за опасения поломать</w:t>
+        <w:t>, часто днями или неделями ничего не добавляет в репозиторий. В таких командах новички боятся залить что-то в репозитор</w:t>
+      </w:r>
+      <w:r>
+        <w:rPr>
+          <w:color w:val="000000"/>
+          <w:sz w:val="24"/>
+          <w:szCs w:val="21"/>
+          <w:shd w:val="clear" w:color="auto" w:fill="FFFFFF"/>
+          <w:lang w:val="ru-RU"/>
+        </w:rPr>
+        <w:t>ий из-за опасения поломать</w:t>
       </w:r>
       <w:r>
         <w:rPr>
@@ -1490,35 +1445,7 @@
           <w:shd w:val="clear" w:color="auto" w:fill="FFFFFF"/>
           <w:lang w:val="ru-RU"/>
         </w:rPr>
-        <w:t xml:space="preserve">у каждого разработчика свой собственный </w:t>
-      </w:r>
-      <w:proofErr w:type="spellStart"/>
-      <w:r>
-        <w:rPr>
-          <w:i/>
-          <w:iCs/>
-          <w:color w:val="000000"/>
-          <w:sz w:val="24"/>
-          <w:szCs w:val="21"/>
-          <w:bdr w:val="none" w:sz="0" w:space="0" w:color="auto" w:frame="1"/>
-          <w:shd w:val="clear" w:color="auto" w:fill="FFFFFF"/>
-          <w:lang w:val="ru-RU"/>
-        </w:rPr>
-        <w:t>репозиторий</w:t>
-      </w:r>
-      <w:proofErr w:type="spellEnd"/>
-      <w:r>
-        <w:rPr>
-          <w:i/>
-          <w:iCs/>
-          <w:color w:val="000000"/>
-          <w:sz w:val="24"/>
-          <w:szCs w:val="21"/>
-          <w:bdr w:val="none" w:sz="0" w:space="0" w:color="auto" w:frame="1"/>
-          <w:shd w:val="clear" w:color="auto" w:fill="FFFFFF"/>
-          <w:lang w:val="ru-RU"/>
-        </w:rPr>
-        <w:t xml:space="preserve">, живущий у </w:t>
+        <w:t xml:space="preserve">у каждого разработчика свой собственный репозиторий, живущий у </w:t>
       </w:r>
       <w:r>
         <w:rPr>
@@ -1663,9 +1590,8 @@
           <w:shd w:val="clear" w:color="auto" w:fill="FFFFFF"/>
           <w:lang w:val="ru-RU"/>
         </w:rPr>
-        <w:t xml:space="preserve"> разделяет момент внесения кода в </w:t>
-      </w:r>
-      <w:proofErr w:type="spellStart"/>
+        <w:t xml:space="preserve"> разделяет момент внесения кода в репозиторий и момент получения этого кода всеми остальными.</w:t>
+      </w:r>
       <w:r>
         <w:rPr>
           <w:i/>
@@ -1677,33 +1603,6 @@
           <w:shd w:val="clear" w:color="auto" w:fill="FFFFFF"/>
           <w:lang w:val="ru-RU"/>
         </w:rPr>
-        <w:t>репозиторий</w:t>
-      </w:r>
-      <w:proofErr w:type="spellEnd"/>
-      <w:r>
-        <w:rPr>
-          <w:i/>
-          <w:iCs/>
-          <w:color w:val="000000"/>
-          <w:sz w:val="24"/>
-          <w:szCs w:val="21"/>
-          <w:bdr w:val="none" w:sz="0" w:space="0" w:color="auto" w:frame="1"/>
-          <w:shd w:val="clear" w:color="auto" w:fill="FFFFFF"/>
-          <w:lang w:val="ru-RU"/>
-        </w:rPr>
-        <w:t xml:space="preserve"> и момент получения этого кода всеми остальными.</w:t>
-      </w:r>
-      <w:r>
-        <w:rPr>
-          <w:i/>
-          <w:iCs/>
-          <w:color w:val="000000"/>
-          <w:sz w:val="24"/>
-          <w:szCs w:val="21"/>
-          <w:bdr w:val="none" w:sz="0" w:space="0" w:color="auto" w:frame="1"/>
-          <w:shd w:val="clear" w:color="auto" w:fill="FFFFFF"/>
-          <w:lang w:val="ru-RU"/>
-        </w:rPr>
         <w:t xml:space="preserve"> </w:t>
       </w:r>
     </w:p>
@@ -1906,29 +1805,7 @@
           <w:shd w:val="clear" w:color="auto" w:fill="FFFFFF"/>
           <w:lang w:val="ru-RU"/>
         </w:rPr>
-        <w:t xml:space="preserve">) их в главный </w:t>
-      </w:r>
-      <w:proofErr w:type="spellStart"/>
-      <w:r>
-        <w:rPr>
-          <w:color w:val="000000"/>
-          <w:sz w:val="24"/>
-          <w:szCs w:val="21"/>
-          <w:shd w:val="clear" w:color="auto" w:fill="FFFFFF"/>
-          <w:lang w:val="ru-RU"/>
-        </w:rPr>
-        <w:t>репозиторий</w:t>
-      </w:r>
-      <w:proofErr w:type="spellEnd"/>
-      <w:r>
-        <w:rPr>
-          <w:color w:val="000000"/>
-          <w:sz w:val="24"/>
-          <w:szCs w:val="21"/>
-          <w:shd w:val="clear" w:color="auto" w:fill="FFFFFF"/>
-          <w:lang w:val="ru-RU"/>
-        </w:rPr>
-        <w:t>.</w:t>
+        <w:t>) их в главный репозиторий.</w:t>
       </w:r>
     </w:p>
     <w:p>
@@ -2388,10 +2265,19 @@
     <w:p>
       <w:pPr>
         <w:pStyle w:val="Heading2"/>
-        <w:rPr>
-          <w:lang w:val="ru-RU"/>
-        </w:rPr>
-      </w:pPr>
+        <w:ind w:firstLine="360"/>
+        <w:rPr>
+          <w:lang w:val="ru-RU"/>
+        </w:rPr>
+      </w:pPr>
+      <w:proofErr w:type="gramStart"/>
+      <w:r>
+        <w:t>1.2</w:t>
+      </w:r>
+      <w:proofErr w:type="gramEnd"/>
+      <w:r>
+        <w:t xml:space="preserve"> </w:t>
+      </w:r>
       <w:r>
         <w:rPr>
           <w:lang w:val="ru-RU"/>
@@ -2857,49 +2743,15 @@
         </w:rPr>
         <w:t> </w:t>
       </w:r>
-      <w:proofErr w:type="spellStart"/>
-      <w:r>
-        <w:rPr>
-          <w:color w:val="000000"/>
-          <w:sz w:val="24"/>
-          <w:szCs w:val="21"/>
-          <w:shd w:val="clear" w:color="auto" w:fill="FFFFFF"/>
-          <w:lang w:val="ru-RU"/>
-        </w:rPr>
-        <w:t>репозиторий</w:t>
-      </w:r>
-      <w:proofErr w:type="spellEnd"/>
-      <w:r>
-        <w:rPr>
-          <w:color w:val="000000"/>
-          <w:sz w:val="24"/>
-          <w:szCs w:val="21"/>
-          <w:shd w:val="clear" w:color="auto" w:fill="FFFFFF"/>
-          <w:lang w:val="ru-RU"/>
-        </w:rPr>
-        <w:t xml:space="preserve">. </w:t>
-      </w:r>
-      <w:proofErr w:type="spellStart"/>
-      <w:r>
-        <w:rPr>
-          <w:color w:val="000000"/>
-          <w:sz w:val="24"/>
-          <w:szCs w:val="21"/>
-          <w:shd w:val="clear" w:color="auto" w:fill="FFFFFF"/>
-          <w:lang w:val="ru-RU"/>
-        </w:rPr>
-        <w:t>Репозиторий</w:t>
-      </w:r>
-      <w:proofErr w:type="spellEnd"/>
-      <w:r>
-        <w:rPr>
-          <w:color w:val="000000"/>
-          <w:sz w:val="24"/>
-          <w:szCs w:val="21"/>
-          <w:shd w:val="clear" w:color="auto" w:fill="FFFFFF"/>
-          <w:lang w:val="ru-RU"/>
-        </w:rPr>
-        <w:t xml:space="preserve"> хранит все предыдущие версии всех ваших файлов. На самом деле, для экономии места на диске, все предыдущие версии не будут храниться — будет храниться только компактный список изменений.</w:t>
+      <w:r>
+        <w:rPr>
+          <w:color w:val="000000"/>
+          <w:sz w:val="24"/>
+          <w:szCs w:val="21"/>
+          <w:shd w:val="clear" w:color="auto" w:fill="FFFFFF"/>
+          <w:lang w:val="ru-RU"/>
+        </w:rPr>
+        <w:t>репозиторий. Репозиторий хранит все предыдущие версии всех ваших файлов. На самом деле, для экономии места на диске, все предыдущие версии не будут храниться — будет храниться только компактный список изменений.</w:t>
       </w:r>
     </w:p>
     <w:p>
@@ -2972,29 +2824,7 @@
           <w:shd w:val="clear" w:color="auto" w:fill="FFFFFF"/>
           <w:lang w:val="ru-RU"/>
         </w:rPr>
-        <w:t xml:space="preserve">создает </w:t>
-      </w:r>
-      <w:proofErr w:type="spellStart"/>
-      <w:r>
-        <w:rPr>
-          <w:color w:val="000000"/>
-          <w:sz w:val="24"/>
-          <w:szCs w:val="21"/>
-          <w:shd w:val="clear" w:color="auto" w:fill="FFFFFF"/>
-          <w:lang w:val="ru-RU"/>
-        </w:rPr>
-        <w:t>репозиторий</w:t>
-      </w:r>
-      <w:proofErr w:type="spellEnd"/>
-      <w:r>
-        <w:rPr>
-          <w:color w:val="000000"/>
-          <w:sz w:val="24"/>
-          <w:szCs w:val="21"/>
-          <w:shd w:val="clear" w:color="auto" w:fill="FFFFFF"/>
-          <w:lang w:val="ru-RU"/>
-        </w:rPr>
-        <w:t>.</w:t>
+        <w:t>создает репозиторий.</w:t>
       </w:r>
       <w:r>
         <w:rPr>
@@ -3088,29 +2918,7 @@
           <w:shd w:val="clear" w:color="auto" w:fill="FFFFFF"/>
           <w:lang w:val="ru-RU"/>
         </w:rPr>
-        <w:t xml:space="preserve">Это и есть </w:t>
-      </w:r>
-      <w:proofErr w:type="spellStart"/>
-      <w:r>
-        <w:rPr>
-          <w:color w:val="000000"/>
-          <w:sz w:val="24"/>
-          <w:szCs w:val="21"/>
-          <w:shd w:val="clear" w:color="auto" w:fill="FFFFFF"/>
-          <w:lang w:val="ru-RU"/>
-        </w:rPr>
-        <w:t>репозиторий</w:t>
-      </w:r>
-      <w:proofErr w:type="spellEnd"/>
-      <w:r>
-        <w:rPr>
-          <w:color w:val="000000"/>
-          <w:sz w:val="24"/>
-          <w:szCs w:val="21"/>
-          <w:shd w:val="clear" w:color="auto" w:fill="FFFFFF"/>
-          <w:lang w:val="ru-RU"/>
-        </w:rPr>
-        <w:t xml:space="preserve">! Это каталог со всем, что нужно </w:t>
+        <w:t xml:space="preserve">Это и есть репозиторий! Это каталог со всем, что нужно </w:t>
       </w:r>
       <w:proofErr w:type="spellStart"/>
       <w:r>
@@ -3483,29 +3291,7 @@
           <w:shd w:val="clear" w:color="auto" w:fill="FFFFFF"/>
           <w:lang w:val="ru-RU"/>
         </w:rPr>
-        <w:t xml:space="preserve">делает полную копию всего </w:t>
-      </w:r>
-      <w:proofErr w:type="spellStart"/>
-      <w:r>
-        <w:rPr>
-          <w:color w:val="000000"/>
-          <w:sz w:val="24"/>
-          <w:szCs w:val="21"/>
-          <w:shd w:val="clear" w:color="auto" w:fill="FFFFFF"/>
-          <w:lang w:val="ru-RU"/>
-        </w:rPr>
-        <w:t>репозитория</w:t>
-      </w:r>
-      <w:proofErr w:type="spellEnd"/>
-      <w:r>
-        <w:rPr>
-          <w:color w:val="000000"/>
-          <w:sz w:val="24"/>
-          <w:szCs w:val="21"/>
-          <w:shd w:val="clear" w:color="auto" w:fill="FFFFFF"/>
-          <w:lang w:val="ru-RU"/>
-        </w:rPr>
-        <w:t>.</w:t>
+        <w:t>делает полную копию всего репозитория.</w:t>
       </w:r>
     </w:p>
     <w:p>
@@ -3576,29 +3362,7 @@
           <w:shd w:val="clear" w:color="auto" w:fill="FFFFFF"/>
           <w:lang w:val="ru-RU"/>
         </w:rPr>
-        <w:t xml:space="preserve">помечает файлы как запланированные для добавления в </w:t>
-      </w:r>
-      <w:proofErr w:type="spellStart"/>
-      <w:r>
-        <w:rPr>
-          <w:color w:val="000000"/>
-          <w:sz w:val="24"/>
-          <w:szCs w:val="21"/>
-          <w:shd w:val="clear" w:color="auto" w:fill="FFFFFF"/>
-          <w:lang w:val="ru-RU"/>
-        </w:rPr>
-        <w:t>репозиторий</w:t>
-      </w:r>
-      <w:proofErr w:type="spellEnd"/>
-      <w:r>
-        <w:rPr>
-          <w:color w:val="000000"/>
-          <w:sz w:val="24"/>
-          <w:szCs w:val="21"/>
-          <w:shd w:val="clear" w:color="auto" w:fill="FFFFFF"/>
-          <w:lang w:val="ru-RU"/>
-        </w:rPr>
-        <w:t>. Файлы на самом деле не будут добавлены до тех пор, пока вы не зафиксируете изменения.</w:t>
+        <w:t>помечает файлы как запланированные для добавления в репозиторий. Файлы на самом деле не будут добавлены до тех пор, пока вы не зафиксируете изменения.</w:t>
       </w:r>
     </w:p>
     <w:p>
@@ -3736,29 +3500,7 @@
           <w:shd w:val="clear" w:color="auto" w:fill="FFFFFF"/>
           <w:lang w:val="ru-RU"/>
         </w:rPr>
-        <w:t xml:space="preserve">сохраняет текущее состояние всех файлов в </w:t>
-      </w:r>
-      <w:proofErr w:type="spellStart"/>
-      <w:r>
-        <w:rPr>
-          <w:color w:val="000000"/>
-          <w:sz w:val="24"/>
-          <w:szCs w:val="21"/>
-          <w:shd w:val="clear" w:color="auto" w:fill="FFFFFF"/>
-          <w:lang w:val="ru-RU"/>
-        </w:rPr>
-        <w:t>репозиторий</w:t>
-      </w:r>
-      <w:proofErr w:type="spellEnd"/>
-      <w:r>
-        <w:rPr>
-          <w:color w:val="000000"/>
-          <w:sz w:val="24"/>
-          <w:szCs w:val="21"/>
-          <w:shd w:val="clear" w:color="auto" w:fill="FFFFFF"/>
-          <w:lang w:val="ru-RU"/>
-        </w:rPr>
-        <w:t>.</w:t>
+        <w:t>сохраняет текущее состояние всех файлов в репозиторий.</w:t>
       </w:r>
     </w:p>
     <w:p>
@@ -6076,29 +5818,7 @@
           <w:shd w:val="clear" w:color="auto" w:fill="FFFFFF"/>
           <w:lang w:val="ru-RU"/>
         </w:rPr>
-        <w:t xml:space="preserve"> проталкивает свежие изменения из текущего </w:t>
-      </w:r>
-      <w:proofErr w:type="spellStart"/>
-      <w:r>
-        <w:rPr>
-          <w:color w:val="000000"/>
-          <w:sz w:val="24"/>
-          <w:szCs w:val="24"/>
-          <w:shd w:val="clear" w:color="auto" w:fill="FFFFFF"/>
-          <w:lang w:val="ru-RU"/>
-        </w:rPr>
-        <w:t>репозитория</w:t>
-      </w:r>
-      <w:proofErr w:type="spellEnd"/>
-      <w:r>
-        <w:rPr>
-          <w:color w:val="000000"/>
-          <w:sz w:val="24"/>
-          <w:szCs w:val="24"/>
-          <w:shd w:val="clear" w:color="auto" w:fill="FFFFFF"/>
-          <w:lang w:val="ru-RU"/>
-        </w:rPr>
-        <w:t xml:space="preserve"> в центральный.</w:t>
+        <w:t xml:space="preserve"> проталкивает свежие изменения из текущего репозитория в центральный.</w:t>
       </w:r>
     </w:p>
     <w:p>
@@ -6189,29 +5909,7 @@
           <w:shd w:val="clear" w:color="auto" w:fill="FFFFFF"/>
           <w:lang w:val="ru-RU"/>
         </w:rPr>
-        <w:t xml:space="preserve">помечает файлы как запланированные для удаления из </w:t>
-      </w:r>
-      <w:proofErr w:type="spellStart"/>
-      <w:r>
-        <w:rPr>
-          <w:color w:val="000000"/>
-          <w:sz w:val="24"/>
-          <w:szCs w:val="24"/>
-          <w:shd w:val="clear" w:color="auto" w:fill="FFFFFF"/>
-          <w:lang w:val="ru-RU"/>
-        </w:rPr>
-        <w:t>репозитория</w:t>
-      </w:r>
-      <w:proofErr w:type="spellEnd"/>
-      <w:r>
-        <w:rPr>
-          <w:color w:val="000000"/>
-          <w:sz w:val="24"/>
-          <w:szCs w:val="24"/>
-          <w:shd w:val="clear" w:color="auto" w:fill="FFFFFF"/>
-          <w:lang w:val="ru-RU"/>
-        </w:rPr>
-        <w:t>. Файлы на диске не будут удалены до тех пор, пока вы не зафиксируете изменения.</w:t>
+        <w:t>помечает файлы как запланированные для удаления из репозитория. Файлы на диске не будут удалены до тех пор, пока вы не зафиксируете изменения.</w:t>
       </w:r>
     </w:p>
     <w:p>
@@ -6664,7 +6362,17 @@
           <w:shd w:val="clear" w:color="auto" w:fill="FFFFFF"/>
           <w:lang w:val="ru-RU"/>
         </w:rPr>
-        <w:t xml:space="preserve">Однако всё время смотреть изменения при помощи командной строки довольно неудобно. Кроме этого, иногда бывает необходимость в создании центрального </w:t>
+        <w:t xml:space="preserve">Однако всё время смотреть изменения при помощи командной строки довольно неудобно. Кроме этого, иногда бывает необходимость в создании центрального репозитория (например, на сервере). </w:t>
+      </w:r>
+      <w:r>
+        <w:rPr>
+          <w:color w:val="000000"/>
+          <w:sz w:val="24"/>
+          <w:szCs w:val="24"/>
+          <w:shd w:val="clear" w:color="auto" w:fill="FFFFFF"/>
+          <w:lang w:val="ru-RU"/>
+        </w:rPr>
+        <w:t xml:space="preserve">Проще всего создать центральный репозиторий при помощи встроенного в </w:t>
       </w:r>
       <w:proofErr w:type="spellStart"/>
       <w:r>
@@ -6675,7 +6383,7 @@
           <w:shd w:val="clear" w:color="auto" w:fill="FFFFFF"/>
           <w:lang w:val="ru-RU"/>
         </w:rPr>
-        <w:t>репозитория</w:t>
+        <w:t>Mercurial</w:t>
       </w:r>
       <w:proofErr w:type="spellEnd"/>
       <w:r>
@@ -6686,28 +6394,53 @@
           <w:shd w:val="clear" w:color="auto" w:fill="FFFFFF"/>
           <w:lang w:val="ru-RU"/>
         </w:rPr>
-        <w:t xml:space="preserve"> (например, на сервере). </w:t>
-      </w:r>
-      <w:r>
-        <w:rPr>
-          <w:color w:val="000000"/>
+        <w:t xml:space="preserve"> веб-сервера. Вам нужно лишь создать репозиторий при помощи</w:t>
+      </w:r>
+      <w:r>
+        <w:rPr>
           <w:sz w:val="24"/>
           <w:szCs w:val="24"/>
-          <w:shd w:val="clear" w:color="auto" w:fill="FFFFFF"/>
-          <w:lang w:val="ru-RU"/>
-        </w:rPr>
-        <w:t xml:space="preserve">Проще всего создать центральный </w:t>
+          <w:lang w:val="ru-RU"/>
+        </w:rPr>
+        <w:t> </w:t>
+      </w:r>
+      <w:r>
+        <w:rPr>
+          <w:rStyle w:val="HTMLCode"/>
+          <w:rFonts w:asciiTheme="minorHAnsi" w:eastAsiaTheme="majorEastAsia" w:hAnsiTheme="minorHAnsi"/>
+          <w:color w:val="000000"/>
+          <w:sz w:val="24"/>
+          <w:szCs w:val="24"/>
+          <w:bdr w:val="single" w:sz="6" w:space="1" w:color="DDDDDD" w:frame="1"/>
+          <w:shd w:val="clear" w:color="auto" w:fill="F9F9F9"/>
+        </w:rPr>
+        <w:t>hg</w:t>
+      </w:r>
+      <w:r>
+        <w:rPr>
+          <w:rStyle w:val="HTMLCode"/>
+          <w:rFonts w:asciiTheme="minorHAnsi" w:eastAsiaTheme="majorEastAsia" w:hAnsiTheme="minorHAnsi"/>
+          <w:color w:val="000000"/>
+          <w:sz w:val="24"/>
+          <w:szCs w:val="24"/>
+          <w:bdr w:val="single" w:sz="6" w:space="1" w:color="DDDDDD" w:frame="1"/>
+          <w:shd w:val="clear" w:color="auto" w:fill="F9F9F9"/>
+          <w:lang w:val="ru-RU"/>
+        </w:rPr>
+        <w:t xml:space="preserve"> </w:t>
       </w:r>
       <w:proofErr w:type="spellStart"/>
       <w:r>
         <w:rPr>
+          <w:rStyle w:val="HTMLCode"/>
+          <w:rFonts w:asciiTheme="minorHAnsi" w:eastAsiaTheme="majorEastAsia" w:hAnsiTheme="minorHAnsi"/>
           <w:color w:val="000000"/>
           <w:sz w:val="24"/>
           <w:szCs w:val="24"/>
-          <w:shd w:val="clear" w:color="auto" w:fill="FFFFFF"/>
-          <w:lang w:val="ru-RU"/>
-        </w:rPr>
-        <w:t>репозиторий</w:t>
+          <w:bdr w:val="single" w:sz="6" w:space="1" w:color="DDDDDD" w:frame="1"/>
+          <w:shd w:val="clear" w:color="auto" w:fill="F9F9F9"/>
+        </w:rPr>
+        <w:t>init</w:t>
       </w:r>
       <w:proofErr w:type="spellEnd"/>
       <w:r>
@@ -6718,185 +6451,62 @@
           <w:shd w:val="clear" w:color="auto" w:fill="FFFFFF"/>
           <w:lang w:val="ru-RU"/>
         </w:rPr>
-        <w:t xml:space="preserve"> при помощи встроенного в </w:t>
-      </w:r>
-      <w:proofErr w:type="spellStart"/>
-      <w:r>
-        <w:rPr>
-          <w:color w:val="000000"/>
+        <w:t> и открыть к нему доступ при помощи</w:t>
+      </w:r>
+      <w:r>
+        <w:rPr>
           <w:sz w:val="24"/>
           <w:szCs w:val="24"/>
-          <w:shd w:val="clear" w:color="auto" w:fill="FFFFFF"/>
-          <w:lang w:val="ru-RU"/>
-        </w:rPr>
-        <w:t>Mercurial</w:t>
-      </w:r>
-      <w:proofErr w:type="spellEnd"/>
-      <w:r>
-        <w:rPr>
+          <w:lang w:val="ru-RU"/>
+        </w:rPr>
+        <w:t> </w:t>
+      </w:r>
+      <w:r>
+        <w:rPr>
+          <w:rStyle w:val="HTMLCode"/>
+          <w:rFonts w:asciiTheme="minorHAnsi" w:eastAsiaTheme="majorEastAsia" w:hAnsiTheme="minorHAnsi"/>
           <w:color w:val="000000"/>
           <w:sz w:val="24"/>
           <w:szCs w:val="24"/>
-          <w:shd w:val="clear" w:color="auto" w:fill="FFFFFF"/>
-          <w:lang w:val="ru-RU"/>
-        </w:rPr>
-        <w:t xml:space="preserve"> веб-сервера. Вам нужно лишь создать </w:t>
-      </w:r>
-      <w:proofErr w:type="spellStart"/>
-      <w:r>
-        <w:rPr>
+          <w:bdr w:val="single" w:sz="6" w:space="1" w:color="DDDDDD" w:frame="1"/>
+          <w:shd w:val="clear" w:color="auto" w:fill="F9F9F9"/>
+        </w:rPr>
+        <w:t>hg</w:t>
+      </w:r>
+      <w:r>
+        <w:rPr>
+          <w:rStyle w:val="HTMLCode"/>
+          <w:rFonts w:asciiTheme="minorHAnsi" w:eastAsiaTheme="majorEastAsia" w:hAnsiTheme="minorHAnsi"/>
           <w:color w:val="000000"/>
           <w:sz w:val="24"/>
           <w:szCs w:val="24"/>
-          <w:shd w:val="clear" w:color="auto" w:fill="FFFFFF"/>
-          <w:lang w:val="ru-RU"/>
-        </w:rPr>
-        <w:t>репозиторий</w:t>
-      </w:r>
-      <w:proofErr w:type="spellEnd"/>
-      <w:r>
-        <w:rPr>
+          <w:bdr w:val="single" w:sz="6" w:space="1" w:color="DDDDDD" w:frame="1"/>
+          <w:shd w:val="clear" w:color="auto" w:fill="F9F9F9"/>
+          <w:lang w:val="ru-RU"/>
+        </w:rPr>
+        <w:t xml:space="preserve"> </w:t>
+      </w:r>
+      <w:r>
+        <w:rPr>
+          <w:rStyle w:val="HTMLCode"/>
+          <w:rFonts w:asciiTheme="minorHAnsi" w:eastAsiaTheme="majorEastAsia" w:hAnsiTheme="minorHAnsi"/>
           <w:color w:val="000000"/>
           <w:sz w:val="24"/>
           <w:szCs w:val="24"/>
-          <w:shd w:val="clear" w:color="auto" w:fill="FFFFFF"/>
-          <w:lang w:val="ru-RU"/>
-        </w:rPr>
-        <w:t xml:space="preserve"> при помощи</w:t>
-      </w:r>
-      <w:r>
-        <w:rPr>
+          <w:bdr w:val="single" w:sz="6" w:space="1" w:color="DDDDDD" w:frame="1"/>
+          <w:shd w:val="clear" w:color="auto" w:fill="F9F9F9"/>
+        </w:rPr>
+        <w:t>serve</w:t>
+      </w:r>
+      <w:r>
+        <w:rPr>
+          <w:color w:val="000000"/>
           <w:sz w:val="24"/>
           <w:szCs w:val="24"/>
-          <w:lang w:val="ru-RU"/>
-        </w:rPr>
-        <w:t> </w:t>
-      </w:r>
-      <w:r>
-        <w:rPr>
-          <w:rStyle w:val="HTMLCode"/>
-          <w:rFonts w:asciiTheme="minorHAnsi" w:eastAsiaTheme="majorEastAsia" w:hAnsiTheme="minorHAnsi"/>
-          <w:color w:val="000000"/>
-          <w:sz w:val="24"/>
-          <w:szCs w:val="24"/>
-          <w:bdr w:val="single" w:sz="6" w:space="1" w:color="DDDDDD" w:frame="1"/>
-          <w:shd w:val="clear" w:color="auto" w:fill="F9F9F9"/>
-        </w:rPr>
-        <w:t>hg</w:t>
-      </w:r>
-      <w:r>
-        <w:rPr>
-          <w:rStyle w:val="HTMLCode"/>
-          <w:rFonts w:asciiTheme="minorHAnsi" w:eastAsiaTheme="majorEastAsia" w:hAnsiTheme="minorHAnsi"/>
-          <w:color w:val="000000"/>
-          <w:sz w:val="24"/>
-          <w:szCs w:val="24"/>
-          <w:bdr w:val="single" w:sz="6" w:space="1" w:color="DDDDDD" w:frame="1"/>
-          <w:shd w:val="clear" w:color="auto" w:fill="F9F9F9"/>
-          <w:lang w:val="ru-RU"/>
-        </w:rPr>
-        <w:t xml:space="preserve"> </w:t>
-      </w:r>
-      <w:proofErr w:type="spellStart"/>
-      <w:r>
-        <w:rPr>
-          <w:rStyle w:val="HTMLCode"/>
-          <w:rFonts w:asciiTheme="minorHAnsi" w:eastAsiaTheme="majorEastAsia" w:hAnsiTheme="minorHAnsi"/>
-          <w:color w:val="000000"/>
-          <w:sz w:val="24"/>
-          <w:szCs w:val="24"/>
-          <w:bdr w:val="single" w:sz="6" w:space="1" w:color="DDDDDD" w:frame="1"/>
-          <w:shd w:val="clear" w:color="auto" w:fill="F9F9F9"/>
-        </w:rPr>
-        <w:t>init</w:t>
-      </w:r>
-      <w:proofErr w:type="spellEnd"/>
-      <w:r>
-        <w:rPr>
-          <w:color w:val="000000"/>
-          <w:sz w:val="24"/>
-          <w:szCs w:val="24"/>
-          <w:shd w:val="clear" w:color="auto" w:fill="FFFFFF"/>
-          <w:lang w:val="ru-RU"/>
-        </w:rPr>
-        <w:t> и открыть к нему доступ при помощи</w:t>
-      </w:r>
-      <w:r>
-        <w:rPr>
-          <w:sz w:val="24"/>
-          <w:szCs w:val="24"/>
-          <w:lang w:val="ru-RU"/>
-        </w:rPr>
-        <w:t> </w:t>
-      </w:r>
-      <w:r>
-        <w:rPr>
-          <w:rStyle w:val="HTMLCode"/>
-          <w:rFonts w:asciiTheme="minorHAnsi" w:eastAsiaTheme="majorEastAsia" w:hAnsiTheme="minorHAnsi"/>
-          <w:color w:val="000000"/>
-          <w:sz w:val="24"/>
-          <w:szCs w:val="24"/>
-          <w:bdr w:val="single" w:sz="6" w:space="1" w:color="DDDDDD" w:frame="1"/>
-          <w:shd w:val="clear" w:color="auto" w:fill="F9F9F9"/>
-        </w:rPr>
-        <w:t>hg</w:t>
-      </w:r>
-      <w:r>
-        <w:rPr>
-          <w:rStyle w:val="HTMLCode"/>
-          <w:rFonts w:asciiTheme="minorHAnsi" w:eastAsiaTheme="majorEastAsia" w:hAnsiTheme="minorHAnsi"/>
-          <w:color w:val="000000"/>
-          <w:sz w:val="24"/>
-          <w:szCs w:val="24"/>
-          <w:bdr w:val="single" w:sz="6" w:space="1" w:color="DDDDDD" w:frame="1"/>
-          <w:shd w:val="clear" w:color="auto" w:fill="F9F9F9"/>
-          <w:lang w:val="ru-RU"/>
-        </w:rPr>
-        <w:t xml:space="preserve"> </w:t>
-      </w:r>
-      <w:r>
-        <w:rPr>
-          <w:rStyle w:val="HTMLCode"/>
-          <w:rFonts w:asciiTheme="minorHAnsi" w:eastAsiaTheme="majorEastAsia" w:hAnsiTheme="minorHAnsi"/>
-          <w:color w:val="000000"/>
-          <w:sz w:val="24"/>
-          <w:szCs w:val="24"/>
-          <w:bdr w:val="single" w:sz="6" w:space="1" w:color="DDDDDD" w:frame="1"/>
-          <w:shd w:val="clear" w:color="auto" w:fill="F9F9F9"/>
-        </w:rPr>
-        <w:t>serve</w:t>
-      </w:r>
-      <w:r>
-        <w:rPr>
-          <w:color w:val="000000"/>
-          <w:sz w:val="24"/>
-          <w:szCs w:val="24"/>
-          <w:shd w:val="clear" w:color="auto" w:fill="FFFFFF"/>
-          <w:lang w:val="ru-RU"/>
-        </w:rPr>
-        <w:t xml:space="preserve">. По умолчанию </w:t>
-      </w:r>
-      <w:proofErr w:type="spellStart"/>
-      <w:r>
-        <w:rPr>
-          <w:color w:val="000000"/>
-          <w:sz w:val="24"/>
-          <w:szCs w:val="24"/>
-          <w:shd w:val="clear" w:color="auto" w:fill="FFFFFF"/>
-          <w:lang w:val="ru-RU"/>
-        </w:rPr>
-        <w:t>репозиторий</w:t>
-      </w:r>
-      <w:proofErr w:type="spellEnd"/>
-      <w:r>
-        <w:rPr>
-          <w:color w:val="000000"/>
-          <w:sz w:val="24"/>
-          <w:szCs w:val="24"/>
-          <w:shd w:val="clear" w:color="auto" w:fill="FFFFFF"/>
-          <w:lang w:val="ru-RU"/>
-        </w:rPr>
-        <w:t xml:space="preserve"> будет доступен на 8000-ом порту.</w:t>
+          <w:shd w:val="clear" w:color="auto" w:fill="FFFFFF"/>
+          <w:lang w:val="ru-RU"/>
+        </w:rPr>
+        <w:t>. По умолчанию репозиторий будет доступен на 8000-ом порту.</w:t>
       </w:r>
     </w:p>
     <w:p>
@@ -6968,29 +6578,7 @@
           <w:shd w:val="clear" w:color="auto" w:fill="FFFFFF"/>
           <w:lang w:val="ru-RU"/>
         </w:rPr>
-        <w:t xml:space="preserve">запускает веб-сервер и делает текущий </w:t>
-      </w:r>
-      <w:proofErr w:type="spellStart"/>
-      <w:r>
-        <w:rPr>
-          <w:color w:val="000000"/>
-          <w:sz w:val="24"/>
-          <w:szCs w:val="24"/>
-          <w:shd w:val="clear" w:color="auto" w:fill="FFFFFF"/>
-          <w:lang w:val="ru-RU"/>
-        </w:rPr>
-        <w:t>репозиторий</w:t>
-      </w:r>
-      <w:proofErr w:type="spellEnd"/>
-      <w:r>
-        <w:rPr>
-          <w:color w:val="000000"/>
-          <w:sz w:val="24"/>
-          <w:szCs w:val="24"/>
-          <w:shd w:val="clear" w:color="auto" w:fill="FFFFFF"/>
-          <w:lang w:val="ru-RU"/>
-        </w:rPr>
-        <w:t xml:space="preserve"> доступным в сети Интернет.</w:t>
+        <w:t>запускает веб-сервер и делает текущий репозиторий доступным в сети Интернет.</w:t>
       </w:r>
     </w:p>
     <w:p>
@@ -7004,10 +6592,17 @@
     <w:p>
       <w:pPr>
         <w:pStyle w:val="Heading2"/>
-        <w:rPr>
-          <w:lang w:val="ru-RU"/>
-        </w:rPr>
-      </w:pPr>
+        <w:ind w:firstLine="360"/>
+        <w:rPr>
+          <w:lang w:val="ru-RU"/>
+        </w:rPr>
+      </w:pPr>
+      <w:r>
+        <w:rPr>
+          <w:lang w:val="ru-RU"/>
+        </w:rPr>
+        <w:t xml:space="preserve">1.3 </w:t>
+      </w:r>
       <w:r>
         <w:rPr>
           <w:lang w:val="ru-RU"/>
@@ -7032,13 +6627,6 @@
           <w:lang w:val="ru-RU"/>
         </w:rPr>
       </w:pPr>
-    </w:p>
-    <w:p>
-      <w:pPr>
-        <w:rPr>
-          <w:lang w:val="ru-RU"/>
-        </w:rPr>
-      </w:pPr>
       <w:r>
         <w:rPr>
           <w:lang w:val="ru-RU"/>
@@ -7051,14 +6639,6 @@
         </w:rPr>
         <w:t>http://zetcode.com/gui/tcltktutorial/</w:t>
       </w:r>
-    </w:p>
-    <w:p>
-      <w:pPr>
-        <w:rPr>
-          <w:sz w:val="24"/>
-          <w:lang w:val="ru-RU"/>
-        </w:rPr>
-      </w:pPr>
     </w:p>
     <w:p>
       <w:pPr>
@@ -7962,14 +7542,6 @@
           <w:lang w:val="ru-RU"/>
         </w:rPr>
       </w:pPr>
-    </w:p>
-    <w:p>
-      <w:pPr>
-        <w:rPr>
-          <w:sz w:val="24"/>
-          <w:lang w:val="ru-RU"/>
-        </w:rPr>
-      </w:pPr>
       <w:r>
         <w:rPr>
           <w:sz w:val="24"/>
@@ -8467,15 +8039,7 @@
           <w:sz w:val="24"/>
           <w:lang w:val="ru-RU"/>
         </w:rPr>
-        <w:t xml:space="preserve">. </w:t>
-      </w:r>
-      <w:r>
-        <w:rPr>
-          <w:sz w:val="24"/>
-          <w:lang w:val="ru-RU"/>
-        </w:rPr>
-        <w:lastRenderedPageBreak/>
-        <w:t>Например, в лабораторной работе, файл с точкой входа приложения нужно будет выполнить следующим образом:</w:t>
+        <w:t>. Например, в лабораторной работе, файл с точкой входа приложения нужно будет выполнить следующим образом:</w:t>
       </w:r>
     </w:p>
     <w:p>
@@ -8574,8 +8138,6 @@
         </w:rPr>
         <w:t>.tcl</w:t>
       </w:r>
-      <w:bookmarkStart w:id="0" w:name="_GoBack"/>
-      <w:bookmarkEnd w:id="0"/>
       <w:proofErr w:type="spellEnd"/>
       <w:r>
         <w:rPr>
@@ -8587,16 +8149,38 @@
     <w:p>
       <w:pPr>
         <w:pStyle w:val="Heading1"/>
-        <w:rPr>
-          <w:lang w:val="ru-RU"/>
-        </w:rPr>
-      </w:pPr>
-      <w:r>
-        <w:rPr>
-          <w:lang w:val="ru-RU"/>
-        </w:rPr>
+        <w:ind w:firstLine="720"/>
+        <w:rPr>
+          <w:lang w:val="ru-RU"/>
+        </w:rPr>
+      </w:pPr>
+      <w:r>
         <w:lastRenderedPageBreak/>
-        <w:t xml:space="preserve">Задание: </w:t>
+        <w:t xml:space="preserve">2. </w:t>
+      </w:r>
+      <w:r>
+        <w:rPr>
+          <w:lang w:val="ru-RU"/>
+        </w:rPr>
+        <w:t>Задание.</w:t>
+      </w:r>
+    </w:p>
+    <w:p>
+      <w:pPr>
+        <w:pStyle w:val="Heading2"/>
+        <w:ind w:firstLine="720"/>
+        <w:rPr>
+          <w:lang w:val="ru-RU"/>
+        </w:rPr>
+      </w:pPr>
+      <w:r>
+        <w:t xml:space="preserve">2.1 </w:t>
+      </w:r>
+      <w:r>
+        <w:rPr>
+          <w:lang w:val="ru-RU"/>
+        </w:rPr>
+        <w:t>Порядок выполнения работы</w:t>
       </w:r>
     </w:p>
     <w:p>
@@ -8717,23 +8301,7 @@
           <w:sz w:val="24"/>
           <w:lang w:val="ru-RU"/>
         </w:rPr>
-        <w:t xml:space="preserve"> </w:t>
-      </w:r>
-      <w:proofErr w:type="spellStart"/>
-      <w:r>
-        <w:rPr>
-          <w:sz w:val="24"/>
-          <w:lang w:val="ru-RU"/>
-        </w:rPr>
-        <w:t>репозиторий</w:t>
-      </w:r>
-      <w:proofErr w:type="spellEnd"/>
-      <w:r>
-        <w:rPr>
-          <w:sz w:val="24"/>
-          <w:lang w:val="ru-RU"/>
-        </w:rPr>
-        <w:t xml:space="preserve">, который находится по адресу, указанному </w:t>
+        <w:t xml:space="preserve"> репозиторий, который находится по адресу, указанному </w:t>
       </w:r>
       <w:r>
         <w:rPr>
@@ -8893,17 +8461,8 @@
           <w:sz w:val="24"/>
           <w:lang w:val="ru-RU"/>
         </w:rPr>
-        <w:t xml:space="preserve">, добавьте этот файл в удалённый </w:t>
-      </w:r>
-      <w:proofErr w:type="spellStart"/>
-      <w:r>
-        <w:rPr>
-          <w:sz w:val="24"/>
-          <w:lang w:val="ru-RU"/>
-        </w:rPr>
-        <w:t>репозиторий</w:t>
-      </w:r>
-      <w:proofErr w:type="spellEnd"/>
+        <w:t>, добавьте этот файл в удалённый репозиторий</w:t>
+      </w:r>
     </w:p>
     <w:p>
       <w:pPr>
@@ -9556,6 +9115,8 @@
         </w:rPr>
         <w:t xml:space="preserve">(сделать правильное сравнение строк) </w:t>
       </w:r>
+      <w:bookmarkStart w:id="0" w:name="_GoBack"/>
+      <w:bookmarkEnd w:id="0"/>
     </w:p>
     <w:p>
       <w:pPr>
@@ -11345,6 +10906,95 @@
       <w:lvlJc w:val="left"/>
       <w:pPr>
         <w:ind w:left="4320" w:hanging="1440"/>
+      </w:pPr>
+    </w:lvl>
+  </w:abstractNum>
+  <w:abstractNum w:abstractNumId="15" w15:restartNumberingAfterBreak="0">
+    <w:nsid w:val="74246965"/>
+    <w:multiLevelType w:val="hybridMultilevel"/>
+    <w:tmpl w:val="B84E216A"/>
+    <w:lvl w:ilvl="0" w:tplc="0809000F">
+      <w:start w:val="1"/>
+      <w:numFmt w:val="decimal"/>
+      <w:lvlText w:val="%1."/>
+      <w:lvlJc w:val="left"/>
+      <w:pPr>
+        <w:ind w:left="720" w:hanging="360"/>
+      </w:pPr>
+      <w:rPr>
+        <w:rFonts w:hint="default"/>
+      </w:rPr>
+    </w:lvl>
+    <w:lvl w:ilvl="1" w:tplc="08090019">
+      <w:start w:val="1"/>
+      <w:numFmt w:val="lowerLetter"/>
+      <w:lvlText w:val="%2."/>
+      <w:lvlJc w:val="left"/>
+      <w:pPr>
+        <w:ind w:left="1440" w:hanging="360"/>
+      </w:pPr>
+    </w:lvl>
+    <w:lvl w:ilvl="2" w:tplc="0809001B" w:tentative="1">
+      <w:start w:val="1"/>
+      <w:numFmt w:val="lowerRoman"/>
+      <w:lvlText w:val="%3."/>
+      <w:lvlJc w:val="right"/>
+      <w:pPr>
+        <w:ind w:left="2160" w:hanging="180"/>
+      </w:pPr>
+    </w:lvl>
+    <w:lvl w:ilvl="3" w:tplc="0809000F" w:tentative="1">
+      <w:start w:val="1"/>
+      <w:numFmt w:val="decimal"/>
+      <w:lvlText w:val="%4."/>
+      <w:lvlJc w:val="left"/>
+      <w:pPr>
+        <w:ind w:left="2880" w:hanging="360"/>
+      </w:pPr>
+    </w:lvl>
+    <w:lvl w:ilvl="4" w:tplc="08090019" w:tentative="1">
+      <w:start w:val="1"/>
+      <w:numFmt w:val="lowerLetter"/>
+      <w:lvlText w:val="%5."/>
+      <w:lvlJc w:val="left"/>
+      <w:pPr>
+        <w:ind w:left="3600" w:hanging="360"/>
+      </w:pPr>
+    </w:lvl>
+    <w:lvl w:ilvl="5" w:tplc="0809001B" w:tentative="1">
+      <w:start w:val="1"/>
+      <w:numFmt w:val="lowerRoman"/>
+      <w:lvlText w:val="%6."/>
+      <w:lvlJc w:val="right"/>
+      <w:pPr>
+        <w:ind w:left="4320" w:hanging="180"/>
+      </w:pPr>
+    </w:lvl>
+    <w:lvl w:ilvl="6" w:tplc="0809000F" w:tentative="1">
+      <w:start w:val="1"/>
+      <w:numFmt w:val="decimal"/>
+      <w:lvlText w:val="%7."/>
+      <w:lvlJc w:val="left"/>
+      <w:pPr>
+        <w:ind w:left="5040" w:hanging="360"/>
+      </w:pPr>
+    </w:lvl>
+    <w:lvl w:ilvl="7" w:tplc="08090019" w:tentative="1">
+      <w:start w:val="1"/>
+      <w:numFmt w:val="lowerLetter"/>
+      <w:lvlText w:val="%8."/>
+      <w:lvlJc w:val="left"/>
+      <w:pPr>
+        <w:ind w:left="5760" w:hanging="360"/>
+      </w:pPr>
+    </w:lvl>
+    <w:lvl w:ilvl="8" w:tplc="0809001B" w:tentative="1">
+      <w:start w:val="1"/>
+      <w:numFmt w:val="lowerRoman"/>
+      <w:lvlText w:val="%9."/>
+      <w:lvlJc w:val="right"/>
+      <w:pPr>
+        <w:ind w:left="6480" w:hanging="180"/>
       </w:pPr>
     </w:lvl>
   </w:abstractNum>
@@ -11392,6 +11042,9 @@
   </w:num>
   <w:num w:numId="15">
     <w:abstractNumId w:val="8"/>
+  </w:num>
+  <w:num w:numId="16">
+    <w:abstractNumId w:val="15"/>
   </w:num>
 </w:numbering>
 </file>

</xml_diff>